<commit_message>
Modification du terme dissipation en dispersion.
</commit_message>
<xml_diff>
--- a/PhysicsCompendium.docx
+++ b/PhysicsCompendium.docx
@@ -2,28 +2,22 @@
 <file path=word/document.xml><?xml version="1.0" encoding="utf-8"?>
 <w:document xmlns:wpc="http://schemas.microsoft.com/office/word/2010/wordprocessingCanvas" xmlns:mc="http://schemas.openxmlformats.org/markup-compatibility/2006" xmlns:o="urn:schemas-microsoft-com:office:office" xmlns:r="http://schemas.openxmlformats.org/officeDocument/2006/relationships" xmlns:m="http://schemas.openxmlformats.org/officeDocument/2006/math" xmlns:v="urn:schemas-microsoft-com:vml" xmlns:wp14="http://schemas.microsoft.com/office/word/2010/wordprocessingDrawing" xmlns:wp="http://schemas.openxmlformats.org/drawingml/2006/wordprocessingDrawing" xmlns:w10="urn:schemas-microsoft-com:office:word" xmlns:w="http://schemas.openxmlformats.org/wordprocessingml/2006/main" xmlns:w14="http://schemas.microsoft.com/office/word/2010/wordml" xmlns:w15="http://schemas.microsoft.com/office/word/2012/wordml" xmlns:wpg="http://schemas.microsoft.com/office/word/2010/wordprocessingGroup" xmlns:wpi="http://schemas.microsoft.com/office/word/2010/wordprocessingInk" xmlns:wne="http://schemas.microsoft.com/office/word/2006/wordml" xmlns:wps="http://schemas.microsoft.com/office/word/2010/wordprocessingShape" mc:Ignorable="w14 w15 wp14">
   <w:body>
-    <w:p/>
+    <w:p>
+      <w:bookmarkStart w:id="0" w:name="_GoBack"/>
+      <w:bookmarkEnd w:id="0"/>
+    </w:p>
     <w:p>
       <w:pPr>
         <w:rPr>
           <w:sz w:val="24"/>
         </w:rPr>
       </w:pPr>
-      <w:proofErr w:type="spellStart"/>
       <w:r>
         <w:rPr>
           <w:b/>
           <w:sz w:val="44"/>
         </w:rPr>
-        <w:t>Physics</w:t>
-      </w:r>
-      <w:proofErr w:type="spellEnd"/>
-      <w:r>
-        <w:rPr>
-          <w:b/>
-          <w:sz w:val="44"/>
-        </w:rPr>
-        <w:t xml:space="preserve"> Compendium</w:t>
+        <w:t>Physics Compendium</w:t>
       </w:r>
       <w:r>
         <w:rPr>
@@ -150,7 +144,7 @@
       <w:r>
         <w:fldChar w:fldCharType="separate"/>
       </w:r>
-      <w:hyperlink w:anchor="_Toc377916402" w:history="1">
+      <w:hyperlink w:anchor="_Toc377929930" w:history="1">
         <w:r>
           <w:rPr>
             <w:rStyle w:val="Hyperlink"/>
@@ -177,7 +171,7 @@
             <w:noProof/>
             <w:webHidden/>
           </w:rPr>
-          <w:instrText xml:space="preserve"> PAGEREF _Toc377916402 \h </w:instrText>
+          <w:instrText xml:space="preserve"> PAGEREF _Toc377929930 \h </w:instrText>
         </w:r>
         <w:r>
           <w:rPr>
@@ -223,7 +217,7 @@
           <w:lang w:eastAsia="fr-CH"/>
         </w:rPr>
       </w:pPr>
-      <w:hyperlink w:anchor="_Toc377916403" w:history="1">
+      <w:hyperlink w:anchor="_Toc377929931" w:history="1">
         <w:r>
           <w:rPr>
             <w:rStyle w:val="Hyperlink"/>
@@ -250,7 +244,7 @@
             <w:noProof/>
             <w:webHidden/>
           </w:rPr>
-          <w:instrText xml:space="preserve"> PAGEREF _Toc377916403 \h </w:instrText>
+          <w:instrText xml:space="preserve"> PAGEREF _Toc377929931 \h </w:instrText>
         </w:r>
         <w:r>
           <w:rPr>
@@ -296,7 +290,7 @@
           <w:lang w:eastAsia="fr-CH"/>
         </w:rPr>
       </w:pPr>
-      <w:hyperlink w:anchor="_Toc377916404" w:history="1">
+      <w:hyperlink w:anchor="_Toc377929932" w:history="1">
         <w:r>
           <w:rPr>
             <w:rStyle w:val="Hyperlink"/>
@@ -323,7 +317,7 @@
             <w:noProof/>
             <w:webHidden/>
           </w:rPr>
-          <w:instrText xml:space="preserve"> PAGEREF _Toc377916404 \h </w:instrText>
+          <w:instrText xml:space="preserve"> PAGEREF _Toc377929932 \h </w:instrText>
         </w:r>
         <w:r>
           <w:rPr>
@@ -369,7 +363,7 @@
           <w:lang w:eastAsia="fr-CH"/>
         </w:rPr>
       </w:pPr>
-      <w:hyperlink w:anchor="_Toc377916405" w:history="1">
+      <w:hyperlink w:anchor="_Toc377929933" w:history="1">
         <w:r>
           <w:rPr>
             <w:rStyle w:val="Hyperlink"/>
@@ -396,7 +390,7 @@
             <w:noProof/>
             <w:webHidden/>
           </w:rPr>
-          <w:instrText xml:space="preserve"> PAGEREF _Toc377916405 \h </w:instrText>
+          <w:instrText xml:space="preserve"> PAGEREF _Toc377929933 \h </w:instrText>
         </w:r>
         <w:r>
           <w:rPr>
@@ -444,7 +438,7 @@
           <w:lang w:eastAsia="fr-CH"/>
         </w:rPr>
       </w:pPr>
-      <w:hyperlink w:anchor="_Toc377916406" w:history="1">
+      <w:hyperlink w:anchor="_Toc377929934" w:history="1">
         <w:r>
           <w:rPr>
             <w:rStyle w:val="Hyperlink"/>
@@ -471,7 +465,7 @@
             <w:noProof/>
             <w:webHidden/>
           </w:rPr>
-          <w:instrText xml:space="preserve"> PAGEREF _Toc377916406 \h </w:instrText>
+          <w:instrText xml:space="preserve"> PAGEREF _Toc377929934 \h </w:instrText>
         </w:r>
         <w:r>
           <w:rPr>
@@ -517,7 +511,7 @@
           <w:lang w:eastAsia="fr-CH"/>
         </w:rPr>
       </w:pPr>
-      <w:hyperlink w:anchor="_Toc377916407" w:history="1">
+      <w:hyperlink w:anchor="_Toc377929935" w:history="1">
         <w:r>
           <w:rPr>
             <w:rStyle w:val="Hyperlink"/>
@@ -544,7 +538,7 @@
             <w:noProof/>
             <w:webHidden/>
           </w:rPr>
-          <w:instrText xml:space="preserve"> PAGEREF _Toc377916407 \h </w:instrText>
+          <w:instrText xml:space="preserve"> PAGEREF _Toc377929935 \h </w:instrText>
         </w:r>
         <w:r>
           <w:rPr>
@@ -590,7 +584,7 @@
           <w:lang w:eastAsia="fr-CH"/>
         </w:rPr>
       </w:pPr>
-      <w:hyperlink w:anchor="_Toc377916408" w:history="1">
+      <w:hyperlink w:anchor="_Toc377929936" w:history="1">
         <w:r>
           <w:rPr>
             <w:rStyle w:val="Hyperlink"/>
@@ -617,7 +611,7 @@
             <w:noProof/>
             <w:webHidden/>
           </w:rPr>
-          <w:instrText xml:space="preserve"> PAGEREF _Toc377916408 \h </w:instrText>
+          <w:instrText xml:space="preserve"> PAGEREF _Toc377929936 \h </w:instrText>
         </w:r>
         <w:r>
           <w:rPr>
@@ -663,7 +657,7 @@
           <w:lang w:eastAsia="fr-CH"/>
         </w:rPr>
       </w:pPr>
-      <w:hyperlink w:anchor="_Toc377916409" w:history="1">
+      <w:hyperlink w:anchor="_Toc377929937" w:history="1">
         <w:r>
           <w:rPr>
             <w:rStyle w:val="Hyperlink"/>
@@ -690,7 +684,7 @@
             <w:noProof/>
             <w:webHidden/>
           </w:rPr>
-          <w:instrText xml:space="preserve"> PAGEREF _Toc377916409 \h </w:instrText>
+          <w:instrText xml:space="preserve"> PAGEREF _Toc377929937 \h </w:instrText>
         </w:r>
         <w:r>
           <w:rPr>
@@ -736,7 +730,7 @@
           <w:lang w:eastAsia="fr-CH"/>
         </w:rPr>
       </w:pPr>
-      <w:hyperlink w:anchor="_Toc377916410" w:history="1">
+      <w:hyperlink w:anchor="_Toc377929938" w:history="1">
         <w:r>
           <w:rPr>
             <w:rStyle w:val="Hyperlink"/>
@@ -763,7 +757,7 @@
             <w:noProof/>
             <w:webHidden/>
           </w:rPr>
-          <w:instrText xml:space="preserve"> PAGEREF _Toc377916410 \h </w:instrText>
+          <w:instrText xml:space="preserve"> PAGEREF _Toc377929938 \h </w:instrText>
         </w:r>
         <w:r>
           <w:rPr>
@@ -811,7 +805,7 @@
           <w:lang w:eastAsia="fr-CH"/>
         </w:rPr>
       </w:pPr>
-      <w:hyperlink w:anchor="_Toc377916411" w:history="1">
+      <w:hyperlink w:anchor="_Toc377929939" w:history="1">
         <w:r>
           <w:rPr>
             <w:rStyle w:val="Hyperlink"/>
@@ -838,7 +832,7 @@
             <w:noProof/>
             <w:webHidden/>
           </w:rPr>
-          <w:instrText xml:space="preserve"> PAGEREF _Toc377916411 \h </w:instrText>
+          <w:instrText xml:space="preserve"> PAGEREF _Toc377929939 \h </w:instrText>
         </w:r>
         <w:r>
           <w:rPr>
@@ -886,7 +880,7 @@
           <w:lang w:eastAsia="fr-CH"/>
         </w:rPr>
       </w:pPr>
-      <w:hyperlink w:anchor="_Toc377916412" w:history="1">
+      <w:hyperlink w:anchor="_Toc377929940" w:history="1">
         <w:r>
           <w:rPr>
             <w:rStyle w:val="Hyperlink"/>
@@ -913,7 +907,7 @@
             <w:noProof/>
             <w:webHidden/>
           </w:rPr>
-          <w:instrText xml:space="preserve"> PAGEREF _Toc377916412 \h </w:instrText>
+          <w:instrText xml:space="preserve"> PAGEREF _Toc377929940 \h </w:instrText>
         </w:r>
         <w:r>
           <w:rPr>
@@ -959,7 +953,7 @@
           <w:lang w:eastAsia="fr-CH"/>
         </w:rPr>
       </w:pPr>
-      <w:hyperlink w:anchor="_Toc377916413" w:history="1">
+      <w:hyperlink w:anchor="_Toc377929941" w:history="1">
         <w:r>
           <w:rPr>
             <w:rStyle w:val="Hyperlink"/>
@@ -986,7 +980,7 @@
             <w:noProof/>
             <w:webHidden/>
           </w:rPr>
-          <w:instrText xml:space="preserve"> PAGEREF _Toc377916413 \h </w:instrText>
+          <w:instrText xml:space="preserve"> PAGEREF _Toc377929941 \h </w:instrText>
         </w:r>
         <w:r>
           <w:rPr>
@@ -1032,7 +1026,7 @@
           <w:lang w:eastAsia="fr-CH"/>
         </w:rPr>
       </w:pPr>
-      <w:hyperlink w:anchor="_Toc377916414" w:history="1">
+      <w:hyperlink w:anchor="_Toc377929942" w:history="1">
         <w:r>
           <w:rPr>
             <w:rStyle w:val="Hyperlink"/>
@@ -1059,7 +1053,7 @@
             <w:noProof/>
             <w:webHidden/>
           </w:rPr>
-          <w:instrText xml:space="preserve"> PAGEREF _Toc377916414 \h </w:instrText>
+          <w:instrText xml:space="preserve"> PAGEREF _Toc377929942 \h </w:instrText>
         </w:r>
         <w:r>
           <w:rPr>
@@ -1105,22 +1099,13 @@
           <w:lang w:eastAsia="fr-CH"/>
         </w:rPr>
       </w:pPr>
-      <w:hyperlink w:anchor="_Toc377916415" w:history="1">
+      <w:hyperlink w:anchor="_Toc377929943" w:history="1">
         <w:r>
           <w:rPr>
             <w:rStyle w:val="Hyperlink"/>
             <w:noProof/>
           </w:rPr>
-          <w:t>Force dissipativ</w:t>
-        </w:r>
-        <w:bookmarkStart w:id="0" w:name="_GoBack"/>
-        <w:bookmarkEnd w:id="0"/>
-        <w:r>
-          <w:rPr>
-            <w:rStyle w:val="Hyperlink"/>
-            <w:noProof/>
-          </w:rPr>
-          <w:t>e</w:t>
+          <w:t>Force dissipative</w:t>
         </w:r>
         <w:r>
           <w:rPr>
@@ -1141,7 +1126,7 @@
             <w:noProof/>
             <w:webHidden/>
           </w:rPr>
-          <w:instrText xml:space="preserve"> PAGEREF _Toc377916415 \h </w:instrText>
+          <w:instrText xml:space="preserve"> PAGEREF _Toc377929943 \h </w:instrText>
         </w:r>
         <w:r>
           <w:rPr>
@@ -1187,7 +1172,7 @@
           <w:lang w:eastAsia="fr-CH"/>
         </w:rPr>
       </w:pPr>
-      <w:hyperlink w:anchor="_Toc377916416" w:history="1">
+      <w:hyperlink w:anchor="_Toc377929944" w:history="1">
         <w:r>
           <w:rPr>
             <w:rStyle w:val="Hyperlink"/>
@@ -1214,7 +1199,7 @@
             <w:noProof/>
             <w:webHidden/>
           </w:rPr>
-          <w:instrText xml:space="preserve"> PAGEREF _Toc377916416 \h </w:instrText>
+          <w:instrText xml:space="preserve"> PAGEREF _Toc377929944 \h </w:instrText>
         </w:r>
         <w:r>
           <w:rPr>
@@ -1260,7 +1245,7 @@
           <w:lang w:eastAsia="fr-CH"/>
         </w:rPr>
       </w:pPr>
-      <w:hyperlink w:anchor="_Toc377916417" w:history="1">
+      <w:hyperlink w:anchor="_Toc377929945" w:history="1">
         <w:r>
           <w:rPr>
             <w:rStyle w:val="Hyperlink"/>
@@ -1287,7 +1272,7 @@
             <w:noProof/>
             <w:webHidden/>
           </w:rPr>
-          <w:instrText xml:space="preserve"> PAGEREF _Toc377916417 \h </w:instrText>
+          <w:instrText xml:space="preserve"> PAGEREF _Toc377929945 \h </w:instrText>
         </w:r>
         <w:r>
           <w:rPr>
@@ -1333,7 +1318,7 @@
           <w:lang w:eastAsia="fr-CH"/>
         </w:rPr>
       </w:pPr>
-      <w:hyperlink w:anchor="_Toc377916418" w:history="1">
+      <w:hyperlink w:anchor="_Toc377929946" w:history="1">
         <w:r>
           <w:rPr>
             <w:rStyle w:val="Hyperlink"/>
@@ -1360,7 +1345,7 @@
             <w:noProof/>
             <w:webHidden/>
           </w:rPr>
-          <w:instrText xml:space="preserve"> PAGEREF _Toc377916418 \h </w:instrText>
+          <w:instrText xml:space="preserve"> PAGEREF _Toc377929946 \h </w:instrText>
         </w:r>
         <w:r>
           <w:rPr>
@@ -1408,7 +1393,7 @@
           <w:lang w:eastAsia="fr-CH"/>
         </w:rPr>
       </w:pPr>
-      <w:hyperlink w:anchor="_Toc377916419" w:history="1">
+      <w:hyperlink w:anchor="_Toc377929947" w:history="1">
         <w:r>
           <w:rPr>
             <w:rStyle w:val="Hyperlink"/>
@@ -1435,7 +1420,7 @@
             <w:noProof/>
             <w:webHidden/>
           </w:rPr>
-          <w:instrText xml:space="preserve"> PAGEREF _Toc377916419 \h </w:instrText>
+          <w:instrText xml:space="preserve"> PAGEREF _Toc377929947 \h </w:instrText>
         </w:r>
         <w:r>
           <w:rPr>
@@ -1481,7 +1466,7 @@
           <w:lang w:eastAsia="fr-CH"/>
         </w:rPr>
       </w:pPr>
-      <w:hyperlink w:anchor="_Toc377916420" w:history="1">
+      <w:hyperlink w:anchor="_Toc377929948" w:history="1">
         <w:r>
           <w:rPr>
             <w:rStyle w:val="Hyperlink"/>
@@ -1508,7 +1493,7 @@
             <w:noProof/>
             <w:webHidden/>
           </w:rPr>
-          <w:instrText xml:space="preserve"> PAGEREF _Toc377916420 \h </w:instrText>
+          <w:instrText xml:space="preserve"> PAGEREF _Toc377929948 \h </w:instrText>
         </w:r>
         <w:r>
           <w:rPr>
@@ -1554,7 +1539,7 @@
           <w:lang w:eastAsia="fr-CH"/>
         </w:rPr>
       </w:pPr>
-      <w:hyperlink w:anchor="_Toc377916421" w:history="1">
+      <w:hyperlink w:anchor="_Toc377929949" w:history="1">
         <w:r>
           <w:rPr>
             <w:rStyle w:val="Hyperlink"/>
@@ -1581,7 +1566,7 @@
             <w:noProof/>
             <w:webHidden/>
           </w:rPr>
-          <w:instrText xml:space="preserve"> PAGEREF _Toc377916421 \h </w:instrText>
+          <w:instrText xml:space="preserve"> PAGEREF _Toc377929949 \h </w:instrText>
         </w:r>
         <w:r>
           <w:rPr>
@@ -1627,7 +1612,7 @@
           <w:lang w:eastAsia="fr-CH"/>
         </w:rPr>
       </w:pPr>
-      <w:hyperlink w:anchor="_Toc377916422" w:history="1">
+      <w:hyperlink w:anchor="_Toc377929950" w:history="1">
         <w:r>
           <w:rPr>
             <w:rStyle w:val="Hyperlink"/>
@@ -1654,7 +1639,7 @@
             <w:noProof/>
             <w:webHidden/>
           </w:rPr>
-          <w:instrText xml:space="preserve"> PAGEREF _Toc377916422 \h </w:instrText>
+          <w:instrText xml:space="preserve"> PAGEREF _Toc377929950 \h </w:instrText>
         </w:r>
         <w:r>
           <w:rPr>
@@ -1700,13 +1685,13 @@
           <w:lang w:eastAsia="fr-CH"/>
         </w:rPr>
       </w:pPr>
-      <w:hyperlink w:anchor="_Toc377916423" w:history="1">
+      <w:hyperlink w:anchor="_Toc377929951" w:history="1">
         <w:r>
           <w:rPr>
             <w:rStyle w:val="Hyperlink"/>
             <w:noProof/>
           </w:rPr>
-          <w:t>Dissipation</w:t>
+          <w:t>Principe de dispersion</w:t>
         </w:r>
         <w:r>
           <w:rPr>
@@ -1727,7 +1712,7 @@
             <w:noProof/>
             <w:webHidden/>
           </w:rPr>
-          <w:instrText xml:space="preserve"> PAGEREF _Toc377916423 \h </w:instrText>
+          <w:instrText xml:space="preserve"> PAGEREF _Toc377929951 \h </w:instrText>
         </w:r>
         <w:r>
           <w:rPr>
@@ -1774,19 +1759,11 @@
       <w:r>
         <w:t xml:space="preserve">Ce document est sous licence </w:t>
       </w:r>
-      <w:proofErr w:type="spellStart"/>
       <w:r>
         <w:rPr>
           <w:b/>
         </w:rPr>
-        <w:t>Creative</w:t>
-      </w:r>
-      <w:proofErr w:type="spellEnd"/>
-      <w:r>
-        <w:rPr>
-          <w:b/>
-        </w:rPr>
-        <w:t xml:space="preserve"> Commons</w:t>
+        <w:t>Creative Commons</w:t>
       </w:r>
       <w:r>
         <w:t xml:space="preserve"> : </w:t>
@@ -1820,7 +1797,7 @@
       <w:pPr>
         <w:pStyle w:val="Heading1"/>
       </w:pPr>
-      <w:bookmarkStart w:id="1" w:name="_Toc377916402"/>
+      <w:bookmarkStart w:id="1" w:name="_Toc377929930"/>
       <w:r>
         <w:lastRenderedPageBreak/>
         <w:t>Newton</w:t>
@@ -1831,7 +1808,7 @@
       <w:pPr>
         <w:pStyle w:val="Heading2"/>
       </w:pPr>
-      <w:bookmarkStart w:id="2" w:name="_Toc377916403"/>
+      <w:bookmarkStart w:id="2" w:name="_Toc377929931"/>
       <w:r>
         <w:t>Lois de Newton</w:t>
       </w:r>
@@ -1841,11 +1818,9 @@
       <w:r>
         <w:t>[</w:t>
       </w:r>
-      <w:proofErr w:type="gramStart"/>
       <w:r>
         <w:t>à</w:t>
       </w:r>
-      <w:proofErr w:type="gramEnd"/>
       <w:r>
         <w:t xml:space="preserve"> compléter]</w:t>
       </w:r>
@@ -1868,7 +1843,7 @@
       <w:pPr>
         <w:pStyle w:val="Heading2"/>
       </w:pPr>
-      <w:bookmarkStart w:id="3" w:name="_Toc377916404"/>
+      <w:bookmarkStart w:id="3" w:name="_Toc377929932"/>
       <w:r>
         <w:lastRenderedPageBreak/>
         <w:t>Gravitation universelle</w:t>
@@ -1953,7 +1928,7 @@
         <mc:AlternateContent>
           <mc:Choice Requires="wps">
             <w:drawing>
-              <wp:anchor distT="0" distB="0" distL="114300" distR="114300" simplePos="0" relativeHeight="251691008" behindDoc="0" locked="0" layoutInCell="1" allowOverlap="1" wp14:anchorId="64EFAA91" wp14:editId="596F6354">
+              <wp:anchor distT="0" distB="0" distL="114300" distR="114300" simplePos="0" relativeHeight="251657216" behindDoc="0" locked="0" layoutInCell="1" allowOverlap="1" wp14:anchorId="64EFAA91" wp14:editId="596F6354">
                 <wp:simplePos x="0" y="0"/>
                 <wp:positionH relativeFrom="column">
                   <wp:posOffset>3108007</wp:posOffset>
@@ -2023,7 +1998,7 @@
           </mc:Choice>
           <mc:Fallback>
             <w:pict>
-              <v:shapetype w14:anchorId="51B5B24B" id="_x0000_t87" coordsize="21600,21600" o:spt="87" adj="1800,10800" path="m21600,qx10800@0l10800@2qy0@11,10800@3l10800@1qy21600,21600e" filled="f">
+              <v:shapetype w14:anchorId="6E801CE9" id="_x0000_t87" coordsize="21600,21600" o:spt="87" adj="1800,10800" path="m21600,qx10800@0l10800@2qy0@11,10800@3l10800@1qy21600,21600e" filled="f">
                 <v:formulas>
                   <v:f eqn="val #0"/>
                   <v:f eqn="sum 21600 0 #0"/>
@@ -2044,7 +2019,7 @@
                   <v:h position="topLeft,#1" yrange="@9,@10"/>
                 </v:handles>
               </v:shapetype>
-              <v:shape id="Accolade ouvrante 22" o:spid="_x0000_s1026" type="#_x0000_t87" style="position:absolute;margin-left:244.7pt;margin-top:14.55pt;width:7.05pt;height:218.3pt;rotation:90;z-index:251691008;visibility:visible;mso-wrap-style:square;mso-width-percent:0;mso-height-percent:0;mso-wrap-distance-left:9pt;mso-wrap-distance-top:0;mso-wrap-distance-right:9pt;mso-wrap-distance-bottom:0;mso-position-horizontal:absolute;mso-position-horizontal-relative:text;mso-position-vertical:absolute;mso-position-vertical-relative:text;mso-width-percent:0;mso-height-percent:0;mso-width-relative:margin;mso-height-relative:margin;v-text-anchor:middle" o:gfxdata="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" adj="459" strokecolor="#7f7f7f [1612]"/>
+              <v:shape id="Accolade ouvrante 22" o:spid="_x0000_s1026" type="#_x0000_t87" style="position:absolute;margin-left:244.7pt;margin-top:14.55pt;width:7.05pt;height:218.3pt;rotation:90;z-index:251657216;visibility:visible;mso-wrap-style:square;mso-width-percent:0;mso-height-percent:0;mso-wrap-distance-left:9pt;mso-wrap-distance-top:0;mso-wrap-distance-right:9pt;mso-wrap-distance-bottom:0;mso-position-horizontal:absolute;mso-position-horizontal-relative:text;mso-position-vertical:absolute;mso-position-vertical-relative:text;mso-width-percent:0;mso-height-percent:0;mso-width-relative:margin;mso-height-relative:margin;v-text-anchor:middle" o:gfxdata="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" adj="459" strokecolor="#7f7f7f [1612]"/>
             </w:pict>
           </mc:Fallback>
         </mc:AlternateContent>
@@ -2172,7 +2147,7 @@
         <mc:AlternateContent>
           <mc:Choice Requires="wpg">
             <w:drawing>
-              <wp:anchor distT="0" distB="0" distL="114300" distR="114300" simplePos="0" relativeHeight="251675648" behindDoc="0" locked="0" layoutInCell="1" allowOverlap="1" wp14:anchorId="052A18C7" wp14:editId="3B0533A7">
+              <wp:anchor distT="0" distB="0" distL="114300" distR="114300" simplePos="0" relativeHeight="251646976" behindDoc="0" locked="0" layoutInCell="1" allowOverlap="1" wp14:anchorId="052A18C7" wp14:editId="3B0533A7">
                 <wp:simplePos x="0" y="0"/>
                 <wp:positionH relativeFrom="column">
                   <wp:posOffset>1137285</wp:posOffset>
@@ -2314,7 +2289,7 @@
           </mc:Choice>
           <mc:Fallback>
             <w:pict>
-              <v:group w14:anchorId="745DBCEE" id="Groupe 9" o:spid="_x0000_s1026" style="position:absolute;margin-left:89.55pt;margin-top:8pt;width:96.15pt;height:96.15pt;z-index:251675648;mso-width-relative:margin;mso-height-relative:margin" coordsize="15958,15958" o:gfxdata="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">
+              <v:group w14:anchorId="692C492B" id="Groupe 9" o:spid="_x0000_s1026" style="position:absolute;margin-left:89.55pt;margin-top:8pt;width:96.15pt;height:96.15pt;z-index:251646976;mso-width-relative:margin;mso-height-relative:margin" coordsize="15958,15958" o:gfxdata="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">
                 <v:oval id="Ellipse 1" o:spid="_x0000_s1027" style="position:absolute;width:15958;height:15958;visibility:visible;mso-wrap-style:square;v-text-anchor:middle" o:gfxdata="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" fillcolor="#fbcaa2 [1625]" strokecolor="#f68c36 [3049]">
                   <v:fill color2="#fdefe3 [505]" rotate="t" angle="180" colors="0 #ffbe86;22938f #ffd0aa;1 #ffebdb" focus="100%" type="gradient"/>
                   <v:shadow on="t" color="black" opacity="24903f" origin=",.5" offset="0,.55556mm"/>
@@ -2334,7 +2309,7 @@
         <mc:AlternateContent>
           <mc:Choice Requires="wps">
             <w:drawing>
-              <wp:anchor distT="0" distB="0" distL="114300" distR="114300" simplePos="0" relativeHeight="251692032" behindDoc="0" locked="0" layoutInCell="1" allowOverlap="1" wp14:anchorId="00AE77E7" wp14:editId="403A9C47">
+              <wp:anchor distT="0" distB="0" distL="114300" distR="114300" simplePos="0" relativeHeight="251659264" behindDoc="0" locked="0" layoutInCell="1" allowOverlap="1" wp14:anchorId="00AE77E7" wp14:editId="403A9C47">
                 <wp:simplePos x="0" y="0"/>
                 <wp:positionH relativeFrom="column">
                   <wp:posOffset>2794635</wp:posOffset>
@@ -2417,7 +2392,7 @@
                 <v:stroke joinstyle="miter"/>
                 <v:path gradientshapeok="t" o:connecttype="rect"/>
               </v:shapetype>
-              <v:shape id="Zone de texte 23" o:spid="_x0000_s1026" type="#_x0000_t202" style="position:absolute;margin-left:220.05pt;margin-top:22.45pt;width:57.75pt;height:23.4pt;z-index:251692032;visibility:visible;mso-wrap-style:square;mso-width-percent:0;mso-height-percent:0;mso-wrap-distance-left:9pt;mso-wrap-distance-top:0;mso-wrap-distance-right:9pt;mso-wrap-distance-bottom:0;mso-position-horizontal:absolute;mso-position-horizontal-relative:text;mso-position-vertical:absolute;mso-position-vertical-relative:text;mso-width-percent:0;mso-height-percent:0;mso-width-relative:margin;mso-height-relative:margin;v-text-anchor:top" o:gfxdata="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" filled="f" stroked="f" strokeweight=".5pt">
+              <v:shape id="Zone de texte 23" o:spid="_x0000_s1026" type="#_x0000_t202" style="position:absolute;margin-left:220.05pt;margin-top:22.45pt;width:57.75pt;height:23.4pt;z-index:251659264;visibility:visible;mso-wrap-style:square;mso-width-percent:0;mso-height-percent:0;mso-wrap-distance-left:9pt;mso-wrap-distance-top:0;mso-wrap-distance-right:9pt;mso-wrap-distance-bottom:0;mso-position-horizontal:absolute;mso-position-horizontal-relative:text;mso-position-vertical:absolute;mso-position-vertical-relative:text;mso-width-percent:0;mso-height-percent:0;mso-width-relative:margin;mso-height-relative:margin;v-text-anchor:top" o:gfxdata="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" filled="f" stroked="f" strokeweight=".5pt">
                 <v:textbox>
                   <w:txbxContent>
                     <w:p>
@@ -2445,7 +2420,7 @@
         <mc:AlternateContent>
           <mc:Choice Requires="wps">
             <w:drawing>
-              <wp:anchor distT="0" distB="0" distL="114300" distR="114300" simplePos="0" relativeHeight="251702272" behindDoc="0" locked="0" layoutInCell="1" allowOverlap="1" wp14:anchorId="238A34F3" wp14:editId="081E1577">
+              <wp:anchor distT="0" distB="0" distL="114300" distR="114300" simplePos="0" relativeHeight="251663360" behindDoc="0" locked="0" layoutInCell="1" allowOverlap="1" wp14:anchorId="238A34F3" wp14:editId="081E1577">
                 <wp:simplePos x="0" y="0"/>
                 <wp:positionH relativeFrom="column">
                   <wp:posOffset>4248785</wp:posOffset>
@@ -2530,7 +2505,7 @@
           </mc:Choice>
           <mc:Fallback>
             <w:pict>
-              <v:shape w14:anchorId="238A34F3" id="Zone de texte 25" o:spid="_x0000_s1027" type="#_x0000_t202" style="position:absolute;margin-left:334.55pt;margin-top:81.95pt;width:57.75pt;height:23.4pt;z-index:251702272;visibility:visible;mso-wrap-style:square;mso-width-percent:0;mso-height-percent:0;mso-wrap-distance-left:9pt;mso-wrap-distance-top:0;mso-wrap-distance-right:9pt;mso-wrap-distance-bottom:0;mso-position-horizontal:absolute;mso-position-horizontal-relative:text;mso-position-vertical:absolute;mso-position-vertical-relative:text;mso-width-percent:0;mso-height-percent:0;mso-width-relative:margin;mso-height-relative:margin;v-text-anchor:top" o:gfxdata="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" filled="f" stroked="f" strokeweight=".5pt">
+              <v:shape w14:anchorId="238A34F3" id="Zone de texte 25" o:spid="_x0000_s1027" type="#_x0000_t202" style="position:absolute;margin-left:334.55pt;margin-top:81.95pt;width:57.75pt;height:23.4pt;z-index:251663360;visibility:visible;mso-wrap-style:square;mso-width-percent:0;mso-height-percent:0;mso-wrap-distance-left:9pt;mso-wrap-distance-top:0;mso-wrap-distance-right:9pt;mso-wrap-distance-bottom:0;mso-position-horizontal:absolute;mso-position-horizontal-relative:text;mso-position-vertical:absolute;mso-position-vertical-relative:text;mso-width-percent:0;mso-height-percent:0;mso-width-relative:margin;mso-height-relative:margin;v-text-anchor:top" o:gfxdata="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" filled="f" stroked="f" strokeweight=".5pt">
                 <v:textbox>
                   <w:txbxContent>
                     <w:p>
@@ -2571,7 +2546,7 @@
         <mc:AlternateContent>
           <mc:Choice Requires="wps">
             <w:drawing>
-              <wp:anchor distT="0" distB="0" distL="114300" distR="114300" simplePos="0" relativeHeight="251678720" behindDoc="0" locked="0" layoutInCell="1" allowOverlap="1" wp14:anchorId="79AB5EE2" wp14:editId="3E640C2C">
+              <wp:anchor distT="0" distB="0" distL="114300" distR="114300" simplePos="0" relativeHeight="251653120" behindDoc="0" locked="0" layoutInCell="1" allowOverlap="1" wp14:anchorId="79AB5EE2" wp14:editId="3E640C2C">
                 <wp:simplePos x="0" y="0"/>
                 <wp:positionH relativeFrom="column">
                   <wp:posOffset>2022792</wp:posOffset>
@@ -2641,7 +2616,7 @@
           </mc:Choice>
           <mc:Fallback>
             <w:pict>
-              <v:shape w14:anchorId="29772129" id="Accolade ouvrante 19" o:spid="_x0000_s1026" type="#_x0000_t87" style="position:absolute;margin-left:159.25pt;margin-top:12.4pt;width:7.05pt;height:45.9pt;rotation:-90;z-index:251678720;visibility:visible;mso-wrap-style:square;mso-width-percent:0;mso-height-percent:0;mso-wrap-distance-left:9pt;mso-wrap-distance-top:0;mso-wrap-distance-right:9pt;mso-wrap-distance-bottom:0;mso-position-horizontal:absolute;mso-position-horizontal-relative:text;mso-position-vertical:absolute;mso-position-vertical-relative:text;mso-width-percent:0;mso-height-percent:0;mso-width-relative:margin;mso-height-relative:margin;v-text-anchor:middle" o:gfxdata="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" adj="2182" strokecolor="#7f7f7f [1612]"/>
+              <v:shape w14:anchorId="06C2AD66" id="Accolade ouvrante 19" o:spid="_x0000_s1026" type="#_x0000_t87" style="position:absolute;margin-left:159.25pt;margin-top:12.4pt;width:7.05pt;height:45.9pt;rotation:-90;z-index:251653120;visibility:visible;mso-wrap-style:square;mso-width-percent:0;mso-height-percent:0;mso-wrap-distance-left:9pt;mso-wrap-distance-top:0;mso-wrap-distance-right:9pt;mso-wrap-distance-bottom:0;mso-position-horizontal:absolute;mso-position-horizontal-relative:text;mso-position-vertical:absolute;mso-position-vertical-relative:text;mso-width-percent:0;mso-height-percent:0;mso-width-relative:margin;mso-height-relative:margin;v-text-anchor:middle" o:gfxdata="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" adj="2182" strokecolor="#7f7f7f [1612]"/>
             </w:pict>
           </mc:Fallback>
         </mc:AlternateContent>
@@ -2654,7 +2629,7 @@
         <mc:AlternateContent>
           <mc:Choice Requires="wpg">
             <w:drawing>
-              <wp:anchor distT="0" distB="0" distL="114300" distR="114300" simplePos="0" relativeHeight="251676672" behindDoc="0" locked="0" layoutInCell="1" allowOverlap="1" wp14:anchorId="0D5B32D1" wp14:editId="7EB92163">
+              <wp:anchor distT="0" distB="0" distL="114300" distR="114300" simplePos="0" relativeHeight="251649024" behindDoc="0" locked="0" layoutInCell="1" allowOverlap="1" wp14:anchorId="0D5B32D1" wp14:editId="7EB92163">
                 <wp:simplePos x="0" y="0"/>
                 <wp:positionH relativeFrom="column">
                   <wp:posOffset>4199255</wp:posOffset>
@@ -2796,7 +2771,7 @@
           </mc:Choice>
           <mc:Fallback>
             <w:pict>
-              <v:group w14:anchorId="4F869612" id="Groupe 14" o:spid="_x0000_s1026" style="position:absolute;margin-left:330.65pt;margin-top:-.35pt;width:54.9pt;height:54.9pt;z-index:251676672;mso-width-relative:margin;mso-height-relative:margin" coordsize="15958,15958" o:gfxdata="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">
+              <v:group w14:anchorId="1707A45A" id="Groupe 14" o:spid="_x0000_s1026" style="position:absolute;margin-left:330.65pt;margin-top:-.35pt;width:54.9pt;height:54.9pt;z-index:251649024;mso-width-relative:margin;mso-height-relative:margin" coordsize="15958,15958" o:gfxdata="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">
                 <v:oval id="Ellipse 15" o:spid="_x0000_s1027" style="position:absolute;width:15958;height:15958;visibility:visible;mso-wrap-style:square;v-text-anchor:middle" o:gfxdata="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" fillcolor="#dfa7a6 [1621]" strokecolor="#bc4542 [3045]">
                   <v:fill color2="#f5e4e4 [501]" rotate="t" angle="180" colors="0 #ffa2a1;22938f #ffbebd;1 #ffe5e5" focus="100%" type="gradient"/>
                   <v:shadow on="t" color="black" opacity="24903f" origin=",.5" offset="0,.55556mm"/>
@@ -2816,7 +2791,7 @@
         <mc:AlternateContent>
           <mc:Choice Requires="wps">
             <w:drawing>
-              <wp:anchor distT="0" distB="0" distL="114300" distR="114300" simplePos="0" relativeHeight="251677696" behindDoc="0" locked="0" layoutInCell="1" allowOverlap="1" wp14:anchorId="4F1D7DEA" wp14:editId="39744D67">
+              <wp:anchor distT="0" distB="0" distL="114300" distR="114300" simplePos="0" relativeHeight="251651072" behindDoc="0" locked="0" layoutInCell="1" allowOverlap="1" wp14:anchorId="4F1D7DEA" wp14:editId="39744D67">
                 <wp:simplePos x="0" y="0"/>
                 <wp:positionH relativeFrom="column">
                   <wp:posOffset>1753235</wp:posOffset>
@@ -2870,7 +2845,7 @@
           </mc:Choice>
           <mc:Fallback>
             <w:pict>
-              <v:line w14:anchorId="50D79507" id="Connecteur droit 18" o:spid="_x0000_s1026" style="position:absolute;z-index:251677696;visibility:visible;mso-wrap-style:square;mso-wrap-distance-left:9pt;mso-wrap-distance-top:0;mso-wrap-distance-right:9pt;mso-wrap-distance-bottom:0;mso-position-horizontal:absolute;mso-position-horizontal-relative:text;mso-position-vertical:absolute;mso-position-vertical-relative:text" from="138.05pt,26.85pt" to="357.9pt,26.85pt" o:gfxdata="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" strokecolor="black [3213]" strokeweight="1.5pt"/>
+              <v:line w14:anchorId="49EA36BF" id="Connecteur droit 18" o:spid="_x0000_s1026" style="position:absolute;z-index:251651072;visibility:visible;mso-wrap-style:square;mso-wrap-distance-left:9pt;mso-wrap-distance-top:0;mso-wrap-distance-right:9pt;mso-wrap-distance-bottom:0;mso-position-horizontal:absolute;mso-position-horizontal-relative:text;mso-position-vertical:absolute;mso-position-vertical-relative:text" from="138.05pt,26.85pt" to="357.9pt,26.85pt" o:gfxdata="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" strokecolor="black [3213]" strokeweight="1.5pt"/>
             </w:pict>
           </mc:Fallback>
         </mc:AlternateContent>
@@ -2885,7 +2860,7 @@
         <mc:AlternateContent>
           <mc:Choice Requires="wps">
             <w:drawing>
-              <wp:anchor distT="0" distB="0" distL="114300" distR="114300" simplePos="0" relativeHeight="251689984" behindDoc="0" locked="0" layoutInCell="1" allowOverlap="1" wp14:anchorId="236EF7A6" wp14:editId="731F5EF6">
+              <wp:anchor distT="0" distB="0" distL="114300" distR="114300" simplePos="0" relativeHeight="251655168" behindDoc="0" locked="0" layoutInCell="1" allowOverlap="1" wp14:anchorId="236EF7A6" wp14:editId="731F5EF6">
                 <wp:simplePos x="0" y="0"/>
                 <wp:positionH relativeFrom="column">
                   <wp:posOffset>1772285</wp:posOffset>
@@ -2964,7 +2939,7 @@
           </mc:Choice>
           <mc:Fallback>
             <w:pict>
-              <v:shape w14:anchorId="236EF7A6" id="Zone de texte 21" o:spid="_x0000_s1028" type="#_x0000_t202" style="position:absolute;margin-left:139.55pt;margin-top:3.2pt;width:48.45pt;height:23.4pt;z-index:251689984;visibility:visible;mso-wrap-style:square;mso-width-percent:0;mso-height-percent:0;mso-wrap-distance-left:9pt;mso-wrap-distance-top:0;mso-wrap-distance-right:9pt;mso-wrap-distance-bottom:0;mso-position-horizontal:absolute;mso-position-horizontal-relative:text;mso-position-vertical:absolute;mso-position-vertical-relative:text;mso-width-percent:0;mso-height-percent:0;mso-width-relative:margin;mso-height-relative:margin;v-text-anchor:top" o:gfxdata="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" filled="f" stroked="f" strokeweight=".5pt">
+              <v:shape w14:anchorId="236EF7A6" id="Zone de texte 21" o:spid="_x0000_s1028" type="#_x0000_t202" style="position:absolute;margin-left:139.55pt;margin-top:3.2pt;width:48.45pt;height:23.4pt;z-index:251655168;visibility:visible;mso-wrap-style:square;mso-width-percent:0;mso-height-percent:0;mso-wrap-distance-left:9pt;mso-wrap-distance-top:0;mso-wrap-distance-right:9pt;mso-wrap-distance-bottom:0;mso-position-horizontal:absolute;mso-position-horizontal-relative:text;mso-position-vertical:absolute;mso-position-vertical-relative:text;mso-width-percent:0;mso-height-percent:0;mso-width-relative:margin;mso-height-relative:margin;v-text-anchor:top" o:gfxdata="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" filled="f" stroked="f" strokeweight=".5pt">
                 <v:textbox>
                   <w:txbxContent>
                     <w:p>
@@ -2994,7 +2969,7 @@
         <mc:AlternateContent>
           <mc:Choice Requires="wps">
             <w:drawing>
-              <wp:anchor distT="0" distB="0" distL="114300" distR="114300" simplePos="0" relativeHeight="251693056" behindDoc="0" locked="0" layoutInCell="1" allowOverlap="1" wp14:anchorId="6322CFDE" wp14:editId="498D70F5">
+              <wp:anchor distT="0" distB="0" distL="114300" distR="114300" simplePos="0" relativeHeight="251661312" behindDoc="0" locked="0" layoutInCell="1" allowOverlap="1" wp14:anchorId="6322CFDE" wp14:editId="498D70F5">
                 <wp:simplePos x="0" y="0"/>
                 <wp:positionH relativeFrom="column">
                   <wp:posOffset>1427810</wp:posOffset>
@@ -3079,7 +3054,7 @@
           </mc:Choice>
           <mc:Fallback>
             <w:pict>
-              <v:shape w14:anchorId="6322CFDE" id="Zone de texte 24" o:spid="_x0000_s1029" type="#_x0000_t202" style="position:absolute;margin-left:112.45pt;margin-top:18.15pt;width:57.75pt;height:23.4pt;z-index:251693056;visibility:visible;mso-wrap-style:square;mso-width-percent:0;mso-height-percent:0;mso-wrap-distance-left:9pt;mso-wrap-distance-top:0;mso-wrap-distance-right:9pt;mso-wrap-distance-bottom:0;mso-position-horizontal:absolute;mso-position-horizontal-relative:text;mso-position-vertical:absolute;mso-position-vertical-relative:text;mso-width-percent:0;mso-height-percent:0;mso-width-relative:margin;mso-height-relative:margin;v-text-anchor:top" o:gfxdata="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" filled="f" stroked="f" strokeweight=".5pt">
+              <v:shape w14:anchorId="6322CFDE" id="Zone de texte 24" o:spid="_x0000_s1029" type="#_x0000_t202" style="position:absolute;margin-left:112.45pt;margin-top:18.15pt;width:57.75pt;height:23.4pt;z-index:251661312;visibility:visible;mso-wrap-style:square;mso-width-percent:0;mso-height-percent:0;mso-wrap-distance-left:9pt;mso-wrap-distance-top:0;mso-wrap-distance-right:9pt;mso-wrap-distance-bottom:0;mso-position-horizontal:absolute;mso-position-horizontal-relative:text;mso-position-vertical:absolute;mso-position-vertical-relative:text;mso-width-percent:0;mso-height-percent:0;mso-width-relative:margin;mso-height-relative:margin;v-text-anchor:top" o:gfxdata="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" filled="f" stroked="f" strokeweight=".5pt">
                 <v:textbox>
                   <w:txbxContent>
                     <w:p>
@@ -3500,7 +3475,7 @@
       <w:pPr>
         <w:pStyle w:val="Heading2"/>
       </w:pPr>
-      <w:bookmarkStart w:id="4" w:name="_Toc377916405"/>
+      <w:bookmarkStart w:id="4" w:name="_Toc377929933"/>
       <w:r>
         <w:lastRenderedPageBreak/>
         <w:t>Champ de pesanteur</w:t>
@@ -3934,7 +3909,7 @@
       <w:pPr>
         <w:pStyle w:val="Heading1"/>
       </w:pPr>
-      <w:bookmarkStart w:id="5" w:name="_Toc377916406"/>
+      <w:bookmarkStart w:id="5" w:name="_Toc377929934"/>
       <w:r>
         <w:lastRenderedPageBreak/>
         <w:t>M</w:t>
@@ -3948,7 +3923,7 @@
       <w:pPr>
         <w:pStyle w:val="Heading2"/>
       </w:pPr>
-      <w:bookmarkStart w:id="6" w:name="_Toc377916407"/>
+      <w:bookmarkStart w:id="6" w:name="_Toc377929935"/>
       <w:r>
         <w:t>Uniforme</w:t>
       </w:r>
@@ -4356,7 +4331,7 @@
       <w:pPr>
         <w:pStyle w:val="Heading2"/>
       </w:pPr>
-      <w:bookmarkStart w:id="7" w:name="_Toc377916408"/>
+      <w:bookmarkStart w:id="7" w:name="_Toc377929936"/>
       <w:r>
         <w:lastRenderedPageBreak/>
         <w:t>Uniformément accéléré</w:t>
@@ -4920,7 +4895,7 @@
       <w:pPr>
         <w:pStyle w:val="Heading2"/>
       </w:pPr>
-      <w:bookmarkStart w:id="8" w:name="_Toc377916409"/>
+      <w:bookmarkStart w:id="8" w:name="_Toc377929937"/>
       <w:r>
         <w:rPr>
           <w:rFonts w:eastAsiaTheme="minorEastAsia"/>
@@ -5433,7 +5408,7 @@
       <w:pPr>
         <w:pStyle w:val="Heading2"/>
       </w:pPr>
-      <w:bookmarkStart w:id="9" w:name="_Toc377916410"/>
+      <w:bookmarkStart w:id="9" w:name="_Toc377929938"/>
       <w:r>
         <w:lastRenderedPageBreak/>
         <w:t>Force centripète sur virage surélevé</w:t>
@@ -6022,7 +5997,7 @@
         <mc:AlternateContent>
           <mc:Choice Requires="wpg">
             <w:drawing>
-              <wp:anchor distT="0" distB="0" distL="114300" distR="114300" simplePos="0" relativeHeight="251671552" behindDoc="0" locked="0" layoutInCell="1" allowOverlap="1">
+              <wp:anchor distT="0" distB="0" distL="114300" distR="114300" simplePos="0" relativeHeight="251644928" behindDoc="0" locked="0" layoutInCell="1" allowOverlap="1">
                 <wp:simplePos x="1673525" y="3769743"/>
                 <wp:positionH relativeFrom="margin">
                   <wp:align>center</wp:align>
@@ -11713,7 +11688,7 @@
           </mc:Choice>
           <mc:Fallback>
             <w:pict>
-              <v:group id="Groupe 2" o:spid="_x0000_s1030" style="position:absolute;margin-left:0;margin-top:0;width:392.4pt;height:441.9pt;z-index:251671552;mso-position-horizontal:center;mso-position-horizontal-relative:margin;mso-position-vertical:center;mso-position-vertical-relative:margin" coordsize="49837,56121" o:gfxdata="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">
+              <v:group id="Groupe 2" o:spid="_x0000_s1030" style="position:absolute;margin-left:0;margin-top:0;width:392.4pt;height:441.9pt;z-index:251644928;mso-position-horizontal:center;mso-position-horizontal-relative:margin;mso-position-vertical:center;mso-position-vertical-relative:margin" coordsize="49837,56121" o:gfxdata="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">
                 <v:group id="Groupe 388" o:spid="_x0000_s1031" style="position:absolute;width:41884;height:56121" coordorigin="1981,830" coordsize="6596,8838" o:gfxdata="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">
                   <v:shapetype id="_x0000_t75" coordsize="21600,21600" o:spt="75" o:preferrelative="t" path="m@4@5l@4@11@9@11@9@5xe" filled="f" stroked="f">
                     <v:stroke joinstyle="miter"/>
@@ -12831,19 +12806,14 @@
         <w:t>réalisée</w:t>
       </w:r>
       <w:r>
-        <w:t xml:space="preserve"> par Olivier </w:t>
-      </w:r>
-      <w:proofErr w:type="spellStart"/>
-      <w:r>
-        <w:t>Pittet</w:t>
-      </w:r>
-      <w:proofErr w:type="spellEnd"/>
+        <w:t xml:space="preserve"> par Olivier Pittet</w:t>
+      </w:r>
     </w:p>
     <w:p>
       <w:pPr>
         <w:pStyle w:val="Heading1"/>
       </w:pPr>
-      <w:bookmarkStart w:id="10" w:name="_Toc377916411"/>
+      <w:bookmarkStart w:id="10" w:name="_Toc377929939"/>
       <w:r>
         <w:lastRenderedPageBreak/>
         <w:t>Orbite géostationnaire</w:t>
@@ -12862,7 +12832,7 @@
         <mc:AlternateContent>
           <mc:Choice Requires="wpg">
             <w:drawing>
-              <wp:anchor distT="0" distB="0" distL="114300" distR="114300" simplePos="0" relativeHeight="251712512" behindDoc="1" locked="0" layoutInCell="1" allowOverlap="1" wp14:anchorId="28A8D200" wp14:editId="6F8D21D0">
+              <wp:anchor distT="0" distB="0" distL="114300" distR="114300" simplePos="0" relativeHeight="251665408" behindDoc="1" locked="0" layoutInCell="1" allowOverlap="1" wp14:anchorId="28A8D200" wp14:editId="6F8D21D0">
                 <wp:simplePos x="0" y="0"/>
                 <wp:positionH relativeFrom="margin">
                   <wp:posOffset>1481455</wp:posOffset>
@@ -13631,7 +13601,7 @@
           </mc:Choice>
           <mc:Fallback>
             <w:pict>
-              <v:group w14:anchorId="28A8D200" id="Groupe 463" o:spid="_x0000_s1103" style="position:absolute;left:0;text-align:left;margin-left:116.65pt;margin-top:79.2pt;width:250.75pt;height:178.5pt;z-index:-251603968;mso-position-horizontal-relative:margin;mso-position-vertical-relative:margin" coordsize="31845,22669" o:gfxdata="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">
+              <v:group w14:anchorId="28A8D200" id="Groupe 463" o:spid="_x0000_s1103" style="position:absolute;left:0;text-align:left;margin-left:116.65pt;margin-top:79.2pt;width:250.75pt;height:178.5pt;z-index:-251651072;mso-position-horizontal-relative:margin;mso-position-vertical-relative:margin" coordsize="31845,22669" o:gfxdata="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">
                 <v:group id="Groupe 8" o:spid="_x0000_s1104" style="position:absolute;left:7810;top:7334;width:6972;height:6972" coordsize="15958,15958" o:gfxdata="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">
                   <v:oval id="Ellipse 10" o:spid="_x0000_s1105" style="position:absolute;width:15958;height:15958;visibility:visible;mso-wrap-style:square;v-text-anchor:middle" o:gfxdata="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" fillcolor="#fbcaa2 [1625]" strokecolor="#f68c36 [3049]">
                     <v:fill color2="#fdefe3 [505]" rotate="t" angle="180" colors="0 #ffbe86;22938f #ffd0aa;1 #ffebdb" focus="100%" type="gradient"/>
@@ -14709,7 +14679,7 @@
       <w:pPr>
         <w:pStyle w:val="Heading1"/>
       </w:pPr>
-      <w:bookmarkStart w:id="11" w:name="_Toc377916412"/>
+      <w:bookmarkStart w:id="11" w:name="_Toc377929940"/>
       <w:r>
         <w:lastRenderedPageBreak/>
         <w:t>Énergie et Puissance</w:t>
@@ -14720,7 +14690,7 @@
       <w:pPr>
         <w:pStyle w:val="Heading2"/>
       </w:pPr>
-      <w:bookmarkStart w:id="12" w:name="_Toc377916413"/>
+      <w:bookmarkStart w:id="12" w:name="_Toc377929941"/>
       <w:r>
         <w:t>Travail d</w:t>
       </w:r>
@@ -14744,7 +14714,7 @@
         <mc:AlternateContent>
           <mc:Choice Requires="wpg">
             <w:drawing>
-              <wp:anchor distT="0" distB="0" distL="114300" distR="114300" simplePos="0" relativeHeight="251713536" behindDoc="0" locked="0" layoutInCell="1" allowOverlap="1" wp14:anchorId="286085FF" wp14:editId="1A013E1D">
+              <wp:anchor distT="0" distB="0" distL="114300" distR="114300" simplePos="0" relativeHeight="251667456" behindDoc="0" locked="0" layoutInCell="1" allowOverlap="1" wp14:anchorId="286085FF" wp14:editId="1A013E1D">
                 <wp:simplePos x="0" y="0"/>
                 <wp:positionH relativeFrom="margin">
                   <wp:posOffset>2205990</wp:posOffset>
@@ -15317,7 +15287,7 @@
           </mc:Choice>
           <mc:Fallback>
             <w:pict>
-              <v:group w14:anchorId="286085FF" id="Groupe 491" o:spid="_x0000_s1122" style="position:absolute;left:0;text-align:left;margin-left:173.7pt;margin-top:125.35pt;width:145.15pt;height:96.75pt;z-index:251713536;mso-position-horizontal-relative:margin;mso-position-vertical-relative:margin" coordsize="18465,12329" o:gfxdata="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">
+              <v:group w14:anchorId="286085FF" id="Groupe 491" o:spid="_x0000_s1122" style="position:absolute;left:0;text-align:left;margin-left:173.7pt;margin-top:125.35pt;width:145.15pt;height:96.75pt;z-index:251667456;mso-position-horizontal-relative:margin;mso-position-vertical-relative:margin" coordsize="18465,12329" o:gfxdata="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">
                 <v:group id="Groupe 482" o:spid="_x0000_s1123" style="position:absolute;top:2187;width:16287;height:10103" coordsize="16287,10102" o:gfxdata="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">
                   <v:group id="Groupe 477" o:spid="_x0000_s1124" style="position:absolute;width:16287;height:10102" coordsize="16287,10102" o:gfxdata="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">
                     <v:shape id="Arc 476" o:spid="_x0000_s1125" style="position:absolute;left:2061;top:6421;width:3008;height:3057;rotation:2663938fd;visibility:visible;mso-wrap-style:square;v-text-anchor:middle" coordsize="300797,305692" o:gfxdata="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" path="m153056,24nsc235070,1497,300798,69484,300798,152846r-150399,c151285,101905,152170,50965,153056,24xem153056,24nfc235070,1497,300798,69484,300798,152846e" filled="f" strokecolor="#a5a5a5 [2092]">
@@ -15779,28 +15749,14 @@
           <w:rFonts w:eastAsiaTheme="minorEastAsia"/>
         </w:rPr>
         <w:tab/>
-        <w:t>= Angle séparant la force du mouvement [</w:t>
-      </w:r>
-      <w:proofErr w:type="spellStart"/>
-      <w:r>
-        <w:rPr>
-          <w:rFonts w:eastAsiaTheme="minorEastAsia"/>
-        </w:rPr>
-        <w:t>deg</w:t>
-      </w:r>
-      <w:proofErr w:type="spellEnd"/>
-      <w:r>
-        <w:rPr>
-          <w:rFonts w:eastAsiaTheme="minorEastAsia"/>
-        </w:rPr>
-        <w:t>]</w:t>
+        <w:t>= Angle séparant la force du mouvement [deg]</w:t>
       </w:r>
     </w:p>
     <w:p>
       <w:pPr>
         <w:pStyle w:val="Heading2"/>
       </w:pPr>
-      <w:bookmarkStart w:id="13" w:name="_Toc377916414"/>
+      <w:bookmarkStart w:id="13" w:name="_Toc377929942"/>
       <w:r>
         <w:lastRenderedPageBreak/>
         <w:t>Force conservative</w:t>
@@ -15819,7 +15775,7 @@
         <mc:AlternateContent>
           <mc:Choice Requires="wpg">
             <w:drawing>
-              <wp:anchor distT="0" distB="0" distL="114300" distR="114300" simplePos="0" relativeHeight="251714560" behindDoc="0" locked="0" layoutInCell="1" allowOverlap="1">
+              <wp:anchor distT="0" distB="0" distL="114300" distR="114300" simplePos="0" relativeHeight="251669504" behindDoc="0" locked="0" layoutInCell="1" allowOverlap="1">
                 <wp:simplePos x="0" y="0"/>
                 <wp:positionH relativeFrom="column">
                   <wp:posOffset>2314575</wp:posOffset>
@@ -16374,7 +16330,6 @@
                                       <w:color w:val="365F91" w:themeColor="accent1" w:themeShade="BF"/>
                                     </w:rPr>
                                   </w:pPr>
-                                  <w:proofErr w:type="gramStart"/>
                                   <w:r>
                                     <w:rPr>
                                       <w:b/>
@@ -16382,7 +16337,6 @@
                                     </w:rPr>
                                     <w:t>g</w:t>
                                   </w:r>
-                                  <w:proofErr w:type="gramEnd"/>
                                 </w:p>
                               </w:txbxContent>
                             </wps:txbx>
@@ -16435,7 +16389,6 @@
                                   <w:color w:val="FFFFFF" w:themeColor="background1"/>
                                 </w:rPr>
                               </w:pPr>
-                              <w:proofErr w:type="gramStart"/>
                               <w:r>
                                 <w:rPr>
                                   <w:b/>
@@ -16443,7 +16396,6 @@
                                 </w:rPr>
                                 <w:t>m</w:t>
                               </w:r>
-                              <w:proofErr w:type="gramEnd"/>
                             </w:p>
                           </w:txbxContent>
                         </wps:txbx>
@@ -16462,7 +16414,7 @@
           </mc:Choice>
           <mc:Fallback>
             <w:pict>
-              <v:group id="Groupe 527" o:spid="_x0000_s1140" style="position:absolute;left:0;text-align:left;margin-left:182.25pt;margin-top:66.7pt;width:137.95pt;height:85.6pt;z-index:251714560" coordsize="17520,10871" o:gfxdata="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">
+              <v:group id="Groupe 527" o:spid="_x0000_s1140" style="position:absolute;left:0;text-align:left;margin-left:182.25pt;margin-top:66.7pt;width:137.95pt;height:85.6pt;z-index:251669504" coordsize="17520,10871" o:gfxdata="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">
                 <v:group id="Groupe 426" o:spid="_x0000_s1141" style="position:absolute;width:17520;height:10871" coordsize="17520,10871" o:gfxdata="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">
                   <v:rect id="Rectangle 422" o:spid="_x0000_s1142" style="position:absolute;left:5685;top:3737;width:3021;height:1881;rotation:-1986350fd;visibility:visible;mso-wrap-style:square;v-text-anchor:middle" o:gfxdata="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" fillcolor="#fbcaa2 [1625]" strokecolor="#f68c36 [3049]">
                     <v:fill color2="#fdefe3 [505]" rotate="t" angle="180" colors="0 #ffbe86;22938f #ffd0aa;1 #ffebdb" focus="100%" type="gradient"/>
@@ -16575,7 +16527,6 @@
                                 <w:color w:val="365F91" w:themeColor="accent1" w:themeShade="BF"/>
                               </w:rPr>
                             </w:pPr>
-                            <w:proofErr w:type="gramStart"/>
                             <w:r>
                               <w:rPr>
                                 <w:b/>
@@ -16583,7 +16534,6 @@
                               </w:rPr>
                               <w:t>g</w:t>
                             </w:r>
-                            <w:proofErr w:type="gramEnd"/>
                           </w:p>
                         </w:txbxContent>
                       </v:textbox>
@@ -16600,7 +16550,6 @@
                             <w:color w:val="FFFFFF" w:themeColor="background1"/>
                           </w:rPr>
                         </w:pPr>
-                        <w:proofErr w:type="gramStart"/>
                         <w:r>
                           <w:rPr>
                             <w:b/>
@@ -16608,7 +16557,6 @@
                           </w:rPr>
                           <w:t>m</w:t>
                         </w:r>
-                        <w:proofErr w:type="gramEnd"/>
                       </w:p>
                     </w:txbxContent>
                   </v:textbox>
@@ -16891,7 +16839,7 @@
       <w:pPr>
         <w:pStyle w:val="Heading2"/>
       </w:pPr>
-      <w:bookmarkStart w:id="14" w:name="_Toc377916415"/>
+      <w:bookmarkStart w:id="14" w:name="_Toc377929943"/>
       <w:r>
         <w:lastRenderedPageBreak/>
         <w:t>Force dissipative</w:t>
@@ -16933,7 +16881,7 @@
         <mc:AlternateContent>
           <mc:Choice Requires="wpg">
             <w:drawing>
-              <wp:anchor distT="0" distB="0" distL="114300" distR="114300" simplePos="0" relativeHeight="251715584" behindDoc="0" locked="0" layoutInCell="1" allowOverlap="1" wp14:anchorId="1F405519" wp14:editId="020D6312">
+              <wp:anchor distT="0" distB="0" distL="114300" distR="114300" simplePos="0" relativeHeight="251671552" behindDoc="0" locked="0" layoutInCell="1" allowOverlap="1" wp14:anchorId="1F405519" wp14:editId="020D6312">
                 <wp:simplePos x="0" y="0"/>
                 <wp:positionH relativeFrom="margin">
                   <wp:posOffset>2206797</wp:posOffset>
@@ -17488,7 +17436,6 @@
                                       <w:color w:val="365F91" w:themeColor="accent1" w:themeShade="BF"/>
                                     </w:rPr>
                                   </w:pPr>
-                                  <w:proofErr w:type="gramStart"/>
                                   <w:r>
                                     <w:rPr>
                                       <w:b/>
@@ -17496,7 +17443,6 @@
                                     </w:rPr>
                                     <w:t>g</w:t>
                                   </w:r>
-                                  <w:proofErr w:type="gramEnd"/>
                                 </w:p>
                               </w:txbxContent>
                             </wps:txbx>
@@ -17549,7 +17495,6 @@
                                   <w:color w:val="FFFFFF" w:themeColor="background1"/>
                                 </w:rPr>
                               </w:pPr>
-                              <w:proofErr w:type="gramStart"/>
                               <w:r>
                                 <w:rPr>
                                   <w:b/>
@@ -17557,7 +17502,6 @@
                                 </w:rPr>
                                 <w:t>m</w:t>
                               </w:r>
-                              <w:proofErr w:type="gramEnd"/>
                             </w:p>
                           </w:txbxContent>
                         </wps:txbx>
@@ -17576,7 +17520,7 @@
           </mc:Choice>
           <mc:Fallback>
             <w:pict>
-              <v:group w14:anchorId="1F405519" id="Groupe 528" o:spid="_x0000_s1160" style="position:absolute;left:0;text-align:left;margin-left:173.75pt;margin-top:9.55pt;width:137.95pt;height:85.6pt;z-index:251715584;mso-position-horizontal-relative:margin" coordsize="17520,10871" o:gfxdata="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">
+              <v:group w14:anchorId="1F405519" id="Groupe 528" o:spid="_x0000_s1160" style="position:absolute;left:0;text-align:left;margin-left:173.75pt;margin-top:9.55pt;width:137.95pt;height:85.6pt;z-index:251671552;mso-position-horizontal-relative:margin" coordsize="17520,10871" o:gfxdata="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">
                 <v:group id="Groupe 529" o:spid="_x0000_s1161" style="position:absolute;width:17520;height:10871" coordsize="17520,10871" o:gfxdata="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">
                   <v:rect id="Rectangle 530" o:spid="_x0000_s1162" style="position:absolute;left:5685;top:3737;width:3021;height:1881;rotation:-1986350fd;visibility:visible;mso-wrap-style:square;v-text-anchor:middle" o:gfxdata="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" fillcolor="#fbcaa2 [1625]" strokecolor="#f68c36 [3049]">
                     <v:fill color2="#fdefe3 [505]" rotate="t" angle="180" colors="0 #ffbe86;22938f #ffd0aa;1 #ffebdb" focus="100%" type="gradient"/>
@@ -17689,7 +17633,6 @@
                                 <w:color w:val="365F91" w:themeColor="accent1" w:themeShade="BF"/>
                               </w:rPr>
                             </w:pPr>
-                            <w:proofErr w:type="gramStart"/>
                             <w:r>
                               <w:rPr>
                                 <w:b/>
@@ -17697,7 +17640,6 @@
                               </w:rPr>
                               <w:t>g</w:t>
                             </w:r>
-                            <w:proofErr w:type="gramEnd"/>
                           </w:p>
                         </w:txbxContent>
                       </v:textbox>
@@ -17714,7 +17656,6 @@
                             <w:color w:val="FFFFFF" w:themeColor="background1"/>
                           </w:rPr>
                         </w:pPr>
-                        <w:proofErr w:type="gramStart"/>
                         <w:r>
                           <w:rPr>
                             <w:b/>
@@ -17722,7 +17663,6 @@
                           </w:rPr>
                           <w:t>m</w:t>
                         </w:r>
-                        <w:proofErr w:type="gramEnd"/>
                       </w:p>
                     </w:txbxContent>
                   </v:textbox>
@@ -17983,7 +17923,7 @@
       <w:pPr>
         <w:pStyle w:val="Heading2"/>
       </w:pPr>
-      <w:bookmarkStart w:id="15" w:name="_Toc377916416"/>
+      <w:bookmarkStart w:id="15" w:name="_Toc377929944"/>
       <w:r>
         <w:lastRenderedPageBreak/>
         <w:t>Énergie cinétique</w:t>
@@ -18548,7 +18488,7 @@
       <w:pPr>
         <w:pStyle w:val="Heading2"/>
       </w:pPr>
-      <w:bookmarkStart w:id="16" w:name="_Toc377916417"/>
+      <w:bookmarkStart w:id="16" w:name="_Toc377929945"/>
       <w:r>
         <w:lastRenderedPageBreak/>
         <w:t>Puissance</w:t>
@@ -18868,7 +18808,7 @@
       <w:pPr>
         <w:pStyle w:val="Heading2"/>
       </w:pPr>
-      <w:bookmarkStart w:id="17" w:name="_Toc377916418"/>
+      <w:bookmarkStart w:id="17" w:name="_Toc377929946"/>
       <w:r>
         <w:lastRenderedPageBreak/>
         <w:t xml:space="preserve">Rendement </w:t>
@@ -19445,7 +19385,7 @@
       <w:pPr>
         <w:pStyle w:val="Heading1"/>
       </w:pPr>
-      <w:bookmarkStart w:id="18" w:name="_Toc377916419"/>
+      <w:bookmarkStart w:id="18" w:name="_Toc377929947"/>
       <w:r>
         <w:lastRenderedPageBreak/>
         <w:t>Ondes sonores et réponses auditives</w:t>
@@ -19456,7 +19396,7 @@
       <w:pPr>
         <w:pStyle w:val="Heading2"/>
       </w:pPr>
-      <w:bookmarkStart w:id="19" w:name="_Toc377916420"/>
+      <w:bookmarkStart w:id="19" w:name="_Toc377929948"/>
       <w:r>
         <w:t>Intensité et décibel</w:t>
       </w:r>
@@ -19744,21 +19684,7 @@
         <w:rPr>
           <w:rFonts w:eastAsiaTheme="minorEastAsia"/>
         </w:rPr>
-        <w:t xml:space="preserve"> [</w:t>
-      </w:r>
-      <w:proofErr w:type="spellStart"/>
-      <w:r>
-        <w:rPr>
-          <w:rFonts w:eastAsiaTheme="minorEastAsia"/>
-        </w:rPr>
-        <w:t>db</w:t>
-      </w:r>
-      <w:proofErr w:type="spellEnd"/>
-      <w:r>
-        <w:rPr>
-          <w:rFonts w:eastAsiaTheme="minorEastAsia"/>
-        </w:rPr>
-        <w:t>]</w:t>
+        <w:t xml:space="preserve"> [db]</w:t>
       </w:r>
       <w:r>
         <w:rPr>
@@ -19926,7 +19852,7 @@
       <w:pPr>
         <w:pStyle w:val="Heading2"/>
       </w:pPr>
-      <w:bookmarkStart w:id="20" w:name="_Toc377916421"/>
+      <w:bookmarkStart w:id="20" w:name="_Toc377929949"/>
       <w:r>
         <w:lastRenderedPageBreak/>
         <w:t>Rapport des intensités</w:t>
@@ -20251,7 +20177,7 @@
       <w:pPr>
         <w:pStyle w:val="Heading2"/>
       </w:pPr>
-      <w:bookmarkStart w:id="21" w:name="_Toc377916422"/>
+      <w:bookmarkStart w:id="21" w:name="_Toc377929950"/>
       <w:r>
         <w:lastRenderedPageBreak/>
         <w:t>Relation avec la pression</w:t>
@@ -20525,10 +20451,13 @@
       <w:pPr>
         <w:pStyle w:val="Heading2"/>
       </w:pPr>
-      <w:bookmarkStart w:id="22" w:name="_Toc377916423"/>
+      <w:bookmarkStart w:id="22" w:name="_Toc377929951"/>
       <w:r>
         <w:lastRenderedPageBreak/>
-        <w:t>Dissipation</w:t>
+        <w:t>Principe de d</w:t>
+      </w:r>
+      <w:r>
+        <w:t>ispersion</w:t>
       </w:r>
       <w:bookmarkEnd w:id="22"/>
     </w:p>
@@ -20537,7 +20466,13 @@
         <w:t>Définition de</w:t>
       </w:r>
       <w:r>
-        <w:t xml:space="preserve"> la dissipation du son sans a</w:t>
+        <w:t xml:space="preserve"> la </w:t>
+      </w:r>
+      <w:r>
+        <w:t>dispersion</w:t>
+      </w:r>
+      <w:r>
+        <w:t xml:space="preserve"> du son sans a</w:t>
       </w:r>
       <w:r>
         <w:t>mo</w:t>
@@ -21092,6 +21027,12 @@
           </m:sub>
         </m:sSub>
       </m:oMath>
+      <w:r>
+        <w:rPr>
+          <w:rFonts w:eastAsiaTheme="minorEastAsia"/>
+        </w:rPr>
+        <w:t xml:space="preserve"> [m]</w:t>
+      </w:r>
     </w:p>
     <w:p>
       <w:pPr>
@@ -21926,7 +21867,7 @@
         <w:noProof/>
         <w:lang w:val="fr-FR"/>
       </w:rPr>
-      <w:t>2</w:t>
+      <w:t>1</w:t>
     </w:r>
     <w:r>
       <w:rPr>
@@ -22008,19 +21949,11 @@
       <w:pStyle w:val="Header"/>
       <w:jc w:val="center"/>
     </w:pPr>
-    <w:proofErr w:type="spellStart"/>
     <w:r>
       <w:rPr>
         <w:sz w:val="28"/>
       </w:rPr>
-      <w:t>Physics</w:t>
-    </w:r>
-    <w:proofErr w:type="spellEnd"/>
-    <w:r>
-      <w:rPr>
-        <w:sz w:val="28"/>
-      </w:rPr>
-      <w:t xml:space="preserve"> Compendium</w:t>
+      <w:t>Physics Compendium</w:t>
     </w:r>
     <w:r>
       <w:rPr>
@@ -23472,7 +23405,7 @@
 </file>
 
 <file path=customXml/itemProps1.xml><?xml version="1.0" encoding="utf-8"?>
-<ds:datastoreItem xmlns:ds="http://schemas.openxmlformats.org/officeDocument/2006/customXml" ds:itemID="{EE2D12F6-B03B-4A7B-8B09-A62DDE1B598C}">
+<ds:datastoreItem xmlns:ds="http://schemas.openxmlformats.org/officeDocument/2006/customXml" ds:itemID="{E4701AAF-D8F5-4314-858E-A153A2276AD0}">
   <ds:schemaRefs>
     <ds:schemaRef ds:uri="http://schemas.openxmlformats.org/officeDocument/2006/bibliography"/>
   </ds:schemaRefs>

</xml_diff>

<commit_message>
Ajout de la formule de transformation des décibels en intensité dans le chapitre des ondes sonores.
</commit_message>
<xml_diff>
--- a/PhysicsCompendium.docx
+++ b/PhysicsCompendium.docx
@@ -2,10 +2,7 @@
 <file path=word/document.xml><?xml version="1.0" encoding="utf-8"?>
 <w:document xmlns:wpc="http://schemas.microsoft.com/office/word/2010/wordprocessingCanvas" xmlns:mc="http://schemas.openxmlformats.org/markup-compatibility/2006" xmlns:o="urn:schemas-microsoft-com:office:office" xmlns:r="http://schemas.openxmlformats.org/officeDocument/2006/relationships" xmlns:m="http://schemas.openxmlformats.org/officeDocument/2006/math" xmlns:v="urn:schemas-microsoft-com:vml" xmlns:wp14="http://schemas.microsoft.com/office/word/2010/wordprocessingDrawing" xmlns:wp="http://schemas.openxmlformats.org/drawingml/2006/wordprocessingDrawing" xmlns:w10="urn:schemas-microsoft-com:office:word" xmlns:w="http://schemas.openxmlformats.org/wordprocessingml/2006/main" xmlns:w14="http://schemas.microsoft.com/office/word/2010/wordml" xmlns:w15="http://schemas.microsoft.com/office/word/2012/wordml" xmlns:wpg="http://schemas.microsoft.com/office/word/2010/wordprocessingGroup" xmlns:wpi="http://schemas.microsoft.com/office/word/2010/wordprocessingInk" xmlns:wne="http://schemas.microsoft.com/office/word/2006/wordml" xmlns:wps="http://schemas.microsoft.com/office/word/2010/wordprocessingShape" mc:Ignorable="w14 w15 wp14">
   <w:body>
-    <w:p>
-      <w:bookmarkStart w:id="0" w:name="_GoBack"/>
-      <w:bookmarkEnd w:id="0"/>
-    </w:p>
+    <w:p/>
     <w:p>
       <w:pPr>
         <w:rPr>
@@ -1797,22 +1794,22 @@
       <w:pPr>
         <w:pStyle w:val="Heading1"/>
       </w:pPr>
-      <w:bookmarkStart w:id="1" w:name="_Toc377929930"/>
+      <w:bookmarkStart w:id="0" w:name="_Toc377929930"/>
       <w:r>
         <w:lastRenderedPageBreak/>
         <w:t>Newton</w:t>
       </w:r>
-      <w:bookmarkEnd w:id="1"/>
+      <w:bookmarkEnd w:id="0"/>
     </w:p>
     <w:p>
       <w:pPr>
         <w:pStyle w:val="Heading2"/>
       </w:pPr>
-      <w:bookmarkStart w:id="2" w:name="_Toc377929931"/>
+      <w:bookmarkStart w:id="1" w:name="_Toc377929931"/>
       <w:r>
         <w:t>Lois de Newton</w:t>
       </w:r>
-      <w:bookmarkEnd w:id="2"/>
+      <w:bookmarkEnd w:id="1"/>
     </w:p>
     <w:p>
       <w:r>
@@ -1843,12 +1840,12 @@
       <w:pPr>
         <w:pStyle w:val="Heading2"/>
       </w:pPr>
-      <w:bookmarkStart w:id="3" w:name="_Toc377929932"/>
+      <w:bookmarkStart w:id="2" w:name="_Toc377929932"/>
       <w:r>
         <w:lastRenderedPageBreak/>
         <w:t>Gravitation universelle</w:t>
       </w:r>
-      <w:bookmarkEnd w:id="3"/>
+      <w:bookmarkEnd w:id="2"/>
     </w:p>
     <w:p>
       <w:pPr>
@@ -1998,7 +1995,7 @@
           </mc:Choice>
           <mc:Fallback>
             <w:pict>
-              <v:shapetype w14:anchorId="6E801CE9" id="_x0000_t87" coordsize="21600,21600" o:spt="87" adj="1800,10800" path="m21600,qx10800@0l10800@2qy0@11,10800@3l10800@1qy21600,21600e" filled="f">
+              <v:shapetype w14:anchorId="5A6D90A6" id="_x0000_t87" coordsize="21600,21600" o:spt="87" adj="1800,10800" path="m21600,qx10800@0l10800@2qy0@11,10800@3l10800@1qy21600,21600e" filled="f">
                 <v:formulas>
                   <v:f eqn="val #0"/>
                   <v:f eqn="sum 21600 0 #0"/>
@@ -2289,7 +2286,7 @@
           </mc:Choice>
           <mc:Fallback>
             <w:pict>
-              <v:group w14:anchorId="692C492B" id="Groupe 9" o:spid="_x0000_s1026" style="position:absolute;margin-left:89.55pt;margin-top:8pt;width:96.15pt;height:96.15pt;z-index:251646976;mso-width-relative:margin;mso-height-relative:margin" coordsize="15958,15958" o:gfxdata="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">
+              <v:group w14:anchorId="2045F9D4" id="Groupe 9" o:spid="_x0000_s1026" style="position:absolute;margin-left:89.55pt;margin-top:8pt;width:96.15pt;height:96.15pt;z-index:251646976;mso-width-relative:margin;mso-height-relative:margin" coordsize="15958,15958" o:gfxdata="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">
                 <v:oval id="Ellipse 1" o:spid="_x0000_s1027" style="position:absolute;width:15958;height:15958;visibility:visible;mso-wrap-style:square;v-text-anchor:middle" o:gfxdata="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" fillcolor="#fbcaa2 [1625]" strokecolor="#f68c36 [3049]">
                   <v:fill color2="#fdefe3 [505]" rotate="t" angle="180" colors="0 #ffbe86;22938f #ffd0aa;1 #ffebdb" focus="100%" type="gradient"/>
                   <v:shadow on="t" color="black" opacity="24903f" origin=",.5" offset="0,.55556mm"/>
@@ -2616,7 +2613,7 @@
           </mc:Choice>
           <mc:Fallback>
             <w:pict>
-              <v:shape w14:anchorId="06C2AD66" id="Accolade ouvrante 19" o:spid="_x0000_s1026" type="#_x0000_t87" style="position:absolute;margin-left:159.25pt;margin-top:12.4pt;width:7.05pt;height:45.9pt;rotation:-90;z-index:251653120;visibility:visible;mso-wrap-style:square;mso-width-percent:0;mso-height-percent:0;mso-wrap-distance-left:9pt;mso-wrap-distance-top:0;mso-wrap-distance-right:9pt;mso-wrap-distance-bottom:0;mso-position-horizontal:absolute;mso-position-horizontal-relative:text;mso-position-vertical:absolute;mso-position-vertical-relative:text;mso-width-percent:0;mso-height-percent:0;mso-width-relative:margin;mso-height-relative:margin;v-text-anchor:middle" o:gfxdata="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" adj="2182" strokecolor="#7f7f7f [1612]"/>
+              <v:shape w14:anchorId="60D213AC" id="Accolade ouvrante 19" o:spid="_x0000_s1026" type="#_x0000_t87" style="position:absolute;margin-left:159.25pt;margin-top:12.4pt;width:7.05pt;height:45.9pt;rotation:-90;z-index:251653120;visibility:visible;mso-wrap-style:square;mso-width-percent:0;mso-height-percent:0;mso-wrap-distance-left:9pt;mso-wrap-distance-top:0;mso-wrap-distance-right:9pt;mso-wrap-distance-bottom:0;mso-position-horizontal:absolute;mso-position-horizontal-relative:text;mso-position-vertical:absolute;mso-position-vertical-relative:text;mso-width-percent:0;mso-height-percent:0;mso-width-relative:margin;mso-height-relative:margin;v-text-anchor:middle" o:gfxdata="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" adj="2182" strokecolor="#7f7f7f [1612]"/>
             </w:pict>
           </mc:Fallback>
         </mc:AlternateContent>
@@ -2771,7 +2768,7 @@
           </mc:Choice>
           <mc:Fallback>
             <w:pict>
-              <v:group w14:anchorId="1707A45A" id="Groupe 14" o:spid="_x0000_s1026" style="position:absolute;margin-left:330.65pt;margin-top:-.35pt;width:54.9pt;height:54.9pt;z-index:251649024;mso-width-relative:margin;mso-height-relative:margin" coordsize="15958,15958" o:gfxdata="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">
+              <v:group w14:anchorId="54DC77C7" id="Groupe 14" o:spid="_x0000_s1026" style="position:absolute;margin-left:330.65pt;margin-top:-.35pt;width:54.9pt;height:54.9pt;z-index:251649024;mso-width-relative:margin;mso-height-relative:margin" coordsize="15958,15958" o:gfxdata="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">
                 <v:oval id="Ellipse 15" o:spid="_x0000_s1027" style="position:absolute;width:15958;height:15958;visibility:visible;mso-wrap-style:square;v-text-anchor:middle" o:gfxdata="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" fillcolor="#dfa7a6 [1621]" strokecolor="#bc4542 [3045]">
                   <v:fill color2="#f5e4e4 [501]" rotate="t" angle="180" colors="0 #ffa2a1;22938f #ffbebd;1 #ffe5e5" focus="100%" type="gradient"/>
                   <v:shadow on="t" color="black" opacity="24903f" origin=",.5" offset="0,.55556mm"/>
@@ -2845,7 +2842,7 @@
           </mc:Choice>
           <mc:Fallback>
             <w:pict>
-              <v:line w14:anchorId="49EA36BF" id="Connecteur droit 18" o:spid="_x0000_s1026" style="position:absolute;z-index:251651072;visibility:visible;mso-wrap-style:square;mso-wrap-distance-left:9pt;mso-wrap-distance-top:0;mso-wrap-distance-right:9pt;mso-wrap-distance-bottom:0;mso-position-horizontal:absolute;mso-position-horizontal-relative:text;mso-position-vertical:absolute;mso-position-vertical-relative:text" from="138.05pt,26.85pt" to="357.9pt,26.85pt" o:gfxdata="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" strokecolor="black [3213]" strokeweight="1.5pt"/>
+              <v:line w14:anchorId="0CBE5546" id="Connecteur droit 18" o:spid="_x0000_s1026" style="position:absolute;z-index:251651072;visibility:visible;mso-wrap-style:square;mso-wrap-distance-left:9pt;mso-wrap-distance-top:0;mso-wrap-distance-right:9pt;mso-wrap-distance-bottom:0;mso-position-horizontal:absolute;mso-position-horizontal-relative:text;mso-position-vertical:absolute;mso-position-vertical-relative:text" from="138.05pt,26.85pt" to="357.9pt,26.85pt" o:gfxdata="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" strokecolor="black [3213]" strokeweight="1.5pt"/>
             </w:pict>
           </mc:Fallback>
         </mc:AlternateContent>
@@ -3475,7 +3472,7 @@
       <w:pPr>
         <w:pStyle w:val="Heading2"/>
       </w:pPr>
-      <w:bookmarkStart w:id="4" w:name="_Toc377929933"/>
+      <w:bookmarkStart w:id="3" w:name="_Toc377929933"/>
       <w:r>
         <w:lastRenderedPageBreak/>
         <w:t>Champ de pesanteur</w:t>
@@ -3483,7 +3480,7 @@
       <w:r>
         <w:t xml:space="preserve"> (gravité)</w:t>
       </w:r>
-      <w:bookmarkEnd w:id="4"/>
+      <w:bookmarkEnd w:id="3"/>
     </w:p>
     <w:p>
       <w:pPr>
@@ -3909,7 +3906,7 @@
       <w:pPr>
         <w:pStyle w:val="Heading1"/>
       </w:pPr>
-      <w:bookmarkStart w:id="5" w:name="_Toc377929934"/>
+      <w:bookmarkStart w:id="4" w:name="_Toc377929934"/>
       <w:r>
         <w:lastRenderedPageBreak/>
         <w:t>M</w:t>
@@ -3917,17 +3914,17 @@
       <w:r>
         <w:t>ouvement circulaire</w:t>
       </w:r>
-      <w:bookmarkEnd w:id="5"/>
+      <w:bookmarkEnd w:id="4"/>
     </w:p>
     <w:p>
       <w:pPr>
         <w:pStyle w:val="Heading2"/>
       </w:pPr>
-      <w:bookmarkStart w:id="6" w:name="_Toc377929935"/>
+      <w:bookmarkStart w:id="5" w:name="_Toc377929935"/>
       <w:r>
         <w:t>Uniforme</w:t>
       </w:r>
-      <w:bookmarkEnd w:id="6"/>
+      <w:bookmarkEnd w:id="5"/>
     </w:p>
     <w:p>
       <w:r>
@@ -4331,12 +4328,12 @@
       <w:pPr>
         <w:pStyle w:val="Heading2"/>
       </w:pPr>
-      <w:bookmarkStart w:id="7" w:name="_Toc377929936"/>
+      <w:bookmarkStart w:id="6" w:name="_Toc377929936"/>
       <w:r>
         <w:lastRenderedPageBreak/>
         <w:t>Uniformément accéléré</w:t>
       </w:r>
-      <w:bookmarkEnd w:id="7"/>
+      <w:bookmarkEnd w:id="6"/>
     </w:p>
     <w:p>
       <w:pPr>
@@ -4895,7 +4892,7 @@
       <w:pPr>
         <w:pStyle w:val="Heading2"/>
       </w:pPr>
-      <w:bookmarkStart w:id="8" w:name="_Toc377929937"/>
+      <w:bookmarkStart w:id="7" w:name="_Toc377929937"/>
       <w:r>
         <w:rPr>
           <w:rFonts w:eastAsiaTheme="minorEastAsia"/>
@@ -4903,7 +4900,7 @@
         <w:lastRenderedPageBreak/>
         <w:t>Équations générales</w:t>
       </w:r>
-      <w:bookmarkEnd w:id="8"/>
+      <w:bookmarkEnd w:id="7"/>
     </w:p>
     <w:p>
       <w:pPr>
@@ -5408,12 +5405,12 @@
       <w:pPr>
         <w:pStyle w:val="Heading2"/>
       </w:pPr>
-      <w:bookmarkStart w:id="9" w:name="_Toc377929938"/>
+      <w:bookmarkStart w:id="8" w:name="_Toc377929938"/>
       <w:r>
         <w:lastRenderedPageBreak/>
         <w:t>Force centripète sur virage surélevé</w:t>
       </w:r>
-      <w:bookmarkEnd w:id="9"/>
+      <w:bookmarkEnd w:id="8"/>
     </w:p>
     <w:p>
       <w:pPr>
@@ -12813,12 +12810,12 @@
       <w:pPr>
         <w:pStyle w:val="Heading1"/>
       </w:pPr>
-      <w:bookmarkStart w:id="10" w:name="_Toc377929939"/>
+      <w:bookmarkStart w:id="9" w:name="_Toc377929939"/>
       <w:r>
         <w:lastRenderedPageBreak/>
         <w:t>Orbite géostationnaire</w:t>
       </w:r>
-      <w:bookmarkEnd w:id="10"/>
+      <w:bookmarkEnd w:id="9"/>
     </w:p>
     <w:p>
       <w:pPr>
@@ -14679,18 +14676,18 @@
       <w:pPr>
         <w:pStyle w:val="Heading1"/>
       </w:pPr>
-      <w:bookmarkStart w:id="11" w:name="_Toc377929940"/>
+      <w:bookmarkStart w:id="10" w:name="_Toc377929940"/>
       <w:r>
         <w:lastRenderedPageBreak/>
         <w:t>Énergie et Puissance</w:t>
       </w:r>
-      <w:bookmarkEnd w:id="11"/>
+      <w:bookmarkEnd w:id="10"/>
     </w:p>
     <w:p>
       <w:pPr>
         <w:pStyle w:val="Heading2"/>
       </w:pPr>
-      <w:bookmarkStart w:id="12" w:name="_Toc377929941"/>
+      <w:bookmarkStart w:id="11" w:name="_Toc377929941"/>
       <w:r>
         <w:t>Travail d</w:t>
       </w:r>
@@ -14700,7 +14697,7 @@
       <w:r>
         <w:t xml:space="preserve"> force</w:t>
       </w:r>
-      <w:bookmarkEnd w:id="12"/>
+      <w:bookmarkEnd w:id="11"/>
     </w:p>
     <w:p>
       <w:pPr>
@@ -15756,12 +15753,12 @@
       <w:pPr>
         <w:pStyle w:val="Heading2"/>
       </w:pPr>
-      <w:bookmarkStart w:id="13" w:name="_Toc377929942"/>
+      <w:bookmarkStart w:id="12" w:name="_Toc377929942"/>
       <w:r>
         <w:lastRenderedPageBreak/>
         <w:t>Force conservative</w:t>
       </w:r>
-      <w:bookmarkEnd w:id="13"/>
+      <w:bookmarkEnd w:id="12"/>
     </w:p>
     <w:p>
       <w:pPr>
@@ -16839,12 +16836,12 @@
       <w:pPr>
         <w:pStyle w:val="Heading2"/>
       </w:pPr>
-      <w:bookmarkStart w:id="14" w:name="_Toc377929943"/>
+      <w:bookmarkStart w:id="13" w:name="_Toc377929943"/>
       <w:r>
         <w:lastRenderedPageBreak/>
         <w:t>Force dissipative</w:t>
       </w:r>
-      <w:bookmarkEnd w:id="14"/>
+      <w:bookmarkEnd w:id="13"/>
     </w:p>
     <w:p>
       <w:pPr>
@@ -17923,12 +17920,12 @@
       <w:pPr>
         <w:pStyle w:val="Heading2"/>
       </w:pPr>
-      <w:bookmarkStart w:id="15" w:name="_Toc377929944"/>
+      <w:bookmarkStart w:id="14" w:name="_Toc377929944"/>
       <w:r>
         <w:lastRenderedPageBreak/>
         <w:t>Énergie cinétique</w:t>
       </w:r>
-      <w:bookmarkEnd w:id="15"/>
+      <w:bookmarkEnd w:id="14"/>
     </w:p>
     <w:p>
       <w:r>
@@ -18488,12 +18485,12 @@
       <w:pPr>
         <w:pStyle w:val="Heading2"/>
       </w:pPr>
-      <w:bookmarkStart w:id="16" w:name="_Toc377929945"/>
+      <w:bookmarkStart w:id="15" w:name="_Toc377929945"/>
       <w:r>
         <w:lastRenderedPageBreak/>
         <w:t>Puissance</w:t>
       </w:r>
-      <w:bookmarkEnd w:id="16"/>
+      <w:bookmarkEnd w:id="15"/>
     </w:p>
     <w:p>
       <w:r>
@@ -18808,7 +18805,7 @@
       <w:pPr>
         <w:pStyle w:val="Heading2"/>
       </w:pPr>
-      <w:bookmarkStart w:id="17" w:name="_Toc377929946"/>
+      <w:bookmarkStart w:id="16" w:name="_Toc377929946"/>
       <w:r>
         <w:lastRenderedPageBreak/>
         <w:t xml:space="preserve">Rendement </w:t>
@@ -18819,7 +18816,7 @@
       <w:r>
         <w:t xml:space="preserve"> perte</w:t>
       </w:r>
-      <w:bookmarkEnd w:id="17"/>
+      <w:bookmarkEnd w:id="16"/>
     </w:p>
     <w:p>
       <w:r>
@@ -19385,22 +19382,22 @@
       <w:pPr>
         <w:pStyle w:val="Heading1"/>
       </w:pPr>
-      <w:bookmarkStart w:id="18" w:name="_Toc377929947"/>
+      <w:bookmarkStart w:id="17" w:name="_Toc377929947"/>
       <w:r>
         <w:lastRenderedPageBreak/>
         <w:t>Ondes sonores et réponses auditives</w:t>
       </w:r>
-      <w:bookmarkEnd w:id="18"/>
+      <w:bookmarkEnd w:id="17"/>
     </w:p>
     <w:p>
       <w:pPr>
         <w:pStyle w:val="Heading2"/>
       </w:pPr>
-      <w:bookmarkStart w:id="19" w:name="_Toc377929948"/>
+      <w:bookmarkStart w:id="18" w:name="_Toc377929948"/>
       <w:r>
         <w:t>Intensité et décibel</w:t>
       </w:r>
-      <w:bookmarkEnd w:id="19"/>
+      <w:bookmarkEnd w:id="18"/>
     </w:p>
     <w:p>
       <w:pPr>
@@ -19445,12 +19442,6 @@
           <w:tab w:val="left" w:pos="284"/>
         </w:tabs>
       </w:pPr>
-      <w:r>
-        <w:rPr>
-          <w:rFonts w:eastAsiaTheme="minorEastAsia"/>
-        </w:rPr>
-        <w:br/>
-      </w:r>
       <m:oMathPara>
         <m:oMath>
           <m:r>
@@ -19572,17 +19563,123 @@
               </m:d>
             </m:e>
           </m:func>
+          <w:bookmarkStart w:id="19" w:name="_GoBack"/>
+          <w:bookmarkEnd w:id="19"/>
+          <m:r>
+            <w:rPr>
+              <w:rFonts w:eastAsiaTheme="minorEastAsia"/>
+            </w:rPr>
+            <w:br/>
+          </m:r>
+          <m:r>
+            <w:rPr>
+              <w:rFonts w:ascii="Cambria Math" w:eastAsiaTheme="minorEastAsia" w:hAnsi="Cambria Math"/>
+            </w:rPr>
+            <m:t>I=</m:t>
+          </m:r>
+          <m:sSup>
+            <m:sSupPr>
+              <m:ctrlPr>
+                <w:rPr>
+                  <w:rFonts w:ascii="Cambria Math" w:eastAsiaTheme="minorEastAsia" w:hAnsi="Cambria Math"/>
+                  <w:i/>
+                </w:rPr>
+              </m:ctrlPr>
+            </m:sSupPr>
+            <m:e>
+              <m:r>
+                <w:rPr>
+                  <w:rFonts w:ascii="Cambria Math" w:eastAsiaTheme="minorEastAsia" w:hAnsi="Cambria Math"/>
+                </w:rPr>
+                <m:t>10</m:t>
+              </m:r>
+            </m:e>
+            <m:sup>
+              <m:f>
+                <m:fPr>
+                  <m:ctrlPr>
+                    <w:rPr>
+                      <w:rFonts w:ascii="Cambria Math" w:eastAsiaTheme="minorEastAsia" w:hAnsi="Cambria Math"/>
+                      <w:i/>
+                    </w:rPr>
+                  </m:ctrlPr>
+                </m:fPr>
+                <m:num>
+                  <m:r>
+                    <w:rPr>
+                      <w:rFonts w:ascii="Cambria Math" w:eastAsiaTheme="minorEastAsia" w:hAnsi="Cambria Math"/>
+                    </w:rPr>
+                    <m:t>β</m:t>
+                  </m:r>
+                </m:num>
+                <m:den>
+                  <m:r>
+                    <w:rPr>
+                      <w:rFonts w:ascii="Cambria Math" w:eastAsiaTheme="minorEastAsia" w:hAnsi="Cambria Math"/>
+                    </w:rPr>
+                    <m:t>10</m:t>
+                  </m:r>
+                </m:den>
+              </m:f>
+            </m:sup>
+          </m:sSup>
           <m:r>
             <m:rPr>
               <m:sty m:val="p"/>
             </m:rPr>
             <w:rPr>
-              <w:rFonts w:eastAsiaTheme="minorEastAsia"/>
+              <w:rFonts w:ascii="Cambria Math" w:eastAsiaTheme="minorEastAsia" w:hAnsi="Cambria Math"/>
             </w:rPr>
-            <w:br/>
+            <m:t>∙</m:t>
           </m:r>
+          <m:sSub>
+            <m:sSubPr>
+              <m:ctrlPr>
+                <w:rPr>
+                  <w:rFonts w:ascii="Cambria Math" w:eastAsiaTheme="minorEastAsia" w:hAnsi="Cambria Math"/>
+                  <w:i/>
+                </w:rPr>
+              </m:ctrlPr>
+            </m:sSubPr>
+            <m:e>
+              <m:r>
+                <w:rPr>
+                  <w:rFonts w:ascii="Cambria Math" w:eastAsiaTheme="minorEastAsia" w:hAnsi="Cambria Math"/>
+                </w:rPr>
+                <m:t>I</m:t>
+              </m:r>
+            </m:e>
+            <m:sub>
+              <m:r>
+                <w:rPr>
+                  <w:rFonts w:ascii="Cambria Math" w:eastAsiaTheme="minorEastAsia" w:hAnsi="Cambria Math"/>
+                </w:rPr>
+                <m:t>0</m:t>
+              </m:r>
+            </m:sub>
+          </m:sSub>
         </m:oMath>
       </m:oMathPara>
+      <w:r>
+        <w:rPr>
+          <w:rFonts w:eastAsiaTheme="minorEastAsia"/>
+        </w:rPr>
+        <w:t xml:space="preserve"> </w:t>
+      </w:r>
+      <w:r>
+        <w:rPr>
+          <w:rFonts w:eastAsiaTheme="minorEastAsia"/>
+          <w:color w:val="FFFFFF" w:themeColor="background1"/>
+          <w:sz w:val="32"/>
+        </w:rPr>
+        <w:t>w</w:t>
+      </w:r>
+      <w:r>
+        <w:rPr>
+          <w:rFonts w:eastAsiaTheme="minorEastAsia"/>
+        </w:rPr>
+        <w:br/>
+      </w:r>
       <m:oMath>
         <m:r>
           <w:rPr>
@@ -21867,7 +21964,7 @@
         <w:noProof/>
         <w:lang w:val="fr-FR"/>
       </w:rPr>
-      <w:t>1</w:t>
+      <w:t>10</w:t>
     </w:r>
     <w:r>
       <w:rPr>
@@ -23405,7 +23502,7 @@
 </file>
 
 <file path=customXml/itemProps1.xml><?xml version="1.0" encoding="utf-8"?>
-<ds:datastoreItem xmlns:ds="http://schemas.openxmlformats.org/officeDocument/2006/customXml" ds:itemID="{E4701AAF-D8F5-4314-858E-A153A2276AD0}">
+<ds:datastoreItem xmlns:ds="http://schemas.openxmlformats.org/officeDocument/2006/customXml" ds:itemID="{855F200B-99CE-49B7-A78B-3AA494B27D30}">
   <ds:schemaRefs>
     <ds:schemaRef ds:uri="http://schemas.openxmlformats.org/officeDocument/2006/bibliography"/>
   </ds:schemaRefs>

</xml_diff>

<commit_message>
Ajout du chapitre de transfert de chaleur.
</commit_message>
<xml_diff>
--- a/PhysicsCompendium.docx
+++ b/PhysicsCompendium.docx
@@ -9,21 +9,12 @@
           <w:sz w:val="24"/>
         </w:rPr>
       </w:pPr>
-      <w:proofErr w:type="spellStart"/>
       <w:r>
         <w:rPr>
           <w:b/>
           <w:sz w:val="44"/>
         </w:rPr>
-        <w:t>Physics</w:t>
-      </w:r>
-      <w:proofErr w:type="spellEnd"/>
-      <w:r>
-        <w:rPr>
-          <w:b/>
-          <w:sz w:val="44"/>
-        </w:rPr>
-        <w:t xml:space="preserve"> Compendium</w:t>
+        <w:t>Physics Compendium</w:t>
       </w:r>
       <w:r>
         <w:rPr>
@@ -150,7 +141,7 @@
       <w:r>
         <w:fldChar w:fldCharType="separate"/>
       </w:r>
-      <w:hyperlink w:anchor="_Toc377929930" w:history="1">
+      <w:hyperlink w:anchor="_Toc381566664" w:history="1">
         <w:r>
           <w:rPr>
             <w:rStyle w:val="Hyperlink"/>
@@ -177,7 +168,7 @@
             <w:noProof/>
             <w:webHidden/>
           </w:rPr>
-          <w:instrText xml:space="preserve"> PAGEREF _Toc377929930 \h </w:instrText>
+          <w:instrText xml:space="preserve"> PAGEREF _Toc381566664 \h </w:instrText>
         </w:r>
         <w:r>
           <w:rPr>
@@ -197,7 +188,7 @@
             <w:noProof/>
             <w:webHidden/>
           </w:rPr>
-          <w:t>2</w:t>
+          <w:t>3</w:t>
         </w:r>
         <w:r>
           <w:rPr>
@@ -223,7 +214,7 @@
           <w:lang w:eastAsia="fr-CH"/>
         </w:rPr>
       </w:pPr>
-      <w:hyperlink w:anchor="_Toc377929931" w:history="1">
+      <w:hyperlink w:anchor="_Toc381566665" w:history="1">
         <w:r>
           <w:rPr>
             <w:rStyle w:val="Hyperlink"/>
@@ -250,7 +241,7 @@
             <w:noProof/>
             <w:webHidden/>
           </w:rPr>
-          <w:instrText xml:space="preserve"> PAGEREF _Toc377929931 \h </w:instrText>
+          <w:instrText xml:space="preserve"> PAGEREF _Toc381566665 \h </w:instrText>
         </w:r>
         <w:r>
           <w:rPr>
@@ -270,7 +261,7 @@
             <w:noProof/>
             <w:webHidden/>
           </w:rPr>
-          <w:t>2</w:t>
+          <w:t>3</w:t>
         </w:r>
         <w:r>
           <w:rPr>
@@ -296,7 +287,7 @@
           <w:lang w:eastAsia="fr-CH"/>
         </w:rPr>
       </w:pPr>
-      <w:hyperlink w:anchor="_Toc377929932" w:history="1">
+      <w:hyperlink w:anchor="_Toc381566666" w:history="1">
         <w:r>
           <w:rPr>
             <w:rStyle w:val="Hyperlink"/>
@@ -323,7 +314,7 @@
             <w:noProof/>
             <w:webHidden/>
           </w:rPr>
-          <w:instrText xml:space="preserve"> PAGEREF _Toc377929932 \h </w:instrText>
+          <w:instrText xml:space="preserve"> PAGEREF _Toc381566666 \h </w:instrText>
         </w:r>
         <w:r>
           <w:rPr>
@@ -343,7 +334,7 @@
             <w:noProof/>
             <w:webHidden/>
           </w:rPr>
-          <w:t>3</w:t>
+          <w:t>4</w:t>
         </w:r>
         <w:r>
           <w:rPr>
@@ -369,7 +360,7 @@
           <w:lang w:eastAsia="fr-CH"/>
         </w:rPr>
       </w:pPr>
-      <w:hyperlink w:anchor="_Toc377929933" w:history="1">
+      <w:hyperlink w:anchor="_Toc381566667" w:history="1">
         <w:r>
           <w:rPr>
             <w:rStyle w:val="Hyperlink"/>
@@ -396,7 +387,7 @@
             <w:noProof/>
             <w:webHidden/>
           </w:rPr>
-          <w:instrText xml:space="preserve"> PAGEREF _Toc377929933 \h </w:instrText>
+          <w:instrText xml:space="preserve"> PAGEREF _Toc381566667 \h </w:instrText>
         </w:r>
         <w:r>
           <w:rPr>
@@ -416,7 +407,7 @@
             <w:noProof/>
             <w:webHidden/>
           </w:rPr>
-          <w:t>3</w:t>
+          <w:t>4</w:t>
         </w:r>
         <w:r>
           <w:rPr>
@@ -444,7 +435,7 @@
           <w:lang w:eastAsia="fr-CH"/>
         </w:rPr>
       </w:pPr>
-      <w:hyperlink w:anchor="_Toc377929934" w:history="1">
+      <w:hyperlink w:anchor="_Toc381566668" w:history="1">
         <w:r>
           <w:rPr>
             <w:rStyle w:val="Hyperlink"/>
@@ -471,7 +462,7 @@
             <w:noProof/>
             <w:webHidden/>
           </w:rPr>
-          <w:instrText xml:space="preserve"> PAGEREF _Toc377929934 \h </w:instrText>
+          <w:instrText xml:space="preserve"> PAGEREF _Toc381566668 \h </w:instrText>
         </w:r>
         <w:r>
           <w:rPr>
@@ -491,7 +482,7 @@
             <w:noProof/>
             <w:webHidden/>
           </w:rPr>
-          <w:t>4</w:t>
+          <w:t>5</w:t>
         </w:r>
         <w:r>
           <w:rPr>
@@ -517,7 +508,7 @@
           <w:lang w:eastAsia="fr-CH"/>
         </w:rPr>
       </w:pPr>
-      <w:hyperlink w:anchor="_Toc377929935" w:history="1">
+      <w:hyperlink w:anchor="_Toc381566669" w:history="1">
         <w:r>
           <w:rPr>
             <w:rStyle w:val="Hyperlink"/>
@@ -544,7 +535,7 @@
             <w:noProof/>
             <w:webHidden/>
           </w:rPr>
-          <w:instrText xml:space="preserve"> PAGEREF _Toc377929935 \h </w:instrText>
+          <w:instrText xml:space="preserve"> PAGEREF _Toc381566669 \h </w:instrText>
         </w:r>
         <w:r>
           <w:rPr>
@@ -564,7 +555,7 @@
             <w:noProof/>
             <w:webHidden/>
           </w:rPr>
-          <w:t>4</w:t>
+          <w:t>5</w:t>
         </w:r>
         <w:r>
           <w:rPr>
@@ -590,7 +581,7 @@
           <w:lang w:eastAsia="fr-CH"/>
         </w:rPr>
       </w:pPr>
-      <w:hyperlink w:anchor="_Toc377929936" w:history="1">
+      <w:hyperlink w:anchor="_Toc381566670" w:history="1">
         <w:r>
           <w:rPr>
             <w:rStyle w:val="Hyperlink"/>
@@ -617,7 +608,7 @@
             <w:noProof/>
             <w:webHidden/>
           </w:rPr>
-          <w:instrText xml:space="preserve"> PAGEREF _Toc377929936 \h </w:instrText>
+          <w:instrText xml:space="preserve"> PAGEREF _Toc381566670 \h </w:instrText>
         </w:r>
         <w:r>
           <w:rPr>
@@ -637,7 +628,7 @@
             <w:noProof/>
             <w:webHidden/>
           </w:rPr>
-          <w:t>4</w:t>
+          <w:t>5</w:t>
         </w:r>
         <w:r>
           <w:rPr>
@@ -663,7 +654,7 @@
           <w:lang w:eastAsia="fr-CH"/>
         </w:rPr>
       </w:pPr>
-      <w:hyperlink w:anchor="_Toc377929937" w:history="1">
+      <w:hyperlink w:anchor="_Toc381566671" w:history="1">
         <w:r>
           <w:rPr>
             <w:rStyle w:val="Hyperlink"/>
@@ -690,7 +681,7 @@
             <w:noProof/>
             <w:webHidden/>
           </w:rPr>
-          <w:instrText xml:space="preserve"> PAGEREF _Toc377929937 \h </w:instrText>
+          <w:instrText xml:space="preserve"> PAGEREF _Toc381566671 \h </w:instrText>
         </w:r>
         <w:r>
           <w:rPr>
@@ -710,7 +701,7 @@
             <w:noProof/>
             <w:webHidden/>
           </w:rPr>
-          <w:t>4</w:t>
+          <w:t>5</w:t>
         </w:r>
         <w:r>
           <w:rPr>
@@ -736,7 +727,7 @@
           <w:lang w:eastAsia="fr-CH"/>
         </w:rPr>
       </w:pPr>
-      <w:hyperlink w:anchor="_Toc377929938" w:history="1">
+      <w:hyperlink w:anchor="_Toc381566672" w:history="1">
         <w:r>
           <w:rPr>
             <w:rStyle w:val="Hyperlink"/>
@@ -763,7 +754,7 @@
             <w:noProof/>
             <w:webHidden/>
           </w:rPr>
-          <w:instrText xml:space="preserve"> PAGEREF _Toc377929938 \h </w:instrText>
+          <w:instrText xml:space="preserve"> PAGEREF _Toc381566672 \h </w:instrText>
         </w:r>
         <w:r>
           <w:rPr>
@@ -783,7 +774,7 @@
             <w:noProof/>
             <w:webHidden/>
           </w:rPr>
-          <w:t>4</w:t>
+          <w:t>5</w:t>
         </w:r>
         <w:r>
           <w:rPr>
@@ -811,7 +802,7 @@
           <w:lang w:eastAsia="fr-CH"/>
         </w:rPr>
       </w:pPr>
-      <w:hyperlink w:anchor="_Toc377929939" w:history="1">
+      <w:hyperlink w:anchor="_Toc381566673" w:history="1">
         <w:r>
           <w:rPr>
             <w:rStyle w:val="Hyperlink"/>
@@ -838,7 +829,7 @@
             <w:noProof/>
             <w:webHidden/>
           </w:rPr>
-          <w:instrText xml:space="preserve"> PAGEREF _Toc377929939 \h </w:instrText>
+          <w:instrText xml:space="preserve"> PAGEREF _Toc381566673 \h </w:instrText>
         </w:r>
         <w:r>
           <w:rPr>
@@ -858,7 +849,7 @@
             <w:noProof/>
             <w:webHidden/>
           </w:rPr>
-          <w:t>6</w:t>
+          <w:t>7</w:t>
         </w:r>
         <w:r>
           <w:rPr>
@@ -886,7 +877,7 @@
           <w:lang w:eastAsia="fr-CH"/>
         </w:rPr>
       </w:pPr>
-      <w:hyperlink w:anchor="_Toc377929940" w:history="1">
+      <w:hyperlink w:anchor="_Toc381566674" w:history="1">
         <w:r>
           <w:rPr>
             <w:rStyle w:val="Hyperlink"/>
@@ -913,7 +904,7 @@
             <w:noProof/>
             <w:webHidden/>
           </w:rPr>
-          <w:instrText xml:space="preserve"> PAGEREF _Toc377929940 \h </w:instrText>
+          <w:instrText xml:space="preserve"> PAGEREF _Toc381566674 \h </w:instrText>
         </w:r>
         <w:r>
           <w:rPr>
@@ -933,7 +924,7 @@
             <w:noProof/>
             <w:webHidden/>
           </w:rPr>
-          <w:t>7</w:t>
+          <w:t>8</w:t>
         </w:r>
         <w:r>
           <w:rPr>
@@ -959,7 +950,7 @@
           <w:lang w:eastAsia="fr-CH"/>
         </w:rPr>
       </w:pPr>
-      <w:hyperlink w:anchor="_Toc377929941" w:history="1">
+      <w:hyperlink w:anchor="_Toc381566675" w:history="1">
         <w:r>
           <w:rPr>
             <w:rStyle w:val="Hyperlink"/>
@@ -986,7 +977,7 @@
             <w:noProof/>
             <w:webHidden/>
           </w:rPr>
-          <w:instrText xml:space="preserve"> PAGEREF _Toc377929941 \h </w:instrText>
+          <w:instrText xml:space="preserve"> PAGEREF _Toc381566675 \h </w:instrText>
         </w:r>
         <w:r>
           <w:rPr>
@@ -1006,7 +997,7 @@
             <w:noProof/>
             <w:webHidden/>
           </w:rPr>
-          <w:t>7</w:t>
+          <w:t>8</w:t>
         </w:r>
         <w:r>
           <w:rPr>
@@ -1032,7 +1023,7 @@
           <w:lang w:eastAsia="fr-CH"/>
         </w:rPr>
       </w:pPr>
-      <w:hyperlink w:anchor="_Toc377929942" w:history="1">
+      <w:hyperlink w:anchor="_Toc381566676" w:history="1">
         <w:r>
           <w:rPr>
             <w:rStyle w:val="Hyperlink"/>
@@ -1059,7 +1050,7 @@
             <w:noProof/>
             <w:webHidden/>
           </w:rPr>
-          <w:instrText xml:space="preserve"> PAGEREF _Toc377929942 \h </w:instrText>
+          <w:instrText xml:space="preserve"> PAGEREF _Toc381566676 \h </w:instrText>
         </w:r>
         <w:r>
           <w:rPr>
@@ -1079,7 +1070,7 @@
             <w:noProof/>
             <w:webHidden/>
           </w:rPr>
-          <w:t>7</w:t>
+          <w:t>8</w:t>
         </w:r>
         <w:r>
           <w:rPr>
@@ -1105,7 +1096,7 @@
           <w:lang w:eastAsia="fr-CH"/>
         </w:rPr>
       </w:pPr>
-      <w:hyperlink w:anchor="_Toc377929943" w:history="1">
+      <w:hyperlink w:anchor="_Toc381566677" w:history="1">
         <w:r>
           <w:rPr>
             <w:rStyle w:val="Hyperlink"/>
@@ -1132,7 +1123,7 @@
             <w:noProof/>
             <w:webHidden/>
           </w:rPr>
-          <w:instrText xml:space="preserve"> PAGEREF _Toc377929943 \h </w:instrText>
+          <w:instrText xml:space="preserve"> PAGEREF _Toc381566677 \h </w:instrText>
         </w:r>
         <w:r>
           <w:rPr>
@@ -1152,7 +1143,7 @@
             <w:noProof/>
             <w:webHidden/>
           </w:rPr>
-          <w:t>8</w:t>
+          <w:t>9</w:t>
         </w:r>
         <w:r>
           <w:rPr>
@@ -1178,7 +1169,7 @@
           <w:lang w:eastAsia="fr-CH"/>
         </w:rPr>
       </w:pPr>
-      <w:hyperlink w:anchor="_Toc377929944" w:history="1">
+      <w:hyperlink w:anchor="_Toc381566678" w:history="1">
         <w:r>
           <w:rPr>
             <w:rStyle w:val="Hyperlink"/>
@@ -1205,7 +1196,7 @@
             <w:noProof/>
             <w:webHidden/>
           </w:rPr>
-          <w:instrText xml:space="preserve"> PAGEREF _Toc377929944 \h </w:instrText>
+          <w:instrText xml:space="preserve"> PAGEREF _Toc381566678 \h </w:instrText>
         </w:r>
         <w:r>
           <w:rPr>
@@ -1225,7 +1216,7 @@
             <w:noProof/>
             <w:webHidden/>
           </w:rPr>
-          <w:t>8</w:t>
+          <w:t>9</w:t>
         </w:r>
         <w:r>
           <w:rPr>
@@ -1251,7 +1242,7 @@
           <w:lang w:eastAsia="fr-CH"/>
         </w:rPr>
       </w:pPr>
-      <w:hyperlink w:anchor="_Toc377929945" w:history="1">
+      <w:hyperlink w:anchor="_Toc381566679" w:history="1">
         <w:r>
           <w:rPr>
             <w:rStyle w:val="Hyperlink"/>
@@ -1278,7 +1269,7 @@
             <w:noProof/>
             <w:webHidden/>
           </w:rPr>
-          <w:instrText xml:space="preserve"> PAGEREF _Toc377929945 \h </w:instrText>
+          <w:instrText xml:space="preserve"> PAGEREF _Toc381566679 \h </w:instrText>
         </w:r>
         <w:r>
           <w:rPr>
@@ -1298,7 +1289,7 @@
             <w:noProof/>
             <w:webHidden/>
           </w:rPr>
-          <w:t>8</w:t>
+          <w:t>9</w:t>
         </w:r>
         <w:r>
           <w:rPr>
@@ -1324,7 +1315,7 @@
           <w:lang w:eastAsia="fr-CH"/>
         </w:rPr>
       </w:pPr>
-      <w:hyperlink w:anchor="_Toc377929946" w:history="1">
+      <w:hyperlink w:anchor="_Toc381566680" w:history="1">
         <w:r>
           <w:rPr>
             <w:rStyle w:val="Hyperlink"/>
@@ -1351,7 +1342,7 @@
             <w:noProof/>
             <w:webHidden/>
           </w:rPr>
-          <w:instrText xml:space="preserve"> PAGEREF _Toc377929946 \h </w:instrText>
+          <w:instrText xml:space="preserve"> PAGEREF _Toc381566680 \h </w:instrText>
         </w:r>
         <w:r>
           <w:rPr>
@@ -1371,7 +1362,7 @@
             <w:noProof/>
             <w:webHidden/>
           </w:rPr>
-          <w:t>9</w:t>
+          <w:t>10</w:t>
         </w:r>
         <w:r>
           <w:rPr>
@@ -1399,7 +1390,7 @@
           <w:lang w:eastAsia="fr-CH"/>
         </w:rPr>
       </w:pPr>
-      <w:hyperlink w:anchor="_Toc377929947" w:history="1">
+      <w:hyperlink w:anchor="_Toc381566681" w:history="1">
         <w:r>
           <w:rPr>
             <w:rStyle w:val="Hyperlink"/>
@@ -1426,7 +1417,7 @@
             <w:noProof/>
             <w:webHidden/>
           </w:rPr>
-          <w:instrText xml:space="preserve"> PAGEREF _Toc377929947 \h </w:instrText>
+          <w:instrText xml:space="preserve"> PAGEREF _Toc381566681 \h </w:instrText>
         </w:r>
         <w:r>
           <w:rPr>
@@ -1446,7 +1437,7 @@
             <w:noProof/>
             <w:webHidden/>
           </w:rPr>
-          <w:t>10</w:t>
+          <w:t>11</w:t>
         </w:r>
         <w:r>
           <w:rPr>
@@ -1472,7 +1463,7 @@
           <w:lang w:eastAsia="fr-CH"/>
         </w:rPr>
       </w:pPr>
-      <w:hyperlink w:anchor="_Toc377929948" w:history="1">
+      <w:hyperlink w:anchor="_Toc381566682" w:history="1">
         <w:r>
           <w:rPr>
             <w:rStyle w:val="Hyperlink"/>
@@ -1499,7 +1490,7 @@
             <w:noProof/>
             <w:webHidden/>
           </w:rPr>
-          <w:instrText xml:space="preserve"> PAGEREF _Toc377929948 \h </w:instrText>
+          <w:instrText xml:space="preserve"> PAGEREF _Toc381566682 \h </w:instrText>
         </w:r>
         <w:r>
           <w:rPr>
@@ -1519,7 +1510,7 @@
             <w:noProof/>
             <w:webHidden/>
           </w:rPr>
-          <w:t>10</w:t>
+          <w:t>11</w:t>
         </w:r>
         <w:r>
           <w:rPr>
@@ -1545,7 +1536,7 @@
           <w:lang w:eastAsia="fr-CH"/>
         </w:rPr>
       </w:pPr>
-      <w:hyperlink w:anchor="_Toc377929949" w:history="1">
+      <w:hyperlink w:anchor="_Toc381566683" w:history="1">
         <w:r>
           <w:rPr>
             <w:rStyle w:val="Hyperlink"/>
@@ -1572,7 +1563,7 @@
             <w:noProof/>
             <w:webHidden/>
           </w:rPr>
-          <w:instrText xml:space="preserve"> PAGEREF _Toc377929949 \h </w:instrText>
+          <w:instrText xml:space="preserve"> PAGEREF _Toc381566683 \h </w:instrText>
         </w:r>
         <w:r>
           <w:rPr>
@@ -1592,7 +1583,7 @@
             <w:noProof/>
             <w:webHidden/>
           </w:rPr>
-          <w:t>10</w:t>
+          <w:t>11</w:t>
         </w:r>
         <w:r>
           <w:rPr>
@@ -1618,7 +1609,7 @@
           <w:lang w:eastAsia="fr-CH"/>
         </w:rPr>
       </w:pPr>
-      <w:hyperlink w:anchor="_Toc377929950" w:history="1">
+      <w:hyperlink w:anchor="_Toc381566684" w:history="1">
         <w:r>
           <w:rPr>
             <w:rStyle w:val="Hyperlink"/>
@@ -1645,7 +1636,7 @@
             <w:noProof/>
             <w:webHidden/>
           </w:rPr>
-          <w:instrText xml:space="preserve"> PAGEREF _Toc377929950 \h </w:instrText>
+          <w:instrText xml:space="preserve"> PAGEREF _Toc381566684 \h </w:instrText>
         </w:r>
         <w:r>
           <w:rPr>
@@ -1665,7 +1656,7 @@
             <w:noProof/>
             <w:webHidden/>
           </w:rPr>
-          <w:t>10</w:t>
+          <w:t>11</w:t>
         </w:r>
         <w:r>
           <w:rPr>
@@ -1691,7 +1682,7 @@
           <w:lang w:eastAsia="fr-CH"/>
         </w:rPr>
       </w:pPr>
-      <w:hyperlink w:anchor="_Toc377929951" w:history="1">
+      <w:hyperlink w:anchor="_Toc381566685" w:history="1">
         <w:r>
           <w:rPr>
             <w:rStyle w:val="Hyperlink"/>
@@ -1718,7 +1709,7 @@
             <w:noProof/>
             <w:webHidden/>
           </w:rPr>
-          <w:instrText xml:space="preserve"> PAGEREF _Toc377929951 \h </w:instrText>
+          <w:instrText xml:space="preserve"> PAGEREF _Toc381566685 \h </w:instrText>
         </w:r>
         <w:r>
           <w:rPr>
@@ -1738,7 +1729,7 @@
             <w:noProof/>
             <w:webHidden/>
           </w:rPr>
-          <w:t>10</w:t>
+          <w:t>11</w:t>
         </w:r>
         <w:r>
           <w:rPr>
@@ -1750,13 +1741,549 @@
       </w:hyperlink>
     </w:p>
     <w:p>
-      <w:r>
+      <w:pPr>
+        <w:pStyle w:val="TOC1"/>
+        <w:tabs>
+          <w:tab w:val="right" w:leader="dot" w:pos="9742"/>
+        </w:tabs>
+        <w:rPr>
+          <w:rFonts w:eastAsiaTheme="minorEastAsia"/>
+          <w:b w:val="0"/>
+          <w:bCs w:val="0"/>
+          <w:caps w:val="0"/>
+          <w:noProof/>
+          <w:sz w:val="22"/>
+          <w:szCs w:val="22"/>
+          <w:lang w:eastAsia="fr-CH"/>
+        </w:rPr>
+      </w:pPr>
+      <w:hyperlink w:anchor="_Toc381566686" w:history="1">
+        <w:r>
+          <w:rPr>
+            <w:rStyle w:val="Hyperlink"/>
+            <w:noProof/>
+          </w:rPr>
+          <w:t>Transfert de chaleur</w:t>
+        </w:r>
+        <w:r>
+          <w:rPr>
+            <w:noProof/>
+            <w:webHidden/>
+          </w:rPr>
+          <w:tab/>
+        </w:r>
+        <w:r>
+          <w:rPr>
+            <w:noProof/>
+            <w:webHidden/>
+          </w:rPr>
+          <w:fldChar w:fldCharType="begin"/>
+        </w:r>
+        <w:r>
+          <w:rPr>
+            <w:noProof/>
+            <w:webHidden/>
+          </w:rPr>
+          <w:instrText xml:space="preserve"> PAGEREF _Toc381566686 \h </w:instrText>
+        </w:r>
+        <w:r>
+          <w:rPr>
+            <w:noProof/>
+            <w:webHidden/>
+          </w:rPr>
+        </w:r>
+        <w:r>
+          <w:rPr>
+            <w:noProof/>
+            <w:webHidden/>
+          </w:rPr>
+          <w:fldChar w:fldCharType="separate"/>
+        </w:r>
+        <w:r>
+          <w:rPr>
+            <w:noProof/>
+            <w:webHidden/>
+          </w:rPr>
+          <w:t>12</w:t>
+        </w:r>
+        <w:r>
+          <w:rPr>
+            <w:noProof/>
+            <w:webHidden/>
+          </w:rPr>
+          <w:fldChar w:fldCharType="end"/>
+        </w:r>
+      </w:hyperlink>
+    </w:p>
+    <w:p>
+      <w:pPr>
+        <w:pStyle w:val="TOC2"/>
+        <w:tabs>
+          <w:tab w:val="right" w:leader="dot" w:pos="9742"/>
+        </w:tabs>
+        <w:rPr>
+          <w:rFonts w:eastAsiaTheme="minorEastAsia"/>
+          <w:smallCaps w:val="0"/>
+          <w:noProof/>
+          <w:sz w:val="22"/>
+          <w:szCs w:val="22"/>
+          <w:lang w:eastAsia="fr-CH"/>
+        </w:rPr>
+      </w:pPr>
+      <w:hyperlink w:anchor="_Toc381566687" w:history="1">
+        <w:r>
+          <w:rPr>
+            <w:rStyle w:val="Hyperlink"/>
+            <w:noProof/>
+          </w:rPr>
+          <w:t>Température et chaleur</w:t>
+        </w:r>
+        <w:r>
+          <w:rPr>
+            <w:noProof/>
+            <w:webHidden/>
+          </w:rPr>
+          <w:tab/>
+        </w:r>
+        <w:r>
+          <w:rPr>
+            <w:noProof/>
+            <w:webHidden/>
+          </w:rPr>
+          <w:fldChar w:fldCharType="begin"/>
+        </w:r>
+        <w:r>
+          <w:rPr>
+            <w:noProof/>
+            <w:webHidden/>
+          </w:rPr>
+          <w:instrText xml:space="preserve"> PAGEREF _Toc381566687 \h </w:instrText>
+        </w:r>
+        <w:r>
+          <w:rPr>
+            <w:noProof/>
+            <w:webHidden/>
+          </w:rPr>
+        </w:r>
+        <w:r>
+          <w:rPr>
+            <w:noProof/>
+            <w:webHidden/>
+          </w:rPr>
+          <w:fldChar w:fldCharType="separate"/>
+        </w:r>
+        <w:r>
+          <w:rPr>
+            <w:noProof/>
+            <w:webHidden/>
+          </w:rPr>
+          <w:t>12</w:t>
+        </w:r>
+        <w:r>
+          <w:rPr>
+            <w:noProof/>
+            <w:webHidden/>
+          </w:rPr>
+          <w:fldChar w:fldCharType="end"/>
+        </w:r>
+      </w:hyperlink>
+    </w:p>
+    <w:p>
+      <w:pPr>
+        <w:pStyle w:val="TOC2"/>
+        <w:tabs>
+          <w:tab w:val="right" w:leader="dot" w:pos="9742"/>
+        </w:tabs>
+        <w:rPr>
+          <w:rFonts w:eastAsiaTheme="minorEastAsia"/>
+          <w:smallCaps w:val="0"/>
+          <w:noProof/>
+          <w:sz w:val="22"/>
+          <w:szCs w:val="22"/>
+          <w:lang w:eastAsia="fr-CH"/>
+        </w:rPr>
+      </w:pPr>
+      <w:hyperlink w:anchor="_Toc381566688" w:history="1">
+        <w:r>
+          <w:rPr>
+            <w:rStyle w:val="Hyperlink"/>
+            <w:noProof/>
+          </w:rPr>
+          <w:t>Équilibre d’énergie</w:t>
+        </w:r>
+        <w:r>
+          <w:rPr>
+            <w:noProof/>
+            <w:webHidden/>
+          </w:rPr>
+          <w:tab/>
+        </w:r>
+        <w:r>
+          <w:rPr>
+            <w:noProof/>
+            <w:webHidden/>
+          </w:rPr>
+          <w:fldChar w:fldCharType="begin"/>
+        </w:r>
+        <w:r>
+          <w:rPr>
+            <w:noProof/>
+            <w:webHidden/>
+          </w:rPr>
+          <w:instrText xml:space="preserve"> PAGEREF _Toc381566688 \h </w:instrText>
+        </w:r>
+        <w:r>
+          <w:rPr>
+            <w:noProof/>
+            <w:webHidden/>
+          </w:rPr>
+        </w:r>
+        <w:r>
+          <w:rPr>
+            <w:noProof/>
+            <w:webHidden/>
+          </w:rPr>
+          <w:fldChar w:fldCharType="separate"/>
+        </w:r>
+        <w:r>
+          <w:rPr>
+            <w:noProof/>
+            <w:webHidden/>
+          </w:rPr>
+          <w:t>12</w:t>
+        </w:r>
+        <w:r>
+          <w:rPr>
+            <w:noProof/>
+            <w:webHidden/>
+          </w:rPr>
+          <w:fldChar w:fldCharType="end"/>
+        </w:r>
+      </w:hyperlink>
+    </w:p>
+    <w:p>
+      <w:pPr>
+        <w:pStyle w:val="TOC2"/>
+        <w:tabs>
+          <w:tab w:val="right" w:leader="dot" w:pos="9742"/>
+        </w:tabs>
+        <w:rPr>
+          <w:rFonts w:eastAsiaTheme="minorEastAsia"/>
+          <w:smallCaps w:val="0"/>
+          <w:noProof/>
+          <w:sz w:val="22"/>
+          <w:szCs w:val="22"/>
+          <w:lang w:eastAsia="fr-CH"/>
+        </w:rPr>
+      </w:pPr>
+      <w:hyperlink w:anchor="_Toc381566689" w:history="1">
+        <w:r>
+          <w:rPr>
+            <w:rStyle w:val="Hyperlink"/>
+            <w:noProof/>
+          </w:rPr>
+          <w:t>Équilibre de puissance</w:t>
+        </w:r>
+        <w:r>
+          <w:rPr>
+            <w:noProof/>
+            <w:webHidden/>
+          </w:rPr>
+          <w:tab/>
+        </w:r>
+        <w:r>
+          <w:rPr>
+            <w:noProof/>
+            <w:webHidden/>
+          </w:rPr>
+          <w:fldChar w:fldCharType="begin"/>
+        </w:r>
+        <w:r>
+          <w:rPr>
+            <w:noProof/>
+            <w:webHidden/>
+          </w:rPr>
+          <w:instrText xml:space="preserve"> PAGEREF _Toc381566689 \h </w:instrText>
+        </w:r>
+        <w:r>
+          <w:rPr>
+            <w:noProof/>
+            <w:webHidden/>
+          </w:rPr>
+        </w:r>
+        <w:r>
+          <w:rPr>
+            <w:noProof/>
+            <w:webHidden/>
+          </w:rPr>
+          <w:fldChar w:fldCharType="separate"/>
+        </w:r>
+        <w:r>
+          <w:rPr>
+            <w:noProof/>
+            <w:webHidden/>
+          </w:rPr>
+          <w:t>12</w:t>
+        </w:r>
+        <w:r>
+          <w:rPr>
+            <w:noProof/>
+            <w:webHidden/>
+          </w:rPr>
+          <w:fldChar w:fldCharType="end"/>
+        </w:r>
+      </w:hyperlink>
+    </w:p>
+    <w:p>
+      <w:pPr>
+        <w:pStyle w:val="TOC2"/>
+        <w:tabs>
+          <w:tab w:val="right" w:leader="dot" w:pos="9742"/>
+        </w:tabs>
+        <w:rPr>
+          <w:rFonts w:eastAsiaTheme="minorEastAsia"/>
+          <w:smallCaps w:val="0"/>
+          <w:noProof/>
+          <w:sz w:val="22"/>
+          <w:szCs w:val="22"/>
+          <w:lang w:eastAsia="fr-CH"/>
+        </w:rPr>
+      </w:pPr>
+      <w:hyperlink w:anchor="_Toc381566690" w:history="1">
+        <w:r>
+          <w:rPr>
+            <w:rStyle w:val="Hyperlink"/>
+            <w:noProof/>
+          </w:rPr>
+          <w:t>Équilibre de température</w:t>
+        </w:r>
+        <w:r>
+          <w:rPr>
+            <w:noProof/>
+            <w:webHidden/>
+          </w:rPr>
+          <w:tab/>
+        </w:r>
+        <w:r>
+          <w:rPr>
+            <w:noProof/>
+            <w:webHidden/>
+          </w:rPr>
+          <w:fldChar w:fldCharType="begin"/>
+        </w:r>
+        <w:r>
+          <w:rPr>
+            <w:noProof/>
+            <w:webHidden/>
+          </w:rPr>
+          <w:instrText xml:space="preserve"> PAGEREF _Toc381566690 \h </w:instrText>
+        </w:r>
+        <w:r>
+          <w:rPr>
+            <w:noProof/>
+            <w:webHidden/>
+          </w:rPr>
+        </w:r>
+        <w:r>
+          <w:rPr>
+            <w:noProof/>
+            <w:webHidden/>
+          </w:rPr>
+          <w:fldChar w:fldCharType="separate"/>
+        </w:r>
+        <w:r>
+          <w:rPr>
+            <w:noProof/>
+            <w:webHidden/>
+          </w:rPr>
+          <w:t>12</w:t>
+        </w:r>
+        <w:r>
+          <w:rPr>
+            <w:noProof/>
+            <w:webHidden/>
+          </w:rPr>
+          <w:fldChar w:fldCharType="end"/>
+        </w:r>
+      </w:hyperlink>
+    </w:p>
+    <w:p>
+      <w:pPr>
+        <w:pStyle w:val="TOC2"/>
+        <w:tabs>
+          <w:tab w:val="right" w:leader="dot" w:pos="9742"/>
+        </w:tabs>
+        <w:rPr>
+          <w:rFonts w:eastAsiaTheme="minorEastAsia"/>
+          <w:smallCaps w:val="0"/>
+          <w:noProof/>
+          <w:sz w:val="22"/>
+          <w:szCs w:val="22"/>
+          <w:lang w:eastAsia="fr-CH"/>
+        </w:rPr>
+      </w:pPr>
+      <w:hyperlink w:anchor="_Toc381566691" w:history="1">
+        <w:r>
+          <w:rPr>
+            <w:rStyle w:val="Hyperlink"/>
+            <w:noProof/>
+          </w:rPr>
+          <w:t>Changement d’état</w:t>
+        </w:r>
+        <w:r>
+          <w:rPr>
+            <w:noProof/>
+            <w:webHidden/>
+          </w:rPr>
+          <w:tab/>
+        </w:r>
+        <w:r>
+          <w:rPr>
+            <w:noProof/>
+            <w:webHidden/>
+          </w:rPr>
+          <w:fldChar w:fldCharType="begin"/>
+        </w:r>
+        <w:r>
+          <w:rPr>
+            <w:noProof/>
+            <w:webHidden/>
+          </w:rPr>
+          <w:instrText xml:space="preserve"> PAGEREF _Toc381566691 \h </w:instrText>
+        </w:r>
+        <w:r>
+          <w:rPr>
+            <w:noProof/>
+            <w:webHidden/>
+          </w:rPr>
+        </w:r>
+        <w:r>
+          <w:rPr>
+            <w:noProof/>
+            <w:webHidden/>
+          </w:rPr>
+          <w:fldChar w:fldCharType="separate"/>
+        </w:r>
+        <w:r>
+          <w:rPr>
+            <w:noProof/>
+            <w:webHidden/>
+          </w:rPr>
+          <w:t>12</w:t>
+        </w:r>
+        <w:r>
+          <w:rPr>
+            <w:noProof/>
+            <w:webHidden/>
+          </w:rPr>
+          <w:fldChar w:fldCharType="end"/>
+        </w:r>
+      </w:hyperlink>
+    </w:p>
+    <w:p>
+      <w:pPr>
+        <w:pStyle w:val="TOC2"/>
+        <w:tabs>
+          <w:tab w:val="right" w:leader="dot" w:pos="9742"/>
+        </w:tabs>
+        <w:rPr>
+          <w:rFonts w:eastAsiaTheme="minorEastAsia"/>
+          <w:smallCaps w:val="0"/>
+          <w:noProof/>
+          <w:sz w:val="22"/>
+          <w:szCs w:val="22"/>
+          <w:lang w:eastAsia="fr-CH"/>
+        </w:rPr>
+      </w:pPr>
+      <w:hyperlink w:anchor="_Toc381566692" w:history="1">
+        <w:r>
+          <w:rPr>
+            <w:rStyle w:val="Hyperlink"/>
+            <w:noProof/>
+          </w:rPr>
+          <w:t>Conversion d’unités de volume en poids</w:t>
+        </w:r>
+        <w:r>
+          <w:rPr>
+            <w:noProof/>
+            <w:webHidden/>
+          </w:rPr>
+          <w:tab/>
+        </w:r>
+        <w:r>
+          <w:rPr>
+            <w:noProof/>
+            <w:webHidden/>
+          </w:rPr>
+          <w:fldChar w:fldCharType="begin"/>
+        </w:r>
+        <w:r>
+          <w:rPr>
+            <w:noProof/>
+            <w:webHidden/>
+          </w:rPr>
+          <w:instrText xml:space="preserve"> PAGEREF _Toc381566692 \h </w:instrText>
+        </w:r>
+        <w:r>
+          <w:rPr>
+            <w:noProof/>
+            <w:webHidden/>
+          </w:rPr>
+        </w:r>
+        <w:r>
+          <w:rPr>
+            <w:noProof/>
+            <w:webHidden/>
+          </w:rPr>
+          <w:fldChar w:fldCharType="separate"/>
+        </w:r>
+        <w:r>
+          <w:rPr>
+            <w:noProof/>
+            <w:webHidden/>
+          </w:rPr>
+          <w:t>12</w:t>
+        </w:r>
+        <w:r>
+          <w:rPr>
+            <w:noProof/>
+            <w:webHidden/>
+          </w:rPr>
+          <w:fldChar w:fldCharType="end"/>
+        </w:r>
+      </w:hyperlink>
+    </w:p>
+    <w:p>
+      <w:r>
+        <w:lastRenderedPageBreak/>
         <w:fldChar w:fldCharType="end"/>
       </w:r>
     </w:p>
     <w:p/>
+    <w:p/>
+    <w:p/>
+    <w:p/>
+    <w:p/>
+    <w:p/>
+    <w:p/>
+    <w:p/>
+    <w:p/>
+    <w:p/>
+    <w:p/>
+    <w:p/>
+    <w:p/>
+    <w:p/>
+    <w:p/>
+    <w:p/>
+    <w:p/>
+    <w:p/>
+    <w:p/>
+    <w:p/>
+    <w:p/>
+    <w:p/>
     <w:p>
       <w:r>
+        <w:lastRenderedPageBreak/>
         <w:t>Certains textes sont cités de Wikipédia. Ces derniers restent la propriété de leur auteur respectif.</w:t>
       </w:r>
       <w:r>
@@ -1765,19 +2292,11 @@
       <w:r>
         <w:t xml:space="preserve">Ce document est sous licence </w:t>
       </w:r>
-      <w:proofErr w:type="spellStart"/>
       <w:r>
         <w:rPr>
           <w:b/>
         </w:rPr>
-        <w:t>Creative</w:t>
-      </w:r>
-      <w:proofErr w:type="spellEnd"/>
-      <w:r>
-        <w:rPr>
-          <w:b/>
-        </w:rPr>
-        <w:t xml:space="preserve"> Commons</w:t>
+        <w:t>Creative Commons</w:t>
       </w:r>
       <w:r>
         <w:t xml:space="preserve"> : </w:t>
@@ -1811,9 +2330,8 @@
       <w:pPr>
         <w:pStyle w:val="Heading1"/>
       </w:pPr>
-      <w:bookmarkStart w:id="0" w:name="_Toc377929930"/>
-      <w:r>
-        <w:lastRenderedPageBreak/>
+      <w:bookmarkStart w:id="0" w:name="_Toc381566664"/>
+      <w:r>
         <w:t>Newton</w:t>
       </w:r>
       <w:bookmarkEnd w:id="0"/>
@@ -1822,7 +2340,7 @@
       <w:pPr>
         <w:pStyle w:val="Heading2"/>
       </w:pPr>
-      <w:bookmarkStart w:id="1" w:name="_Toc377929931"/>
+      <w:bookmarkStart w:id="1" w:name="_Toc381566665"/>
       <w:r>
         <w:t>Lois de Newton</w:t>
       </w:r>
@@ -1832,11 +2350,9 @@
       <w:r>
         <w:t>[</w:t>
       </w:r>
-      <w:proofErr w:type="gramStart"/>
       <w:r>
         <w:t>à</w:t>
       </w:r>
-      <w:proofErr w:type="gramEnd"/>
       <w:r>
         <w:t xml:space="preserve"> compléter]</w:t>
       </w:r>
@@ -1859,7 +2375,7 @@
       <w:pPr>
         <w:pStyle w:val="Heading2"/>
       </w:pPr>
-      <w:bookmarkStart w:id="2" w:name="_Toc377929932"/>
+      <w:bookmarkStart w:id="2" w:name="_Toc381566666"/>
       <w:r>
         <w:lastRenderedPageBreak/>
         <w:t>Gravitation universelle</w:t>
@@ -2014,7 +2530,7 @@
           </mc:Choice>
           <mc:Fallback>
             <w:pict>
-              <v:shapetype w14:anchorId="4E97E30E" id="_x0000_t87" coordsize="21600,21600" o:spt="87" adj="1800,10800" path="m21600,qx10800@0l10800@2qy0@11,10800@3l10800@1qy21600,21600e" filled="f">
+              <v:shapetype w14:anchorId="1F538B98" id="_x0000_t87" coordsize="21600,21600" o:spt="87" adj="1800,10800" path="m21600,qx10800@0l10800@2qy0@11,10800@3l10800@1qy21600,21600e" filled="f">
                 <v:formulas>
                   <v:f eqn="val #0"/>
                   <v:f eqn="sum 21600 0 #0"/>
@@ -2305,7 +2821,7 @@
           </mc:Choice>
           <mc:Fallback>
             <w:pict>
-              <v:group w14:anchorId="0669E297" id="Groupe 9" o:spid="_x0000_s1026" style="position:absolute;margin-left:89.55pt;margin-top:8pt;width:96.15pt;height:96.15pt;z-index:251646976;mso-width-relative:margin;mso-height-relative:margin" coordsize="15958,15958" o:gfxdata="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">
+              <v:group w14:anchorId="2DE34EE5" id="Groupe 9" o:spid="_x0000_s1026" style="position:absolute;margin-left:89.55pt;margin-top:8pt;width:96.15pt;height:96.15pt;z-index:251646976;mso-width-relative:margin;mso-height-relative:margin" coordsize="15958,15958" o:gfxdata="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">
                 <v:oval id="Ellipse 1" o:spid="_x0000_s1027" style="position:absolute;width:15958;height:15958;visibility:visible;mso-wrap-style:square;v-text-anchor:middle" o:gfxdata="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" fillcolor="#fbcaa2 [1625]" strokecolor="#f68c36 [3049]">
                   <v:fill color2="#fdefe3 [505]" rotate="t" angle="180" colors="0 #ffbe86;22938f #ffd0aa;1 #ffebdb" focus="100%" type="gradient"/>
                   <v:shadow on="t" color="black" opacity="24903f" origin=",.5" offset="0,.55556mm"/>
@@ -2632,7 +3148,7 @@
           </mc:Choice>
           <mc:Fallback>
             <w:pict>
-              <v:shape w14:anchorId="297D2C56" id="Accolade ouvrante 19" o:spid="_x0000_s1026" type="#_x0000_t87" style="position:absolute;margin-left:159.25pt;margin-top:12.4pt;width:7.05pt;height:45.9pt;rotation:-90;z-index:251653120;visibility:visible;mso-wrap-style:square;mso-width-percent:0;mso-height-percent:0;mso-wrap-distance-left:9pt;mso-wrap-distance-top:0;mso-wrap-distance-right:9pt;mso-wrap-distance-bottom:0;mso-position-horizontal:absolute;mso-position-horizontal-relative:text;mso-position-vertical:absolute;mso-position-vertical-relative:text;mso-width-percent:0;mso-height-percent:0;mso-width-relative:margin;mso-height-relative:margin;v-text-anchor:middle" o:gfxdata="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" adj="2182" strokecolor="#7f7f7f [1612]"/>
+              <v:shape w14:anchorId="18781438" id="Accolade ouvrante 19" o:spid="_x0000_s1026" type="#_x0000_t87" style="position:absolute;margin-left:159.25pt;margin-top:12.4pt;width:7.05pt;height:45.9pt;rotation:-90;z-index:251653120;visibility:visible;mso-wrap-style:square;mso-width-percent:0;mso-height-percent:0;mso-wrap-distance-left:9pt;mso-wrap-distance-top:0;mso-wrap-distance-right:9pt;mso-wrap-distance-bottom:0;mso-position-horizontal:absolute;mso-position-horizontal-relative:text;mso-position-vertical:absolute;mso-position-vertical-relative:text;mso-width-percent:0;mso-height-percent:0;mso-width-relative:margin;mso-height-relative:margin;v-text-anchor:middle" o:gfxdata="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" adj="2182" strokecolor="#7f7f7f [1612]"/>
             </w:pict>
           </mc:Fallback>
         </mc:AlternateContent>
@@ -2787,7 +3303,7 @@
           </mc:Choice>
           <mc:Fallback>
             <w:pict>
-              <v:group w14:anchorId="4AC331F1" id="Groupe 14" o:spid="_x0000_s1026" style="position:absolute;margin-left:330.65pt;margin-top:-.35pt;width:54.9pt;height:54.9pt;z-index:251649024;mso-width-relative:margin;mso-height-relative:margin" coordsize="15958,15958" o:gfxdata="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">
+              <v:group w14:anchorId="5347CE27" id="Groupe 14" o:spid="_x0000_s1026" style="position:absolute;margin-left:330.65pt;margin-top:-.35pt;width:54.9pt;height:54.9pt;z-index:251649024;mso-width-relative:margin;mso-height-relative:margin" coordsize="15958,15958" o:gfxdata="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">
                 <v:oval id="Ellipse 15" o:spid="_x0000_s1027" style="position:absolute;width:15958;height:15958;visibility:visible;mso-wrap-style:square;v-text-anchor:middle" o:gfxdata="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" fillcolor="#dfa7a6 [1621]" strokecolor="#bc4542 [3045]">
                   <v:fill color2="#f5e4e4 [501]" rotate="t" angle="180" colors="0 #ffa2a1;22938f #ffbebd;1 #ffe5e5" focus="100%" type="gradient"/>
                   <v:shadow on="t" color="black" opacity="24903f" origin=",.5" offset="0,.55556mm"/>
@@ -2861,7 +3377,7 @@
           </mc:Choice>
           <mc:Fallback>
             <w:pict>
-              <v:line w14:anchorId="43387D5D" id="Connecteur droit 18" o:spid="_x0000_s1026" style="position:absolute;z-index:251651072;visibility:visible;mso-wrap-style:square;mso-wrap-distance-left:9pt;mso-wrap-distance-top:0;mso-wrap-distance-right:9pt;mso-wrap-distance-bottom:0;mso-position-horizontal:absolute;mso-position-horizontal-relative:text;mso-position-vertical:absolute;mso-position-vertical-relative:text" from="138.05pt,26.85pt" to="357.9pt,26.85pt" o:gfxdata="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" strokecolor="black [3213]" strokeweight="1.5pt"/>
+              <v:line w14:anchorId="23E35428" id="Connecteur droit 18" o:spid="_x0000_s1026" style="position:absolute;z-index:251651072;visibility:visible;mso-wrap-style:square;mso-wrap-distance-left:9pt;mso-wrap-distance-top:0;mso-wrap-distance-right:9pt;mso-wrap-distance-bottom:0;mso-position-horizontal:absolute;mso-position-horizontal-relative:text;mso-position-vertical:absolute;mso-position-vertical-relative:text" from="138.05pt,26.85pt" to="357.9pt,26.85pt" o:gfxdata="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" strokecolor="black [3213]" strokeweight="1.5pt"/>
             </w:pict>
           </mc:Fallback>
         </mc:AlternateContent>
@@ -3491,7 +4007,7 @@
       <w:pPr>
         <w:pStyle w:val="Heading2"/>
       </w:pPr>
-      <w:bookmarkStart w:id="3" w:name="_Toc377929933"/>
+      <w:bookmarkStart w:id="3" w:name="_Toc381566667"/>
       <w:r>
         <w:lastRenderedPageBreak/>
         <w:t>Champ de pesanteur</w:t>
@@ -3925,7 +4441,7 @@
       <w:pPr>
         <w:pStyle w:val="Heading1"/>
       </w:pPr>
-      <w:bookmarkStart w:id="4" w:name="_Toc377929934"/>
+      <w:bookmarkStart w:id="4" w:name="_Toc381566668"/>
       <w:r>
         <w:lastRenderedPageBreak/>
         <w:t>M</w:t>
@@ -3939,7 +4455,7 @@
       <w:pPr>
         <w:pStyle w:val="Heading2"/>
       </w:pPr>
-      <w:bookmarkStart w:id="5" w:name="_Toc377929935"/>
+      <w:bookmarkStart w:id="5" w:name="_Toc381566669"/>
       <w:r>
         <w:t>Uniforme</w:t>
       </w:r>
@@ -4347,7 +4863,7 @@
       <w:pPr>
         <w:pStyle w:val="Heading2"/>
       </w:pPr>
-      <w:bookmarkStart w:id="6" w:name="_Toc377929936"/>
+      <w:bookmarkStart w:id="6" w:name="_Toc381566670"/>
       <w:r>
         <w:lastRenderedPageBreak/>
         <w:t>Uniformément accéléré</w:t>
@@ -4911,7 +5427,7 @@
       <w:pPr>
         <w:pStyle w:val="Heading2"/>
       </w:pPr>
-      <w:bookmarkStart w:id="7" w:name="_Toc377929937"/>
+      <w:bookmarkStart w:id="7" w:name="_Toc381566671"/>
       <w:r>
         <w:rPr>
           <w:rFonts w:eastAsiaTheme="minorEastAsia"/>
@@ -5424,7 +5940,7 @@
       <w:pPr>
         <w:pStyle w:val="Heading2"/>
       </w:pPr>
-      <w:bookmarkStart w:id="8" w:name="_Toc377929938"/>
+      <w:bookmarkStart w:id="8" w:name="_Toc381566672"/>
       <w:r>
         <w:lastRenderedPageBreak/>
         <w:t>Force centripète sur virage surélevé</w:t>
@@ -12822,19 +13338,14 @@
         <w:t>réalisée</w:t>
       </w:r>
       <w:r>
-        <w:t xml:space="preserve"> par Olivier </w:t>
-      </w:r>
-      <w:proofErr w:type="spellStart"/>
-      <w:r>
-        <w:t>Pittet</w:t>
-      </w:r>
-      <w:proofErr w:type="spellEnd"/>
+        <w:t xml:space="preserve"> par Olivier Pittet</w:t>
+      </w:r>
     </w:p>
     <w:p>
       <w:pPr>
         <w:pStyle w:val="Heading1"/>
       </w:pPr>
-      <w:bookmarkStart w:id="9" w:name="_Toc377929939"/>
+      <w:bookmarkStart w:id="9" w:name="_Toc381566673"/>
       <w:r>
         <w:lastRenderedPageBreak/>
         <w:t>Orbite géostationnaire</w:t>
@@ -14700,7 +15211,7 @@
       <w:pPr>
         <w:pStyle w:val="Heading1"/>
       </w:pPr>
-      <w:bookmarkStart w:id="10" w:name="_Toc377929940"/>
+      <w:bookmarkStart w:id="10" w:name="_Toc381566674"/>
       <w:r>
         <w:lastRenderedPageBreak/>
         <w:t>Énergie et Puissance</w:t>
@@ -14711,7 +15222,7 @@
       <w:pPr>
         <w:pStyle w:val="Heading2"/>
       </w:pPr>
-      <w:bookmarkStart w:id="11" w:name="_Toc377929941"/>
+      <w:bookmarkStart w:id="11" w:name="_Toc381566675"/>
       <w:r>
         <w:t>Travail d</w:t>
       </w:r>
@@ -15777,7 +16288,7 @@
       <w:pPr>
         <w:pStyle w:val="Heading2"/>
       </w:pPr>
-      <w:bookmarkStart w:id="12" w:name="_Toc377929942"/>
+      <w:bookmarkStart w:id="12" w:name="_Toc381566676"/>
       <w:r>
         <w:lastRenderedPageBreak/>
         <w:t>Force conservative</w:t>
@@ -16351,7 +16862,6 @@
                                       <w:color w:val="365F91" w:themeColor="accent1" w:themeShade="BF"/>
                                     </w:rPr>
                                   </w:pPr>
-                                  <w:proofErr w:type="gramStart"/>
                                   <w:r>
                                     <w:rPr>
                                       <w:b/>
@@ -16359,7 +16869,6 @@
                                     </w:rPr>
                                     <w:t>g</w:t>
                                   </w:r>
-                                  <w:proofErr w:type="gramEnd"/>
                                 </w:p>
                               </w:txbxContent>
                             </wps:txbx>
@@ -16412,7 +16921,6 @@
                                   <w:color w:val="FFFFFF" w:themeColor="background1"/>
                                 </w:rPr>
                               </w:pPr>
-                              <w:proofErr w:type="gramStart"/>
                               <w:r>
                                 <w:rPr>
                                   <w:b/>
@@ -16420,7 +16928,6 @@
                                 </w:rPr>
                                 <w:t>m</w:t>
                               </w:r>
-                              <w:proofErr w:type="gramEnd"/>
                             </w:p>
                           </w:txbxContent>
                         </wps:txbx>
@@ -16552,7 +17059,6 @@
                                 <w:color w:val="365F91" w:themeColor="accent1" w:themeShade="BF"/>
                               </w:rPr>
                             </w:pPr>
-                            <w:proofErr w:type="gramStart"/>
                             <w:r>
                               <w:rPr>
                                 <w:b/>
@@ -16560,7 +17066,6 @@
                               </w:rPr>
                               <w:t>g</w:t>
                             </w:r>
-                            <w:proofErr w:type="gramEnd"/>
                           </w:p>
                         </w:txbxContent>
                       </v:textbox>
@@ -16577,7 +17082,6 @@
                             <w:color w:val="FFFFFF" w:themeColor="background1"/>
                           </w:rPr>
                         </w:pPr>
-                        <w:proofErr w:type="gramStart"/>
                         <w:r>
                           <w:rPr>
                             <w:b/>
@@ -16585,7 +17089,6 @@
                           </w:rPr>
                           <w:t>m</w:t>
                         </w:r>
-                        <w:proofErr w:type="gramEnd"/>
                       </w:p>
                     </w:txbxContent>
                   </v:textbox>
@@ -16868,7 +17371,7 @@
       <w:pPr>
         <w:pStyle w:val="Heading2"/>
       </w:pPr>
-      <w:bookmarkStart w:id="13" w:name="_Toc377929943"/>
+      <w:bookmarkStart w:id="13" w:name="_Toc381566677"/>
       <w:r>
         <w:lastRenderedPageBreak/>
         <w:t>Force dissipative</w:t>
@@ -17465,7 +17968,6 @@
                                       <w:color w:val="365F91" w:themeColor="accent1" w:themeShade="BF"/>
                                     </w:rPr>
                                   </w:pPr>
-                                  <w:proofErr w:type="gramStart"/>
                                   <w:r>
                                     <w:rPr>
                                       <w:b/>
@@ -17473,7 +17975,6 @@
                                     </w:rPr>
                                     <w:t>g</w:t>
                                   </w:r>
-                                  <w:proofErr w:type="gramEnd"/>
                                 </w:p>
                               </w:txbxContent>
                             </wps:txbx>
@@ -17526,7 +18027,6 @@
                                   <w:color w:val="FFFFFF" w:themeColor="background1"/>
                                 </w:rPr>
                               </w:pPr>
-                              <w:proofErr w:type="gramStart"/>
                               <w:r>
                                 <w:rPr>
                                   <w:b/>
@@ -17534,7 +18034,6 @@
                                 </w:rPr>
                                 <w:t>m</w:t>
                               </w:r>
-                              <w:proofErr w:type="gramEnd"/>
                             </w:p>
                           </w:txbxContent>
                         </wps:txbx>
@@ -17666,7 +18165,6 @@
                                 <w:color w:val="365F91" w:themeColor="accent1" w:themeShade="BF"/>
                               </w:rPr>
                             </w:pPr>
-                            <w:proofErr w:type="gramStart"/>
                             <w:r>
                               <w:rPr>
                                 <w:b/>
@@ -17674,7 +18172,6 @@
                               </w:rPr>
                               <w:t>g</w:t>
                             </w:r>
-                            <w:proofErr w:type="gramEnd"/>
                           </w:p>
                         </w:txbxContent>
                       </v:textbox>
@@ -17691,7 +18188,6 @@
                             <w:color w:val="FFFFFF" w:themeColor="background1"/>
                           </w:rPr>
                         </w:pPr>
-                        <w:proofErr w:type="gramStart"/>
                         <w:r>
                           <w:rPr>
                             <w:b/>
@@ -17699,7 +18195,6 @@
                           </w:rPr>
                           <w:t>m</w:t>
                         </w:r>
-                        <w:proofErr w:type="gramEnd"/>
                       </w:p>
                     </w:txbxContent>
                   </v:textbox>
@@ -17960,7 +18455,7 @@
       <w:pPr>
         <w:pStyle w:val="Heading2"/>
       </w:pPr>
-      <w:bookmarkStart w:id="14" w:name="_Toc377929944"/>
+      <w:bookmarkStart w:id="14" w:name="_Toc381566678"/>
       <w:r>
         <w:lastRenderedPageBreak/>
         <w:t>Énergie cinétique</w:t>
@@ -18525,7 +19020,7 @@
       <w:pPr>
         <w:pStyle w:val="Heading2"/>
       </w:pPr>
-      <w:bookmarkStart w:id="15" w:name="_Toc377929945"/>
+      <w:bookmarkStart w:id="15" w:name="_Toc381566679"/>
       <w:r>
         <w:lastRenderedPageBreak/>
         <w:t>Puissance</w:t>
@@ -18845,7 +19340,7 @@
       <w:pPr>
         <w:pStyle w:val="Heading2"/>
       </w:pPr>
-      <w:bookmarkStart w:id="16" w:name="_Toc377929946"/>
+      <w:bookmarkStart w:id="16" w:name="_Toc381566680"/>
       <w:r>
         <w:lastRenderedPageBreak/>
         <w:t xml:space="preserve">Rendement </w:t>
@@ -19090,21 +19585,7 @@
           <w:rFonts w:eastAsiaTheme="minorEastAsia"/>
         </w:rPr>
         <w:tab/>
-        <w:t>= Éne</w:t>
-      </w:r>
-      <w:proofErr w:type="spellStart"/>
-      <w:r>
-        <w:rPr>
-          <w:rFonts w:eastAsiaTheme="minorEastAsia"/>
-        </w:rPr>
-        <w:t>rgie</w:t>
-      </w:r>
-      <w:proofErr w:type="spellEnd"/>
-      <w:r>
-        <w:rPr>
-          <w:rFonts w:eastAsiaTheme="minorEastAsia"/>
-        </w:rPr>
-        <w:t xml:space="preserve"> [J]</w:t>
+        <w:t>= Énergie [J]</w:t>
       </w:r>
       <w:r>
         <w:rPr>
@@ -19436,7 +19917,7 @@
       <w:pPr>
         <w:pStyle w:val="Heading1"/>
       </w:pPr>
-      <w:bookmarkStart w:id="17" w:name="_Toc377929947"/>
+      <w:bookmarkStart w:id="17" w:name="_Toc381566681"/>
       <w:r>
         <w:lastRenderedPageBreak/>
         <w:t>Ondes sonores et réponses auditives</w:t>
@@ -19447,7 +19928,7 @@
       <w:pPr>
         <w:pStyle w:val="Heading2"/>
       </w:pPr>
-      <w:bookmarkStart w:id="18" w:name="_Toc377929948"/>
+      <w:bookmarkStart w:id="18" w:name="_Toc381566682"/>
       <w:r>
         <w:t>Intensité et décibel</w:t>
       </w:r>
@@ -19476,12 +19957,7 @@
         <w:t>-2</w:t>
       </w:r>
       <w:r>
-        <w:t>] est une unité dite extensive, il est dès lors possible d’additionner et multiplier plusieurs intensités entre elles. Au contraire, le décibel est une unité dite intensive, par conséquent, il n’est pas possible d’additionner ni de multiplie</w:t>
-      </w:r>
-      <w:bookmarkStart w:id="19" w:name="_GoBack"/>
-      <w:bookmarkEnd w:id="19"/>
-      <w:r>
-        <w:t>r plusieurs valeurs de cette unité.</w:t>
+        <w:t>] est une unité dite extensive, il est dès lors possible d’additionner et multiplier plusieurs intensités entre elles. Au contraire, le décibel est une unité dite intensive, par conséquent, il n’est pas possible d’additionner ni de multiplier plusieurs valeurs de cette unité.</w:t>
       </w:r>
     </w:p>
     <w:p>
@@ -19623,100 +20099,105 @@
             </m:e>
           </m:func>
           <m:r>
+            <m:rPr>
+              <m:sty m:val="p"/>
+            </m:rPr>
             <w:rPr>
               <w:rFonts w:eastAsiaTheme="minorEastAsia"/>
             </w:rPr>
             <w:br/>
           </m:r>
-          <m:r>
-            <w:rPr>
-              <w:rFonts w:ascii="Cambria Math" w:eastAsiaTheme="minorEastAsia" w:hAnsi="Cambria Math"/>
-            </w:rPr>
-            <m:t>I=</m:t>
-          </m:r>
-          <m:sSup>
-            <m:sSupPr>
-              <m:ctrlPr>
-                <w:rPr>
-                  <w:rFonts w:ascii="Cambria Math" w:eastAsiaTheme="minorEastAsia" w:hAnsi="Cambria Math"/>
-                  <w:i/>
-                </w:rPr>
-              </m:ctrlPr>
-            </m:sSupPr>
-            <m:e>
-              <m:r>
-                <w:rPr>
-                  <w:rFonts w:ascii="Cambria Math" w:eastAsiaTheme="minorEastAsia" w:hAnsi="Cambria Math"/>
-                </w:rPr>
-                <m:t>10</m:t>
-              </m:r>
-            </m:e>
-            <m:sup>
-              <m:f>
-                <m:fPr>
-                  <m:ctrlPr>
-                    <w:rPr>
-                      <w:rFonts w:ascii="Cambria Math" w:eastAsiaTheme="minorEastAsia" w:hAnsi="Cambria Math"/>
-                      <w:i/>
-                    </w:rPr>
-                  </m:ctrlPr>
-                </m:fPr>
-                <m:num>
-                  <m:r>
-                    <w:rPr>
-                      <w:rFonts w:ascii="Cambria Math" w:eastAsiaTheme="minorEastAsia" w:hAnsi="Cambria Math"/>
-                    </w:rPr>
-                    <m:t>β</m:t>
-                  </m:r>
-                </m:num>
-                <m:den>
-                  <m:r>
-                    <w:rPr>
-                      <w:rFonts w:ascii="Cambria Math" w:eastAsiaTheme="minorEastAsia" w:hAnsi="Cambria Math"/>
-                    </w:rPr>
-                    <m:t>10</m:t>
-                  </m:r>
-                </m:den>
-              </m:f>
-            </m:sup>
-          </m:sSup>
-          <m:r>
-            <m:rPr>
-              <m:sty m:val="p"/>
-            </m:rPr>
-            <w:rPr>
-              <w:rFonts w:ascii="Cambria Math" w:eastAsiaTheme="minorEastAsia" w:hAnsi="Cambria Math"/>
-            </w:rPr>
-            <m:t>∙</m:t>
-          </m:r>
-          <m:sSub>
-            <m:sSubPr>
-              <m:ctrlPr>
-                <w:rPr>
-                  <w:rFonts w:ascii="Cambria Math" w:eastAsiaTheme="minorEastAsia" w:hAnsi="Cambria Math"/>
-                  <w:i/>
-                </w:rPr>
-              </m:ctrlPr>
-            </m:sSubPr>
-            <m:e>
-              <m:r>
-                <w:rPr>
-                  <w:rFonts w:ascii="Cambria Math" w:eastAsiaTheme="minorEastAsia" w:hAnsi="Cambria Math"/>
-                </w:rPr>
-                <m:t>I</m:t>
-              </m:r>
-            </m:e>
-            <m:sub>
-              <m:r>
-                <w:rPr>
-                  <w:rFonts w:ascii="Cambria Math" w:eastAsiaTheme="minorEastAsia" w:hAnsi="Cambria Math"/>
-                </w:rPr>
-                <m:t>0</m:t>
-              </m:r>
-            </m:sub>
-          </m:sSub>
         </m:oMath>
       </m:oMathPara>
+      <m:oMath>
+        <m:r>
+          <w:rPr>
+            <w:rFonts w:ascii="Cambria Math" w:eastAsiaTheme="minorEastAsia" w:hAnsi="Cambria Math"/>
+          </w:rPr>
+          <m:t>I=</m:t>
+        </m:r>
+        <m:sSup>
+          <m:sSupPr>
+            <m:ctrlPr>
+              <w:rPr>
+                <w:rFonts w:ascii="Cambria Math" w:eastAsiaTheme="minorEastAsia" w:hAnsi="Cambria Math"/>
+                <w:i/>
+              </w:rPr>
+            </m:ctrlPr>
+          </m:sSupPr>
+          <m:e>
+            <m:r>
+              <w:rPr>
+                <w:rFonts w:ascii="Cambria Math" w:eastAsiaTheme="minorEastAsia" w:hAnsi="Cambria Math"/>
+              </w:rPr>
+              <m:t>10</m:t>
+            </m:r>
+          </m:e>
+          <m:sup>
+            <m:f>
+              <m:fPr>
+                <m:ctrlPr>
+                  <w:rPr>
+                    <w:rFonts w:ascii="Cambria Math" w:eastAsiaTheme="minorEastAsia" w:hAnsi="Cambria Math"/>
+                    <w:i/>
+                  </w:rPr>
+                </m:ctrlPr>
+              </m:fPr>
+              <m:num>
+                <m:r>
+                  <w:rPr>
+                    <w:rFonts w:ascii="Cambria Math" w:eastAsiaTheme="minorEastAsia" w:hAnsi="Cambria Math"/>
+                  </w:rPr>
+                  <m:t>β</m:t>
+                </m:r>
+              </m:num>
+              <m:den>
+                <m:r>
+                  <w:rPr>
+                    <w:rFonts w:ascii="Cambria Math" w:eastAsiaTheme="minorEastAsia" w:hAnsi="Cambria Math"/>
+                  </w:rPr>
+                  <m:t>10</m:t>
+                </m:r>
+              </m:den>
+            </m:f>
+          </m:sup>
+        </m:sSup>
+        <m:r>
+          <m:rPr>
+            <m:sty m:val="p"/>
+          </m:rPr>
+          <w:rPr>
+            <w:rFonts w:ascii="Cambria Math" w:eastAsiaTheme="minorEastAsia" w:hAnsi="Cambria Math"/>
+          </w:rPr>
+          <m:t>∙</m:t>
+        </m:r>
+        <m:sSub>
+          <m:sSubPr>
+            <m:ctrlPr>
+              <w:rPr>
+                <w:rFonts w:ascii="Cambria Math" w:eastAsiaTheme="minorEastAsia" w:hAnsi="Cambria Math"/>
+                <w:i/>
+              </w:rPr>
+            </m:ctrlPr>
+          </m:sSubPr>
+          <m:e>
+            <m:r>
+              <w:rPr>
+                <w:rFonts w:ascii="Cambria Math" w:eastAsiaTheme="minorEastAsia" w:hAnsi="Cambria Math"/>
+              </w:rPr>
+              <m:t>I</m:t>
+            </m:r>
+          </m:e>
+          <m:sub>
+            <m:r>
+              <w:rPr>
+                <w:rFonts w:ascii="Cambria Math" w:eastAsiaTheme="minorEastAsia" w:hAnsi="Cambria Math"/>
+              </w:rPr>
+              <m:t>0</m:t>
+            </m:r>
+          </m:sub>
+        </m:sSub>
+      </m:oMath>
       <w:r>
         <w:rPr>
           <w:rFonts w:eastAsiaTheme="minorEastAsia"/>
@@ -19838,21 +20319,7 @@
         <w:rPr>
           <w:rFonts w:eastAsiaTheme="minorEastAsia"/>
         </w:rPr>
-        <w:t xml:space="preserve"> [</w:t>
-      </w:r>
-      <w:proofErr w:type="spellStart"/>
-      <w:r>
-        <w:rPr>
-          <w:rFonts w:eastAsiaTheme="minorEastAsia"/>
-        </w:rPr>
-        <w:t>db</w:t>
-      </w:r>
-      <w:proofErr w:type="spellEnd"/>
-      <w:r>
-        <w:rPr>
-          <w:rFonts w:eastAsiaTheme="minorEastAsia"/>
-        </w:rPr>
-        <w:t>]</w:t>
+        <w:t xml:space="preserve"> [db]</w:t>
       </w:r>
       <w:r>
         <w:rPr>
@@ -20020,12 +20487,12 @@
       <w:pPr>
         <w:pStyle w:val="Heading2"/>
       </w:pPr>
-      <w:bookmarkStart w:id="20" w:name="_Toc377929949"/>
+      <w:bookmarkStart w:id="19" w:name="_Toc381566683"/>
       <w:r>
         <w:lastRenderedPageBreak/>
         <w:t>Rapport des intensités</w:t>
       </w:r>
-      <w:bookmarkEnd w:id="20"/>
+      <w:bookmarkEnd w:id="19"/>
     </w:p>
     <w:p>
       <w:r>
@@ -20345,12 +20812,12 @@
       <w:pPr>
         <w:pStyle w:val="Heading2"/>
       </w:pPr>
-      <w:bookmarkStart w:id="21" w:name="_Toc377929950"/>
+      <w:bookmarkStart w:id="20" w:name="_Toc381566684"/>
       <w:r>
         <w:lastRenderedPageBreak/>
         <w:t>Relation avec la pression</w:t>
       </w:r>
-      <w:bookmarkEnd w:id="21"/>
+      <w:bookmarkEnd w:id="20"/>
     </w:p>
     <w:p>
       <w:pPr>
@@ -20619,7 +21086,7 @@
       <w:pPr>
         <w:pStyle w:val="Heading2"/>
       </w:pPr>
-      <w:bookmarkStart w:id="22" w:name="_Toc377929951"/>
+      <w:bookmarkStart w:id="21" w:name="_Toc381566685"/>
       <w:r>
         <w:lastRenderedPageBreak/>
         <w:t>Principe de d</w:t>
@@ -20627,7 +21094,7 @@
       <w:r>
         <w:t>ispersion</w:t>
       </w:r>
-      <w:bookmarkEnd w:id="22"/>
+      <w:bookmarkEnd w:id="21"/>
     </w:p>
     <w:p>
       <w:r>
@@ -20756,13 +21223,8 @@
         </m:sSub>
       </m:oMath>
       <w:r>
-        <w:t xml:space="preserve"> à </w:t>
-      </w:r>
-      <w:proofErr w:type="gramStart"/>
-      <w:r>
-        <w:t xml:space="preserve">l’intensité </w:t>
-      </w:r>
-      <w:proofErr w:type="gramEnd"/>
+        <w:t xml:space="preserve"> à l’intensité </w:t>
+      </w:r>
       <m:oMath>
         <m:sSub>
           <m:sSubPr>
@@ -21967,6 +22429,1021 @@
         </mc:AlternateContent>
       </w:r>
     </w:p>
+    <w:p>
+      <w:pPr>
+        <w:pStyle w:val="Heading1"/>
+      </w:pPr>
+      <w:bookmarkStart w:id="22" w:name="_Toc381566686"/>
+      <w:r>
+        <w:lastRenderedPageBreak/>
+        <w:t>Transfert de chaleur</w:t>
+      </w:r>
+      <w:bookmarkEnd w:id="22"/>
+    </w:p>
+    <w:p>
+      <w:pPr>
+        <w:pStyle w:val="Heading2"/>
+      </w:pPr>
+      <w:bookmarkStart w:id="23" w:name="_Toc381566687"/>
+      <w:r>
+        <w:t>Température et chaleur</w:t>
+      </w:r>
+      <w:bookmarkEnd w:id="23"/>
+    </w:p>
+    <w:p>
+      <w:pPr>
+        <w:jc w:val="both"/>
+      </w:pPr>
+      <w:r>
+        <w:t>La chaleur est la quantité d’énergie contenue dans un corps, tandis que la température est l’agitation moléculaire à un point précis. La chaleur peut augmenter sans pour autant augmenter la température (</w:t>
+      </w:r>
+      <w:r>
+        <w:t>un</w:t>
+      </w:r>
+      <w:r>
+        <w:t xml:space="preserve"> glaçon qui </w:t>
+      </w:r>
+      <w:r>
+        <w:t>passe de l’état solide à liquide reste à 0°C mais demande beaucoup de chaleur, d’énergie</w:t>
+      </w:r>
+      <w:r>
+        <w:t>).</w:t>
+      </w:r>
+      <w:r>
+        <w:t xml:space="preserve"> De même, une étincelle à plusieurs centaines de degrés Celsius (température) ne brûle pas la peau, car il s’agit d’une poussière </w:t>
+      </w:r>
+      <w:r>
+        <w:t>extrêmement petite ne transportant que très peu d’énergie (chaleur).</w:t>
+      </w:r>
+    </w:p>
+    <w:p>
+      <w:pPr>
+        <w:pStyle w:val="Heading2"/>
+      </w:pPr>
+      <w:bookmarkStart w:id="24" w:name="_Toc381566688"/>
+      <w:r>
+        <w:t>Équilibre d’énergie</w:t>
+      </w:r>
+      <w:bookmarkEnd w:id="24"/>
+    </w:p>
+    <w:p>
+      <w:pPr>
+        <w:sectPr>
+          <w:type w:val="continuous"/>
+          <w:pgSz w:w="11906" w:h="16838"/>
+          <w:pgMar w:top="1077" w:right="1077" w:bottom="1077" w:left="1077" w:header="709" w:footer="348" w:gutter="0"/>
+          <w:cols w:space="708"/>
+          <w:docGrid w:linePitch="360"/>
+        </w:sectPr>
+      </w:pPr>
+    </w:p>
+    <w:p/>
+    <w:p>
+      <w:pPr>
+        <w:tabs>
+          <w:tab w:val="left" w:pos="284"/>
+        </w:tabs>
+        <w:rPr>
+          <w:rFonts w:eastAsiaTheme="minorEastAsia"/>
+        </w:rPr>
+        <w:sectPr>
+          <w:type w:val="continuous"/>
+          <w:pgSz w:w="11906" w:h="16838"/>
+          <w:pgMar w:top="1077" w:right="1077" w:bottom="1077" w:left="1077" w:header="709" w:footer="348" w:gutter="0"/>
+          <w:cols w:num="2" w:space="708"/>
+          <w:docGrid w:linePitch="360"/>
+        </w:sectPr>
+      </w:pPr>
+      <m:oMath>
+        <m:r>
+          <w:rPr>
+            <w:rFonts w:ascii="Cambria Math" w:hAnsi="Cambria Math"/>
+          </w:rPr>
+          <m:t>∆Q=m∙c∙∆T</m:t>
+        </m:r>
+      </m:oMath>
+      <w:r>
+        <w:rPr>
+          <w:rFonts w:eastAsiaTheme="minorEastAsia"/>
+        </w:rPr>
+        <w:br w:type="column"/>
+      </w:r>
+      <m:oMath>
+        <m:r>
+          <w:rPr>
+            <w:rFonts w:ascii="Cambria Math" w:hAnsi="Cambria Math"/>
+          </w:rPr>
+          <w:lastRenderedPageBreak/>
+          <m:t>∆Q</m:t>
+        </m:r>
+      </m:oMath>
+      <w:r>
+        <w:rPr>
+          <w:rFonts w:eastAsiaTheme="minorEastAsia"/>
+        </w:rPr>
+        <w:tab/>
+        <w:t>= Différence de chaleur [J]</w:t>
+      </w:r>
+      <w:r>
+        <w:rPr>
+          <w:rFonts w:eastAsiaTheme="minorEastAsia"/>
+        </w:rPr>
+        <w:br/>
+      </w:r>
+      <m:oMath>
+        <m:r>
+          <w:rPr>
+            <w:rFonts w:ascii="Cambria Math" w:hAnsi="Cambria Math"/>
+          </w:rPr>
+          <m:t>m</m:t>
+        </m:r>
+      </m:oMath>
+      <w:r>
+        <w:rPr>
+          <w:rFonts w:eastAsiaTheme="minorEastAsia"/>
+        </w:rPr>
+        <w:tab/>
+        <w:t>= Masse [kg]</w:t>
+      </w:r>
+      <w:r>
+        <w:rPr>
+          <w:rFonts w:eastAsiaTheme="minorEastAsia"/>
+        </w:rPr>
+        <w:br/>
+      </w:r>
+      <m:oMath>
+        <m:r>
+          <w:rPr>
+            <w:rFonts w:ascii="Cambria Math" w:hAnsi="Cambria Math"/>
+          </w:rPr>
+          <m:t>c</m:t>
+        </m:r>
+      </m:oMath>
+      <w:r>
+        <w:rPr>
+          <w:rFonts w:eastAsiaTheme="minorEastAsia"/>
+        </w:rPr>
+        <w:tab/>
+        <w:t>= Capacité thermique massique [J</w:t>
+      </w:r>
+      <w:r>
+        <w:rPr>
+          <w:rFonts w:eastAsiaTheme="minorEastAsia"/>
+        </w:rPr>
+        <w:t>·</w:t>
+      </w:r>
+      <w:r>
+        <w:rPr>
+          <w:rFonts w:eastAsiaTheme="minorEastAsia"/>
+        </w:rPr>
+        <w:t>kg</w:t>
+      </w:r>
+      <w:r>
+        <w:rPr>
+          <w:rFonts w:eastAsiaTheme="minorEastAsia"/>
+          <w:vertAlign w:val="superscript"/>
+        </w:rPr>
+        <w:t>-1</w:t>
+      </w:r>
+      <w:r>
+        <w:rPr>
+          <w:rFonts w:eastAsiaTheme="minorEastAsia"/>
+        </w:rPr>
+        <w:t>·</w:t>
+      </w:r>
+      <w:r>
+        <w:rPr>
+          <w:rFonts w:eastAsiaTheme="minorEastAsia"/>
+        </w:rPr>
+        <w:t>°C</w:t>
+      </w:r>
+      <w:r>
+        <w:rPr>
+          <w:rFonts w:eastAsiaTheme="minorEastAsia"/>
+          <w:vertAlign w:val="superscript"/>
+        </w:rPr>
+        <w:t>-1</w:t>
+      </w:r>
+      <w:r>
+        <w:rPr>
+          <w:rFonts w:eastAsiaTheme="minorEastAsia"/>
+        </w:rPr>
+        <w:t>]</w:t>
+      </w:r>
+      <w:r>
+        <w:rPr>
+          <w:rFonts w:eastAsiaTheme="minorEastAsia"/>
+        </w:rPr>
+        <w:br/>
+      </w:r>
+      <m:oMath>
+        <m:r>
+          <w:rPr>
+            <w:rFonts w:ascii="Cambria Math" w:hAnsi="Cambria Math"/>
+          </w:rPr>
+          <m:t>∆T</m:t>
+        </m:r>
+      </m:oMath>
+      <w:r>
+        <w:rPr>
+          <w:rFonts w:eastAsiaTheme="minorEastAsia"/>
+        </w:rPr>
+        <w:tab/>
+        <w:t>= Différence de température [°C]</w:t>
+      </w:r>
+      <w:r>
+        <w:rPr>
+          <w:rFonts w:eastAsiaTheme="minorEastAsia"/>
+        </w:rPr>
+        <w:br/>
+      </w:r>
+    </w:p>
+    <w:p>
+      <w:pPr>
+        <w:pStyle w:val="Heading2"/>
+      </w:pPr>
+      <w:bookmarkStart w:id="25" w:name="_Toc381566689"/>
+      <w:r>
+        <w:lastRenderedPageBreak/>
+        <w:t>Équilibre de puissance</w:t>
+      </w:r>
+      <w:bookmarkEnd w:id="25"/>
+    </w:p>
+    <w:p>
+      <w:pPr>
+        <w:sectPr>
+          <w:type w:val="continuous"/>
+          <w:pgSz w:w="11906" w:h="16838"/>
+          <w:pgMar w:top="1077" w:right="1077" w:bottom="1077" w:left="1077" w:header="709" w:footer="348" w:gutter="0"/>
+          <w:cols w:space="708"/>
+          <w:docGrid w:linePitch="360"/>
+        </w:sectPr>
+      </w:pPr>
+    </w:p>
+    <w:p>
+      <w:pPr>
+        <w:rPr>
+          <w:rFonts w:eastAsiaTheme="minorEastAsia"/>
+        </w:rPr>
+      </w:pPr>
+      <m:oMathPara>
+        <m:oMath>
+          <m:r>
+            <w:rPr>
+              <w:rFonts w:ascii="Cambria Math" w:hAnsi="Cambria Math"/>
+            </w:rPr>
+            <m:t>P=</m:t>
+          </m:r>
+          <m:f>
+            <m:fPr>
+              <m:ctrlPr>
+                <w:rPr>
+                  <w:rFonts w:ascii="Cambria Math" w:hAnsi="Cambria Math"/>
+                  <w:i/>
+                </w:rPr>
+              </m:ctrlPr>
+            </m:fPr>
+            <m:num>
+              <m:r>
+                <w:rPr>
+                  <w:rFonts w:ascii="Cambria Math" w:hAnsi="Cambria Math"/>
+                </w:rPr>
+                <m:t>m∙c∙∆T</m:t>
+              </m:r>
+            </m:num>
+            <m:den>
+              <m:r>
+                <w:rPr>
+                  <w:rFonts w:ascii="Cambria Math" w:hAnsi="Cambria Math"/>
+                </w:rPr>
+                <m:t>t</m:t>
+              </m:r>
+            </m:den>
+          </m:f>
+        </m:oMath>
+      </m:oMathPara>
+    </w:p>
+    <w:p>
+      <w:pPr>
+        <w:tabs>
+          <w:tab w:val="left" w:pos="284"/>
+        </w:tabs>
+        <w:rPr>
+          <w:rFonts w:eastAsiaTheme="minorEastAsia"/>
+        </w:rPr>
+        <w:sectPr>
+          <w:type w:val="continuous"/>
+          <w:pgSz w:w="11906" w:h="16838"/>
+          <w:pgMar w:top="1077" w:right="1077" w:bottom="1077" w:left="1077" w:header="709" w:footer="348" w:gutter="0"/>
+          <w:cols w:num="2" w:space="708"/>
+          <w:docGrid w:linePitch="360"/>
+        </w:sectPr>
+      </w:pPr>
+      <w:r>
+        <w:rPr>
+          <w:rFonts w:eastAsiaTheme="minorEastAsia"/>
+        </w:rPr>
+        <w:br w:type="column"/>
+      </w:r>
+      <m:oMath>
+        <m:r>
+          <w:rPr>
+            <w:rFonts w:ascii="Cambria Math" w:hAnsi="Cambria Math"/>
+          </w:rPr>
+          <w:lastRenderedPageBreak/>
+          <m:t>P</m:t>
+        </m:r>
+      </m:oMath>
+      <w:r>
+        <w:rPr>
+          <w:rFonts w:eastAsiaTheme="minorEastAsia"/>
+        </w:rPr>
+        <w:tab/>
+        <w:t xml:space="preserve">= </w:t>
+      </w:r>
+      <w:r>
+        <w:rPr>
+          <w:rFonts w:eastAsiaTheme="minorEastAsia"/>
+        </w:rPr>
+        <w:t>Puissance</w:t>
+      </w:r>
+      <w:r>
+        <w:rPr>
+          <w:rFonts w:eastAsiaTheme="minorEastAsia"/>
+        </w:rPr>
+        <w:t xml:space="preserve"> [J</w:t>
+      </w:r>
+      <w:r>
+        <w:rPr>
+          <w:rFonts w:eastAsiaTheme="minorEastAsia"/>
+        </w:rPr>
+        <w:t>·</w:t>
+      </w:r>
+      <w:r>
+        <w:rPr>
+          <w:rFonts w:eastAsiaTheme="minorEastAsia"/>
+        </w:rPr>
+        <w:t>s</w:t>
+      </w:r>
+      <w:r>
+        <w:rPr>
+          <w:rFonts w:eastAsiaTheme="minorEastAsia"/>
+          <w:vertAlign w:val="superscript"/>
+        </w:rPr>
+        <w:t>-1</w:t>
+      </w:r>
+      <w:r>
+        <w:rPr>
+          <w:rFonts w:eastAsiaTheme="minorEastAsia"/>
+        </w:rPr>
+        <w:t>]</w:t>
+      </w:r>
+      <w:r>
+        <w:rPr>
+          <w:rFonts w:eastAsiaTheme="minorEastAsia"/>
+        </w:rPr>
+        <w:t xml:space="preserve"> ou [W]</w:t>
+      </w:r>
+      <w:r>
+        <w:rPr>
+          <w:rFonts w:eastAsiaTheme="minorEastAsia"/>
+        </w:rPr>
+        <w:br/>
+      </w:r>
+      <m:oMath>
+        <m:r>
+          <w:rPr>
+            <w:rFonts w:ascii="Cambria Math" w:hAnsi="Cambria Math"/>
+          </w:rPr>
+          <m:t>t</m:t>
+        </m:r>
+      </m:oMath>
+      <w:r>
+        <w:rPr>
+          <w:rFonts w:eastAsiaTheme="minorEastAsia"/>
+        </w:rPr>
+        <w:tab/>
+        <w:t>= Temps [s]</w:t>
+      </w:r>
+      <w:r>
+        <w:rPr>
+          <w:rFonts w:eastAsiaTheme="minorEastAsia"/>
+        </w:rPr>
+        <w:br/>
+      </w:r>
+    </w:p>
+    <w:p>
+      <w:pPr>
+        <w:pStyle w:val="Heading2"/>
+      </w:pPr>
+      <w:bookmarkStart w:id="26" w:name="_Toc381566690"/>
+      <w:r>
+        <w:lastRenderedPageBreak/>
+        <w:t>Équilibre de température</w:t>
+      </w:r>
+      <w:bookmarkEnd w:id="26"/>
+    </w:p>
+    <w:p>
+      <w:pPr>
+        <w:sectPr>
+          <w:type w:val="continuous"/>
+          <w:pgSz w:w="11906" w:h="16838"/>
+          <w:pgMar w:top="1077" w:right="1077" w:bottom="1077" w:left="1077" w:header="709" w:footer="348" w:gutter="0"/>
+          <w:cols w:space="708"/>
+          <w:docGrid w:linePitch="360"/>
+        </w:sectPr>
+      </w:pPr>
+      <w:r>
+        <w:t>Cette formule suppose que les corps</w:t>
+      </w:r>
+      <w:r>
+        <w:t xml:space="preserve"> cédant et </w:t>
+      </w:r>
+      <w:r>
+        <w:t>gagnant</w:t>
+      </w:r>
+      <w:r>
+        <w:t xml:space="preserve"> l’énergie peuvent physiquement s’unifier.</w:t>
+      </w:r>
+      <w:r>
+        <w:t xml:space="preserve"> Ainsi, leur température </w:t>
+      </w:r>
+      <w:r>
+        <w:t>sera</w:t>
+      </w:r>
+      <w:r>
+        <w:t xml:space="preserve"> </w:t>
+      </w:r>
+      <w:r>
+        <w:t>équivalente</w:t>
+      </w:r>
+      <w:r>
+        <w:t>.</w:t>
+      </w:r>
+    </w:p>
+    <w:p>
+      <w:pPr>
+        <w:sectPr>
+          <w:type w:val="continuous"/>
+          <w:pgSz w:w="11906" w:h="16838"/>
+          <w:pgMar w:top="1077" w:right="1077" w:bottom="1077" w:left="1077" w:header="709" w:footer="348" w:gutter="0"/>
+          <w:cols w:num="2" w:space="708"/>
+          <w:docGrid w:linePitch="360"/>
+        </w:sectPr>
+      </w:pPr>
+      <m:oMath>
+        <m:nary>
+          <m:naryPr>
+            <m:chr m:val="∑"/>
+            <m:limLoc m:val="undOvr"/>
+            <m:subHide m:val="1"/>
+            <m:supHide m:val="1"/>
+            <m:ctrlPr>
+              <w:rPr>
+                <w:rFonts w:ascii="Cambria Math" w:hAnsi="Cambria Math"/>
+                <w:i/>
+              </w:rPr>
+            </m:ctrlPr>
+          </m:naryPr>
+          <m:sub/>
+          <m:sup/>
+          <m:e>
+            <m:r>
+              <w:rPr>
+                <w:rFonts w:ascii="Cambria Math" w:hAnsi="Cambria Math"/>
+              </w:rPr>
+              <m:t>énergie cédée=</m:t>
+            </m:r>
+            <m:nary>
+              <m:naryPr>
+                <m:chr m:val="∑"/>
+                <m:limLoc m:val="undOvr"/>
+                <m:subHide m:val="1"/>
+                <m:supHide m:val="1"/>
+                <m:ctrlPr>
+                  <w:rPr>
+                    <w:rFonts w:ascii="Cambria Math" w:hAnsi="Cambria Math"/>
+                    <w:i/>
+                  </w:rPr>
+                </m:ctrlPr>
+              </m:naryPr>
+              <m:sub/>
+              <m:sup/>
+              <m:e>
+                <m:r>
+                  <w:rPr>
+                    <w:rFonts w:ascii="Cambria Math" w:hAnsi="Cambria Math"/>
+                  </w:rPr>
+                  <m:t>énergie gagnée</m:t>
+                </m:r>
+              </m:e>
+            </m:nary>
+          </m:e>
+        </m:nary>
+      </m:oMath>
+      <w:r>
+        <w:br w:type="column"/>
+      </w:r>
+      <w:r>
+        <w:lastRenderedPageBreak/>
+        <w:t>Énergie [J]</w:t>
+      </w:r>
+    </w:p>
+    <w:p>
+      <w:pPr>
+        <w:pStyle w:val="Heading2"/>
+      </w:pPr>
+      <w:bookmarkStart w:id="27" w:name="_Toc381566691"/>
+      <w:r>
+        <w:lastRenderedPageBreak/>
+        <w:t>Changement d’état</w:t>
+      </w:r>
+      <w:bookmarkEnd w:id="27"/>
+    </w:p>
+    <w:p>
+      <w:pPr>
+        <w:sectPr>
+          <w:type w:val="continuous"/>
+          <w:pgSz w:w="11906" w:h="16838"/>
+          <w:pgMar w:top="1077" w:right="1077" w:bottom="1077" w:left="1077" w:header="709" w:footer="348" w:gutter="0"/>
+          <w:cols w:space="708"/>
+          <w:docGrid w:linePitch="360"/>
+        </w:sectPr>
+      </w:pPr>
+    </w:p>
+    <w:p>
+      <w:pPr>
+        <w:tabs>
+          <w:tab w:val="left" w:pos="284"/>
+        </w:tabs>
+        <w:sectPr>
+          <w:type w:val="continuous"/>
+          <w:pgSz w:w="11906" w:h="16838"/>
+          <w:pgMar w:top="1077" w:right="1077" w:bottom="1077" w:left="1077" w:header="709" w:footer="348" w:gutter="0"/>
+          <w:cols w:num="2" w:space="708"/>
+          <w:docGrid w:linePitch="360"/>
+        </w:sectPr>
+      </w:pPr>
+      <m:oMathPara>
+        <m:oMath>
+          <m:r>
+            <m:rPr>
+              <m:sty m:val="p"/>
+            </m:rPr>
+            <w:rPr>
+              <w:rFonts w:ascii="Cambria Math" w:hAnsi="Cambria Math"/>
+            </w:rPr>
+            <w:br/>
+          </m:r>
+          <m:r>
+            <w:rPr>
+              <w:rFonts w:ascii="Cambria Math" w:hAnsi="Cambria Math"/>
+            </w:rPr>
+            <m:t>∆Q=m∙[</m:t>
+          </m:r>
+          <m:sSub>
+            <m:sSubPr>
+              <m:ctrlPr>
+                <w:rPr>
+                  <w:rFonts w:ascii="Cambria Math" w:hAnsi="Cambria Math"/>
+                  <w:i/>
+                </w:rPr>
+              </m:ctrlPr>
+            </m:sSubPr>
+            <m:e>
+              <m:r>
+                <w:rPr>
+                  <w:rFonts w:ascii="Cambria Math" w:hAnsi="Cambria Math"/>
+                </w:rPr>
+                <m:t>c</m:t>
+              </m:r>
+            </m:e>
+            <m:sub>
+              <m:r>
+                <w:rPr>
+                  <w:rFonts w:ascii="Cambria Math" w:hAnsi="Cambria Math"/>
+                </w:rPr>
+                <m:t>glace</m:t>
+              </m:r>
+            </m:sub>
+          </m:sSub>
+          <m:d>
+            <m:dPr>
+              <m:ctrlPr>
+                <w:rPr>
+                  <w:rFonts w:ascii="Cambria Math" w:hAnsi="Cambria Math"/>
+                  <w:i/>
+                </w:rPr>
+              </m:ctrlPr>
+            </m:dPr>
+            <m:e>
+              <m:r>
+                <w:rPr>
+                  <w:rFonts w:ascii="Cambria Math" w:hAnsi="Cambria Math"/>
+                </w:rPr>
+                <m:t>0-</m:t>
+              </m:r>
+              <m:sSub>
+                <m:sSubPr>
+                  <m:ctrlPr>
+                    <w:rPr>
+                      <w:rFonts w:ascii="Cambria Math" w:hAnsi="Cambria Math"/>
+                      <w:i/>
+                    </w:rPr>
+                  </m:ctrlPr>
+                </m:sSubPr>
+                <m:e>
+                  <m:r>
+                    <w:rPr>
+                      <w:rFonts w:ascii="Cambria Math" w:hAnsi="Cambria Math"/>
+                    </w:rPr>
+                    <m:t>T</m:t>
+                  </m:r>
+                </m:e>
+                <m:sub>
+                  <m:r>
+                    <w:rPr>
+                      <w:rFonts w:ascii="Cambria Math" w:hAnsi="Cambria Math"/>
+                    </w:rPr>
+                    <m:t>1</m:t>
+                  </m:r>
+                </m:sub>
+              </m:sSub>
+            </m:e>
+          </m:d>
+          <m:r>
+            <w:rPr>
+              <w:rFonts w:ascii="Cambria Math" w:hAnsi="Cambria Math"/>
+            </w:rPr>
+            <m:t>+</m:t>
+          </m:r>
+          <m:sSub>
+            <m:sSubPr>
+              <m:ctrlPr>
+                <w:rPr>
+                  <w:rFonts w:ascii="Cambria Math" w:hAnsi="Cambria Math"/>
+                  <w:i/>
+                </w:rPr>
+              </m:ctrlPr>
+            </m:sSubPr>
+            <m:e>
+              <m:r>
+                <w:rPr>
+                  <w:rFonts w:ascii="Cambria Math" w:hAnsi="Cambria Math"/>
+                </w:rPr>
+                <m:t>L</m:t>
+              </m:r>
+            </m:e>
+            <m:sub>
+              <m:r>
+                <w:rPr>
+                  <w:rFonts w:ascii="Cambria Math" w:hAnsi="Cambria Math"/>
+                </w:rPr>
+                <m:t>fusion</m:t>
+              </m:r>
+            </m:sub>
+          </m:sSub>
+          <m:r>
+            <w:rPr>
+              <w:rFonts w:ascii="Cambria Math" w:hAnsi="Cambria Math"/>
+            </w:rPr>
+            <m:t>+</m:t>
+          </m:r>
+          <m:sSub>
+            <m:sSubPr>
+              <m:ctrlPr>
+                <w:rPr>
+                  <w:rFonts w:ascii="Cambria Math" w:hAnsi="Cambria Math"/>
+                  <w:i/>
+                </w:rPr>
+              </m:ctrlPr>
+            </m:sSubPr>
+            <m:e>
+              <m:r>
+                <w:rPr>
+                  <w:rFonts w:ascii="Cambria Math" w:hAnsi="Cambria Math"/>
+                </w:rPr>
+                <m:t>c</m:t>
+              </m:r>
+            </m:e>
+            <m:sub>
+              <m:r>
+                <w:rPr>
+                  <w:rFonts w:ascii="Cambria Math" w:hAnsi="Cambria Math"/>
+                </w:rPr>
+                <m:t>eau</m:t>
+              </m:r>
+            </m:sub>
+          </m:sSub>
+          <m:d>
+            <m:dPr>
+              <m:ctrlPr>
+                <w:rPr>
+                  <w:rFonts w:ascii="Cambria Math" w:hAnsi="Cambria Math"/>
+                  <w:i/>
+                </w:rPr>
+              </m:ctrlPr>
+            </m:dPr>
+            <m:e>
+              <m:sSub>
+                <m:sSubPr>
+                  <m:ctrlPr>
+                    <w:rPr>
+                      <w:rFonts w:ascii="Cambria Math" w:hAnsi="Cambria Math"/>
+                      <w:i/>
+                    </w:rPr>
+                  </m:ctrlPr>
+                </m:sSubPr>
+                <m:e>
+                  <m:r>
+                    <w:rPr>
+                      <w:rFonts w:ascii="Cambria Math" w:hAnsi="Cambria Math"/>
+                    </w:rPr>
+                    <m:t>T</m:t>
+                  </m:r>
+                </m:e>
+                <m:sub>
+                  <m:r>
+                    <w:rPr>
+                      <w:rFonts w:ascii="Cambria Math" w:hAnsi="Cambria Math"/>
+                    </w:rPr>
+                    <m:t>2</m:t>
+                  </m:r>
+                </m:sub>
+              </m:sSub>
+              <m:r>
+                <w:rPr>
+                  <w:rFonts w:ascii="Cambria Math" w:hAnsi="Cambria Math"/>
+                </w:rPr>
+                <m:t>-0</m:t>
+              </m:r>
+            </m:e>
+          </m:d>
+          <m:r>
+            <w:rPr>
+              <w:rFonts w:ascii="Cambria Math" w:hAnsi="Cambria Math"/>
+            </w:rPr>
+            <m:t>]</m:t>
+          </m:r>
+        </m:oMath>
+      </m:oMathPara>
+      <w:r>
+        <w:br w:type="column"/>
+      </w:r>
+      <m:oMath>
+        <m:sSub>
+          <m:sSubPr>
+            <m:ctrlPr>
+              <w:rPr>
+                <w:rFonts w:ascii="Cambria Math" w:hAnsi="Cambria Math"/>
+                <w:i/>
+              </w:rPr>
+            </m:ctrlPr>
+          </m:sSubPr>
+          <m:e>
+            <m:r>
+              <w:rPr>
+                <w:rFonts w:ascii="Cambria Math" w:hAnsi="Cambria Math"/>
+              </w:rPr>
+              <m:t>T</m:t>
+            </m:r>
+          </m:e>
+          <m:sub>
+            <m:r>
+              <w:rPr>
+                <w:rFonts w:ascii="Cambria Math" w:hAnsi="Cambria Math"/>
+              </w:rPr>
+              <m:t>1</m:t>
+            </m:r>
+          </m:sub>
+        </m:sSub>
+      </m:oMath>
+      <w:r>
+        <w:tab/>
+        <w:t>= Température initiale [°C]</w:t>
+      </w:r>
+      <w:r>
+        <w:br/>
+      </w:r>
+      <m:oMath>
+        <m:sSub>
+          <m:sSubPr>
+            <m:ctrlPr>
+              <w:rPr>
+                <w:rFonts w:ascii="Cambria Math" w:hAnsi="Cambria Math"/>
+                <w:i/>
+              </w:rPr>
+            </m:ctrlPr>
+          </m:sSubPr>
+          <m:e>
+            <m:r>
+              <w:rPr>
+                <w:rFonts w:ascii="Cambria Math" w:hAnsi="Cambria Math"/>
+              </w:rPr>
+              <m:t>T</m:t>
+            </m:r>
+          </m:e>
+          <m:sub>
+            <m:r>
+              <w:rPr>
+                <w:rFonts w:ascii="Cambria Math" w:hAnsi="Cambria Math"/>
+              </w:rPr>
+              <m:t>2</m:t>
+            </m:r>
+          </m:sub>
+        </m:sSub>
+      </m:oMath>
+      <w:r>
+        <w:tab/>
+        <w:t>= Température finale [°C]</w:t>
+      </w:r>
+    </w:p>
+    <w:p>
+      <w:pPr>
+        <w:pStyle w:val="Heading2"/>
+      </w:pPr>
+      <w:bookmarkStart w:id="28" w:name="_Toc381566692"/>
+      <w:bookmarkStart w:id="29" w:name="_GoBack"/>
+      <w:bookmarkEnd w:id="29"/>
+      <w:r>
+        <w:lastRenderedPageBreak/>
+        <w:t>Conversion d’unités de volume en poids</w:t>
+      </w:r>
+      <w:bookmarkEnd w:id="28"/>
+    </w:p>
+    <w:p>
+      <w:r>
+        <w:t>Il est possible de convertir un volume en poids grâce à la masse volumique du composant.</w:t>
+      </w:r>
+    </w:p>
+    <w:p>
+      <w:pPr>
+        <w:sectPr>
+          <w:type w:val="continuous"/>
+          <w:pgSz w:w="11906" w:h="16838"/>
+          <w:pgMar w:top="1077" w:right="1077" w:bottom="1077" w:left="1077" w:header="709" w:footer="348" w:gutter="0"/>
+          <w:cols w:space="708"/>
+          <w:docGrid w:linePitch="360"/>
+        </w:sectPr>
+      </w:pPr>
+    </w:p>
+    <w:p>
+      <w:pPr>
+        <w:tabs>
+          <w:tab w:val="left" w:pos="284"/>
+        </w:tabs>
+        <w:rPr>
+          <w:rFonts w:eastAsiaTheme="minorEastAsia"/>
+        </w:rPr>
+      </w:pPr>
+    </w:p>
+    <w:p>
+      <w:pPr>
+        <w:tabs>
+          <w:tab w:val="left" w:pos="284"/>
+        </w:tabs>
+        <w:sectPr>
+          <w:type w:val="continuous"/>
+          <w:pgSz w:w="11906" w:h="16838"/>
+          <w:pgMar w:top="1077" w:right="1077" w:bottom="1077" w:left="1077" w:header="709" w:footer="348" w:gutter="0"/>
+          <w:cols w:num="2" w:space="708"/>
+          <w:docGrid w:linePitch="360"/>
+        </w:sectPr>
+      </w:pPr>
+      <m:oMath>
+        <m:r>
+          <w:rPr>
+            <w:rFonts w:ascii="Cambria Math" w:hAnsi="Cambria Math"/>
+          </w:rPr>
+          <m:t>l∙ρ=v∙ρ=m</m:t>
+        </m:r>
+      </m:oMath>
+      <w:r>
+        <w:br w:type="column"/>
+      </w:r>
+      <m:oMath>
+        <m:r>
+          <w:rPr>
+            <w:rFonts w:ascii="Cambria Math" w:hAnsi="Cambria Math"/>
+          </w:rPr>
+          <w:lastRenderedPageBreak/>
+          <m:t>l</m:t>
+        </m:r>
+      </m:oMath>
+      <w:r>
+        <w:tab/>
+        <w:t>= Litre [l]</w:t>
+      </w:r>
+      <w:r>
+        <w:br/>
+      </w:r>
+      <m:oMath>
+        <m:r>
+          <w:rPr>
+            <w:rFonts w:ascii="Cambria Math" w:hAnsi="Cambria Math"/>
+          </w:rPr>
+          <m:t>v</m:t>
+        </m:r>
+      </m:oMath>
+      <w:r>
+        <w:tab/>
+        <w:t>= Volume [dm</w:t>
+      </w:r>
+      <w:r>
+        <w:rPr>
+          <w:rFonts w:eastAsiaTheme="minorEastAsia"/>
+          <w:vertAlign w:val="superscript"/>
+        </w:rPr>
+        <w:t>-</w:t>
+      </w:r>
+      <w:r>
+        <w:rPr>
+          <w:rFonts w:eastAsiaTheme="minorEastAsia"/>
+          <w:vertAlign w:val="superscript"/>
+        </w:rPr>
+        <w:t>3</w:t>
+      </w:r>
+      <w:r>
+        <w:rPr>
+          <w:rFonts w:eastAsiaTheme="minorEastAsia"/>
+        </w:rPr>
+        <w:t>]</w:t>
+      </w:r>
+      <w:r>
+        <w:rPr>
+          <w:rFonts w:eastAsiaTheme="minorEastAsia"/>
+        </w:rPr>
+        <w:br/>
+      </w:r>
+      <m:oMath>
+        <m:r>
+          <w:rPr>
+            <w:rFonts w:ascii="Cambria Math" w:hAnsi="Cambria Math"/>
+          </w:rPr>
+          <m:t>ρ</m:t>
+        </m:r>
+      </m:oMath>
+      <w:r>
+        <w:rPr>
+          <w:rFonts w:eastAsiaTheme="minorEastAsia"/>
+        </w:rPr>
+        <w:tab/>
+        <w:t>= Masse volumique [kg</w:t>
+      </w:r>
+      <w:r>
+        <w:rPr>
+          <w:rFonts w:eastAsiaTheme="minorEastAsia"/>
+        </w:rPr>
+        <w:t>·</w:t>
+      </w:r>
+      <w:r>
+        <w:rPr>
+          <w:rFonts w:eastAsiaTheme="minorEastAsia"/>
+        </w:rPr>
+        <w:t>dm</w:t>
+      </w:r>
+      <w:r>
+        <w:rPr>
+          <w:rFonts w:eastAsiaTheme="minorEastAsia"/>
+          <w:vertAlign w:val="superscript"/>
+        </w:rPr>
+        <w:t>-3</w:t>
+      </w:r>
+      <w:r>
+        <w:rPr>
+          <w:rFonts w:eastAsiaTheme="minorEastAsia"/>
+        </w:rPr>
+        <w:t>]</w:t>
+      </w:r>
+      <w:r>
+        <w:rPr>
+          <w:rFonts w:eastAsiaTheme="minorEastAsia"/>
+        </w:rPr>
+        <w:br/>
+      </w:r>
+      <m:oMath>
+        <m:r>
+          <w:rPr>
+            <w:rFonts w:ascii="Cambria Math" w:hAnsi="Cambria Math"/>
+          </w:rPr>
+          <m:t>m</m:t>
+        </m:r>
+      </m:oMath>
+      <w:r>
+        <w:rPr>
+          <w:rFonts w:eastAsiaTheme="minorEastAsia"/>
+        </w:rPr>
+        <w:tab/>
+        <w:t>= Masse [kg</w:t>
+      </w:r>
+      <w:r>
+        <w:rPr>
+          <w:rFonts w:eastAsiaTheme="minorEastAsia"/>
+        </w:rPr>
+        <w:t>]</w:t>
+      </w:r>
+    </w:p>
+    <w:p/>
     <w:sectPr>
       <w:type w:val="continuous"/>
       <w:pgSz w:w="11906" w:h="16838"/>
@@ -22040,7 +23517,7 @@
         <w:noProof/>
         <w:lang w:val="fr-FR"/>
       </w:rPr>
-      <w:t>10</w:t>
+      <w:t>12</w:t>
     </w:r>
     <w:r>
       <w:rPr>
@@ -22078,7 +23555,7 @@
         <w:noProof/>
         <w:lang w:val="fr-FR"/>
       </w:rPr>
-      <w:t>10</w:t>
+      <w:t>12</w:t>
     </w:r>
     <w:r>
       <w:rPr>
@@ -22122,19 +23599,11 @@
       <w:pStyle w:val="Header"/>
       <w:jc w:val="center"/>
     </w:pPr>
-    <w:proofErr w:type="spellStart"/>
     <w:r>
       <w:rPr>
         <w:sz w:val="28"/>
       </w:rPr>
-      <w:t>Physics</w:t>
-    </w:r>
-    <w:proofErr w:type="spellEnd"/>
-    <w:r>
-      <w:rPr>
-        <w:sz w:val="28"/>
-      </w:rPr>
-      <w:t xml:space="preserve"> Compendium</w:t>
+      <w:t>Physics Compendium</w:t>
     </w:r>
     <w:r>
       <w:rPr>
@@ -22925,6 +24394,28 @@
       <w:szCs w:val="26"/>
     </w:rPr>
   </w:style>
+  <w:style w:type="paragraph" w:styleId="Heading3">
+    <w:name w:val="heading 3"/>
+    <w:basedOn w:val="Normal"/>
+    <w:next w:val="Normal"/>
+    <w:link w:val="Heading3Char"/>
+    <w:uiPriority w:val="9"/>
+    <w:unhideWhenUsed/>
+    <w:qFormat/>
+    <w:rsid w:val="003D67C6"/>
+    <w:pPr>
+      <w:keepNext/>
+      <w:keepLines/>
+      <w:spacing w:before="40" w:after="0"/>
+      <w:outlineLvl w:val="2"/>
+    </w:pPr>
+    <w:rPr>
+      <w:rFonts w:asciiTheme="majorHAnsi" w:eastAsiaTheme="majorEastAsia" w:hAnsiTheme="majorHAnsi" w:cstheme="majorBidi"/>
+      <w:color w:val="243F60" w:themeColor="accent1" w:themeShade="7F"/>
+      <w:sz w:val="24"/>
+      <w:szCs w:val="24"/>
+    </w:rPr>
+  </w:style>
   <w:style w:type="character" w:default="1" w:styleId="DefaultParagraphFont">
     <w:name w:val="Default Paragraph Font"/>
     <w:uiPriority w:val="1"/>
@@ -23293,6 +24784,19 @@
       <w:u w:val="single"/>
     </w:rPr>
   </w:style>
+  <w:style w:type="character" w:customStyle="1" w:styleId="Heading3Char">
+    <w:name w:val="Heading 3 Char"/>
+    <w:basedOn w:val="DefaultParagraphFont"/>
+    <w:link w:val="Heading3"/>
+    <w:uiPriority w:val="9"/>
+    <w:rsid w:val="003D67C6"/>
+    <w:rPr>
+      <w:rFonts w:asciiTheme="majorHAnsi" w:eastAsiaTheme="majorEastAsia" w:hAnsiTheme="majorHAnsi" w:cstheme="majorBidi"/>
+      <w:color w:val="243F60" w:themeColor="accent1" w:themeShade="7F"/>
+      <w:sz w:val="24"/>
+      <w:szCs w:val="24"/>
+    </w:rPr>
+  </w:style>
 </w:styles>
 </file>
 
@@ -23586,7 +25090,7 @@
 </file>
 
 <file path=customXml/itemProps1.xml><?xml version="1.0" encoding="utf-8"?>
-<ds:datastoreItem xmlns:ds="http://schemas.openxmlformats.org/officeDocument/2006/customXml" ds:itemID="{FE4FC1EE-797B-4C59-B760-4286CC7F79E6}">
+<ds:datastoreItem xmlns:ds="http://schemas.openxmlformats.org/officeDocument/2006/customXml" ds:itemID="{71271A69-AF5A-4261-BC88-BFC4E9071B31}">
   <ds:schemaRefs>
     <ds:schemaRef ds:uri="http://schemas.openxmlformats.org/officeDocument/2006/bibliography"/>
   </ds:schemaRefs>

</xml_diff>

<commit_message>
Réajustement de l'alignement du texte de droits d'auteur.
</commit_message>
<xml_diff>
--- a/PhysicsCompendium.docx
+++ b/PhysicsCompendium.docx
@@ -564,7 +564,7 @@
             <w:noProof/>
             <w:webHidden/>
           </w:rPr>
-          <w:t>5</w:t>
+          <w:t>4</w:t>
         </w:r>
         <w:r>
           <w:rPr>
@@ -637,7 +637,7 @@
             <w:noProof/>
             <w:webHidden/>
           </w:rPr>
-          <w:t>5</w:t>
+          <w:t>4</w:t>
         </w:r>
         <w:r>
           <w:rPr>
@@ -710,7 +710,7 @@
             <w:noProof/>
             <w:webHidden/>
           </w:rPr>
-          <w:t>5</w:t>
+          <w:t>4</w:t>
         </w:r>
         <w:r>
           <w:rPr>
@@ -783,7 +783,7 @@
             <w:noProof/>
             <w:webHidden/>
           </w:rPr>
-          <w:t>5</w:t>
+          <w:t>4</w:t>
         </w:r>
         <w:r>
           <w:rPr>
@@ -856,7 +856,7 @@
             <w:noProof/>
             <w:webHidden/>
           </w:rPr>
-          <w:t>5</w:t>
+          <w:t>4</w:t>
         </w:r>
         <w:r>
           <w:rPr>
@@ -931,7 +931,7 @@
             <w:noProof/>
             <w:webHidden/>
           </w:rPr>
-          <w:t>6</w:t>
+          <w:t>5</w:t>
         </w:r>
         <w:r>
           <w:rPr>
@@ -1004,7 +1004,7 @@
             <w:noProof/>
             <w:webHidden/>
           </w:rPr>
-          <w:t>6</w:t>
+          <w:t>5</w:t>
         </w:r>
         <w:r>
           <w:rPr>
@@ -1077,7 +1077,7 @@
             <w:noProof/>
             <w:webHidden/>
           </w:rPr>
-          <w:t>7</w:t>
+          <w:t>6</w:t>
         </w:r>
         <w:r>
           <w:rPr>
@@ -1150,7 +1150,7 @@
             <w:noProof/>
             <w:webHidden/>
           </w:rPr>
-          <w:t>7</w:t>
+          <w:t>6</w:t>
         </w:r>
         <w:r>
           <w:rPr>
@@ -1225,7 +1225,7 @@
             <w:noProof/>
             <w:webHidden/>
           </w:rPr>
-          <w:t>8</w:t>
+          <w:t>7</w:t>
         </w:r>
         <w:r>
           <w:rPr>
@@ -1298,7 +1298,7 @@
             <w:noProof/>
             <w:webHidden/>
           </w:rPr>
-          <w:t>8</w:t>
+          <w:t>7</w:t>
         </w:r>
         <w:r>
           <w:rPr>
@@ -1371,7 +1371,7 @@
             <w:noProof/>
             <w:webHidden/>
           </w:rPr>
-          <w:t>8</w:t>
+          <w:t>7</w:t>
         </w:r>
         <w:r>
           <w:rPr>
@@ -1444,7 +1444,7 @@
             <w:noProof/>
             <w:webHidden/>
           </w:rPr>
-          <w:t>8</w:t>
+          <w:t>7</w:t>
         </w:r>
         <w:r>
           <w:rPr>
@@ -1517,7 +1517,7 @@
             <w:noProof/>
             <w:webHidden/>
           </w:rPr>
-          <w:t>8</w:t>
+          <w:t>7</w:t>
         </w:r>
         <w:r>
           <w:rPr>
@@ -1592,7 +1592,7 @@
             <w:noProof/>
             <w:webHidden/>
           </w:rPr>
-          <w:t>10</w:t>
+          <w:t>9</w:t>
         </w:r>
         <w:r>
           <w:rPr>
@@ -1667,7 +1667,7 @@
             <w:noProof/>
             <w:webHidden/>
           </w:rPr>
-          <w:t>11</w:t>
+          <w:t>10</w:t>
         </w:r>
         <w:r>
           <w:rPr>
@@ -1740,7 +1740,7 @@
             <w:noProof/>
             <w:webHidden/>
           </w:rPr>
-          <w:t>11</w:t>
+          <w:t>10</w:t>
         </w:r>
         <w:r>
           <w:rPr>
@@ -1813,7 +1813,7 @@
             <w:noProof/>
             <w:webHidden/>
           </w:rPr>
-          <w:t>11</w:t>
+          <w:t>10</w:t>
         </w:r>
         <w:r>
           <w:rPr>
@@ -1886,7 +1886,7 @@
             <w:noProof/>
             <w:webHidden/>
           </w:rPr>
-          <w:t>12</w:t>
+          <w:t>11</w:t>
         </w:r>
         <w:r>
           <w:rPr>
@@ -1959,7 +1959,7 @@
             <w:noProof/>
             <w:webHidden/>
           </w:rPr>
-          <w:t>12</w:t>
+          <w:t>11</w:t>
         </w:r>
         <w:r>
           <w:rPr>
@@ -2032,7 +2032,7 @@
             <w:noProof/>
             <w:webHidden/>
           </w:rPr>
-          <w:t>12</w:t>
+          <w:t>11</w:t>
         </w:r>
         <w:r>
           <w:rPr>
@@ -2105,7 +2105,7 @@
             <w:noProof/>
             <w:webHidden/>
           </w:rPr>
-          <w:t>13</w:t>
+          <w:t>12</w:t>
         </w:r>
         <w:r>
           <w:rPr>
@@ -2180,7 +2180,7 @@
             <w:noProof/>
             <w:webHidden/>
           </w:rPr>
-          <w:t>14</w:t>
+          <w:t>13</w:t>
         </w:r>
         <w:r>
           <w:rPr>
@@ -2253,7 +2253,7 @@
             <w:noProof/>
             <w:webHidden/>
           </w:rPr>
-          <w:t>14</w:t>
+          <w:t>13</w:t>
         </w:r>
         <w:r>
           <w:rPr>
@@ -2326,7 +2326,7 @@
             <w:noProof/>
             <w:webHidden/>
           </w:rPr>
-          <w:t>14</w:t>
+          <w:t>13</w:t>
         </w:r>
         <w:r>
           <w:rPr>
@@ -2399,7 +2399,7 @@
             <w:noProof/>
             <w:webHidden/>
           </w:rPr>
-          <w:t>14</w:t>
+          <w:t>13</w:t>
         </w:r>
         <w:r>
           <w:rPr>
@@ -2472,7 +2472,7 @@
             <w:noProof/>
             <w:webHidden/>
           </w:rPr>
-          <w:t>14</w:t>
+          <w:t>13</w:t>
         </w:r>
         <w:r>
           <w:rPr>
@@ -2547,7 +2547,7 @@
             <w:noProof/>
             <w:webHidden/>
           </w:rPr>
-          <w:t>15</w:t>
+          <w:t>14</w:t>
         </w:r>
         <w:r>
           <w:rPr>
@@ -2620,7 +2620,7 @@
             <w:noProof/>
             <w:webHidden/>
           </w:rPr>
-          <w:t>15</w:t>
+          <w:t>14</w:t>
         </w:r>
         <w:r>
           <w:rPr>
@@ -2693,7 +2693,7 @@
             <w:noProof/>
             <w:webHidden/>
           </w:rPr>
-          <w:t>15</w:t>
+          <w:t>14</w:t>
         </w:r>
         <w:r>
           <w:rPr>
@@ -2766,7 +2766,7 @@
             <w:noProof/>
             <w:webHidden/>
           </w:rPr>
-          <w:t>15</w:t>
+          <w:t>14</w:t>
         </w:r>
         <w:r>
           <w:rPr>
@@ -2839,7 +2839,7 @@
             <w:noProof/>
             <w:webHidden/>
           </w:rPr>
-          <w:t>15</w:t>
+          <w:t>14</w:t>
         </w:r>
         <w:r>
           <w:rPr>
@@ -2912,7 +2912,7 @@
             <w:noProof/>
             <w:webHidden/>
           </w:rPr>
-          <w:t>15</w:t>
+          <w:t>14</w:t>
         </w:r>
         <w:r>
           <w:rPr>
@@ -2985,7 +2985,7 @@
             <w:noProof/>
             <w:webHidden/>
           </w:rPr>
-          <w:t>15</w:t>
+          <w:t>14</w:t>
         </w:r>
         <w:r>
           <w:rPr>
@@ -3008,12 +3008,13 @@
     <w:p/>
     <w:p/>
     <w:p/>
-    <w:p/>
-    <w:p/>
+    <w:p>
+      <w:bookmarkStart w:id="0" w:name="_GoBack"/>
+      <w:bookmarkEnd w:id="0"/>
+    </w:p>
     <w:p/>
     <w:p>
       <w:r>
-        <w:lastRenderedPageBreak/>
         <w:t>Certains textes sont cités de Wikipédia. Ces derniers restent la propriété de leur auteur respectif.</w:t>
       </w:r>
       <w:r>
@@ -3068,33 +3069,29 @@
       <w:pPr>
         <w:pStyle w:val="Heading1"/>
       </w:pPr>
-      <w:bookmarkStart w:id="0" w:name="_Toc383296738"/>
-      <w:r>
+      <w:bookmarkStart w:id="1" w:name="_Toc383296738"/>
+      <w:r>
+        <w:lastRenderedPageBreak/>
         <w:t>Mouvement rectiligne</w:t>
       </w:r>
-      <w:bookmarkEnd w:id="0"/>
+      <w:bookmarkEnd w:id="1"/>
     </w:p>
     <w:p>
       <w:pPr>
         <w:pStyle w:val="Heading2"/>
       </w:pPr>
-      <w:bookmarkStart w:id="1" w:name="_Toc383296739"/>
+      <w:bookmarkStart w:id="2" w:name="_Toc383296739"/>
       <w:r>
         <w:t>Relation de base</w:t>
       </w:r>
-      <w:bookmarkEnd w:id="1"/>
+      <w:bookmarkEnd w:id="2"/>
     </w:p>
     <w:p>
       <w:r>
         <w:t>I</w:t>
       </w:r>
       <w:r>
-        <w:t>l est nécessaire d</w:t>
-      </w:r>
-      <w:bookmarkStart w:id="2" w:name="_GoBack"/>
-      <w:bookmarkEnd w:id="2"/>
-      <w:r>
-        <w:t>e prendre le temps le plus petit possible pour déterminer les valeurs instantanées. Ainsi, ces deux équations sont valables pour le MRU et le MRUA.</w:t>
+        <w:t>l est nécessaire de prendre le temps le plus petit possible pour déterminer les valeurs instantanées. Ainsi, ces deux équations sont valables pour le MRU et le MRUA.</w:t>
       </w:r>
     </w:p>
     <w:p>
@@ -5389,13 +5386,7 @@
                   <w:rPr>
                     <w:rFonts w:ascii="Cambria Math" w:eastAsiaTheme="minorEastAsia" w:hAnsi="Cambria Math"/>
                   </w:rPr>
-                  <m:t>=-g</m:t>
-                </m:r>
-                <m:r>
-                  <w:rPr>
-                    <w:rFonts w:ascii="Cambria Math" w:eastAsiaTheme="minorEastAsia" w:hAnsi="Cambria Math"/>
-                  </w:rPr>
-                  <m:t xml:space="preserve">                                             </m:t>
+                  <m:t xml:space="preserve">=-g                                             </m:t>
                 </m:r>
               </m:e>
               <m:e>
@@ -5546,13 +5537,7 @@
                   <w:rPr>
                     <w:rFonts w:ascii="Cambria Math" w:eastAsiaTheme="minorEastAsia" w:hAnsi="Cambria Math"/>
                   </w:rPr>
-                  <m:t>∙t</m:t>
-                </m:r>
-                <m:r>
-                  <w:rPr>
-                    <w:rFonts w:ascii="Cambria Math" w:eastAsiaTheme="minorEastAsia" w:hAnsi="Cambria Math"/>
-                  </w:rPr>
-                  <m:t xml:space="preserve">                        </m:t>
+                  <m:t xml:space="preserve">∙t                        </m:t>
                 </m:r>
               </m:e>
               <m:e>
@@ -8230,7 +8215,7 @@
           </mc:Choice>
           <mc:Fallback>
             <w:pict>
-              <v:shapetype w14:anchorId="2231604E" id="_x0000_t87" coordsize="21600,21600" o:spt="87" adj="1800,10800" path="m21600,qx10800@0l10800@2qy0@11,10800@3l10800@1qy21600,21600e" filled="f">
+              <v:shapetype w14:anchorId="23D54ED9" id="_x0000_t87" coordsize="21600,21600" o:spt="87" adj="1800,10800" path="m21600,qx10800@0l10800@2qy0@11,10800@3l10800@1qy21600,21600e" filled="f">
                 <v:formulas>
                   <v:f eqn="val #0"/>
                   <v:f eqn="sum 21600 0 #0"/>
@@ -8521,7 +8506,7 @@
           </mc:Choice>
           <mc:Fallback>
             <w:pict>
-              <v:group w14:anchorId="35CCD0EF" id="Groupe 9" o:spid="_x0000_s1026" style="position:absolute;margin-left:89.55pt;margin-top:8pt;width:96.15pt;height:96.15pt;z-index:251646976;mso-width-relative:margin;mso-height-relative:margin" coordsize="15958,15958" o:gfxdata="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">
+              <v:group w14:anchorId="49AAAC64" id="Groupe 9" o:spid="_x0000_s1026" style="position:absolute;margin-left:89.55pt;margin-top:8pt;width:96.15pt;height:96.15pt;z-index:251646976;mso-width-relative:margin;mso-height-relative:margin" coordsize="15958,15958" o:gfxdata="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">
                 <v:oval id="Ellipse 1" o:spid="_x0000_s1027" style="position:absolute;width:15958;height:15958;visibility:visible;mso-wrap-style:square;v-text-anchor:middle" o:gfxdata="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" fillcolor="#fbcaa2 [1625]" strokecolor="#f68c36 [3049]">
                   <v:fill color2="#fdefe3 [505]" rotate="t" angle="180" colors="0 #ffbe86;22938f #ffd0aa;1 #ffebdb" focus="100%" type="gradient"/>
                   <v:shadow on="t" color="black" opacity="24903f" origin=",.5" offset="0,.55556mm"/>
@@ -8844,7 +8829,7 @@
           </mc:Choice>
           <mc:Fallback>
             <w:pict>
-              <v:shape w14:anchorId="3CAC0E27" id="Accolade ouvrante 19" o:spid="_x0000_s1026" type="#_x0000_t87" style="position:absolute;margin-left:159.25pt;margin-top:12.4pt;width:7.05pt;height:45.9pt;rotation:-90;z-index:251653120;visibility:visible;mso-wrap-style:square;mso-width-percent:0;mso-height-percent:0;mso-wrap-distance-left:9pt;mso-wrap-distance-top:0;mso-wrap-distance-right:9pt;mso-wrap-distance-bottom:0;mso-position-horizontal:absolute;mso-position-horizontal-relative:text;mso-position-vertical:absolute;mso-position-vertical-relative:text;mso-width-percent:0;mso-height-percent:0;mso-width-relative:margin;mso-height-relative:margin;v-text-anchor:middle" o:gfxdata="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" adj="2182" strokecolor="#7f7f7f [1612]"/>
+              <v:shape w14:anchorId="0DCDC590" id="Accolade ouvrante 19" o:spid="_x0000_s1026" type="#_x0000_t87" style="position:absolute;margin-left:159.25pt;margin-top:12.4pt;width:7.05pt;height:45.9pt;rotation:-90;z-index:251653120;visibility:visible;mso-wrap-style:square;mso-width-percent:0;mso-height-percent:0;mso-wrap-distance-left:9pt;mso-wrap-distance-top:0;mso-wrap-distance-right:9pt;mso-wrap-distance-bottom:0;mso-position-horizontal:absolute;mso-position-horizontal-relative:text;mso-position-vertical:absolute;mso-position-vertical-relative:text;mso-width-percent:0;mso-height-percent:0;mso-width-relative:margin;mso-height-relative:margin;v-text-anchor:middle" o:gfxdata="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" adj="2182" strokecolor="#7f7f7f [1612]"/>
             </w:pict>
           </mc:Fallback>
         </mc:AlternateContent>
@@ -8999,7 +8984,7 @@
           </mc:Choice>
           <mc:Fallback>
             <w:pict>
-              <v:group w14:anchorId="20636AAD" id="Groupe 14" o:spid="_x0000_s1026" style="position:absolute;margin-left:330.65pt;margin-top:-.35pt;width:54.9pt;height:54.9pt;z-index:251649024;mso-width-relative:margin;mso-height-relative:margin" coordsize="15958,15958" o:gfxdata="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">
+              <v:group w14:anchorId="35D0F65B" id="Groupe 14" o:spid="_x0000_s1026" style="position:absolute;margin-left:330.65pt;margin-top:-.35pt;width:54.9pt;height:54.9pt;z-index:251649024;mso-width-relative:margin;mso-height-relative:margin" coordsize="15958,15958" o:gfxdata="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">
                 <v:oval id="Ellipse 15" o:spid="_x0000_s1027" style="position:absolute;width:15958;height:15958;visibility:visible;mso-wrap-style:square;v-text-anchor:middle" o:gfxdata="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" fillcolor="#dfa7a6 [1621]" strokecolor="#bc4542 [3045]">
                   <v:fill color2="#f5e4e4 [501]" rotate="t" angle="180" colors="0 #ffa2a1;22938f #ffbebd;1 #ffe5e5" focus="100%" type="gradient"/>
                   <v:shadow on="t" color="black" opacity="24903f" origin=",.5" offset="0,.55556mm"/>
@@ -9073,7 +9058,7 @@
           </mc:Choice>
           <mc:Fallback>
             <w:pict>
-              <v:line w14:anchorId="6B0EFC2C" id="Connecteur droit 18" o:spid="_x0000_s1026" style="position:absolute;z-index:251651072;visibility:visible;mso-wrap-style:square;mso-wrap-distance-left:9pt;mso-wrap-distance-top:0;mso-wrap-distance-right:9pt;mso-wrap-distance-bottom:0;mso-position-horizontal:absolute;mso-position-horizontal-relative:text;mso-position-vertical:absolute;mso-position-vertical-relative:text" from="138.05pt,26.85pt" to="357.9pt,26.85pt" o:gfxdata="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" strokecolor="black [3213]" strokeweight="1.5pt"/>
+              <v:line w14:anchorId="1200C4BA" id="Connecteur droit 18" o:spid="_x0000_s1026" style="position:absolute;z-index:251651072;visibility:visible;mso-wrap-style:square;mso-wrap-distance-left:9pt;mso-wrap-distance-top:0;mso-wrap-distance-right:9pt;mso-wrap-distance-bottom:0;mso-position-horizontal:absolute;mso-position-horizontal-relative:text;mso-position-vertical:absolute;mso-position-vertical-relative:text" from="138.05pt,26.85pt" to="357.9pt,26.85pt" o:gfxdata="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" strokecolor="black [3213]" strokeweight="1.5pt"/>
             </w:pict>
           </mc:Fallback>
         </mc:AlternateContent>
@@ -29284,7 +29269,7 @@
         <w:noProof/>
         <w:lang w:val="fr-FR"/>
       </w:rPr>
-      <w:t>15</w:t>
+      <w:t>14</w:t>
     </w:r>
     <w:r>
       <w:rPr>
@@ -30824,7 +30809,7 @@
 </file>
 
 <file path=customXml/itemProps1.xml><?xml version="1.0" encoding="utf-8"?>
-<ds:datastoreItem xmlns:ds="http://schemas.openxmlformats.org/officeDocument/2006/customXml" ds:itemID="{AA86AF4A-691B-43BC-A9B9-98F68865BDDC}">
+<ds:datastoreItem xmlns:ds="http://schemas.openxmlformats.org/officeDocument/2006/customXml" ds:itemID="{F67FE9B3-42E7-4501-B769-CF8A5AE1663B}">
   <ds:schemaRefs>
     <ds:schemaRef ds:uri="http://schemas.openxmlformats.org/officeDocument/2006/bibliography"/>
   </ds:schemaRefs>

</xml_diff>

<commit_message>
Ajout du paragraphe "Calcul de l'angle sous condition" pour la balistique.
</commit_message>
<xml_diff>
--- a/PhysicsCompendium.docx
+++ b/PhysicsCompendium.docx
@@ -150,7 +150,7 @@
       <w:r>
         <w:fldChar w:fldCharType="separate"/>
       </w:r>
-      <w:hyperlink w:anchor="_Toc383296738" w:history="1">
+      <w:hyperlink w:anchor="_Toc383377779" w:history="1">
         <w:r>
           <w:rPr>
             <w:rStyle w:val="Hyperlink"/>
@@ -177,7 +177,7 @@
             <w:noProof/>
             <w:webHidden/>
           </w:rPr>
-          <w:instrText xml:space="preserve"> PAGEREF _Toc383296738 \h </w:instrText>
+          <w:instrText xml:space="preserve"> PAGEREF _Toc383377779 \h </w:instrText>
         </w:r>
         <w:r>
           <w:rPr>
@@ -223,7 +223,7 @@
           <w:lang w:eastAsia="fr-CH"/>
         </w:rPr>
       </w:pPr>
-      <w:hyperlink w:anchor="_Toc383296739" w:history="1">
+      <w:hyperlink w:anchor="_Toc383377780" w:history="1">
         <w:r>
           <w:rPr>
             <w:rStyle w:val="Hyperlink"/>
@@ -250,7 +250,7 @@
             <w:noProof/>
             <w:webHidden/>
           </w:rPr>
-          <w:instrText xml:space="preserve"> PAGEREF _Toc383296739 \h </w:instrText>
+          <w:instrText xml:space="preserve"> PAGEREF _Toc383377780 \h </w:instrText>
         </w:r>
         <w:r>
           <w:rPr>
@@ -296,7 +296,7 @@
           <w:lang w:eastAsia="fr-CH"/>
         </w:rPr>
       </w:pPr>
-      <w:hyperlink w:anchor="_Toc383296740" w:history="1">
+      <w:hyperlink w:anchor="_Toc383377781" w:history="1">
         <w:r>
           <w:rPr>
             <w:rStyle w:val="Hyperlink"/>
@@ -323,7 +323,7 @@
             <w:noProof/>
             <w:webHidden/>
           </w:rPr>
-          <w:instrText xml:space="preserve"> PAGEREF _Toc383296740 \h </w:instrText>
+          <w:instrText xml:space="preserve"> PAGEREF _Toc383377781 \h </w:instrText>
         </w:r>
         <w:r>
           <w:rPr>
@@ -369,7 +369,7 @@
           <w:lang w:eastAsia="fr-CH"/>
         </w:rPr>
       </w:pPr>
-      <w:hyperlink w:anchor="_Toc383296741" w:history="1">
+      <w:hyperlink w:anchor="_Toc383377782" w:history="1">
         <w:r>
           <w:rPr>
             <w:rStyle w:val="Hyperlink"/>
@@ -396,7 +396,7 @@
             <w:noProof/>
             <w:webHidden/>
           </w:rPr>
-          <w:instrText xml:space="preserve"> PAGEREF _Toc383296741 \h </w:instrText>
+          <w:instrText xml:space="preserve"> PAGEREF _Toc383377782 \h </w:instrText>
         </w:r>
         <w:r>
           <w:rPr>
@@ -442,7 +442,7 @@
           <w:lang w:eastAsia="fr-CH"/>
         </w:rPr>
       </w:pPr>
-      <w:hyperlink w:anchor="_Toc383296742" w:history="1">
+      <w:hyperlink w:anchor="_Toc383377783" w:history="1">
         <w:r>
           <w:rPr>
             <w:rStyle w:val="Hyperlink"/>
@@ -469,7 +469,7 @@
             <w:noProof/>
             <w:webHidden/>
           </w:rPr>
-          <w:instrText xml:space="preserve"> PAGEREF _Toc383296742 \h </w:instrText>
+          <w:instrText xml:space="preserve"> PAGEREF _Toc383377783 \h </w:instrText>
         </w:r>
         <w:r>
           <w:rPr>
@@ -517,7 +517,7 @@
           <w:lang w:eastAsia="fr-CH"/>
         </w:rPr>
       </w:pPr>
-      <w:hyperlink w:anchor="_Toc383296743" w:history="1">
+      <w:hyperlink w:anchor="_Toc383377784" w:history="1">
         <w:r>
           <w:rPr>
             <w:rStyle w:val="Hyperlink"/>
@@ -544,7 +544,7 @@
             <w:noProof/>
             <w:webHidden/>
           </w:rPr>
-          <w:instrText xml:space="preserve"> PAGEREF _Toc383296743 \h </w:instrText>
+          <w:instrText xml:space="preserve"> PAGEREF _Toc383377784 \h </w:instrText>
         </w:r>
         <w:r>
           <w:rPr>
@@ -590,7 +590,7 @@
           <w:lang w:eastAsia="fr-CH"/>
         </w:rPr>
       </w:pPr>
-      <w:hyperlink w:anchor="_Toc383296744" w:history="1">
+      <w:hyperlink w:anchor="_Toc383377785" w:history="1">
         <w:r>
           <w:rPr>
             <w:rStyle w:val="Hyperlink"/>
@@ -617,7 +617,7 @@
             <w:noProof/>
             <w:webHidden/>
           </w:rPr>
-          <w:instrText xml:space="preserve"> PAGEREF _Toc383296744 \h </w:instrText>
+          <w:instrText xml:space="preserve"> PAGEREF _Toc383377785 \h </w:instrText>
         </w:r>
         <w:r>
           <w:rPr>
@@ -663,7 +663,7 @@
           <w:lang w:eastAsia="fr-CH"/>
         </w:rPr>
       </w:pPr>
-      <w:hyperlink w:anchor="_Toc383296745" w:history="1">
+      <w:hyperlink w:anchor="_Toc383377786" w:history="1">
         <w:r>
           <w:rPr>
             <w:rStyle w:val="Hyperlink"/>
@@ -690,7 +690,7 @@
             <w:noProof/>
             <w:webHidden/>
           </w:rPr>
-          <w:instrText xml:space="preserve"> PAGEREF _Toc383296745 \h </w:instrText>
+          <w:instrText xml:space="preserve"> PAGEREF _Toc383377786 \h </w:instrText>
         </w:r>
         <w:r>
           <w:rPr>
@@ -736,7 +736,7 @@
           <w:lang w:eastAsia="fr-CH"/>
         </w:rPr>
       </w:pPr>
-      <w:hyperlink w:anchor="_Toc383296746" w:history="1">
+      <w:hyperlink w:anchor="_Toc383377787" w:history="1">
         <w:r>
           <w:rPr>
             <w:rStyle w:val="Hyperlink"/>
@@ -763,7 +763,7 @@
             <w:noProof/>
             <w:webHidden/>
           </w:rPr>
-          <w:instrText xml:space="preserve"> PAGEREF _Toc383296746 \h </w:instrText>
+          <w:instrText xml:space="preserve"> PAGEREF _Toc383377787 \h </w:instrText>
         </w:r>
         <w:r>
           <w:rPr>
@@ -809,13 +809,13 @@
           <w:lang w:eastAsia="fr-CH"/>
         </w:rPr>
       </w:pPr>
-      <w:hyperlink w:anchor="_Toc383296747" w:history="1">
+      <w:hyperlink w:anchor="_Toc383377788" w:history="1">
         <w:r>
           <w:rPr>
             <w:rStyle w:val="Hyperlink"/>
             <w:noProof/>
           </w:rPr>
-          <w:t>Points remarquables</w:t>
+          <w:t>Points remarquables.</w:t>
         </w:r>
         <w:r>
           <w:rPr>
@@ -836,7 +836,80 @@
             <w:noProof/>
             <w:webHidden/>
           </w:rPr>
-          <w:instrText xml:space="preserve"> PAGEREF _Toc383296747 \h </w:instrText>
+          <w:instrText xml:space="preserve"> PAGEREF _Toc383377788 \h </w:instrText>
+        </w:r>
+        <w:r>
+          <w:rPr>
+            <w:noProof/>
+            <w:webHidden/>
+          </w:rPr>
+        </w:r>
+        <w:r>
+          <w:rPr>
+            <w:noProof/>
+            <w:webHidden/>
+          </w:rPr>
+          <w:fldChar w:fldCharType="separate"/>
+        </w:r>
+        <w:r>
+          <w:rPr>
+            <w:noProof/>
+            <w:webHidden/>
+          </w:rPr>
+          <w:t>4</w:t>
+        </w:r>
+        <w:r>
+          <w:rPr>
+            <w:noProof/>
+            <w:webHidden/>
+          </w:rPr>
+          <w:fldChar w:fldCharType="end"/>
+        </w:r>
+      </w:hyperlink>
+    </w:p>
+    <w:p>
+      <w:pPr>
+        <w:pStyle w:val="TOC2"/>
+        <w:tabs>
+          <w:tab w:val="right" w:leader="dot" w:pos="9742"/>
+        </w:tabs>
+        <w:rPr>
+          <w:rFonts w:asciiTheme="minorHAnsi" w:eastAsiaTheme="minorEastAsia" w:hAnsiTheme="minorHAnsi"/>
+          <w:smallCaps w:val="0"/>
+          <w:noProof/>
+          <w:sz w:val="22"/>
+          <w:szCs w:val="22"/>
+          <w:lang w:eastAsia="fr-CH"/>
+        </w:rPr>
+      </w:pPr>
+      <w:hyperlink w:anchor="_Toc383377789" w:history="1">
+        <w:r>
+          <w:rPr>
+            <w:rStyle w:val="Hyperlink"/>
+            <w:noProof/>
+          </w:rPr>
+          <w:t>Calcul de l’angle sous condition</w:t>
+        </w:r>
+        <w:r>
+          <w:rPr>
+            <w:noProof/>
+            <w:webHidden/>
+          </w:rPr>
+          <w:tab/>
+        </w:r>
+        <w:r>
+          <w:rPr>
+            <w:noProof/>
+            <w:webHidden/>
+          </w:rPr>
+          <w:fldChar w:fldCharType="begin"/>
+        </w:r>
+        <w:r>
+          <w:rPr>
+            <w:noProof/>
+            <w:webHidden/>
+          </w:rPr>
+          <w:instrText xml:space="preserve"> PAGEREF _Toc383377789 \h </w:instrText>
         </w:r>
         <w:r>
           <w:rPr>
@@ -884,7 +957,7 @@
           <w:lang w:eastAsia="fr-CH"/>
         </w:rPr>
       </w:pPr>
-      <w:hyperlink w:anchor="_Toc383296748" w:history="1">
+      <w:hyperlink w:anchor="_Toc383377790" w:history="1">
         <w:r>
           <w:rPr>
             <w:rStyle w:val="Hyperlink"/>
@@ -911,7 +984,7 @@
             <w:noProof/>
             <w:webHidden/>
           </w:rPr>
-          <w:instrText xml:space="preserve"> PAGEREF _Toc383296748 \h </w:instrText>
+          <w:instrText xml:space="preserve"> PAGEREF _Toc383377790 \h </w:instrText>
         </w:r>
         <w:r>
           <w:rPr>
@@ -957,7 +1030,7 @@
           <w:lang w:eastAsia="fr-CH"/>
         </w:rPr>
       </w:pPr>
-      <w:hyperlink w:anchor="_Toc383296749" w:history="1">
+      <w:hyperlink w:anchor="_Toc383377791" w:history="1">
         <w:r>
           <w:rPr>
             <w:rStyle w:val="Hyperlink"/>
@@ -984,7 +1057,7 @@
             <w:noProof/>
             <w:webHidden/>
           </w:rPr>
-          <w:instrText xml:space="preserve"> PAGEREF _Toc383296749 \h </w:instrText>
+          <w:instrText xml:space="preserve"> PAGEREF _Toc383377791 \h </w:instrText>
         </w:r>
         <w:r>
           <w:rPr>
@@ -1030,7 +1103,7 @@
           <w:lang w:eastAsia="fr-CH"/>
         </w:rPr>
       </w:pPr>
-      <w:hyperlink w:anchor="_Toc383296750" w:history="1">
+      <w:hyperlink w:anchor="_Toc383377792" w:history="1">
         <w:r>
           <w:rPr>
             <w:rStyle w:val="Hyperlink"/>
@@ -1057,7 +1130,7 @@
             <w:noProof/>
             <w:webHidden/>
           </w:rPr>
-          <w:instrText xml:space="preserve"> PAGEREF _Toc383296750 \h </w:instrText>
+          <w:instrText xml:space="preserve"> PAGEREF _Toc383377792 \h </w:instrText>
         </w:r>
         <w:r>
           <w:rPr>
@@ -1103,7 +1176,7 @@
           <w:lang w:eastAsia="fr-CH"/>
         </w:rPr>
       </w:pPr>
-      <w:hyperlink w:anchor="_Toc383296751" w:history="1">
+      <w:hyperlink w:anchor="_Toc383377793" w:history="1">
         <w:r>
           <w:rPr>
             <w:rStyle w:val="Hyperlink"/>
@@ -1130,7 +1203,7 @@
             <w:noProof/>
             <w:webHidden/>
           </w:rPr>
-          <w:instrText xml:space="preserve"> PAGEREF _Toc383296751 \h </w:instrText>
+          <w:instrText xml:space="preserve"> PAGEREF _Toc383377793 \h </w:instrText>
         </w:r>
         <w:r>
           <w:rPr>
@@ -1178,7 +1251,7 @@
           <w:lang w:eastAsia="fr-CH"/>
         </w:rPr>
       </w:pPr>
-      <w:hyperlink w:anchor="_Toc383296752" w:history="1">
+      <w:hyperlink w:anchor="_Toc383377794" w:history="1">
         <w:r>
           <w:rPr>
             <w:rStyle w:val="Hyperlink"/>
@@ -1205,7 +1278,7 @@
             <w:noProof/>
             <w:webHidden/>
           </w:rPr>
-          <w:instrText xml:space="preserve"> PAGEREF _Toc383296752 \h </w:instrText>
+          <w:instrText xml:space="preserve"> PAGEREF _Toc383377794 \h </w:instrText>
         </w:r>
         <w:r>
           <w:rPr>
@@ -1251,7 +1324,7 @@
           <w:lang w:eastAsia="fr-CH"/>
         </w:rPr>
       </w:pPr>
-      <w:hyperlink w:anchor="_Toc383296753" w:history="1">
+      <w:hyperlink w:anchor="_Toc383377795" w:history="1">
         <w:r>
           <w:rPr>
             <w:rStyle w:val="Hyperlink"/>
@@ -1278,7 +1351,7 @@
             <w:noProof/>
             <w:webHidden/>
           </w:rPr>
-          <w:instrText xml:space="preserve"> PAGEREF _Toc383296753 \h </w:instrText>
+          <w:instrText xml:space="preserve"> PAGEREF _Toc383377795 \h </w:instrText>
         </w:r>
         <w:r>
           <w:rPr>
@@ -1324,7 +1397,7 @@
           <w:lang w:eastAsia="fr-CH"/>
         </w:rPr>
       </w:pPr>
-      <w:hyperlink w:anchor="_Toc383296754" w:history="1">
+      <w:hyperlink w:anchor="_Toc383377796" w:history="1">
         <w:r>
           <w:rPr>
             <w:rStyle w:val="Hyperlink"/>
@@ -1351,7 +1424,7 @@
             <w:noProof/>
             <w:webHidden/>
           </w:rPr>
-          <w:instrText xml:space="preserve"> PAGEREF _Toc383296754 \h </w:instrText>
+          <w:instrText xml:space="preserve"> PAGEREF _Toc383377796 \h </w:instrText>
         </w:r>
         <w:r>
           <w:rPr>
@@ -1397,7 +1470,7 @@
           <w:lang w:eastAsia="fr-CH"/>
         </w:rPr>
       </w:pPr>
-      <w:hyperlink w:anchor="_Toc383296755" w:history="1">
+      <w:hyperlink w:anchor="_Toc383377797" w:history="1">
         <w:r>
           <w:rPr>
             <w:rStyle w:val="Hyperlink"/>
@@ -1424,7 +1497,7 @@
             <w:noProof/>
             <w:webHidden/>
           </w:rPr>
-          <w:instrText xml:space="preserve"> PAGEREF _Toc383296755 \h </w:instrText>
+          <w:instrText xml:space="preserve"> PAGEREF _Toc383377797 \h </w:instrText>
         </w:r>
         <w:r>
           <w:rPr>
@@ -1470,7 +1543,7 @@
           <w:lang w:eastAsia="fr-CH"/>
         </w:rPr>
       </w:pPr>
-      <w:hyperlink w:anchor="_Toc383296756" w:history="1">
+      <w:hyperlink w:anchor="_Toc383377798" w:history="1">
         <w:r>
           <w:rPr>
             <w:rStyle w:val="Hyperlink"/>
@@ -1497,7 +1570,7 @@
             <w:noProof/>
             <w:webHidden/>
           </w:rPr>
-          <w:instrText xml:space="preserve"> PAGEREF _Toc383296756 \h </w:instrText>
+          <w:instrText xml:space="preserve"> PAGEREF _Toc383377798 \h </w:instrText>
         </w:r>
         <w:r>
           <w:rPr>
@@ -1545,7 +1618,7 @@
           <w:lang w:eastAsia="fr-CH"/>
         </w:rPr>
       </w:pPr>
-      <w:hyperlink w:anchor="_Toc383296757" w:history="1">
+      <w:hyperlink w:anchor="_Toc383377799" w:history="1">
         <w:r>
           <w:rPr>
             <w:rStyle w:val="Hyperlink"/>
@@ -1572,7 +1645,7 @@
             <w:noProof/>
             <w:webHidden/>
           </w:rPr>
-          <w:instrText xml:space="preserve"> PAGEREF _Toc383296757 \h </w:instrText>
+          <w:instrText xml:space="preserve"> PAGEREF _Toc383377799 \h </w:instrText>
         </w:r>
         <w:r>
           <w:rPr>
@@ -1620,7 +1693,7 @@
           <w:lang w:eastAsia="fr-CH"/>
         </w:rPr>
       </w:pPr>
-      <w:hyperlink w:anchor="_Toc383296758" w:history="1">
+      <w:hyperlink w:anchor="_Toc383377800" w:history="1">
         <w:r>
           <w:rPr>
             <w:rStyle w:val="Hyperlink"/>
@@ -1647,7 +1720,7 @@
             <w:noProof/>
             <w:webHidden/>
           </w:rPr>
-          <w:instrText xml:space="preserve"> PAGEREF _Toc383296758 \h </w:instrText>
+          <w:instrText xml:space="preserve"> PAGEREF _Toc383377800 \h </w:instrText>
         </w:r>
         <w:r>
           <w:rPr>
@@ -1693,7 +1766,7 @@
           <w:lang w:eastAsia="fr-CH"/>
         </w:rPr>
       </w:pPr>
-      <w:hyperlink w:anchor="_Toc383296759" w:history="1">
+      <w:hyperlink w:anchor="_Toc383377801" w:history="1">
         <w:r>
           <w:rPr>
             <w:rStyle w:val="Hyperlink"/>
@@ -1720,7 +1793,7 @@
             <w:noProof/>
             <w:webHidden/>
           </w:rPr>
-          <w:instrText xml:space="preserve"> PAGEREF _Toc383296759 \h </w:instrText>
+          <w:instrText xml:space="preserve"> PAGEREF _Toc383377801 \h </w:instrText>
         </w:r>
         <w:r>
           <w:rPr>
@@ -1766,7 +1839,7 @@
           <w:lang w:eastAsia="fr-CH"/>
         </w:rPr>
       </w:pPr>
-      <w:hyperlink w:anchor="_Toc383296760" w:history="1">
+      <w:hyperlink w:anchor="_Toc383377802" w:history="1">
         <w:r>
           <w:rPr>
             <w:rStyle w:val="Hyperlink"/>
@@ -1793,7 +1866,7 @@
             <w:noProof/>
             <w:webHidden/>
           </w:rPr>
-          <w:instrText xml:space="preserve"> PAGEREF _Toc383296760 \h </w:instrText>
+          <w:instrText xml:space="preserve"> PAGEREF _Toc383377802 \h </w:instrText>
         </w:r>
         <w:r>
           <w:rPr>
@@ -1839,7 +1912,7 @@
           <w:lang w:eastAsia="fr-CH"/>
         </w:rPr>
       </w:pPr>
-      <w:hyperlink w:anchor="_Toc383296761" w:history="1">
+      <w:hyperlink w:anchor="_Toc383377803" w:history="1">
         <w:r>
           <w:rPr>
             <w:rStyle w:val="Hyperlink"/>
@@ -1866,7 +1939,7 @@
             <w:noProof/>
             <w:webHidden/>
           </w:rPr>
-          <w:instrText xml:space="preserve"> PAGEREF _Toc383296761 \h </w:instrText>
+          <w:instrText xml:space="preserve"> PAGEREF _Toc383377803 \h </w:instrText>
         </w:r>
         <w:r>
           <w:rPr>
@@ -1912,7 +1985,7 @@
           <w:lang w:eastAsia="fr-CH"/>
         </w:rPr>
       </w:pPr>
-      <w:hyperlink w:anchor="_Toc383296762" w:history="1">
+      <w:hyperlink w:anchor="_Toc383377804" w:history="1">
         <w:r>
           <w:rPr>
             <w:rStyle w:val="Hyperlink"/>
@@ -1939,7 +2012,7 @@
             <w:noProof/>
             <w:webHidden/>
           </w:rPr>
-          <w:instrText xml:space="preserve"> PAGEREF _Toc383296762 \h </w:instrText>
+          <w:instrText xml:space="preserve"> PAGEREF _Toc383377804 \h </w:instrText>
         </w:r>
         <w:r>
           <w:rPr>
@@ -1985,7 +2058,7 @@
           <w:lang w:eastAsia="fr-CH"/>
         </w:rPr>
       </w:pPr>
-      <w:hyperlink w:anchor="_Toc383296763" w:history="1">
+      <w:hyperlink w:anchor="_Toc383377805" w:history="1">
         <w:r>
           <w:rPr>
             <w:rStyle w:val="Hyperlink"/>
@@ -2012,7 +2085,7 @@
             <w:noProof/>
             <w:webHidden/>
           </w:rPr>
-          <w:instrText xml:space="preserve"> PAGEREF _Toc383296763 \h </w:instrText>
+          <w:instrText xml:space="preserve"> PAGEREF _Toc383377805 \h </w:instrText>
         </w:r>
         <w:r>
           <w:rPr>
@@ -2058,7 +2131,7 @@
           <w:lang w:eastAsia="fr-CH"/>
         </w:rPr>
       </w:pPr>
-      <w:hyperlink w:anchor="_Toc383296764" w:history="1">
+      <w:hyperlink w:anchor="_Toc383377806" w:history="1">
         <w:r>
           <w:rPr>
             <w:rStyle w:val="Hyperlink"/>
@@ -2085,7 +2158,7 @@
             <w:noProof/>
             <w:webHidden/>
           </w:rPr>
-          <w:instrText xml:space="preserve"> PAGEREF _Toc383296764 \h </w:instrText>
+          <w:instrText xml:space="preserve"> PAGEREF _Toc383377806 \h </w:instrText>
         </w:r>
         <w:r>
           <w:rPr>
@@ -2133,7 +2206,7 @@
           <w:lang w:eastAsia="fr-CH"/>
         </w:rPr>
       </w:pPr>
-      <w:hyperlink w:anchor="_Toc383296765" w:history="1">
+      <w:hyperlink w:anchor="_Toc383377807" w:history="1">
         <w:r>
           <w:rPr>
             <w:rStyle w:val="Hyperlink"/>
@@ -2160,7 +2233,7 @@
             <w:noProof/>
             <w:webHidden/>
           </w:rPr>
-          <w:instrText xml:space="preserve"> PAGEREF _Toc383296765 \h </w:instrText>
+          <w:instrText xml:space="preserve"> PAGEREF _Toc383377807 \h </w:instrText>
         </w:r>
         <w:r>
           <w:rPr>
@@ -2206,7 +2279,7 @@
           <w:lang w:eastAsia="fr-CH"/>
         </w:rPr>
       </w:pPr>
-      <w:hyperlink w:anchor="_Toc383296766" w:history="1">
+      <w:hyperlink w:anchor="_Toc383377808" w:history="1">
         <w:r>
           <w:rPr>
             <w:rStyle w:val="Hyperlink"/>
@@ -2233,7 +2306,7 @@
             <w:noProof/>
             <w:webHidden/>
           </w:rPr>
-          <w:instrText xml:space="preserve"> PAGEREF _Toc383296766 \h </w:instrText>
+          <w:instrText xml:space="preserve"> PAGEREF _Toc383377808 \h </w:instrText>
         </w:r>
         <w:r>
           <w:rPr>
@@ -2279,7 +2352,7 @@
           <w:lang w:eastAsia="fr-CH"/>
         </w:rPr>
       </w:pPr>
-      <w:hyperlink w:anchor="_Toc383296767" w:history="1">
+      <w:hyperlink w:anchor="_Toc383377809" w:history="1">
         <w:r>
           <w:rPr>
             <w:rStyle w:val="Hyperlink"/>
@@ -2306,7 +2379,7 @@
             <w:noProof/>
             <w:webHidden/>
           </w:rPr>
-          <w:instrText xml:space="preserve"> PAGEREF _Toc383296767 \h </w:instrText>
+          <w:instrText xml:space="preserve"> PAGEREF _Toc383377809 \h </w:instrText>
         </w:r>
         <w:r>
           <w:rPr>
@@ -2352,7 +2425,7 @@
           <w:lang w:eastAsia="fr-CH"/>
         </w:rPr>
       </w:pPr>
-      <w:hyperlink w:anchor="_Toc383296768" w:history="1">
+      <w:hyperlink w:anchor="_Toc383377810" w:history="1">
         <w:r>
           <w:rPr>
             <w:rStyle w:val="Hyperlink"/>
@@ -2379,7 +2452,7 @@
             <w:noProof/>
             <w:webHidden/>
           </w:rPr>
-          <w:instrText xml:space="preserve"> PAGEREF _Toc383296768 \h </w:instrText>
+          <w:instrText xml:space="preserve"> PAGEREF _Toc383377810 \h </w:instrText>
         </w:r>
         <w:r>
           <w:rPr>
@@ -2425,7 +2498,7 @@
           <w:lang w:eastAsia="fr-CH"/>
         </w:rPr>
       </w:pPr>
-      <w:hyperlink w:anchor="_Toc383296769" w:history="1">
+      <w:hyperlink w:anchor="_Toc383377811" w:history="1">
         <w:r>
           <w:rPr>
             <w:rStyle w:val="Hyperlink"/>
@@ -2452,7 +2525,7 @@
             <w:noProof/>
             <w:webHidden/>
           </w:rPr>
-          <w:instrText xml:space="preserve"> PAGEREF _Toc383296769 \h </w:instrText>
+          <w:instrText xml:space="preserve"> PAGEREF _Toc383377811 \h </w:instrText>
         </w:r>
         <w:r>
           <w:rPr>
@@ -2500,7 +2573,7 @@
           <w:lang w:eastAsia="fr-CH"/>
         </w:rPr>
       </w:pPr>
-      <w:hyperlink w:anchor="_Toc383296770" w:history="1">
+      <w:hyperlink w:anchor="_Toc383377812" w:history="1">
         <w:r>
           <w:rPr>
             <w:rStyle w:val="Hyperlink"/>
@@ -2527,7 +2600,7 @@
             <w:noProof/>
             <w:webHidden/>
           </w:rPr>
-          <w:instrText xml:space="preserve"> PAGEREF _Toc383296770 \h </w:instrText>
+          <w:instrText xml:space="preserve"> PAGEREF _Toc383377812 \h </w:instrText>
         </w:r>
         <w:r>
           <w:rPr>
@@ -2573,7 +2646,7 @@
           <w:lang w:eastAsia="fr-CH"/>
         </w:rPr>
       </w:pPr>
-      <w:hyperlink w:anchor="_Toc383296771" w:history="1">
+      <w:hyperlink w:anchor="_Toc383377813" w:history="1">
         <w:r>
           <w:rPr>
             <w:rStyle w:val="Hyperlink"/>
@@ -2600,7 +2673,7 @@
             <w:noProof/>
             <w:webHidden/>
           </w:rPr>
-          <w:instrText xml:space="preserve"> PAGEREF _Toc383296771 \h </w:instrText>
+          <w:instrText xml:space="preserve"> PAGEREF _Toc383377813 \h </w:instrText>
         </w:r>
         <w:r>
           <w:rPr>
@@ -2646,7 +2719,7 @@
           <w:lang w:eastAsia="fr-CH"/>
         </w:rPr>
       </w:pPr>
-      <w:hyperlink w:anchor="_Toc383296772" w:history="1">
+      <w:hyperlink w:anchor="_Toc383377814" w:history="1">
         <w:r>
           <w:rPr>
             <w:rStyle w:val="Hyperlink"/>
@@ -2673,7 +2746,7 @@
             <w:noProof/>
             <w:webHidden/>
           </w:rPr>
-          <w:instrText xml:space="preserve"> PAGEREF _Toc383296772 \h </w:instrText>
+          <w:instrText xml:space="preserve"> PAGEREF _Toc383377814 \h </w:instrText>
         </w:r>
         <w:r>
           <w:rPr>
@@ -2719,7 +2792,7 @@
           <w:lang w:eastAsia="fr-CH"/>
         </w:rPr>
       </w:pPr>
-      <w:hyperlink w:anchor="_Toc383296773" w:history="1">
+      <w:hyperlink w:anchor="_Toc383377815" w:history="1">
         <w:r>
           <w:rPr>
             <w:rStyle w:val="Hyperlink"/>
@@ -2746,7 +2819,7 @@
             <w:noProof/>
             <w:webHidden/>
           </w:rPr>
-          <w:instrText xml:space="preserve"> PAGEREF _Toc383296773 \h </w:instrText>
+          <w:instrText xml:space="preserve"> PAGEREF _Toc383377815 \h </w:instrText>
         </w:r>
         <w:r>
           <w:rPr>
@@ -2792,7 +2865,7 @@
           <w:lang w:eastAsia="fr-CH"/>
         </w:rPr>
       </w:pPr>
-      <w:hyperlink w:anchor="_Toc383296774" w:history="1">
+      <w:hyperlink w:anchor="_Toc383377816" w:history="1">
         <w:r>
           <w:rPr>
             <w:rStyle w:val="Hyperlink"/>
@@ -2819,7 +2892,7 @@
             <w:noProof/>
             <w:webHidden/>
           </w:rPr>
-          <w:instrText xml:space="preserve"> PAGEREF _Toc383296774 \h </w:instrText>
+          <w:instrText xml:space="preserve"> PAGEREF _Toc383377816 \h </w:instrText>
         </w:r>
         <w:r>
           <w:rPr>
@@ -2865,7 +2938,7 @@
           <w:lang w:eastAsia="fr-CH"/>
         </w:rPr>
       </w:pPr>
-      <w:hyperlink w:anchor="_Toc383296775" w:history="1">
+      <w:hyperlink w:anchor="_Toc383377817" w:history="1">
         <w:r>
           <w:rPr>
             <w:rStyle w:val="Hyperlink"/>
@@ -2892,7 +2965,7 @@
             <w:noProof/>
             <w:webHidden/>
           </w:rPr>
-          <w:instrText xml:space="preserve"> PAGEREF _Toc383296775 \h </w:instrText>
+          <w:instrText xml:space="preserve"> PAGEREF _Toc383377817 \h </w:instrText>
         </w:r>
         <w:r>
           <w:rPr>
@@ -2938,7 +3011,7 @@
           <w:lang w:eastAsia="fr-CH"/>
         </w:rPr>
       </w:pPr>
-      <w:hyperlink w:anchor="_Toc383296776" w:history="1">
+      <w:hyperlink w:anchor="_Toc383377818" w:history="1">
         <w:r>
           <w:rPr>
             <w:rStyle w:val="Hyperlink"/>
@@ -2965,7 +3038,7 @@
             <w:noProof/>
             <w:webHidden/>
           </w:rPr>
-          <w:instrText xml:space="preserve"> PAGEREF _Toc383296776 \h </w:instrText>
+          <w:instrText xml:space="preserve"> PAGEREF _Toc383377818 \h </w:instrText>
         </w:r>
         <w:r>
           <w:rPr>
@@ -3008,10 +3081,6 @@
     <w:p/>
     <w:p/>
     <w:p/>
-    <w:p>
-      <w:bookmarkStart w:id="0" w:name="_GoBack"/>
-      <w:bookmarkEnd w:id="0"/>
-    </w:p>
     <w:p/>
     <w:p>
       <w:r>
@@ -3069,22 +3138,22 @@
       <w:pPr>
         <w:pStyle w:val="Heading1"/>
       </w:pPr>
-      <w:bookmarkStart w:id="1" w:name="_Toc383296738"/>
+      <w:bookmarkStart w:id="0" w:name="_Toc383377779"/>
       <w:r>
         <w:lastRenderedPageBreak/>
         <w:t>Mouvement rectiligne</w:t>
       </w:r>
-      <w:bookmarkEnd w:id="1"/>
+      <w:bookmarkEnd w:id="0"/>
     </w:p>
     <w:p>
       <w:pPr>
         <w:pStyle w:val="Heading2"/>
       </w:pPr>
-      <w:bookmarkStart w:id="2" w:name="_Toc383296739"/>
+      <w:bookmarkStart w:id="1" w:name="_Toc383377780"/>
       <w:r>
         <w:t>Relation de base</w:t>
       </w:r>
-      <w:bookmarkEnd w:id="2"/>
+      <w:bookmarkEnd w:id="1"/>
     </w:p>
     <w:p>
       <w:r>
@@ -3457,12 +3526,12 @@
       <w:pPr>
         <w:pStyle w:val="Heading2"/>
       </w:pPr>
-      <w:bookmarkStart w:id="3" w:name="_Toc383296740"/>
+      <w:bookmarkStart w:id="2" w:name="_Toc383377781"/>
       <w:r>
         <w:lastRenderedPageBreak/>
         <w:t>Uniforme (MRU)</w:t>
       </w:r>
-      <w:bookmarkEnd w:id="3"/>
+      <w:bookmarkEnd w:id="2"/>
     </w:p>
     <w:p>
       <w:r>
@@ -3753,12 +3822,12 @@
       <w:pPr>
         <w:pStyle w:val="Heading2"/>
       </w:pPr>
-      <w:bookmarkStart w:id="4" w:name="_Toc383296741"/>
+      <w:bookmarkStart w:id="3" w:name="_Toc383377782"/>
       <w:r>
         <w:lastRenderedPageBreak/>
         <w:t>Uniformément accéléré (MRUA)</w:t>
       </w:r>
-      <w:bookmarkEnd w:id="4"/>
+      <w:bookmarkEnd w:id="3"/>
     </w:p>
     <w:p>
       <w:r>
@@ -4211,12 +4280,12 @@
       <w:pPr>
         <w:pStyle w:val="Heading2"/>
       </w:pPr>
-      <w:bookmarkStart w:id="5" w:name="_Toc383296742"/>
+      <w:bookmarkStart w:id="4" w:name="_Toc383377783"/>
       <w:r>
         <w:lastRenderedPageBreak/>
         <w:t>Synchronisation de mouvements</w:t>
       </w:r>
-      <w:bookmarkEnd w:id="5"/>
+      <w:bookmarkEnd w:id="4"/>
     </w:p>
     <w:p>
       <w:pPr>
@@ -4931,22 +5000,22 @@
       <w:pPr>
         <w:pStyle w:val="Heading1"/>
       </w:pPr>
-      <w:bookmarkStart w:id="6" w:name="_Toc383296743"/>
+      <w:bookmarkStart w:id="5" w:name="_Toc383377784"/>
       <w:r>
         <w:lastRenderedPageBreak/>
         <w:t>Balistique</w:t>
       </w:r>
-      <w:bookmarkEnd w:id="6"/>
+      <w:bookmarkEnd w:id="5"/>
     </w:p>
     <w:p>
       <w:pPr>
         <w:pStyle w:val="Heading2"/>
       </w:pPr>
-      <w:bookmarkStart w:id="7" w:name="_Toc383296744"/>
+      <w:bookmarkStart w:id="6" w:name="_Toc383377785"/>
       <w:r>
         <w:t>Équation du mouvement</w:t>
       </w:r>
-      <w:bookmarkEnd w:id="7"/>
+      <w:bookmarkEnd w:id="6"/>
     </w:p>
     <w:p>
       <w:pPr>
@@ -5472,6 +5541,8 @@
                   </w:rPr>
                   <m:t>∙</m:t>
                 </m:r>
+                <w:bookmarkStart w:id="7" w:name="_GoBack"/>
+                <w:bookmarkEnd w:id="7"/>
                 <m:func>
                   <m:funcPr>
                     <m:ctrlPr>
@@ -6056,7 +6127,7 @@
       <w:pPr>
         <w:pStyle w:val="Heading2"/>
       </w:pPr>
-      <w:bookmarkStart w:id="8" w:name="_Toc383296745"/>
+      <w:bookmarkStart w:id="8" w:name="_Toc383377786"/>
       <w:r>
         <w:lastRenderedPageBreak/>
         <w:t xml:space="preserve">Vitesse </w:t>
@@ -6091,13 +6162,32 @@
         </w:sectPr>
       </w:pPr>
       <m:oMath>
-        <m:r>
-          <w:rPr>
-            <w:rFonts w:ascii="Cambria Math" w:hAnsi="Cambria Math"/>
-          </w:rPr>
-          <w:lastRenderedPageBreak/>
-          <m:t>v</m:t>
-        </m:r>
+        <m:sSub>
+          <m:sSubPr>
+            <m:ctrlPr>
+              <w:rPr>
+                <w:rFonts w:ascii="Cambria Math" w:hAnsi="Cambria Math"/>
+                <w:i/>
+              </w:rPr>
+            </m:ctrlPr>
+          </m:sSubPr>
+          <m:e>
+            <m:r>
+              <w:rPr>
+                <w:rFonts w:ascii="Cambria Math" w:hAnsi="Cambria Math"/>
+              </w:rPr>
+              <m:t>v</m:t>
+            </m:r>
+          </m:e>
+          <m:sub>
+            <m:r>
+              <w:rPr>
+                <w:rFonts w:ascii="Cambria Math" w:hAnsi="Cambria Math"/>
+              </w:rPr>
+              <m:t>r</m:t>
+            </m:r>
+          </m:sub>
+        </m:sSub>
         <m:d>
           <m:dPr>
             <m:ctrlPr>
@@ -6307,7 +6397,7 @@
       <w:pPr>
         <w:pStyle w:val="Heading2"/>
       </w:pPr>
-      <w:bookmarkStart w:id="9" w:name="_Toc383296746"/>
+      <w:bookmarkStart w:id="9" w:name="_Toc383377787"/>
       <w:r>
         <w:lastRenderedPageBreak/>
         <w:t>Schéma de principe</w:t>
@@ -7878,20 +7968,23 @@
     <w:p>
       <w:pPr>
         <w:pStyle w:val="Heading2"/>
+        <w:sectPr>
+          <w:type w:val="continuous"/>
+          <w:pgSz w:w="11906" w:h="16838"/>
+          <w:pgMar w:top="1077" w:right="1077" w:bottom="1077" w:left="1077" w:header="709" w:footer="348" w:gutter="0"/>
+          <w:cols w:space="708"/>
+          <w:docGrid w:linePitch="360"/>
+        </w:sectPr>
       </w:pPr>
-      <w:bookmarkStart w:id="10" w:name="_Toc383296747"/>
-      <w:r>
-        <w:t>Points remarquables</w:t>
+      <w:bookmarkStart w:id="10" w:name="_Toc383377788"/>
+      <w:r>
+        <w:t>Points remarquables.</w:t>
       </w:r>
       <w:bookmarkEnd w:id="10"/>
     </w:p>
     <w:p>
       <w:r>
-        <w:t>Voici les points remarquables présents sur le schéma ci-dessus.</w:t>
-      </w:r>
-    </w:p>
-    <w:p>
-      <w:r>
+        <w:lastRenderedPageBreak/>
         <w:t>Calcul de la hauteur maximum du projectile :</w:t>
       </w:r>
       <w:r>
@@ -7953,7 +8046,21 @@
       </m:oMathPara>
     </w:p>
     <w:p>
-      <w:r>
+      <w:pPr>
+        <w:rPr>
+          <w:rFonts w:ascii="Cambria Math" w:hAnsi="Cambria Math"/>
+          <w:oMath/>
+        </w:rPr>
+        <w:sectPr>
+          <w:type w:val="continuous"/>
+          <w:pgSz w:w="11906" w:h="16838"/>
+          <w:pgMar w:top="1077" w:right="1077" w:bottom="1077" w:left="1077" w:header="709" w:footer="348" w:gutter="0"/>
+          <w:cols w:num="2" w:space="708"/>
+          <w:docGrid w:linePitch="360"/>
+        </w:sectPr>
+      </w:pPr>
+      <w:r>
+        <w:lastRenderedPageBreak/>
         <w:t>Calcul de la distance d’impact :</w:t>
       </w:r>
       <w:r>
@@ -7996,6 +8103,172 @@
     </w:p>
     <w:p>
       <w:pPr>
+        <w:pStyle w:val="Heading2"/>
+        <w:rPr>
+          <w:rFonts w:eastAsiaTheme="minorEastAsia"/>
+        </w:rPr>
+      </w:pPr>
+      <w:bookmarkStart w:id="11" w:name="_Toc383377789"/>
+      <w:r>
+        <w:rPr>
+          <w:rFonts w:eastAsiaTheme="minorEastAsia"/>
+        </w:rPr>
+        <w:lastRenderedPageBreak/>
+        <w:t>Calcul de l’angle sous condition</w:t>
+      </w:r>
+      <w:bookmarkEnd w:id="11"/>
+    </w:p>
+    <w:p>
+      <w:pPr>
+        <w:jc w:val="both"/>
+      </w:pPr>
+      <w:r>
+        <w:t xml:space="preserve">L’angle </w:t>
+      </w:r>
+      <m:oMath>
+        <m:r>
+          <w:rPr>
+            <w:rFonts w:ascii="Cambria Math" w:hAnsi="Cambria Math"/>
+          </w:rPr>
+          <m:t>a</m:t>
+        </m:r>
+      </m:oMath>
+      <w:r>
+        <w:t xml:space="preserve"> que forme le mouvement d’un projectile avec l’axe horizontal doit parfois être calculé dans une tranche de valeurs définies. La situation la plus courante est de calculer un mouvement entre 0° et 90°.</w:t>
+      </w:r>
+    </w:p>
+    <w:p>
+      <w:pPr>
+        <w:jc w:val="both"/>
+      </w:pPr>
+      <m:oMathPara>
+        <m:oMath>
+          <m:r>
+            <m:rPr>
+              <m:sty m:val="p"/>
+            </m:rPr>
+            <w:rPr>
+              <w:rFonts w:ascii="Cambria Math" w:hAnsi="Cambria Math"/>
+            </w:rPr>
+            <m:t>solve</m:t>
+          </m:r>
+          <m:d>
+            <m:dPr>
+              <m:ctrlPr>
+                <w:rPr>
+                  <w:rFonts w:ascii="Cambria Math" w:hAnsi="Cambria Math"/>
+                  <w:i/>
+                </w:rPr>
+              </m:ctrlPr>
+            </m:dPr>
+            <m:e>
+              <m:d>
+                <m:dPr>
+                  <m:begChr m:val="{"/>
+                  <m:endChr m:val=""/>
+                  <m:ctrlPr>
+                    <w:rPr>
+                      <w:rFonts w:ascii="Cambria Math" w:hAnsi="Cambria Math"/>
+                      <w:i/>
+                    </w:rPr>
+                  </m:ctrlPr>
+                </m:dPr>
+                <m:e>
+                  <m:eqArr>
+                    <m:eqArrPr>
+                      <m:ctrlPr>
+                        <w:rPr>
+                          <w:rFonts w:ascii="Cambria Math" w:hAnsi="Cambria Math"/>
+                          <w:i/>
+                        </w:rPr>
+                      </m:ctrlPr>
+                    </m:eqArrPr>
+                    <m:e>
+                      <m:r>
+                        <w:rPr>
+                          <w:rFonts w:ascii="Cambria Math" w:hAnsi="Cambria Math"/>
+                        </w:rPr>
+                        <m:t>y</m:t>
+                      </m:r>
+                      <m:d>
+                        <m:dPr>
+                          <m:ctrlPr>
+                            <w:rPr>
+                              <w:rFonts w:ascii="Cambria Math" w:hAnsi="Cambria Math"/>
+                              <w:i/>
+                            </w:rPr>
+                          </m:ctrlPr>
+                        </m:dPr>
+                        <m:e>
+                          <m:r>
+                            <w:rPr>
+                              <w:rFonts w:ascii="Cambria Math" w:hAnsi="Cambria Math"/>
+                            </w:rPr>
+                            <m:t>t</m:t>
+                          </m:r>
+                        </m:e>
+                      </m:d>
+                      <m:r>
+                        <w:rPr>
+                          <w:rFonts w:ascii="Cambria Math" w:hAnsi="Cambria Math"/>
+                        </w:rPr>
+                        <m:t>=0</m:t>
+                      </m:r>
+                    </m:e>
+                    <m:e>
+                      <m:r>
+                        <w:rPr>
+                          <w:rFonts w:ascii="Cambria Math" w:hAnsi="Cambria Math"/>
+                        </w:rPr>
+                        <m:t>x</m:t>
+                      </m:r>
+                      <m:d>
+                        <m:dPr>
+                          <m:ctrlPr>
+                            <w:rPr>
+                              <w:rFonts w:ascii="Cambria Math" w:hAnsi="Cambria Math"/>
+                              <w:i/>
+                            </w:rPr>
+                          </m:ctrlPr>
+                        </m:dPr>
+                        <m:e>
+                          <m:r>
+                            <w:rPr>
+                              <w:rFonts w:ascii="Cambria Math" w:hAnsi="Cambria Math"/>
+                            </w:rPr>
+                            <m:t>t</m:t>
+                          </m:r>
+                        </m:e>
+                      </m:d>
+                      <m:r>
+                        <w:rPr>
+                          <w:rFonts w:ascii="Cambria Math" w:hAnsi="Cambria Math"/>
+                        </w:rPr>
+                        <m:t>=…</m:t>
+                      </m:r>
+                    </m:e>
+                  </m:eqArr>
+                </m:e>
+              </m:d>
+              <m:r>
+                <w:rPr>
+                  <w:rFonts w:ascii="Cambria Math" w:hAnsi="Cambria Math"/>
+                </w:rPr>
+                <m:t>,a</m:t>
+              </m:r>
+            </m:e>
+          </m:d>
+          <m:r>
+            <w:rPr>
+              <w:rFonts w:ascii="Cambria Math" w:hAnsi="Cambria Math"/>
+            </w:rPr>
+            <m:t xml:space="preserve"> | 0≤a≤90</m:t>
+          </m:r>
+        </m:oMath>
+      </m:oMathPara>
+    </w:p>
+    <w:p>
+      <w:pPr>
         <w:rPr>
           <w:rFonts w:eastAsiaTheme="majorEastAsia" w:cstheme="majorBidi"/>
           <w:b/>
@@ -8005,6 +8278,9 @@
         </w:rPr>
       </w:pPr>
       <w:r>
+        <w:t>Ce calcul détermine l’angle d’un projectile pour arriver au sol, en spécifiant une limite de l’angle attendu.</w:t>
+      </w:r>
+      <w:r>
         <w:br w:type="page"/>
       </w:r>
     </w:p>
@@ -8012,22 +8288,22 @@
       <w:pPr>
         <w:pStyle w:val="Heading1"/>
       </w:pPr>
-      <w:bookmarkStart w:id="11" w:name="_Toc383296748"/>
+      <w:bookmarkStart w:id="12" w:name="_Toc383377790"/>
       <w:r>
         <w:lastRenderedPageBreak/>
         <w:t>Newton</w:t>
       </w:r>
-      <w:bookmarkEnd w:id="11"/>
+      <w:bookmarkEnd w:id="12"/>
     </w:p>
     <w:p>
       <w:pPr>
         <w:pStyle w:val="Heading2"/>
       </w:pPr>
-      <w:bookmarkStart w:id="12" w:name="_Toc383296749"/>
+      <w:bookmarkStart w:id="13" w:name="_Toc383377791"/>
       <w:r>
         <w:t>Lois de Newton</w:t>
       </w:r>
-      <w:bookmarkEnd w:id="12"/>
+      <w:bookmarkEnd w:id="13"/>
     </w:p>
     <w:p>
       <w:r>
@@ -8060,12 +8336,12 @@
       <w:pPr>
         <w:pStyle w:val="Heading2"/>
       </w:pPr>
-      <w:bookmarkStart w:id="13" w:name="_Toc383296750"/>
+      <w:bookmarkStart w:id="14" w:name="_Toc383377792"/>
       <w:r>
         <w:lastRenderedPageBreak/>
         <w:t>Gravitation universelle</w:t>
       </w:r>
-      <w:bookmarkEnd w:id="13"/>
+      <w:bookmarkEnd w:id="14"/>
     </w:p>
     <w:p>
       <w:pPr>
@@ -8145,7 +8421,7 @@
         <mc:AlternateContent>
           <mc:Choice Requires="wps">
             <w:drawing>
-              <wp:anchor distT="0" distB="0" distL="114300" distR="114300" simplePos="0" relativeHeight="251657216" behindDoc="0" locked="0" layoutInCell="1" allowOverlap="1" wp14:anchorId="1C69B4B3" wp14:editId="1E45FDE9">
+              <wp:anchor distT="0" distB="0" distL="114300" distR="114300" simplePos="0" relativeHeight="251659264" behindDoc="0" locked="0" layoutInCell="1" allowOverlap="1" wp14:anchorId="1C69B4B3" wp14:editId="1E45FDE9">
                 <wp:simplePos x="0" y="0"/>
                 <wp:positionH relativeFrom="column">
                   <wp:posOffset>3108007</wp:posOffset>
@@ -8215,7 +8491,7 @@
           </mc:Choice>
           <mc:Fallback>
             <w:pict>
-              <v:shapetype w14:anchorId="23D54ED9" id="_x0000_t87" coordsize="21600,21600" o:spt="87" adj="1800,10800" path="m21600,qx10800@0l10800@2qy0@11,10800@3l10800@1qy21600,21600e" filled="f">
+              <v:shapetype w14:anchorId="7796FB65" id="_x0000_t87" coordsize="21600,21600" o:spt="87" adj="1800,10800" path="m21600,qx10800@0l10800@2qy0@11,10800@3l10800@1qy21600,21600e" filled="f">
                 <v:formulas>
                   <v:f eqn="val #0"/>
                   <v:f eqn="sum 21600 0 #0"/>
@@ -8236,7 +8512,7 @@
                   <v:h position="topLeft,#1" yrange="@9,@10"/>
                 </v:handles>
               </v:shapetype>
-              <v:shape id="Accolade ouvrante 22" o:spid="_x0000_s1026" type="#_x0000_t87" style="position:absolute;margin-left:244.7pt;margin-top:14.55pt;width:7.05pt;height:218.3pt;rotation:90;z-index:251657216;visibility:visible;mso-wrap-style:square;mso-width-percent:0;mso-height-percent:0;mso-wrap-distance-left:9pt;mso-wrap-distance-top:0;mso-wrap-distance-right:9pt;mso-wrap-distance-bottom:0;mso-position-horizontal:absolute;mso-position-horizontal-relative:text;mso-position-vertical:absolute;mso-position-vertical-relative:text;mso-width-percent:0;mso-height-percent:0;mso-width-relative:margin;mso-height-relative:margin;v-text-anchor:middle" o:gfxdata="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" adj="459" strokecolor="#7f7f7f [1612]"/>
+              <v:shape id="Accolade ouvrante 22" o:spid="_x0000_s1026" type="#_x0000_t87" style="position:absolute;margin-left:244.7pt;margin-top:14.55pt;width:7.05pt;height:218.3pt;rotation:90;z-index:251659264;visibility:visible;mso-wrap-style:square;mso-width-percent:0;mso-height-percent:0;mso-wrap-distance-left:9pt;mso-wrap-distance-top:0;mso-wrap-distance-right:9pt;mso-wrap-distance-bottom:0;mso-position-horizontal:absolute;mso-position-horizontal-relative:text;mso-position-vertical:absolute;mso-position-vertical-relative:text;mso-width-percent:0;mso-height-percent:0;mso-width-relative:margin;mso-height-relative:margin;v-text-anchor:middle" o:gfxdata="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" adj="459" strokecolor="#7f7f7f [1612]"/>
             </w:pict>
           </mc:Fallback>
         </mc:AlternateContent>
@@ -8364,7 +8640,7 @@
         <mc:AlternateContent>
           <mc:Choice Requires="wpg">
             <w:drawing>
-              <wp:anchor distT="0" distB="0" distL="114300" distR="114300" simplePos="0" relativeHeight="251646976" behindDoc="0" locked="0" layoutInCell="1" allowOverlap="1" wp14:anchorId="7E2AA709" wp14:editId="45570AD7">
+              <wp:anchor distT="0" distB="0" distL="114300" distR="114300" simplePos="0" relativeHeight="251644928" behindDoc="0" locked="0" layoutInCell="1" allowOverlap="1" wp14:anchorId="7E2AA709" wp14:editId="45570AD7">
                 <wp:simplePos x="0" y="0"/>
                 <wp:positionH relativeFrom="column">
                   <wp:posOffset>1137285</wp:posOffset>
@@ -8506,7 +8782,7 @@
           </mc:Choice>
           <mc:Fallback>
             <w:pict>
-              <v:group w14:anchorId="49AAAC64" id="Groupe 9" o:spid="_x0000_s1026" style="position:absolute;margin-left:89.55pt;margin-top:8pt;width:96.15pt;height:96.15pt;z-index:251646976;mso-width-relative:margin;mso-height-relative:margin" coordsize="15958,15958" o:gfxdata="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">
+              <v:group w14:anchorId="3178BF58" id="Groupe 9" o:spid="_x0000_s1026" style="position:absolute;margin-left:89.55pt;margin-top:8pt;width:96.15pt;height:96.15pt;z-index:251644928;mso-width-relative:margin;mso-height-relative:margin" coordsize="15958,15958" o:gfxdata="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">
                 <v:oval id="Ellipse 1" o:spid="_x0000_s1027" style="position:absolute;width:15958;height:15958;visibility:visible;mso-wrap-style:square;v-text-anchor:middle" o:gfxdata="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" fillcolor="#fbcaa2 [1625]" strokecolor="#f68c36 [3049]">
                   <v:fill color2="#fdefe3 [505]" rotate="t" angle="180" colors="0 #ffbe86;22938f #ffd0aa;1 #ffebdb" focus="100%" type="gradient"/>
                   <v:shadow on="t" color="black" opacity="24903f" origin=",.5" offset="0,.55556mm"/>
@@ -8526,7 +8802,7 @@
         <mc:AlternateContent>
           <mc:Choice Requires="wps">
             <w:drawing>
-              <wp:anchor distT="0" distB="0" distL="114300" distR="114300" simplePos="0" relativeHeight="251659264" behindDoc="0" locked="0" layoutInCell="1" allowOverlap="1" wp14:anchorId="3747BCA3" wp14:editId="561C8D95">
+              <wp:anchor distT="0" distB="0" distL="114300" distR="114300" simplePos="0" relativeHeight="251663360" behindDoc="0" locked="0" layoutInCell="1" allowOverlap="1" wp14:anchorId="3747BCA3" wp14:editId="561C8D95">
                 <wp:simplePos x="0" y="0"/>
                 <wp:positionH relativeFrom="column">
                   <wp:posOffset>2794635</wp:posOffset>
@@ -8605,7 +8881,7 @@
           </mc:Choice>
           <mc:Fallback>
             <w:pict>
-              <v:shape w14:anchorId="3747BCA3" id="Zone de texte 23" o:spid="_x0000_s1055" type="#_x0000_t202" style="position:absolute;margin-left:220.05pt;margin-top:22.45pt;width:57.75pt;height:23.4pt;z-index:251659264;visibility:visible;mso-wrap-style:square;mso-width-percent:0;mso-height-percent:0;mso-wrap-distance-left:9pt;mso-wrap-distance-top:0;mso-wrap-distance-right:9pt;mso-wrap-distance-bottom:0;mso-position-horizontal:absolute;mso-position-horizontal-relative:text;mso-position-vertical:absolute;mso-position-vertical-relative:text;mso-width-percent:0;mso-height-percent:0;mso-width-relative:margin;mso-height-relative:margin;v-text-anchor:top" o:gfxdata="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" filled="f" stroked="f" strokeweight=".5pt">
+              <v:shape w14:anchorId="3747BCA3" id="Zone de texte 23" o:spid="_x0000_s1055" type="#_x0000_t202" style="position:absolute;margin-left:220.05pt;margin-top:22.45pt;width:57.75pt;height:23.4pt;z-index:251663360;visibility:visible;mso-wrap-style:square;mso-width-percent:0;mso-height-percent:0;mso-wrap-distance-left:9pt;mso-wrap-distance-top:0;mso-wrap-distance-right:9pt;mso-wrap-distance-bottom:0;mso-position-horizontal:absolute;mso-position-horizontal-relative:text;mso-position-vertical:absolute;mso-position-vertical-relative:text;mso-width-percent:0;mso-height-percent:0;mso-width-relative:margin;mso-height-relative:margin;v-text-anchor:top" o:gfxdata="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" filled="f" stroked="f" strokeweight=".5pt">
                 <v:textbox>
                   <w:txbxContent>
                     <w:p>
@@ -8633,7 +8909,7 @@
         <mc:AlternateContent>
           <mc:Choice Requires="wps">
             <w:drawing>
-              <wp:anchor distT="0" distB="0" distL="114300" distR="114300" simplePos="0" relativeHeight="251663360" behindDoc="0" locked="0" layoutInCell="1" allowOverlap="1" wp14:anchorId="20707B33" wp14:editId="163326DA">
+              <wp:anchor distT="0" distB="0" distL="114300" distR="114300" simplePos="0" relativeHeight="251670528" behindDoc="0" locked="0" layoutInCell="1" allowOverlap="1" wp14:anchorId="20707B33" wp14:editId="163326DA">
                 <wp:simplePos x="0" y="0"/>
                 <wp:positionH relativeFrom="column">
                   <wp:posOffset>4248785</wp:posOffset>
@@ -8718,7 +8994,7 @@
           </mc:Choice>
           <mc:Fallback>
             <w:pict>
-              <v:shape w14:anchorId="20707B33" id="Zone de texte 25" o:spid="_x0000_s1056" type="#_x0000_t202" style="position:absolute;margin-left:334.55pt;margin-top:81.95pt;width:57.75pt;height:23.4pt;z-index:251663360;visibility:visible;mso-wrap-style:square;mso-width-percent:0;mso-height-percent:0;mso-wrap-distance-left:9pt;mso-wrap-distance-top:0;mso-wrap-distance-right:9pt;mso-wrap-distance-bottom:0;mso-position-horizontal:absolute;mso-position-horizontal-relative:text;mso-position-vertical:absolute;mso-position-vertical-relative:text;mso-width-percent:0;mso-height-percent:0;mso-width-relative:margin;mso-height-relative:margin;v-text-anchor:top" o:gfxdata="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" filled="f" stroked="f" strokeweight=".5pt">
+              <v:shape w14:anchorId="20707B33" id="Zone de texte 25" o:spid="_x0000_s1056" type="#_x0000_t202" style="position:absolute;margin-left:334.55pt;margin-top:81.95pt;width:57.75pt;height:23.4pt;z-index:251670528;visibility:visible;mso-wrap-style:square;mso-width-percent:0;mso-height-percent:0;mso-wrap-distance-left:9pt;mso-wrap-distance-top:0;mso-wrap-distance-right:9pt;mso-wrap-distance-bottom:0;mso-position-horizontal:absolute;mso-position-horizontal-relative:text;mso-position-vertical:absolute;mso-position-vertical-relative:text;mso-width-percent:0;mso-height-percent:0;mso-width-relative:margin;mso-height-relative:margin;v-text-anchor:top" o:gfxdata="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" filled="f" stroked="f" strokeweight=".5pt">
                 <v:textbox>
                   <w:txbxContent>
                     <w:p>
@@ -8759,7 +9035,7 @@
         <mc:AlternateContent>
           <mc:Choice Requires="wps">
             <w:drawing>
-              <wp:anchor distT="0" distB="0" distL="114300" distR="114300" simplePos="0" relativeHeight="251653120" behindDoc="0" locked="0" layoutInCell="1" allowOverlap="1" wp14:anchorId="43662C12" wp14:editId="41B59531">
+              <wp:anchor distT="0" distB="0" distL="114300" distR="114300" simplePos="0" relativeHeight="251654144" behindDoc="0" locked="0" layoutInCell="1" allowOverlap="1" wp14:anchorId="43662C12" wp14:editId="41B59531">
                 <wp:simplePos x="0" y="0"/>
                 <wp:positionH relativeFrom="column">
                   <wp:posOffset>2022792</wp:posOffset>
@@ -8829,7 +9105,7 @@
           </mc:Choice>
           <mc:Fallback>
             <w:pict>
-              <v:shape w14:anchorId="0DCDC590" id="Accolade ouvrante 19" o:spid="_x0000_s1026" type="#_x0000_t87" style="position:absolute;margin-left:159.25pt;margin-top:12.4pt;width:7.05pt;height:45.9pt;rotation:-90;z-index:251653120;visibility:visible;mso-wrap-style:square;mso-width-percent:0;mso-height-percent:0;mso-wrap-distance-left:9pt;mso-wrap-distance-top:0;mso-wrap-distance-right:9pt;mso-wrap-distance-bottom:0;mso-position-horizontal:absolute;mso-position-horizontal-relative:text;mso-position-vertical:absolute;mso-position-vertical-relative:text;mso-width-percent:0;mso-height-percent:0;mso-width-relative:margin;mso-height-relative:margin;v-text-anchor:middle" o:gfxdata="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" adj="2182" strokecolor="#7f7f7f [1612]"/>
+              <v:shape w14:anchorId="7A7F2163" id="Accolade ouvrante 19" o:spid="_x0000_s1026" type="#_x0000_t87" style="position:absolute;margin-left:159.25pt;margin-top:12.4pt;width:7.05pt;height:45.9pt;rotation:-90;z-index:251654144;visibility:visible;mso-wrap-style:square;mso-width-percent:0;mso-height-percent:0;mso-wrap-distance-left:9pt;mso-wrap-distance-top:0;mso-wrap-distance-right:9pt;mso-wrap-distance-bottom:0;mso-position-horizontal:absolute;mso-position-horizontal-relative:text;mso-position-vertical:absolute;mso-position-vertical-relative:text;mso-width-percent:0;mso-height-percent:0;mso-width-relative:margin;mso-height-relative:margin;v-text-anchor:middle" o:gfxdata="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" adj="2182" strokecolor="#7f7f7f [1612]"/>
             </w:pict>
           </mc:Fallback>
         </mc:AlternateContent>
@@ -8842,7 +9118,7 @@
         <mc:AlternateContent>
           <mc:Choice Requires="wpg">
             <w:drawing>
-              <wp:anchor distT="0" distB="0" distL="114300" distR="114300" simplePos="0" relativeHeight="251649024" behindDoc="0" locked="0" layoutInCell="1" allowOverlap="1" wp14:anchorId="6E294CCB" wp14:editId="4173F956">
+              <wp:anchor distT="0" distB="0" distL="114300" distR="114300" simplePos="0" relativeHeight="251648000" behindDoc="0" locked="0" layoutInCell="1" allowOverlap="1" wp14:anchorId="6E294CCB" wp14:editId="4173F956">
                 <wp:simplePos x="0" y="0"/>
                 <wp:positionH relativeFrom="column">
                   <wp:posOffset>4199255</wp:posOffset>
@@ -8984,7 +9260,7 @@
           </mc:Choice>
           <mc:Fallback>
             <w:pict>
-              <v:group w14:anchorId="35D0F65B" id="Groupe 14" o:spid="_x0000_s1026" style="position:absolute;margin-left:330.65pt;margin-top:-.35pt;width:54.9pt;height:54.9pt;z-index:251649024;mso-width-relative:margin;mso-height-relative:margin" coordsize="15958,15958" o:gfxdata="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">
+              <v:group w14:anchorId="2ECF91B6" id="Groupe 14" o:spid="_x0000_s1026" style="position:absolute;margin-left:330.65pt;margin-top:-.35pt;width:54.9pt;height:54.9pt;z-index:251648000;mso-width-relative:margin;mso-height-relative:margin" coordsize="15958,15958" o:gfxdata="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">
                 <v:oval id="Ellipse 15" o:spid="_x0000_s1027" style="position:absolute;width:15958;height:15958;visibility:visible;mso-wrap-style:square;v-text-anchor:middle" o:gfxdata="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" fillcolor="#dfa7a6 [1621]" strokecolor="#bc4542 [3045]">
                   <v:fill color2="#f5e4e4 [501]" rotate="t" angle="180" colors="0 #ffa2a1;22938f #ffbebd;1 #ffe5e5" focus="100%" type="gradient"/>
                   <v:shadow on="t" color="black" opacity="24903f" origin=",.5" offset="0,.55556mm"/>
@@ -9058,7 +9334,7 @@
           </mc:Choice>
           <mc:Fallback>
             <w:pict>
-              <v:line w14:anchorId="1200C4BA" id="Connecteur droit 18" o:spid="_x0000_s1026" style="position:absolute;z-index:251651072;visibility:visible;mso-wrap-style:square;mso-wrap-distance-left:9pt;mso-wrap-distance-top:0;mso-wrap-distance-right:9pt;mso-wrap-distance-bottom:0;mso-position-horizontal:absolute;mso-position-horizontal-relative:text;mso-position-vertical:absolute;mso-position-vertical-relative:text" from="138.05pt,26.85pt" to="357.9pt,26.85pt" o:gfxdata="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" strokecolor="black [3213]" strokeweight="1.5pt"/>
+              <v:line w14:anchorId="3C495ACC" id="Connecteur droit 18" o:spid="_x0000_s1026" style="position:absolute;z-index:251651072;visibility:visible;mso-wrap-style:square;mso-wrap-distance-left:9pt;mso-wrap-distance-top:0;mso-wrap-distance-right:9pt;mso-wrap-distance-bottom:0;mso-position-horizontal:absolute;mso-position-horizontal-relative:text;mso-position-vertical:absolute;mso-position-vertical-relative:text" from="138.05pt,26.85pt" to="357.9pt,26.85pt" o:gfxdata="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" strokecolor="black [3213]" strokeweight="1.5pt"/>
             </w:pict>
           </mc:Fallback>
         </mc:AlternateContent>
@@ -9073,7 +9349,7 @@
         <mc:AlternateContent>
           <mc:Choice Requires="wps">
             <w:drawing>
-              <wp:anchor distT="0" distB="0" distL="114300" distR="114300" simplePos="0" relativeHeight="251655168" behindDoc="0" locked="0" layoutInCell="1" allowOverlap="1" wp14:anchorId="31CF23CF" wp14:editId="729D8421">
+              <wp:anchor distT="0" distB="0" distL="114300" distR="114300" simplePos="0" relativeHeight="251657216" behindDoc="0" locked="0" layoutInCell="1" allowOverlap="1" wp14:anchorId="31CF23CF" wp14:editId="729D8421">
                 <wp:simplePos x="0" y="0"/>
                 <wp:positionH relativeFrom="column">
                   <wp:posOffset>1772285</wp:posOffset>
@@ -9152,7 +9428,7 @@
           </mc:Choice>
           <mc:Fallback>
             <w:pict>
-              <v:shape w14:anchorId="31CF23CF" id="Zone de texte 21" o:spid="_x0000_s1057" type="#_x0000_t202" style="position:absolute;margin-left:139.55pt;margin-top:3.2pt;width:48.45pt;height:23.4pt;z-index:251655168;visibility:visible;mso-wrap-style:square;mso-width-percent:0;mso-height-percent:0;mso-wrap-distance-left:9pt;mso-wrap-distance-top:0;mso-wrap-distance-right:9pt;mso-wrap-distance-bottom:0;mso-position-horizontal:absolute;mso-position-horizontal-relative:text;mso-position-vertical:absolute;mso-position-vertical-relative:text;mso-width-percent:0;mso-height-percent:0;mso-width-relative:margin;mso-height-relative:margin;v-text-anchor:top" o:gfxdata="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" filled="f" stroked="f" strokeweight=".5pt">
+              <v:shape w14:anchorId="31CF23CF" id="Zone de texte 21" o:spid="_x0000_s1057" type="#_x0000_t202" style="position:absolute;margin-left:139.55pt;margin-top:3.2pt;width:48.45pt;height:23.4pt;z-index:251657216;visibility:visible;mso-wrap-style:square;mso-width-percent:0;mso-height-percent:0;mso-wrap-distance-left:9pt;mso-wrap-distance-top:0;mso-wrap-distance-right:9pt;mso-wrap-distance-bottom:0;mso-position-horizontal:absolute;mso-position-horizontal-relative:text;mso-position-vertical:absolute;mso-position-vertical-relative:text;mso-width-percent:0;mso-height-percent:0;mso-width-relative:margin;mso-height-relative:margin;v-text-anchor:top" o:gfxdata="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" filled="f" stroked="f" strokeweight=".5pt">
                 <v:textbox>
                   <w:txbxContent>
                     <w:p>
@@ -9182,7 +9458,7 @@
         <mc:AlternateContent>
           <mc:Choice Requires="wps">
             <w:drawing>
-              <wp:anchor distT="0" distB="0" distL="114300" distR="114300" simplePos="0" relativeHeight="251661312" behindDoc="0" locked="0" layoutInCell="1" allowOverlap="1" wp14:anchorId="1FE2CE37" wp14:editId="5B0DE0EE">
+              <wp:anchor distT="0" distB="0" distL="114300" distR="114300" simplePos="0" relativeHeight="251666432" behindDoc="0" locked="0" layoutInCell="1" allowOverlap="1" wp14:anchorId="1FE2CE37" wp14:editId="5B0DE0EE">
                 <wp:simplePos x="0" y="0"/>
                 <wp:positionH relativeFrom="column">
                   <wp:posOffset>1427810</wp:posOffset>
@@ -9267,7 +9543,7 @@
           </mc:Choice>
           <mc:Fallback>
             <w:pict>
-              <v:shape w14:anchorId="1FE2CE37" id="Zone de texte 24" o:spid="_x0000_s1058" type="#_x0000_t202" style="position:absolute;margin-left:112.45pt;margin-top:18.15pt;width:57.75pt;height:23.4pt;z-index:251661312;visibility:visible;mso-wrap-style:square;mso-width-percent:0;mso-height-percent:0;mso-wrap-distance-left:9pt;mso-wrap-distance-top:0;mso-wrap-distance-right:9pt;mso-wrap-distance-bottom:0;mso-position-horizontal:absolute;mso-position-horizontal-relative:text;mso-position-vertical:absolute;mso-position-vertical-relative:text;mso-width-percent:0;mso-height-percent:0;mso-width-relative:margin;mso-height-relative:margin;v-text-anchor:top" o:gfxdata="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" filled="f" stroked="f" strokeweight=".5pt">
+              <v:shape w14:anchorId="1FE2CE37" id="Zone de texte 24" o:spid="_x0000_s1058" type="#_x0000_t202" style="position:absolute;margin-left:112.45pt;margin-top:18.15pt;width:57.75pt;height:23.4pt;z-index:251666432;visibility:visible;mso-wrap-style:square;mso-width-percent:0;mso-height-percent:0;mso-wrap-distance-left:9pt;mso-wrap-distance-top:0;mso-wrap-distance-right:9pt;mso-wrap-distance-bottom:0;mso-position-horizontal:absolute;mso-position-horizontal-relative:text;mso-position-vertical:absolute;mso-position-vertical-relative:text;mso-width-percent:0;mso-height-percent:0;mso-width-relative:margin;mso-height-relative:margin;v-text-anchor:top" o:gfxdata="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" filled="f" stroked="f" strokeweight=".5pt">
                 <v:textbox>
                   <w:txbxContent>
                     <w:p>
@@ -9687,7 +9963,7 @@
       <w:pPr>
         <w:pStyle w:val="Heading2"/>
       </w:pPr>
-      <w:bookmarkStart w:id="14" w:name="_Toc383296751"/>
+      <w:bookmarkStart w:id="15" w:name="_Toc383377793"/>
       <w:r>
         <w:lastRenderedPageBreak/>
         <w:t>Champ de pesanteur</w:t>
@@ -9695,7 +9971,7 @@
       <w:r>
         <w:t xml:space="preserve"> (gravité)</w:t>
       </w:r>
-      <w:bookmarkEnd w:id="14"/>
+      <w:bookmarkEnd w:id="15"/>
     </w:p>
     <w:p>
       <w:pPr>
@@ -10121,7 +10397,7 @@
       <w:pPr>
         <w:pStyle w:val="Heading1"/>
       </w:pPr>
-      <w:bookmarkStart w:id="15" w:name="_Toc383296752"/>
+      <w:bookmarkStart w:id="16" w:name="_Toc383377794"/>
       <w:r>
         <w:lastRenderedPageBreak/>
         <w:t>M</w:t>
@@ -10129,17 +10405,17 @@
       <w:r>
         <w:t>ouvement circulaire</w:t>
       </w:r>
-      <w:bookmarkEnd w:id="15"/>
+      <w:bookmarkEnd w:id="16"/>
     </w:p>
     <w:p>
       <w:pPr>
         <w:pStyle w:val="Heading2"/>
       </w:pPr>
-      <w:bookmarkStart w:id="16" w:name="_Toc383296753"/>
+      <w:bookmarkStart w:id="17" w:name="_Toc383377795"/>
       <w:r>
         <w:t>Uniforme</w:t>
       </w:r>
-      <w:bookmarkEnd w:id="16"/>
+      <w:bookmarkEnd w:id="17"/>
     </w:p>
     <w:p>
       <w:r>
@@ -10543,12 +10819,12 @@
       <w:pPr>
         <w:pStyle w:val="Heading2"/>
       </w:pPr>
-      <w:bookmarkStart w:id="17" w:name="_Toc383296754"/>
+      <w:bookmarkStart w:id="18" w:name="_Toc383377796"/>
       <w:r>
         <w:lastRenderedPageBreak/>
         <w:t>Uniformément accéléré</w:t>
       </w:r>
-      <w:bookmarkEnd w:id="17"/>
+      <w:bookmarkEnd w:id="18"/>
     </w:p>
     <w:p>
       <w:pPr>
@@ -11107,7 +11383,7 @@
       <w:pPr>
         <w:pStyle w:val="Heading2"/>
       </w:pPr>
-      <w:bookmarkStart w:id="18" w:name="_Toc383296755"/>
+      <w:bookmarkStart w:id="19" w:name="_Toc383377797"/>
       <w:r>
         <w:rPr>
           <w:rFonts w:eastAsiaTheme="minorEastAsia"/>
@@ -11115,7 +11391,7 @@
         <w:lastRenderedPageBreak/>
         <w:t>Équations générales</w:t>
       </w:r>
-      <w:bookmarkEnd w:id="18"/>
+      <w:bookmarkEnd w:id="19"/>
     </w:p>
     <w:p>
       <w:pPr>
@@ -11620,12 +11896,12 @@
       <w:pPr>
         <w:pStyle w:val="Heading2"/>
       </w:pPr>
-      <w:bookmarkStart w:id="19" w:name="_Toc383296756"/>
+      <w:bookmarkStart w:id="20" w:name="_Toc383377798"/>
       <w:r>
         <w:lastRenderedPageBreak/>
         <w:t>Force centripète sur virage surélevé</w:t>
       </w:r>
-      <w:bookmarkEnd w:id="19"/>
+      <w:bookmarkEnd w:id="20"/>
     </w:p>
     <w:p>
       <w:pPr>
@@ -12209,7 +12485,7 @@
         <mc:AlternateContent>
           <mc:Choice Requires="wpg">
             <w:drawing>
-              <wp:anchor distT="0" distB="0" distL="114300" distR="114300" simplePos="0" relativeHeight="251644928" behindDoc="0" locked="0" layoutInCell="1" allowOverlap="1">
+              <wp:anchor distT="0" distB="0" distL="114300" distR="114300" simplePos="0" relativeHeight="251641856" behindDoc="0" locked="0" layoutInCell="1" allowOverlap="1">
                 <wp:simplePos x="1673525" y="3769743"/>
                 <wp:positionH relativeFrom="margin">
                   <wp:align>center</wp:align>
@@ -17900,7 +18176,7 @@
           </mc:Choice>
           <mc:Fallback>
             <w:pict>
-              <v:group id="Groupe 2" o:spid="_x0000_s1059" style="position:absolute;margin-left:0;margin-top:0;width:392.4pt;height:441.9pt;z-index:251644928;mso-position-horizontal:center;mso-position-horizontal-relative:margin;mso-position-vertical:center;mso-position-vertical-relative:margin" coordsize="49837,56121" o:gfxdata="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">
+              <v:group id="Groupe 2" o:spid="_x0000_s1059" style="position:absolute;margin-left:0;margin-top:0;width:392.4pt;height:441.9pt;z-index:251641856;mso-position-horizontal:center;mso-position-horizontal-relative:margin;mso-position-vertical:center;mso-position-vertical-relative:margin" coordsize="49837,56121" o:gfxdata="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">
                 <v:group id="Groupe 388" o:spid="_x0000_s1060" style="position:absolute;width:41884;height:56121" coordorigin="1981,830" coordsize="6596,8838" o:gfxdata="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">
                   <v:shapetype id="_x0000_t75" coordsize="21600,21600" o:spt="75" o:preferrelative="t" path="m@4@5l@4@11@9@11@9@5xe" filled="f" stroked="f">
                     <v:stroke joinstyle="miter"/>
@@ -19030,12 +19306,12 @@
       <w:pPr>
         <w:pStyle w:val="Heading1"/>
       </w:pPr>
-      <w:bookmarkStart w:id="20" w:name="_Toc383296757"/>
+      <w:bookmarkStart w:id="21" w:name="_Toc383377799"/>
       <w:r>
         <w:lastRenderedPageBreak/>
         <w:t>Orbite géostationnaire</w:t>
       </w:r>
-      <w:bookmarkEnd w:id="20"/>
+      <w:bookmarkEnd w:id="21"/>
     </w:p>
     <w:p>
       <w:pPr>
@@ -19049,7 +19325,7 @@
         <mc:AlternateContent>
           <mc:Choice Requires="wpg">
             <w:drawing>
-              <wp:anchor distT="0" distB="0" distL="114300" distR="114300" simplePos="0" relativeHeight="251665408" behindDoc="1" locked="0" layoutInCell="1" allowOverlap="1" wp14:anchorId="28A8D200" wp14:editId="6F8D21D0">
+              <wp:anchor distT="0" distB="0" distL="114300" distR="114300" simplePos="0" relativeHeight="251667456" behindDoc="1" locked="0" layoutInCell="1" allowOverlap="1" wp14:anchorId="28A8D200" wp14:editId="6F8D21D0">
                 <wp:simplePos x="0" y="0"/>
                 <wp:positionH relativeFrom="margin">
                   <wp:posOffset>1481455</wp:posOffset>
@@ -19818,7 +20094,7 @@
           </mc:Choice>
           <mc:Fallback>
             <w:pict>
-              <v:group w14:anchorId="28A8D200" id="Groupe 463" o:spid="_x0000_s1132" style="position:absolute;left:0;text-align:left;margin-left:116.65pt;margin-top:79.2pt;width:250.75pt;height:178.5pt;z-index:-251651072;mso-position-horizontal-relative:margin;mso-position-vertical-relative:margin" coordsize="31845,22669" o:gfxdata="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">
+              <v:group w14:anchorId="28A8D200" id="Groupe 463" o:spid="_x0000_s1132" style="position:absolute;left:0;text-align:left;margin-left:116.65pt;margin-top:79.2pt;width:250.75pt;height:178.5pt;z-index:-251649024;mso-position-horizontal-relative:margin;mso-position-vertical-relative:margin" coordsize="31845,22669" o:gfxdata="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">
                 <v:group id="Groupe 8" o:spid="_x0000_s1133" style="position:absolute;left:7810;top:7334;width:6972;height:6972" coordsize="15958,15958" o:gfxdata="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">
                   <v:oval id="Ellipse 10" o:spid="_x0000_s1134" style="position:absolute;width:15958;height:15958;visibility:visible;mso-wrap-style:square;v-text-anchor:middle" o:gfxdata="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" fillcolor="#fbcaa2 [1625]" strokecolor="#f68c36 [3049]">
                     <v:fill color2="#fdefe3 [505]" rotate="t" angle="180" colors="0 #ffbe86;22938f #ffd0aa;1 #ffebdb" focus="100%" type="gradient"/>
@@ -20896,18 +21172,18 @@
       <w:pPr>
         <w:pStyle w:val="Heading1"/>
       </w:pPr>
-      <w:bookmarkStart w:id="21" w:name="_Toc383296758"/>
+      <w:bookmarkStart w:id="22" w:name="_Toc383377800"/>
       <w:r>
         <w:lastRenderedPageBreak/>
         <w:t>Énergie et Puissance</w:t>
       </w:r>
-      <w:bookmarkEnd w:id="21"/>
+      <w:bookmarkEnd w:id="22"/>
     </w:p>
     <w:p>
       <w:pPr>
         <w:pStyle w:val="Heading2"/>
       </w:pPr>
-      <w:bookmarkStart w:id="22" w:name="_Toc383296759"/>
+      <w:bookmarkStart w:id="23" w:name="_Toc383377801"/>
       <w:r>
         <w:t>Travail d</w:t>
       </w:r>
@@ -20917,7 +21193,7 @@
       <w:r>
         <w:t xml:space="preserve"> force</w:t>
       </w:r>
-      <w:bookmarkEnd w:id="22"/>
+      <w:bookmarkEnd w:id="23"/>
     </w:p>
     <w:p>
       <w:pPr>
@@ -20931,7 +21207,7 @@
         <mc:AlternateContent>
           <mc:Choice Requires="wpg">
             <w:drawing>
-              <wp:anchor distT="0" distB="0" distL="114300" distR="114300" simplePos="0" relativeHeight="251667456" behindDoc="0" locked="0" layoutInCell="1" allowOverlap="1" wp14:anchorId="286085FF" wp14:editId="1A013E1D">
+              <wp:anchor distT="0" distB="0" distL="114300" distR="114300" simplePos="0" relativeHeight="251671552" behindDoc="0" locked="0" layoutInCell="1" allowOverlap="1" wp14:anchorId="286085FF" wp14:editId="1A013E1D">
                 <wp:simplePos x="0" y="0"/>
                 <wp:positionH relativeFrom="margin">
                   <wp:posOffset>2205990</wp:posOffset>
@@ -21504,7 +21780,7 @@
           </mc:Choice>
           <mc:Fallback>
             <w:pict>
-              <v:group w14:anchorId="286085FF" id="Groupe 491" o:spid="_x0000_s1151" style="position:absolute;left:0;text-align:left;margin-left:173.7pt;margin-top:125.35pt;width:145.15pt;height:96.75pt;z-index:251667456;mso-position-horizontal-relative:margin;mso-position-vertical-relative:margin" coordsize="18465,12329" o:gfxdata="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">
+              <v:group w14:anchorId="286085FF" id="Groupe 491" o:spid="_x0000_s1151" style="position:absolute;left:0;text-align:left;margin-left:173.7pt;margin-top:125.35pt;width:145.15pt;height:96.75pt;z-index:251671552;mso-position-horizontal-relative:margin;mso-position-vertical-relative:margin" coordsize="18465,12329" o:gfxdata="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">
                 <v:group id="Groupe 482" o:spid="_x0000_s1152" style="position:absolute;top:2187;width:16287;height:10103" coordsize="16287,10102" o:gfxdata="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">
                   <v:group id="Groupe 477" o:spid="_x0000_s1153" style="position:absolute;width:16287;height:10102" coordsize="16287,10102" o:gfxdata="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">
                     <v:shape id="Arc 476" o:spid="_x0000_s1154" style="position:absolute;left:2061;top:6421;width:3008;height:3057;rotation:2663938fd;visibility:visible;mso-wrap-style:square;v-text-anchor:middle" coordsize="300797,305692" o:gfxdata="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" path="m153056,24nsc235070,1497,300798,69484,300798,152846r-150399,c151285,101905,152170,50965,153056,24xem153056,24nfc235070,1497,300798,69484,300798,152846e" filled="f" strokecolor="#a5a5a5 [2092]">
@@ -21969,12 +22245,12 @@
       <w:pPr>
         <w:pStyle w:val="Heading2"/>
       </w:pPr>
-      <w:bookmarkStart w:id="23" w:name="_Toc383296760"/>
+      <w:bookmarkStart w:id="24" w:name="_Toc383377802"/>
       <w:r>
         <w:lastRenderedPageBreak/>
         <w:t>Force conservative</w:t>
       </w:r>
-      <w:bookmarkEnd w:id="23"/>
+      <w:bookmarkEnd w:id="24"/>
     </w:p>
     <w:p>
       <w:pPr>
@@ -21988,7 +22264,7 @@
         <mc:AlternateContent>
           <mc:Choice Requires="wpg">
             <w:drawing>
-              <wp:anchor distT="0" distB="0" distL="114300" distR="114300" simplePos="0" relativeHeight="251669504" behindDoc="0" locked="0" layoutInCell="1" allowOverlap="1">
+              <wp:anchor distT="0" distB="0" distL="114300" distR="114300" simplePos="0" relativeHeight="251672576" behindDoc="0" locked="0" layoutInCell="1" allowOverlap="1">
                 <wp:simplePos x="0" y="0"/>
                 <wp:positionH relativeFrom="column">
                   <wp:posOffset>2314575</wp:posOffset>
@@ -22631,7 +22907,7 @@
           </mc:Choice>
           <mc:Fallback>
             <w:pict>
-              <v:group id="Groupe 527" o:spid="_x0000_s1169" style="position:absolute;left:0;text-align:left;margin-left:182.25pt;margin-top:66.7pt;width:137.95pt;height:85.6pt;z-index:251669504;mso-position-horizontal-relative:text;mso-position-vertical-relative:text" coordsize="17520,10871" o:gfxdata="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">
+              <v:group id="Groupe 527" o:spid="_x0000_s1169" style="position:absolute;left:0;text-align:left;margin-left:182.25pt;margin-top:66.7pt;width:137.95pt;height:85.6pt;z-index:251672576;mso-position-horizontal-relative:text;mso-position-vertical-relative:text" coordsize="17520,10871" o:gfxdata="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">
                 <v:group id="Groupe 426" o:spid="_x0000_s1170" style="position:absolute;width:17520;height:10871" coordsize="17520,10871" o:gfxdata="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">
                   <v:rect id="Rectangle 422" o:spid="_x0000_s1171" style="position:absolute;left:5685;top:3737;width:3021;height:1881;rotation:-1986350fd;visibility:visible;mso-wrap-style:square;v-text-anchor:middle" o:gfxdata="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" fillcolor="#fbcaa2 [1625]" strokecolor="#f68c36 [3049]">
                     <v:fill color2="#fdefe3 [505]" rotate="t" angle="180" colors="0 #ffbe86;22938f #ffd0aa;1 #ffebdb" focus="100%" type="gradient"/>
@@ -23060,12 +23336,12 @@
       <w:pPr>
         <w:pStyle w:val="Heading2"/>
       </w:pPr>
-      <w:bookmarkStart w:id="24" w:name="_Toc383296761"/>
+      <w:bookmarkStart w:id="25" w:name="_Toc383377803"/>
       <w:r>
         <w:lastRenderedPageBreak/>
         <w:t>Force dissipative</w:t>
       </w:r>
-      <w:bookmarkEnd w:id="24"/>
+      <w:bookmarkEnd w:id="25"/>
     </w:p>
     <w:p>
       <w:pPr>
@@ -23102,7 +23378,7 @@
         <mc:AlternateContent>
           <mc:Choice Requires="wpg">
             <w:drawing>
-              <wp:anchor distT="0" distB="0" distL="114300" distR="114300" simplePos="0" relativeHeight="251671552" behindDoc="0" locked="0" layoutInCell="1" allowOverlap="1" wp14:anchorId="1F405519" wp14:editId="020D6312">
+              <wp:anchor distT="0" distB="0" distL="114300" distR="114300" simplePos="0" relativeHeight="251673600" behindDoc="0" locked="0" layoutInCell="1" allowOverlap="1" wp14:anchorId="1F405519" wp14:editId="020D6312">
                 <wp:simplePos x="0" y="0"/>
                 <wp:positionH relativeFrom="margin">
                   <wp:posOffset>2206797</wp:posOffset>
@@ -23745,7 +24021,7 @@
           </mc:Choice>
           <mc:Fallback>
             <w:pict>
-              <v:group w14:anchorId="1F405519" id="Groupe 528" o:spid="_x0000_s1189" style="position:absolute;left:0;text-align:left;margin-left:173.75pt;margin-top:9.55pt;width:137.95pt;height:85.6pt;z-index:251671552;mso-position-horizontal-relative:margin;mso-position-vertical-relative:text" coordsize="17520,10871" o:gfxdata="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">
+              <v:group w14:anchorId="1F405519" id="Groupe 528" o:spid="_x0000_s1189" style="position:absolute;left:0;text-align:left;margin-left:173.75pt;margin-top:9.55pt;width:137.95pt;height:85.6pt;z-index:251673600;mso-position-horizontal-relative:margin;mso-position-vertical-relative:text" coordsize="17520,10871" o:gfxdata="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">
                 <v:group id="Groupe 529" o:spid="_x0000_s1190" style="position:absolute;width:17520;height:10871" coordsize="17520,10871" o:gfxdata="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">
                   <v:rect id="Rectangle 530" o:spid="_x0000_s1191" style="position:absolute;left:5685;top:3737;width:3021;height:1881;rotation:-1986350fd;visibility:visible;mso-wrap-style:square;v-text-anchor:middle" o:gfxdata="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" fillcolor="#fbcaa2 [1625]" strokecolor="#f68c36 [3049]">
                     <v:fill color2="#fdefe3 [505]" rotate="t" angle="180" colors="0 #ffbe86;22938f #ffd0aa;1 #ffebdb" focus="100%" type="gradient"/>
@@ -24152,12 +24428,12 @@
       <w:pPr>
         <w:pStyle w:val="Heading2"/>
       </w:pPr>
-      <w:bookmarkStart w:id="25" w:name="_Toc383296762"/>
+      <w:bookmarkStart w:id="26" w:name="_Toc383377804"/>
       <w:r>
         <w:lastRenderedPageBreak/>
         <w:t>Énergie cinétique</w:t>
       </w:r>
-      <w:bookmarkEnd w:id="25"/>
+      <w:bookmarkEnd w:id="26"/>
     </w:p>
     <w:p>
       <w:r>
@@ -24717,12 +24993,12 @@
       <w:pPr>
         <w:pStyle w:val="Heading2"/>
       </w:pPr>
-      <w:bookmarkStart w:id="26" w:name="_Toc383296763"/>
+      <w:bookmarkStart w:id="27" w:name="_Toc383377805"/>
       <w:r>
         <w:lastRenderedPageBreak/>
         <w:t>Puissance</w:t>
       </w:r>
-      <w:bookmarkEnd w:id="26"/>
+      <w:bookmarkEnd w:id="27"/>
     </w:p>
     <w:p>
       <w:r>
@@ -25037,7 +25313,7 @@
       <w:pPr>
         <w:pStyle w:val="Heading2"/>
       </w:pPr>
-      <w:bookmarkStart w:id="27" w:name="_Toc383296764"/>
+      <w:bookmarkStart w:id="28" w:name="_Toc383377806"/>
       <w:r>
         <w:lastRenderedPageBreak/>
         <w:t xml:space="preserve">Rendement </w:t>
@@ -25048,7 +25324,7 @@
       <w:r>
         <w:t xml:space="preserve"> perte</w:t>
       </w:r>
-      <w:bookmarkEnd w:id="27"/>
+      <w:bookmarkEnd w:id="28"/>
     </w:p>
     <w:p>
       <w:r>
@@ -25614,22 +25890,22 @@
       <w:pPr>
         <w:pStyle w:val="Heading1"/>
       </w:pPr>
-      <w:bookmarkStart w:id="28" w:name="_Toc383296765"/>
+      <w:bookmarkStart w:id="29" w:name="_Toc383377807"/>
       <w:r>
         <w:lastRenderedPageBreak/>
         <w:t>Ondes sonores et réponses auditives</w:t>
       </w:r>
-      <w:bookmarkEnd w:id="28"/>
+      <w:bookmarkEnd w:id="29"/>
     </w:p>
     <w:p>
       <w:pPr>
         <w:pStyle w:val="Heading2"/>
       </w:pPr>
-      <w:bookmarkStart w:id="29" w:name="_Toc383296766"/>
+      <w:bookmarkStart w:id="30" w:name="_Toc383377808"/>
       <w:r>
         <w:t>Intensité et décibel</w:t>
       </w:r>
-      <w:bookmarkEnd w:id="29"/>
+      <w:bookmarkEnd w:id="30"/>
     </w:p>
     <w:p>
       <w:pPr>
@@ -26198,12 +26474,12 @@
       <w:pPr>
         <w:pStyle w:val="Heading2"/>
       </w:pPr>
-      <w:bookmarkStart w:id="30" w:name="_Toc383296767"/>
+      <w:bookmarkStart w:id="31" w:name="_Toc383377809"/>
       <w:r>
         <w:lastRenderedPageBreak/>
         <w:t>Rapport des intensités</w:t>
       </w:r>
-      <w:bookmarkEnd w:id="30"/>
+      <w:bookmarkEnd w:id="31"/>
     </w:p>
     <w:p>
       <w:r>
@@ -26523,12 +26799,12 @@
       <w:pPr>
         <w:pStyle w:val="Heading2"/>
       </w:pPr>
-      <w:bookmarkStart w:id="31" w:name="_Toc383296768"/>
+      <w:bookmarkStart w:id="32" w:name="_Toc383377810"/>
       <w:r>
         <w:lastRenderedPageBreak/>
         <w:t>Relation avec la pression</w:t>
       </w:r>
-      <w:bookmarkEnd w:id="31"/>
+      <w:bookmarkEnd w:id="32"/>
     </w:p>
     <w:p>
       <w:pPr>
@@ -26797,7 +27073,7 @@
       <w:pPr>
         <w:pStyle w:val="Heading2"/>
       </w:pPr>
-      <w:bookmarkStart w:id="32" w:name="_Toc383296769"/>
+      <w:bookmarkStart w:id="33" w:name="_Toc383377811"/>
       <w:r>
         <w:lastRenderedPageBreak/>
         <w:t>Principe de d</w:t>
@@ -26805,7 +27081,7 @@
       <w:r>
         <w:t>ispersion</w:t>
       </w:r>
-      <w:bookmarkEnd w:id="32"/>
+      <w:bookmarkEnd w:id="33"/>
     </w:p>
     <w:p>
       <w:r>
@@ -28149,22 +28425,22 @@
       <w:pPr>
         <w:pStyle w:val="Heading1"/>
       </w:pPr>
-      <w:bookmarkStart w:id="33" w:name="_Toc383296770"/>
+      <w:bookmarkStart w:id="34" w:name="_Toc383377812"/>
       <w:r>
         <w:lastRenderedPageBreak/>
         <w:t>Transfert de chaleur</w:t>
       </w:r>
-      <w:bookmarkEnd w:id="33"/>
+      <w:bookmarkEnd w:id="34"/>
     </w:p>
     <w:p>
       <w:pPr>
         <w:pStyle w:val="Heading2"/>
       </w:pPr>
-      <w:bookmarkStart w:id="34" w:name="_Toc383296771"/>
+      <w:bookmarkStart w:id="35" w:name="_Toc383377813"/>
       <w:r>
         <w:t>Température et chaleur</w:t>
       </w:r>
-      <w:bookmarkEnd w:id="34"/>
+      <w:bookmarkEnd w:id="35"/>
     </w:p>
     <w:p>
       <w:pPr>
@@ -28196,11 +28472,11 @@
       <w:pPr>
         <w:pStyle w:val="Heading2"/>
       </w:pPr>
-      <w:bookmarkStart w:id="35" w:name="_Toc383296772"/>
+      <w:bookmarkStart w:id="36" w:name="_Toc383377814"/>
       <w:r>
         <w:t>Équilibre d’énergie</w:t>
       </w:r>
-      <w:bookmarkEnd w:id="35"/>
+      <w:bookmarkEnd w:id="36"/>
     </w:p>
     <w:p>
       <w:pPr>
@@ -28378,12 +28654,12 @@
       <w:pPr>
         <w:pStyle w:val="Heading2"/>
       </w:pPr>
-      <w:bookmarkStart w:id="36" w:name="_Toc383296773"/>
+      <w:bookmarkStart w:id="37" w:name="_Toc383377815"/>
       <w:r>
         <w:lastRenderedPageBreak/>
         <w:t>Équilibre de puissance</w:t>
       </w:r>
-      <w:bookmarkEnd w:id="36"/>
+      <w:bookmarkEnd w:id="37"/>
     </w:p>
     <w:p>
       <w:pPr>
@@ -28552,12 +28828,12 @@
       <w:pPr>
         <w:pStyle w:val="Heading2"/>
       </w:pPr>
-      <w:bookmarkStart w:id="37" w:name="_Toc383296774"/>
+      <w:bookmarkStart w:id="38" w:name="_Toc383377816"/>
       <w:r>
         <w:lastRenderedPageBreak/>
         <w:t>Équilibre de température</w:t>
       </w:r>
-      <w:bookmarkEnd w:id="37"/>
+      <w:bookmarkEnd w:id="38"/>
     </w:p>
     <w:p>
       <w:pPr>
@@ -28669,12 +28945,12 @@
       <w:pPr>
         <w:pStyle w:val="Heading2"/>
       </w:pPr>
-      <w:bookmarkStart w:id="38" w:name="_Toc383296775"/>
+      <w:bookmarkStart w:id="39" w:name="_Toc383377817"/>
       <w:r>
         <w:lastRenderedPageBreak/>
         <w:t>Changement d’état</w:t>
       </w:r>
-      <w:bookmarkEnd w:id="38"/>
+      <w:bookmarkEnd w:id="39"/>
     </w:p>
     <w:p>
       <w:pPr>
@@ -28978,12 +29254,12 @@
       <w:pPr>
         <w:pStyle w:val="Heading2"/>
       </w:pPr>
-      <w:bookmarkStart w:id="39" w:name="_Toc383296776"/>
+      <w:bookmarkStart w:id="40" w:name="_Toc383377818"/>
       <w:r>
         <w:lastRenderedPageBreak/>
         <w:t>Conversion d’unités de volume en poids</w:t>
       </w:r>
-      <w:bookmarkEnd w:id="39"/>
+      <w:bookmarkEnd w:id="40"/>
     </w:p>
     <w:p>
       <w:r>
@@ -29231,7 +29507,7 @@
         <w:noProof/>
         <w:lang w:val="fr-FR"/>
       </w:rPr>
-      <w:t>3</w:t>
+      <w:t>14</w:t>
     </w:r>
     <w:r>
       <w:rPr>
@@ -30809,7 +31085,7 @@
 </file>
 
 <file path=customXml/itemProps1.xml><?xml version="1.0" encoding="utf-8"?>
-<ds:datastoreItem xmlns:ds="http://schemas.openxmlformats.org/officeDocument/2006/customXml" ds:itemID="{F67FE9B3-42E7-4501-B769-CF8A5AE1663B}">
+<ds:datastoreItem xmlns:ds="http://schemas.openxmlformats.org/officeDocument/2006/customXml" ds:itemID="{E73185D2-3A41-4FAB-9002-0B718C3D6FD6}">
   <ds:schemaRefs>
     <ds:schemaRef ds:uri="http://schemas.openxmlformats.org/officeDocument/2006/bibliography"/>
   </ds:schemaRefs>

</xml_diff>

<commit_message>
Quelques corrections et ajout d'un annexe pour le chapitre de l'énergie.
</commit_message>
<xml_diff>
--- a/PhysicsCompendium.docx
+++ b/PhysicsCompendium.docx
@@ -150,7 +150,7 @@
       <w:r>
         <w:fldChar w:fldCharType="separate"/>
       </w:r>
-      <w:hyperlink w:anchor="_Toc383377779" w:history="1">
+      <w:hyperlink w:anchor="_Toc384515996" w:history="1">
         <w:r>
           <w:rPr>
             <w:rStyle w:val="Hyperlink"/>
@@ -177,7 +177,7 @@
             <w:noProof/>
             <w:webHidden/>
           </w:rPr>
-          <w:instrText xml:space="preserve"> PAGEREF _Toc383377779 \h </w:instrText>
+          <w:instrText xml:space="preserve"> PAGEREF _Toc384515996 \h </w:instrText>
         </w:r>
         <w:r>
           <w:rPr>
@@ -223,7 +223,7 @@
           <w:lang w:eastAsia="fr-CH"/>
         </w:rPr>
       </w:pPr>
-      <w:hyperlink w:anchor="_Toc383377780" w:history="1">
+      <w:hyperlink w:anchor="_Toc384515997" w:history="1">
         <w:r>
           <w:rPr>
             <w:rStyle w:val="Hyperlink"/>
@@ -250,7 +250,7 @@
             <w:noProof/>
             <w:webHidden/>
           </w:rPr>
-          <w:instrText xml:space="preserve"> PAGEREF _Toc383377780 \h </w:instrText>
+          <w:instrText xml:space="preserve"> PAGEREF _Toc384515997 \h </w:instrText>
         </w:r>
         <w:r>
           <w:rPr>
@@ -296,7 +296,7 @@
           <w:lang w:eastAsia="fr-CH"/>
         </w:rPr>
       </w:pPr>
-      <w:hyperlink w:anchor="_Toc383377781" w:history="1">
+      <w:hyperlink w:anchor="_Toc384515998" w:history="1">
         <w:r>
           <w:rPr>
             <w:rStyle w:val="Hyperlink"/>
@@ -323,7 +323,7 @@
             <w:noProof/>
             <w:webHidden/>
           </w:rPr>
-          <w:instrText xml:space="preserve"> PAGEREF _Toc383377781 \h </w:instrText>
+          <w:instrText xml:space="preserve"> PAGEREF _Toc384515998 \h </w:instrText>
         </w:r>
         <w:r>
           <w:rPr>
@@ -369,7 +369,7 @@
           <w:lang w:eastAsia="fr-CH"/>
         </w:rPr>
       </w:pPr>
-      <w:hyperlink w:anchor="_Toc383377782" w:history="1">
+      <w:hyperlink w:anchor="_Toc384515999" w:history="1">
         <w:r>
           <w:rPr>
             <w:rStyle w:val="Hyperlink"/>
@@ -396,7 +396,7 @@
             <w:noProof/>
             <w:webHidden/>
           </w:rPr>
-          <w:instrText xml:space="preserve"> PAGEREF _Toc383377782 \h </w:instrText>
+          <w:instrText xml:space="preserve"> PAGEREF _Toc384515999 \h </w:instrText>
         </w:r>
         <w:r>
           <w:rPr>
@@ -442,7 +442,7 @@
           <w:lang w:eastAsia="fr-CH"/>
         </w:rPr>
       </w:pPr>
-      <w:hyperlink w:anchor="_Toc383377783" w:history="1">
+      <w:hyperlink w:anchor="_Toc384516000" w:history="1">
         <w:r>
           <w:rPr>
             <w:rStyle w:val="Hyperlink"/>
@@ -469,7 +469,7 @@
             <w:noProof/>
             <w:webHidden/>
           </w:rPr>
-          <w:instrText xml:space="preserve"> PAGEREF _Toc383377783 \h </w:instrText>
+          <w:instrText xml:space="preserve"> PAGEREF _Toc384516000 \h </w:instrText>
         </w:r>
         <w:r>
           <w:rPr>
@@ -517,7 +517,7 @@
           <w:lang w:eastAsia="fr-CH"/>
         </w:rPr>
       </w:pPr>
-      <w:hyperlink w:anchor="_Toc383377784" w:history="1">
+      <w:hyperlink w:anchor="_Toc384516001" w:history="1">
         <w:r>
           <w:rPr>
             <w:rStyle w:val="Hyperlink"/>
@@ -544,7 +544,7 @@
             <w:noProof/>
             <w:webHidden/>
           </w:rPr>
-          <w:instrText xml:space="preserve"> PAGEREF _Toc383377784 \h </w:instrText>
+          <w:instrText xml:space="preserve"> PAGEREF _Toc384516001 \h </w:instrText>
         </w:r>
         <w:r>
           <w:rPr>
@@ -590,7 +590,7 @@
           <w:lang w:eastAsia="fr-CH"/>
         </w:rPr>
       </w:pPr>
-      <w:hyperlink w:anchor="_Toc383377785" w:history="1">
+      <w:hyperlink w:anchor="_Toc384516002" w:history="1">
         <w:r>
           <w:rPr>
             <w:rStyle w:val="Hyperlink"/>
@@ -617,7 +617,7 @@
             <w:noProof/>
             <w:webHidden/>
           </w:rPr>
-          <w:instrText xml:space="preserve"> PAGEREF _Toc383377785 \h </w:instrText>
+          <w:instrText xml:space="preserve"> PAGEREF _Toc384516002 \h </w:instrText>
         </w:r>
         <w:r>
           <w:rPr>
@@ -663,7 +663,7 @@
           <w:lang w:eastAsia="fr-CH"/>
         </w:rPr>
       </w:pPr>
-      <w:hyperlink w:anchor="_Toc383377786" w:history="1">
+      <w:hyperlink w:anchor="_Toc384516003" w:history="1">
         <w:r>
           <w:rPr>
             <w:rStyle w:val="Hyperlink"/>
@@ -690,7 +690,7 @@
             <w:noProof/>
             <w:webHidden/>
           </w:rPr>
-          <w:instrText xml:space="preserve"> PAGEREF _Toc383377786 \h </w:instrText>
+          <w:instrText xml:space="preserve"> PAGEREF _Toc384516003 \h </w:instrText>
         </w:r>
         <w:r>
           <w:rPr>
@@ -736,7 +736,7 @@
           <w:lang w:eastAsia="fr-CH"/>
         </w:rPr>
       </w:pPr>
-      <w:hyperlink w:anchor="_Toc383377787" w:history="1">
+      <w:hyperlink w:anchor="_Toc384516004" w:history="1">
         <w:r>
           <w:rPr>
             <w:rStyle w:val="Hyperlink"/>
@@ -763,7 +763,7 @@
             <w:noProof/>
             <w:webHidden/>
           </w:rPr>
-          <w:instrText xml:space="preserve"> PAGEREF _Toc383377787 \h </w:instrText>
+          <w:instrText xml:space="preserve"> PAGEREF _Toc384516004 \h </w:instrText>
         </w:r>
         <w:r>
           <w:rPr>
@@ -809,7 +809,7 @@
           <w:lang w:eastAsia="fr-CH"/>
         </w:rPr>
       </w:pPr>
-      <w:hyperlink w:anchor="_Toc383377788" w:history="1">
+      <w:hyperlink w:anchor="_Toc384516005" w:history="1">
         <w:r>
           <w:rPr>
             <w:rStyle w:val="Hyperlink"/>
@@ -836,7 +836,7 @@
             <w:noProof/>
             <w:webHidden/>
           </w:rPr>
-          <w:instrText xml:space="preserve"> PAGEREF _Toc383377788 \h </w:instrText>
+          <w:instrText xml:space="preserve"> PAGEREF _Toc384516005 \h </w:instrText>
         </w:r>
         <w:r>
           <w:rPr>
@@ -882,7 +882,7 @@
           <w:lang w:eastAsia="fr-CH"/>
         </w:rPr>
       </w:pPr>
-      <w:hyperlink w:anchor="_Toc383377789" w:history="1">
+      <w:hyperlink w:anchor="_Toc384516006" w:history="1">
         <w:r>
           <w:rPr>
             <w:rStyle w:val="Hyperlink"/>
@@ -909,7 +909,7 @@
             <w:noProof/>
             <w:webHidden/>
           </w:rPr>
-          <w:instrText xml:space="preserve"> PAGEREF _Toc383377789 \h </w:instrText>
+          <w:instrText xml:space="preserve"> PAGEREF _Toc384516006 \h </w:instrText>
         </w:r>
         <w:r>
           <w:rPr>
@@ -957,7 +957,7 @@
           <w:lang w:eastAsia="fr-CH"/>
         </w:rPr>
       </w:pPr>
-      <w:hyperlink w:anchor="_Toc383377790" w:history="1">
+      <w:hyperlink w:anchor="_Toc384516007" w:history="1">
         <w:r>
           <w:rPr>
             <w:rStyle w:val="Hyperlink"/>
@@ -984,7 +984,7 @@
             <w:noProof/>
             <w:webHidden/>
           </w:rPr>
-          <w:instrText xml:space="preserve"> PAGEREF _Toc383377790 \h </w:instrText>
+          <w:instrText xml:space="preserve"> PAGEREF _Toc384516007 \h </w:instrText>
         </w:r>
         <w:r>
           <w:rPr>
@@ -1030,7 +1030,7 @@
           <w:lang w:eastAsia="fr-CH"/>
         </w:rPr>
       </w:pPr>
-      <w:hyperlink w:anchor="_Toc383377791" w:history="1">
+      <w:hyperlink w:anchor="_Toc384516008" w:history="1">
         <w:r>
           <w:rPr>
             <w:rStyle w:val="Hyperlink"/>
@@ -1057,7 +1057,7 @@
             <w:noProof/>
             <w:webHidden/>
           </w:rPr>
-          <w:instrText xml:space="preserve"> PAGEREF _Toc383377791 \h </w:instrText>
+          <w:instrText xml:space="preserve"> PAGEREF _Toc384516008 \h </w:instrText>
         </w:r>
         <w:r>
           <w:rPr>
@@ -1103,7 +1103,7 @@
           <w:lang w:eastAsia="fr-CH"/>
         </w:rPr>
       </w:pPr>
-      <w:hyperlink w:anchor="_Toc383377792" w:history="1">
+      <w:hyperlink w:anchor="_Toc384516009" w:history="1">
         <w:r>
           <w:rPr>
             <w:rStyle w:val="Hyperlink"/>
@@ -1130,7 +1130,7 @@
             <w:noProof/>
             <w:webHidden/>
           </w:rPr>
-          <w:instrText xml:space="preserve"> PAGEREF _Toc383377792 \h </w:instrText>
+          <w:instrText xml:space="preserve"> PAGEREF _Toc384516009 \h </w:instrText>
         </w:r>
         <w:r>
           <w:rPr>
@@ -1176,7 +1176,7 @@
           <w:lang w:eastAsia="fr-CH"/>
         </w:rPr>
       </w:pPr>
-      <w:hyperlink w:anchor="_Toc383377793" w:history="1">
+      <w:hyperlink w:anchor="_Toc384516010" w:history="1">
         <w:r>
           <w:rPr>
             <w:rStyle w:val="Hyperlink"/>
@@ -1203,7 +1203,7 @@
             <w:noProof/>
             <w:webHidden/>
           </w:rPr>
-          <w:instrText xml:space="preserve"> PAGEREF _Toc383377793 \h </w:instrText>
+          <w:instrText xml:space="preserve"> PAGEREF _Toc384516010 \h </w:instrText>
         </w:r>
         <w:r>
           <w:rPr>
@@ -1251,7 +1251,7 @@
           <w:lang w:eastAsia="fr-CH"/>
         </w:rPr>
       </w:pPr>
-      <w:hyperlink w:anchor="_Toc383377794" w:history="1">
+      <w:hyperlink w:anchor="_Toc384516011" w:history="1">
         <w:r>
           <w:rPr>
             <w:rStyle w:val="Hyperlink"/>
@@ -1278,7 +1278,7 @@
             <w:noProof/>
             <w:webHidden/>
           </w:rPr>
-          <w:instrText xml:space="preserve"> PAGEREF _Toc383377794 \h </w:instrText>
+          <w:instrText xml:space="preserve"> PAGEREF _Toc384516011 \h </w:instrText>
         </w:r>
         <w:r>
           <w:rPr>
@@ -1324,7 +1324,7 @@
           <w:lang w:eastAsia="fr-CH"/>
         </w:rPr>
       </w:pPr>
-      <w:hyperlink w:anchor="_Toc383377795" w:history="1">
+      <w:hyperlink w:anchor="_Toc384516012" w:history="1">
         <w:r>
           <w:rPr>
             <w:rStyle w:val="Hyperlink"/>
@@ -1351,7 +1351,7 @@
             <w:noProof/>
             <w:webHidden/>
           </w:rPr>
-          <w:instrText xml:space="preserve"> PAGEREF _Toc383377795 \h </w:instrText>
+          <w:instrText xml:space="preserve"> PAGEREF _Toc384516012 \h </w:instrText>
         </w:r>
         <w:r>
           <w:rPr>
@@ -1397,7 +1397,7 @@
           <w:lang w:eastAsia="fr-CH"/>
         </w:rPr>
       </w:pPr>
-      <w:hyperlink w:anchor="_Toc383377796" w:history="1">
+      <w:hyperlink w:anchor="_Toc384516013" w:history="1">
         <w:r>
           <w:rPr>
             <w:rStyle w:val="Hyperlink"/>
@@ -1424,7 +1424,7 @@
             <w:noProof/>
             <w:webHidden/>
           </w:rPr>
-          <w:instrText xml:space="preserve"> PAGEREF _Toc383377796 \h </w:instrText>
+          <w:instrText xml:space="preserve"> PAGEREF _Toc384516013 \h </w:instrText>
         </w:r>
         <w:r>
           <w:rPr>
@@ -1470,7 +1470,7 @@
           <w:lang w:eastAsia="fr-CH"/>
         </w:rPr>
       </w:pPr>
-      <w:hyperlink w:anchor="_Toc383377797" w:history="1">
+      <w:hyperlink w:anchor="_Toc384516014" w:history="1">
         <w:r>
           <w:rPr>
             <w:rStyle w:val="Hyperlink"/>
@@ -1497,7 +1497,7 @@
             <w:noProof/>
             <w:webHidden/>
           </w:rPr>
-          <w:instrText xml:space="preserve"> PAGEREF _Toc383377797 \h </w:instrText>
+          <w:instrText xml:space="preserve"> PAGEREF _Toc384516014 \h </w:instrText>
         </w:r>
         <w:r>
           <w:rPr>
@@ -1543,7 +1543,7 @@
           <w:lang w:eastAsia="fr-CH"/>
         </w:rPr>
       </w:pPr>
-      <w:hyperlink w:anchor="_Toc383377798" w:history="1">
+      <w:hyperlink w:anchor="_Toc384516015" w:history="1">
         <w:r>
           <w:rPr>
             <w:rStyle w:val="Hyperlink"/>
@@ -1570,7 +1570,7 @@
             <w:noProof/>
             <w:webHidden/>
           </w:rPr>
-          <w:instrText xml:space="preserve"> PAGEREF _Toc383377798 \h </w:instrText>
+          <w:instrText xml:space="preserve"> PAGEREF _Toc384516015 \h </w:instrText>
         </w:r>
         <w:r>
           <w:rPr>
@@ -1618,7 +1618,7 @@
           <w:lang w:eastAsia="fr-CH"/>
         </w:rPr>
       </w:pPr>
-      <w:hyperlink w:anchor="_Toc383377799" w:history="1">
+      <w:hyperlink w:anchor="_Toc384516016" w:history="1">
         <w:r>
           <w:rPr>
             <w:rStyle w:val="Hyperlink"/>
@@ -1645,7 +1645,7 @@
             <w:noProof/>
             <w:webHidden/>
           </w:rPr>
-          <w:instrText xml:space="preserve"> PAGEREF _Toc383377799 \h </w:instrText>
+          <w:instrText xml:space="preserve"> PAGEREF _Toc384516016 \h </w:instrText>
         </w:r>
         <w:r>
           <w:rPr>
@@ -1693,7 +1693,7 @@
           <w:lang w:eastAsia="fr-CH"/>
         </w:rPr>
       </w:pPr>
-      <w:hyperlink w:anchor="_Toc383377800" w:history="1">
+      <w:hyperlink w:anchor="_Toc384516017" w:history="1">
         <w:r>
           <w:rPr>
             <w:rStyle w:val="Hyperlink"/>
@@ -1720,7 +1720,7 @@
             <w:noProof/>
             <w:webHidden/>
           </w:rPr>
-          <w:instrText xml:space="preserve"> PAGEREF _Toc383377800 \h </w:instrText>
+          <w:instrText xml:space="preserve"> PAGEREF _Toc384516017 \h </w:instrText>
         </w:r>
         <w:r>
           <w:rPr>
@@ -1766,7 +1766,7 @@
           <w:lang w:eastAsia="fr-CH"/>
         </w:rPr>
       </w:pPr>
-      <w:hyperlink w:anchor="_Toc383377801" w:history="1">
+      <w:hyperlink w:anchor="_Toc384516018" w:history="1">
         <w:r>
           <w:rPr>
             <w:rStyle w:val="Hyperlink"/>
@@ -1793,7 +1793,7 @@
             <w:noProof/>
             <w:webHidden/>
           </w:rPr>
-          <w:instrText xml:space="preserve"> PAGEREF _Toc383377801 \h </w:instrText>
+          <w:instrText xml:space="preserve"> PAGEREF _Toc384516018 \h </w:instrText>
         </w:r>
         <w:r>
           <w:rPr>
@@ -1839,7 +1839,7 @@
           <w:lang w:eastAsia="fr-CH"/>
         </w:rPr>
       </w:pPr>
-      <w:hyperlink w:anchor="_Toc383377802" w:history="1">
+      <w:hyperlink w:anchor="_Toc384516019" w:history="1">
         <w:r>
           <w:rPr>
             <w:rStyle w:val="Hyperlink"/>
@@ -1866,7 +1866,7 @@
             <w:noProof/>
             <w:webHidden/>
           </w:rPr>
-          <w:instrText xml:space="preserve"> PAGEREF _Toc383377802 \h </w:instrText>
+          <w:instrText xml:space="preserve"> PAGEREF _Toc384516019 \h </w:instrText>
         </w:r>
         <w:r>
           <w:rPr>
@@ -1912,7 +1912,7 @@
           <w:lang w:eastAsia="fr-CH"/>
         </w:rPr>
       </w:pPr>
-      <w:hyperlink w:anchor="_Toc383377803" w:history="1">
+      <w:hyperlink w:anchor="_Toc384516020" w:history="1">
         <w:r>
           <w:rPr>
             <w:rStyle w:val="Hyperlink"/>
@@ -1939,7 +1939,7 @@
             <w:noProof/>
             <w:webHidden/>
           </w:rPr>
-          <w:instrText xml:space="preserve"> PAGEREF _Toc383377803 \h </w:instrText>
+          <w:instrText xml:space="preserve"> PAGEREF _Toc384516020 \h </w:instrText>
         </w:r>
         <w:r>
           <w:rPr>
@@ -1985,7 +1985,7 @@
           <w:lang w:eastAsia="fr-CH"/>
         </w:rPr>
       </w:pPr>
-      <w:hyperlink w:anchor="_Toc383377804" w:history="1">
+      <w:hyperlink w:anchor="_Toc384516021" w:history="1">
         <w:r>
           <w:rPr>
             <w:rStyle w:val="Hyperlink"/>
@@ -2012,7 +2012,7 @@
             <w:noProof/>
             <w:webHidden/>
           </w:rPr>
-          <w:instrText xml:space="preserve"> PAGEREF _Toc383377804 \h </w:instrText>
+          <w:instrText xml:space="preserve"> PAGEREF _Toc384516021 \h </w:instrText>
         </w:r>
         <w:r>
           <w:rPr>
@@ -2058,13 +2058,13 @@
           <w:lang w:eastAsia="fr-CH"/>
         </w:rPr>
       </w:pPr>
-      <w:hyperlink w:anchor="_Toc383377805" w:history="1">
+      <w:hyperlink w:anchor="_Toc384516022" w:history="1">
         <w:r>
           <w:rPr>
             <w:rStyle w:val="Hyperlink"/>
             <w:noProof/>
           </w:rPr>
-          <w:t>Puissance</w:t>
+          <w:t>Énergie potentielle</w:t>
         </w:r>
         <w:r>
           <w:rPr>
@@ -2085,7 +2085,7 @@
             <w:noProof/>
             <w:webHidden/>
           </w:rPr>
-          <w:instrText xml:space="preserve"> PAGEREF _Toc383377805 \h </w:instrText>
+          <w:instrText xml:space="preserve"> PAGEREF _Toc384516022 \h </w:instrText>
         </w:r>
         <w:r>
           <w:rPr>
@@ -2131,12 +2131,85 @@
           <w:lang w:eastAsia="fr-CH"/>
         </w:rPr>
       </w:pPr>
-      <w:hyperlink w:anchor="_Toc383377806" w:history="1">
+      <w:hyperlink w:anchor="_Toc384516023" w:history="1">
         <w:r>
           <w:rPr>
             <w:rStyle w:val="Hyperlink"/>
             <w:noProof/>
           </w:rPr>
+          <w:t>Puissance</w:t>
+        </w:r>
+        <w:r>
+          <w:rPr>
+            <w:noProof/>
+            <w:webHidden/>
+          </w:rPr>
+          <w:tab/>
+        </w:r>
+        <w:r>
+          <w:rPr>
+            <w:noProof/>
+            <w:webHidden/>
+          </w:rPr>
+          <w:fldChar w:fldCharType="begin"/>
+        </w:r>
+        <w:r>
+          <w:rPr>
+            <w:noProof/>
+            <w:webHidden/>
+          </w:rPr>
+          <w:instrText xml:space="preserve"> PAGEREF _Toc384516023 \h </w:instrText>
+        </w:r>
+        <w:r>
+          <w:rPr>
+            <w:noProof/>
+            <w:webHidden/>
+          </w:rPr>
+        </w:r>
+        <w:r>
+          <w:rPr>
+            <w:noProof/>
+            <w:webHidden/>
+          </w:rPr>
+          <w:fldChar w:fldCharType="separate"/>
+        </w:r>
+        <w:r>
+          <w:rPr>
+            <w:noProof/>
+            <w:webHidden/>
+          </w:rPr>
+          <w:t>12</w:t>
+        </w:r>
+        <w:r>
+          <w:rPr>
+            <w:noProof/>
+            <w:webHidden/>
+          </w:rPr>
+          <w:fldChar w:fldCharType="end"/>
+        </w:r>
+      </w:hyperlink>
+    </w:p>
+    <w:p>
+      <w:pPr>
+        <w:pStyle w:val="TOC2"/>
+        <w:tabs>
+          <w:tab w:val="right" w:leader="dot" w:pos="9742"/>
+        </w:tabs>
+        <w:rPr>
+          <w:rFonts w:asciiTheme="minorHAnsi" w:eastAsiaTheme="minorEastAsia" w:hAnsiTheme="minorHAnsi"/>
+          <w:smallCaps w:val="0"/>
+          <w:noProof/>
+          <w:sz w:val="22"/>
+          <w:szCs w:val="22"/>
+          <w:lang w:eastAsia="fr-CH"/>
+        </w:rPr>
+      </w:pPr>
+      <w:hyperlink w:anchor="_Toc384516024" w:history="1">
+        <w:r>
+          <w:rPr>
+            <w:rStyle w:val="Hyperlink"/>
+            <w:noProof/>
+          </w:rPr>
           <w:t>Rendement et perte</w:t>
         </w:r>
         <w:r>
@@ -2158,7 +2231,80 @@
             <w:noProof/>
             <w:webHidden/>
           </w:rPr>
-          <w:instrText xml:space="preserve"> PAGEREF _Toc383377806 \h </w:instrText>
+          <w:instrText xml:space="preserve"> PAGEREF _Toc384516024 \h </w:instrText>
+        </w:r>
+        <w:r>
+          <w:rPr>
+            <w:noProof/>
+            <w:webHidden/>
+          </w:rPr>
+        </w:r>
+        <w:r>
+          <w:rPr>
+            <w:noProof/>
+            <w:webHidden/>
+          </w:rPr>
+          <w:fldChar w:fldCharType="separate"/>
+        </w:r>
+        <w:r>
+          <w:rPr>
+            <w:noProof/>
+            <w:webHidden/>
+          </w:rPr>
+          <w:t>12</w:t>
+        </w:r>
+        <w:r>
+          <w:rPr>
+            <w:noProof/>
+            <w:webHidden/>
+          </w:rPr>
+          <w:fldChar w:fldCharType="end"/>
+        </w:r>
+      </w:hyperlink>
+    </w:p>
+    <w:p>
+      <w:pPr>
+        <w:pStyle w:val="TOC2"/>
+        <w:tabs>
+          <w:tab w:val="right" w:leader="dot" w:pos="9742"/>
+        </w:tabs>
+        <w:rPr>
+          <w:rFonts w:asciiTheme="minorHAnsi" w:eastAsiaTheme="minorEastAsia" w:hAnsiTheme="minorHAnsi"/>
+          <w:smallCaps w:val="0"/>
+          <w:noProof/>
+          <w:sz w:val="22"/>
+          <w:szCs w:val="22"/>
+          <w:lang w:eastAsia="fr-CH"/>
+        </w:rPr>
+      </w:pPr>
+      <w:hyperlink w:anchor="_Toc384516025" w:history="1">
+        <w:r>
+          <w:rPr>
+            <w:rStyle w:val="Hyperlink"/>
+            <w:noProof/>
+          </w:rPr>
+          <w:t>Annexe : Justification de l’énergie potentielle</w:t>
+        </w:r>
+        <w:r>
+          <w:rPr>
+            <w:noProof/>
+            <w:webHidden/>
+          </w:rPr>
+          <w:tab/>
+        </w:r>
+        <w:r>
+          <w:rPr>
+            <w:noProof/>
+            <w:webHidden/>
+          </w:rPr>
+          <w:fldChar w:fldCharType="begin"/>
+        </w:r>
+        <w:r>
+          <w:rPr>
+            <w:noProof/>
+            <w:webHidden/>
+          </w:rPr>
+          <w:instrText xml:space="preserve"> PAGEREF _Toc384516025 \h </w:instrText>
         </w:r>
         <w:r>
           <w:rPr>
@@ -2206,7 +2352,7 @@
           <w:lang w:eastAsia="fr-CH"/>
         </w:rPr>
       </w:pPr>
-      <w:hyperlink w:anchor="_Toc383377807" w:history="1">
+      <w:hyperlink w:anchor="_Toc384516026" w:history="1">
         <w:r>
           <w:rPr>
             <w:rStyle w:val="Hyperlink"/>
@@ -2233,7 +2379,7 @@
             <w:noProof/>
             <w:webHidden/>
           </w:rPr>
-          <w:instrText xml:space="preserve"> PAGEREF _Toc383377807 \h </w:instrText>
+          <w:instrText xml:space="preserve"> PAGEREF _Toc384516026 \h </w:instrText>
         </w:r>
         <w:r>
           <w:rPr>
@@ -2279,7 +2425,7 @@
           <w:lang w:eastAsia="fr-CH"/>
         </w:rPr>
       </w:pPr>
-      <w:hyperlink w:anchor="_Toc383377808" w:history="1">
+      <w:hyperlink w:anchor="_Toc384516027" w:history="1">
         <w:r>
           <w:rPr>
             <w:rStyle w:val="Hyperlink"/>
@@ -2306,7 +2452,7 @@
             <w:noProof/>
             <w:webHidden/>
           </w:rPr>
-          <w:instrText xml:space="preserve"> PAGEREF _Toc383377808 \h </w:instrText>
+          <w:instrText xml:space="preserve"> PAGEREF _Toc384516027 \h </w:instrText>
         </w:r>
         <w:r>
           <w:rPr>
@@ -2352,7 +2498,7 @@
           <w:lang w:eastAsia="fr-CH"/>
         </w:rPr>
       </w:pPr>
-      <w:hyperlink w:anchor="_Toc383377809" w:history="1">
+      <w:hyperlink w:anchor="_Toc384516028" w:history="1">
         <w:r>
           <w:rPr>
             <w:rStyle w:val="Hyperlink"/>
@@ -2379,7 +2525,7 @@
             <w:noProof/>
             <w:webHidden/>
           </w:rPr>
-          <w:instrText xml:space="preserve"> PAGEREF _Toc383377809 \h </w:instrText>
+          <w:instrText xml:space="preserve"> PAGEREF _Toc384516028 \h </w:instrText>
         </w:r>
         <w:r>
           <w:rPr>
@@ -2425,7 +2571,7 @@
           <w:lang w:eastAsia="fr-CH"/>
         </w:rPr>
       </w:pPr>
-      <w:hyperlink w:anchor="_Toc383377810" w:history="1">
+      <w:hyperlink w:anchor="_Toc384516029" w:history="1">
         <w:r>
           <w:rPr>
             <w:rStyle w:val="Hyperlink"/>
@@ -2452,7 +2598,7 @@
             <w:noProof/>
             <w:webHidden/>
           </w:rPr>
-          <w:instrText xml:space="preserve"> PAGEREF _Toc383377810 \h </w:instrText>
+          <w:instrText xml:space="preserve"> PAGEREF _Toc384516029 \h </w:instrText>
         </w:r>
         <w:r>
           <w:rPr>
@@ -2498,7 +2644,7 @@
           <w:lang w:eastAsia="fr-CH"/>
         </w:rPr>
       </w:pPr>
-      <w:hyperlink w:anchor="_Toc383377811" w:history="1">
+      <w:hyperlink w:anchor="_Toc384516030" w:history="1">
         <w:r>
           <w:rPr>
             <w:rStyle w:val="Hyperlink"/>
@@ -2525,7 +2671,7 @@
             <w:noProof/>
             <w:webHidden/>
           </w:rPr>
-          <w:instrText xml:space="preserve"> PAGEREF _Toc383377811 \h </w:instrText>
+          <w:instrText xml:space="preserve"> PAGEREF _Toc384516030 \h </w:instrText>
         </w:r>
         <w:r>
           <w:rPr>
@@ -2573,7 +2719,7 @@
           <w:lang w:eastAsia="fr-CH"/>
         </w:rPr>
       </w:pPr>
-      <w:hyperlink w:anchor="_Toc383377812" w:history="1">
+      <w:hyperlink w:anchor="_Toc384516031" w:history="1">
         <w:r>
           <w:rPr>
             <w:rStyle w:val="Hyperlink"/>
@@ -2600,7 +2746,7 @@
             <w:noProof/>
             <w:webHidden/>
           </w:rPr>
-          <w:instrText xml:space="preserve"> PAGEREF _Toc383377812 \h </w:instrText>
+          <w:instrText xml:space="preserve"> PAGEREF _Toc384516031 \h </w:instrText>
         </w:r>
         <w:r>
           <w:rPr>
@@ -2646,7 +2792,7 @@
           <w:lang w:eastAsia="fr-CH"/>
         </w:rPr>
       </w:pPr>
-      <w:hyperlink w:anchor="_Toc383377813" w:history="1">
+      <w:hyperlink w:anchor="_Toc384516032" w:history="1">
         <w:r>
           <w:rPr>
             <w:rStyle w:val="Hyperlink"/>
@@ -2673,7 +2819,7 @@
             <w:noProof/>
             <w:webHidden/>
           </w:rPr>
-          <w:instrText xml:space="preserve"> PAGEREF _Toc383377813 \h </w:instrText>
+          <w:instrText xml:space="preserve"> PAGEREF _Toc384516032 \h </w:instrText>
         </w:r>
         <w:r>
           <w:rPr>
@@ -2719,7 +2865,7 @@
           <w:lang w:eastAsia="fr-CH"/>
         </w:rPr>
       </w:pPr>
-      <w:hyperlink w:anchor="_Toc383377814" w:history="1">
+      <w:hyperlink w:anchor="_Toc384516033" w:history="1">
         <w:r>
           <w:rPr>
             <w:rStyle w:val="Hyperlink"/>
@@ -2746,7 +2892,7 @@
             <w:noProof/>
             <w:webHidden/>
           </w:rPr>
-          <w:instrText xml:space="preserve"> PAGEREF _Toc383377814 \h </w:instrText>
+          <w:instrText xml:space="preserve"> PAGEREF _Toc384516033 \h </w:instrText>
         </w:r>
         <w:r>
           <w:rPr>
@@ -2792,7 +2938,7 @@
           <w:lang w:eastAsia="fr-CH"/>
         </w:rPr>
       </w:pPr>
-      <w:hyperlink w:anchor="_Toc383377815" w:history="1">
+      <w:hyperlink w:anchor="_Toc384516034" w:history="1">
         <w:r>
           <w:rPr>
             <w:rStyle w:val="Hyperlink"/>
@@ -2819,7 +2965,7 @@
             <w:noProof/>
             <w:webHidden/>
           </w:rPr>
-          <w:instrText xml:space="preserve"> PAGEREF _Toc383377815 \h </w:instrText>
+          <w:instrText xml:space="preserve"> PAGEREF _Toc384516034 \h </w:instrText>
         </w:r>
         <w:r>
           <w:rPr>
@@ -2865,7 +3011,7 @@
           <w:lang w:eastAsia="fr-CH"/>
         </w:rPr>
       </w:pPr>
-      <w:hyperlink w:anchor="_Toc383377816" w:history="1">
+      <w:hyperlink w:anchor="_Toc384516035" w:history="1">
         <w:r>
           <w:rPr>
             <w:rStyle w:val="Hyperlink"/>
@@ -2892,7 +3038,7 @@
             <w:noProof/>
             <w:webHidden/>
           </w:rPr>
-          <w:instrText xml:space="preserve"> PAGEREF _Toc383377816 \h </w:instrText>
+          <w:instrText xml:space="preserve"> PAGEREF _Toc384516035 \h </w:instrText>
         </w:r>
         <w:r>
           <w:rPr>
@@ -2938,7 +3084,7 @@
           <w:lang w:eastAsia="fr-CH"/>
         </w:rPr>
       </w:pPr>
-      <w:hyperlink w:anchor="_Toc383377817" w:history="1">
+      <w:hyperlink w:anchor="_Toc384516036" w:history="1">
         <w:r>
           <w:rPr>
             <w:rStyle w:val="Hyperlink"/>
@@ -2965,7 +3111,7 @@
             <w:noProof/>
             <w:webHidden/>
           </w:rPr>
-          <w:instrText xml:space="preserve"> PAGEREF _Toc383377817 \h </w:instrText>
+          <w:instrText xml:space="preserve"> PAGEREF _Toc384516036 \h </w:instrText>
         </w:r>
         <w:r>
           <w:rPr>
@@ -3011,7 +3157,7 @@
           <w:lang w:eastAsia="fr-CH"/>
         </w:rPr>
       </w:pPr>
-      <w:hyperlink w:anchor="_Toc383377818" w:history="1">
+      <w:hyperlink w:anchor="_Toc384516037" w:history="1">
         <w:r>
           <w:rPr>
             <w:rStyle w:val="Hyperlink"/>
@@ -3038,7 +3184,7 @@
             <w:noProof/>
             <w:webHidden/>
           </w:rPr>
-          <w:instrText xml:space="preserve"> PAGEREF _Toc383377818 \h </w:instrText>
+          <w:instrText xml:space="preserve"> PAGEREF _Toc384516037 \h </w:instrText>
         </w:r>
         <w:r>
           <w:rPr>
@@ -3084,6 +3230,7 @@
     <w:p/>
     <w:p>
       <w:r>
+        <w:lastRenderedPageBreak/>
         <w:t>Certains textes sont cités de Wikipédia. Ces derniers restent la propriété de leur auteur respectif.</w:t>
       </w:r>
       <w:r>
@@ -3138,9 +3285,8 @@
       <w:pPr>
         <w:pStyle w:val="Heading1"/>
       </w:pPr>
-      <w:bookmarkStart w:id="0" w:name="_Toc383377779"/>
-      <w:r>
-        <w:lastRenderedPageBreak/>
+      <w:bookmarkStart w:id="0" w:name="_Toc384515996"/>
+      <w:r>
         <w:t>Mouvement rectiligne</w:t>
       </w:r>
       <w:bookmarkEnd w:id="0"/>
@@ -3149,7 +3295,7 @@
       <w:pPr>
         <w:pStyle w:val="Heading2"/>
       </w:pPr>
-      <w:bookmarkStart w:id="1" w:name="_Toc383377780"/>
+      <w:bookmarkStart w:id="1" w:name="_Toc384515997"/>
       <w:r>
         <w:t>Relation de base</w:t>
       </w:r>
@@ -3526,7 +3672,7 @@
       <w:pPr>
         <w:pStyle w:val="Heading2"/>
       </w:pPr>
-      <w:bookmarkStart w:id="2" w:name="_Toc383377781"/>
+      <w:bookmarkStart w:id="2" w:name="_Toc384515998"/>
       <w:r>
         <w:lastRenderedPageBreak/>
         <w:t>Uniforme (MRU)</w:t>
@@ -3822,7 +3968,7 @@
       <w:pPr>
         <w:pStyle w:val="Heading2"/>
       </w:pPr>
-      <w:bookmarkStart w:id="3" w:name="_Toc383377782"/>
+      <w:bookmarkStart w:id="3" w:name="_Toc384515999"/>
       <w:r>
         <w:lastRenderedPageBreak/>
         <w:t>Uniformément accéléré (MRUA)</w:t>
@@ -4280,7 +4426,7 @@
       <w:pPr>
         <w:pStyle w:val="Heading2"/>
       </w:pPr>
-      <w:bookmarkStart w:id="4" w:name="_Toc383377783"/>
+      <w:bookmarkStart w:id="4" w:name="_Toc384516000"/>
       <w:r>
         <w:lastRenderedPageBreak/>
         <w:t>Synchronisation de mouvements</w:t>
@@ -4944,10 +5090,28 @@
     <w:p>
       <w:r>
         <w:lastRenderedPageBreak/>
-        <w:t xml:space="preserve">Dans cet exemple, le premier ensemble de formule représente un mouvement </w:t>
-      </w:r>
-      <w:r>
-        <w:t>en avance de</w:t>
+        <w:t xml:space="preserve">Dans cet exemple, le </w:t>
+      </w:r>
+      <w:r>
+        <w:rPr>
+          <w:b/>
+        </w:rPr>
+        <w:t>premier</w:t>
+      </w:r>
+      <w:r>
+        <w:t xml:space="preserve"> ensemble de formule représente un mouvement </w:t>
+      </w:r>
+      <w:r>
+        <w:t xml:space="preserve">en </w:t>
+      </w:r>
+      <w:r>
+        <w:rPr>
+          <w:b/>
+        </w:rPr>
+        <w:t>avance</w:t>
+      </w:r>
+      <w:r>
+        <w:t xml:space="preserve"> de</w:t>
       </w:r>
       <w:r>
         <w:t xml:space="preserve"> </w:t>
@@ -4989,9 +5153,6 @@
       <w:r>
         <w:t xml:space="preserve"> mouvement.</w:t>
       </w:r>
-    </w:p>
-    <w:p/>
-    <w:p>
       <w:r>
         <w:br w:type="page"/>
       </w:r>
@@ -5000,7 +5161,7 @@
       <w:pPr>
         <w:pStyle w:val="Heading1"/>
       </w:pPr>
-      <w:bookmarkStart w:id="5" w:name="_Toc383377784"/>
+      <w:bookmarkStart w:id="5" w:name="_Toc384516001"/>
       <w:r>
         <w:lastRenderedPageBreak/>
         <w:t>Balistique</w:t>
@@ -5011,7 +5172,7 @@
       <w:pPr>
         <w:pStyle w:val="Heading2"/>
       </w:pPr>
-      <w:bookmarkStart w:id="6" w:name="_Toc383377785"/>
+      <w:bookmarkStart w:id="6" w:name="_Toc384516002"/>
       <w:r>
         <w:t>Équation du mouvement</w:t>
       </w:r>
@@ -5541,8 +5702,6 @@
                   </w:rPr>
                   <m:t>∙</m:t>
                 </m:r>
-                <w:bookmarkStart w:id="7" w:name="_GoBack"/>
-                <w:bookmarkEnd w:id="7"/>
                 <m:func>
                   <m:funcPr>
                     <m:ctrlPr>
@@ -6127,7 +6286,7 @@
       <w:pPr>
         <w:pStyle w:val="Heading2"/>
       </w:pPr>
-      <w:bookmarkStart w:id="8" w:name="_Toc383377786"/>
+      <w:bookmarkStart w:id="7" w:name="_Toc384516003"/>
       <w:r>
         <w:lastRenderedPageBreak/>
         <w:t xml:space="preserve">Vitesse </w:t>
@@ -6135,7 +6294,7 @@
       <w:r>
         <w:t>résultante</w:t>
       </w:r>
-      <w:bookmarkEnd w:id="8"/>
+      <w:bookmarkEnd w:id="7"/>
     </w:p>
     <w:p>
       <w:pPr>
@@ -6397,12 +6556,12 @@
       <w:pPr>
         <w:pStyle w:val="Heading2"/>
       </w:pPr>
-      <w:bookmarkStart w:id="9" w:name="_Toc383377787"/>
+      <w:bookmarkStart w:id="8" w:name="_Toc384516004"/>
       <w:r>
         <w:lastRenderedPageBreak/>
         <w:t>Schéma de principe</w:t>
       </w:r>
-      <w:bookmarkEnd w:id="9"/>
+      <w:bookmarkEnd w:id="8"/>
     </w:p>
     <w:p>
       <w:r>
@@ -7976,11 +8135,11 @@
           <w:docGrid w:linePitch="360"/>
         </w:sectPr>
       </w:pPr>
-      <w:bookmarkStart w:id="10" w:name="_Toc383377788"/>
+      <w:bookmarkStart w:id="9" w:name="_Toc384516005"/>
       <w:r>
         <w:t>Points remarquables.</w:t>
       </w:r>
-      <w:bookmarkEnd w:id="10"/>
+      <w:bookmarkEnd w:id="9"/>
     </w:p>
     <w:p>
       <w:r>
@@ -8108,7 +8267,7 @@
           <w:rFonts w:eastAsiaTheme="minorEastAsia"/>
         </w:rPr>
       </w:pPr>
-      <w:bookmarkStart w:id="11" w:name="_Toc383377789"/>
+      <w:bookmarkStart w:id="10" w:name="_Toc384516006"/>
       <w:r>
         <w:rPr>
           <w:rFonts w:eastAsiaTheme="minorEastAsia"/>
@@ -8116,7 +8275,7 @@
         <w:lastRenderedPageBreak/>
         <w:t>Calcul de l’angle sous condition</w:t>
       </w:r>
-      <w:bookmarkEnd w:id="11"/>
+      <w:bookmarkEnd w:id="10"/>
     </w:p>
     <w:p>
       <w:pPr>
@@ -8134,7 +8293,15 @@
         </m:r>
       </m:oMath>
       <w:r>
-        <w:t xml:space="preserve"> que forme le mouvement d’un projectile avec l’axe horizontal doit parfois être calculé dans une tranche de valeurs définies. La situation la plus courante est de calculer un mouvement entre 0° et 90°.</w:t>
+        <w:t xml:space="preserve"> que forme le mouvement d’un projectile avec l’axe horizontal doit parfois être calculé dans une tranche de vale</w:t>
+      </w:r>
+      <w:proofErr w:type="spellStart"/>
+      <w:r>
+        <w:t>urs</w:t>
+      </w:r>
+      <w:proofErr w:type="spellEnd"/>
+      <w:r>
+        <w:t xml:space="preserve"> définies. La situation la plus courante est de calculer un mouvement entre 0° et 90°.</w:t>
       </w:r>
     </w:p>
     <w:p>
@@ -8288,35 +8455,22 @@
       <w:pPr>
         <w:pStyle w:val="Heading1"/>
       </w:pPr>
-      <w:bookmarkStart w:id="12" w:name="_Toc383377790"/>
+      <w:bookmarkStart w:id="11" w:name="_Toc384516007"/>
       <w:r>
         <w:lastRenderedPageBreak/>
         <w:t>Newton</w:t>
       </w:r>
-      <w:bookmarkEnd w:id="12"/>
+      <w:bookmarkEnd w:id="11"/>
     </w:p>
     <w:p>
       <w:pPr>
         <w:pStyle w:val="Heading2"/>
       </w:pPr>
-      <w:bookmarkStart w:id="13" w:name="_Toc383377791"/>
+      <w:bookmarkStart w:id="12" w:name="_Toc384516008"/>
       <w:r>
         <w:t>Lois de Newton</w:t>
       </w:r>
-      <w:bookmarkEnd w:id="13"/>
-    </w:p>
-    <w:p>
-      <w:r>
-        <w:t>[</w:t>
-      </w:r>
-      <w:proofErr w:type="gramStart"/>
-      <w:r>
-        <w:t>à</w:t>
-      </w:r>
-      <w:proofErr w:type="gramEnd"/>
-      <w:r>
-        <w:t xml:space="preserve"> compléter]</w:t>
-      </w:r>
+      <w:bookmarkEnd w:id="12"/>
     </w:p>
     <w:p>
       <w:pPr>
@@ -8329,6 +8483,17 @@
         </w:rPr>
       </w:pPr>
       <w:r>
+        <w:t>[</w:t>
+      </w:r>
+      <w:proofErr w:type="gramStart"/>
+      <w:r>
+        <w:t>à</w:t>
+      </w:r>
+      <w:proofErr w:type="gramEnd"/>
+      <w:r>
+        <w:t xml:space="preserve"> compléter]</w:t>
+      </w:r>
+      <w:r>
         <w:br w:type="page"/>
       </w:r>
     </w:p>
@@ -8336,19 +8501,24 @@
       <w:pPr>
         <w:pStyle w:val="Heading2"/>
       </w:pPr>
-      <w:bookmarkStart w:id="14" w:name="_Toc383377792"/>
+      <w:bookmarkStart w:id="13" w:name="_Toc384516009"/>
       <w:r>
         <w:lastRenderedPageBreak/>
         <w:t>Gravitation universelle</w:t>
       </w:r>
-      <w:bookmarkEnd w:id="14"/>
+      <w:bookmarkEnd w:id="13"/>
     </w:p>
     <w:p>
       <w:pPr>
         <w:jc w:val="both"/>
       </w:pPr>
       <w:r>
-        <w:t>La gravitation est le phénomène d'interaction physique qui cause l'attraction réciproque des corps massifs entre eux, sous l'effet de leur masse.</w:t>
+        <w:t>La gravitation est le phénomène d'interaction physique qui cause l'attraction réciproque des corps massifs entre eux, sous l'effet de leur mas</w:t>
+      </w:r>
+      <w:bookmarkStart w:id="14" w:name="_GoBack"/>
+      <w:bookmarkEnd w:id="14"/>
+      <w:r>
+        <w:t>se.</w:t>
       </w:r>
     </w:p>
     <w:p>
@@ -8421,7 +8591,7 @@
         <mc:AlternateContent>
           <mc:Choice Requires="wps">
             <w:drawing>
-              <wp:anchor distT="0" distB="0" distL="114300" distR="114300" simplePos="0" relativeHeight="251659264" behindDoc="0" locked="0" layoutInCell="1" allowOverlap="1" wp14:anchorId="1C69B4B3" wp14:editId="1E45FDE9">
+              <wp:anchor distT="0" distB="0" distL="114300" distR="114300" simplePos="0" relativeHeight="251658240" behindDoc="0" locked="0" layoutInCell="1" allowOverlap="1" wp14:anchorId="1C69B4B3" wp14:editId="1E45FDE9">
                 <wp:simplePos x="0" y="0"/>
                 <wp:positionH relativeFrom="column">
                   <wp:posOffset>3108007</wp:posOffset>
@@ -8491,7 +8661,7 @@
           </mc:Choice>
           <mc:Fallback>
             <w:pict>
-              <v:shapetype w14:anchorId="7796FB65" id="_x0000_t87" coordsize="21600,21600" o:spt="87" adj="1800,10800" path="m21600,qx10800@0l10800@2qy0@11,10800@3l10800@1qy21600,21600e" filled="f">
+              <v:shapetype w14:anchorId="775C2C46" id="_x0000_t87" coordsize="21600,21600" o:spt="87" adj="1800,10800" path="m21600,qx10800@0l10800@2qy0@11,10800@3l10800@1qy21600,21600e" filled="f">
                 <v:formulas>
                   <v:f eqn="val #0"/>
                   <v:f eqn="sum 21600 0 #0"/>
@@ -8512,7 +8682,7 @@
                   <v:h position="topLeft,#1" yrange="@9,@10"/>
                 </v:handles>
               </v:shapetype>
-              <v:shape id="Accolade ouvrante 22" o:spid="_x0000_s1026" type="#_x0000_t87" style="position:absolute;margin-left:244.7pt;margin-top:14.55pt;width:7.05pt;height:218.3pt;rotation:90;z-index:251659264;visibility:visible;mso-wrap-style:square;mso-width-percent:0;mso-height-percent:0;mso-wrap-distance-left:9pt;mso-wrap-distance-top:0;mso-wrap-distance-right:9pt;mso-wrap-distance-bottom:0;mso-position-horizontal:absolute;mso-position-horizontal-relative:text;mso-position-vertical:absolute;mso-position-vertical-relative:text;mso-width-percent:0;mso-height-percent:0;mso-width-relative:margin;mso-height-relative:margin;v-text-anchor:middle" o:gfxdata="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" adj="459" strokecolor="#7f7f7f [1612]"/>
+              <v:shape id="Accolade ouvrante 22" o:spid="_x0000_s1026" type="#_x0000_t87" style="position:absolute;margin-left:244.7pt;margin-top:14.55pt;width:7.05pt;height:218.3pt;rotation:90;z-index:251658240;visibility:visible;mso-wrap-style:square;mso-width-percent:0;mso-height-percent:0;mso-wrap-distance-left:9pt;mso-wrap-distance-top:0;mso-wrap-distance-right:9pt;mso-wrap-distance-bottom:0;mso-position-horizontal:absolute;mso-position-horizontal-relative:text;mso-position-vertical:absolute;mso-position-vertical-relative:text;mso-width-percent:0;mso-height-percent:0;mso-width-relative:margin;mso-height-relative:margin;v-text-anchor:middle" o:gfxdata="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" adj="459" strokecolor="#7f7f7f [1612]"/>
             </w:pict>
           </mc:Fallback>
         </mc:AlternateContent>
@@ -8640,7 +8810,7 @@
         <mc:AlternateContent>
           <mc:Choice Requires="wpg">
             <w:drawing>
-              <wp:anchor distT="0" distB="0" distL="114300" distR="114300" simplePos="0" relativeHeight="251644928" behindDoc="0" locked="0" layoutInCell="1" allowOverlap="1" wp14:anchorId="7E2AA709" wp14:editId="45570AD7">
+              <wp:anchor distT="0" distB="0" distL="114300" distR="114300" simplePos="0" relativeHeight="251643904" behindDoc="0" locked="0" layoutInCell="1" allowOverlap="1" wp14:anchorId="7E2AA709" wp14:editId="45570AD7">
                 <wp:simplePos x="0" y="0"/>
                 <wp:positionH relativeFrom="column">
                   <wp:posOffset>1137285</wp:posOffset>
@@ -8782,7 +8952,7 @@
           </mc:Choice>
           <mc:Fallback>
             <w:pict>
-              <v:group w14:anchorId="3178BF58" id="Groupe 9" o:spid="_x0000_s1026" style="position:absolute;margin-left:89.55pt;margin-top:8pt;width:96.15pt;height:96.15pt;z-index:251644928;mso-width-relative:margin;mso-height-relative:margin" coordsize="15958,15958" o:gfxdata="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">
+              <v:group w14:anchorId="478C3EF9" id="Groupe 9" o:spid="_x0000_s1026" style="position:absolute;margin-left:89.55pt;margin-top:8pt;width:96.15pt;height:96.15pt;z-index:251643904;mso-width-relative:margin;mso-height-relative:margin" coordsize="15958,15958" o:gfxdata="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">
                 <v:oval id="Ellipse 1" o:spid="_x0000_s1027" style="position:absolute;width:15958;height:15958;visibility:visible;mso-wrap-style:square;v-text-anchor:middle" o:gfxdata="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" fillcolor="#fbcaa2 [1625]" strokecolor="#f68c36 [3049]">
                   <v:fill color2="#fdefe3 [505]" rotate="t" angle="180" colors="0 #ffbe86;22938f #ffd0aa;1 #ffebdb" focus="100%" type="gradient"/>
                   <v:shadow on="t" color="black" opacity="24903f" origin=",.5" offset="0,.55556mm"/>
@@ -8802,7 +8972,7 @@
         <mc:AlternateContent>
           <mc:Choice Requires="wps">
             <w:drawing>
-              <wp:anchor distT="0" distB="0" distL="114300" distR="114300" simplePos="0" relativeHeight="251663360" behindDoc="0" locked="0" layoutInCell="1" allowOverlap="1" wp14:anchorId="3747BCA3" wp14:editId="561C8D95">
+              <wp:anchor distT="0" distB="0" distL="114300" distR="114300" simplePos="0" relativeHeight="251662336" behindDoc="0" locked="0" layoutInCell="1" allowOverlap="1" wp14:anchorId="3747BCA3" wp14:editId="561C8D95">
                 <wp:simplePos x="0" y="0"/>
                 <wp:positionH relativeFrom="column">
                   <wp:posOffset>2794635</wp:posOffset>
@@ -8881,7 +9051,7 @@
           </mc:Choice>
           <mc:Fallback>
             <w:pict>
-              <v:shape w14:anchorId="3747BCA3" id="Zone de texte 23" o:spid="_x0000_s1055" type="#_x0000_t202" style="position:absolute;margin-left:220.05pt;margin-top:22.45pt;width:57.75pt;height:23.4pt;z-index:251663360;visibility:visible;mso-wrap-style:square;mso-width-percent:0;mso-height-percent:0;mso-wrap-distance-left:9pt;mso-wrap-distance-top:0;mso-wrap-distance-right:9pt;mso-wrap-distance-bottom:0;mso-position-horizontal:absolute;mso-position-horizontal-relative:text;mso-position-vertical:absolute;mso-position-vertical-relative:text;mso-width-percent:0;mso-height-percent:0;mso-width-relative:margin;mso-height-relative:margin;v-text-anchor:top" o:gfxdata="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" filled="f" stroked="f" strokeweight=".5pt">
+              <v:shape w14:anchorId="3747BCA3" id="Zone de texte 23" o:spid="_x0000_s1055" type="#_x0000_t202" style="position:absolute;margin-left:220.05pt;margin-top:22.45pt;width:57.75pt;height:23.4pt;z-index:251662336;visibility:visible;mso-wrap-style:square;mso-width-percent:0;mso-height-percent:0;mso-wrap-distance-left:9pt;mso-wrap-distance-top:0;mso-wrap-distance-right:9pt;mso-wrap-distance-bottom:0;mso-position-horizontal:absolute;mso-position-horizontal-relative:text;mso-position-vertical:absolute;mso-position-vertical-relative:text;mso-width-percent:0;mso-height-percent:0;mso-width-relative:margin;mso-height-relative:margin;v-text-anchor:top" o:gfxdata="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" filled="f" stroked="f" strokeweight=".5pt">
                 <v:textbox>
                   <w:txbxContent>
                     <w:p>
@@ -8909,7 +9079,7 @@
         <mc:AlternateContent>
           <mc:Choice Requires="wps">
             <w:drawing>
-              <wp:anchor distT="0" distB="0" distL="114300" distR="114300" simplePos="0" relativeHeight="251670528" behindDoc="0" locked="0" layoutInCell="1" allowOverlap="1" wp14:anchorId="20707B33" wp14:editId="163326DA">
+              <wp:anchor distT="0" distB="0" distL="114300" distR="114300" simplePos="0" relativeHeight="251669504" behindDoc="0" locked="0" layoutInCell="1" allowOverlap="1" wp14:anchorId="20707B33" wp14:editId="163326DA">
                 <wp:simplePos x="0" y="0"/>
                 <wp:positionH relativeFrom="column">
                   <wp:posOffset>4248785</wp:posOffset>
@@ -8994,7 +9164,7 @@
           </mc:Choice>
           <mc:Fallback>
             <w:pict>
-              <v:shape w14:anchorId="20707B33" id="Zone de texte 25" o:spid="_x0000_s1056" type="#_x0000_t202" style="position:absolute;margin-left:334.55pt;margin-top:81.95pt;width:57.75pt;height:23.4pt;z-index:251670528;visibility:visible;mso-wrap-style:square;mso-width-percent:0;mso-height-percent:0;mso-wrap-distance-left:9pt;mso-wrap-distance-top:0;mso-wrap-distance-right:9pt;mso-wrap-distance-bottom:0;mso-position-horizontal:absolute;mso-position-horizontal-relative:text;mso-position-vertical:absolute;mso-position-vertical-relative:text;mso-width-percent:0;mso-height-percent:0;mso-width-relative:margin;mso-height-relative:margin;v-text-anchor:top" o:gfxdata="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" filled="f" stroked="f" strokeweight=".5pt">
+              <v:shape w14:anchorId="20707B33" id="Zone de texte 25" o:spid="_x0000_s1056" type="#_x0000_t202" style="position:absolute;margin-left:334.55pt;margin-top:81.95pt;width:57.75pt;height:23.4pt;z-index:251669504;visibility:visible;mso-wrap-style:square;mso-width-percent:0;mso-height-percent:0;mso-wrap-distance-left:9pt;mso-wrap-distance-top:0;mso-wrap-distance-right:9pt;mso-wrap-distance-bottom:0;mso-position-horizontal:absolute;mso-position-horizontal-relative:text;mso-position-vertical:absolute;mso-position-vertical-relative:text;mso-width-percent:0;mso-height-percent:0;mso-width-relative:margin;mso-height-relative:margin;v-text-anchor:top" o:gfxdata="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" filled="f" stroked="f" strokeweight=".5pt">
                 <v:textbox>
                   <w:txbxContent>
                     <w:p>
@@ -9035,7 +9205,7 @@
         <mc:AlternateContent>
           <mc:Choice Requires="wps">
             <w:drawing>
-              <wp:anchor distT="0" distB="0" distL="114300" distR="114300" simplePos="0" relativeHeight="251654144" behindDoc="0" locked="0" layoutInCell="1" allowOverlap="1" wp14:anchorId="43662C12" wp14:editId="41B59531">
+              <wp:anchor distT="0" distB="0" distL="114300" distR="114300" simplePos="0" relativeHeight="251653120" behindDoc="0" locked="0" layoutInCell="1" allowOverlap="1" wp14:anchorId="43662C12" wp14:editId="41B59531">
                 <wp:simplePos x="0" y="0"/>
                 <wp:positionH relativeFrom="column">
                   <wp:posOffset>2022792</wp:posOffset>
@@ -9105,7 +9275,7 @@
           </mc:Choice>
           <mc:Fallback>
             <w:pict>
-              <v:shape w14:anchorId="7A7F2163" id="Accolade ouvrante 19" o:spid="_x0000_s1026" type="#_x0000_t87" style="position:absolute;margin-left:159.25pt;margin-top:12.4pt;width:7.05pt;height:45.9pt;rotation:-90;z-index:251654144;visibility:visible;mso-wrap-style:square;mso-width-percent:0;mso-height-percent:0;mso-wrap-distance-left:9pt;mso-wrap-distance-top:0;mso-wrap-distance-right:9pt;mso-wrap-distance-bottom:0;mso-position-horizontal:absolute;mso-position-horizontal-relative:text;mso-position-vertical:absolute;mso-position-vertical-relative:text;mso-width-percent:0;mso-height-percent:0;mso-width-relative:margin;mso-height-relative:margin;v-text-anchor:middle" o:gfxdata="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" adj="2182" strokecolor="#7f7f7f [1612]"/>
+              <v:shape w14:anchorId="2BCEFC0D" id="Accolade ouvrante 19" o:spid="_x0000_s1026" type="#_x0000_t87" style="position:absolute;margin-left:159.25pt;margin-top:12.4pt;width:7.05pt;height:45.9pt;rotation:-90;z-index:251653120;visibility:visible;mso-wrap-style:square;mso-width-percent:0;mso-height-percent:0;mso-wrap-distance-left:9pt;mso-wrap-distance-top:0;mso-wrap-distance-right:9pt;mso-wrap-distance-bottom:0;mso-position-horizontal:absolute;mso-position-horizontal-relative:text;mso-position-vertical:absolute;mso-position-vertical-relative:text;mso-width-percent:0;mso-height-percent:0;mso-width-relative:margin;mso-height-relative:margin;v-text-anchor:middle" o:gfxdata="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" adj="2182" strokecolor="#7f7f7f [1612]"/>
             </w:pict>
           </mc:Fallback>
         </mc:AlternateContent>
@@ -9118,7 +9288,7 @@
         <mc:AlternateContent>
           <mc:Choice Requires="wpg">
             <w:drawing>
-              <wp:anchor distT="0" distB="0" distL="114300" distR="114300" simplePos="0" relativeHeight="251648000" behindDoc="0" locked="0" layoutInCell="1" allowOverlap="1" wp14:anchorId="6E294CCB" wp14:editId="4173F956">
+              <wp:anchor distT="0" distB="0" distL="114300" distR="114300" simplePos="0" relativeHeight="251646976" behindDoc="0" locked="0" layoutInCell="1" allowOverlap="1" wp14:anchorId="6E294CCB" wp14:editId="4173F956">
                 <wp:simplePos x="0" y="0"/>
                 <wp:positionH relativeFrom="column">
                   <wp:posOffset>4199255</wp:posOffset>
@@ -9260,7 +9430,7 @@
           </mc:Choice>
           <mc:Fallback>
             <w:pict>
-              <v:group w14:anchorId="2ECF91B6" id="Groupe 14" o:spid="_x0000_s1026" style="position:absolute;margin-left:330.65pt;margin-top:-.35pt;width:54.9pt;height:54.9pt;z-index:251648000;mso-width-relative:margin;mso-height-relative:margin" coordsize="15958,15958" o:gfxdata="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">
+              <v:group w14:anchorId="53EAA55E" id="Groupe 14" o:spid="_x0000_s1026" style="position:absolute;margin-left:330.65pt;margin-top:-.35pt;width:54.9pt;height:54.9pt;z-index:251646976;mso-width-relative:margin;mso-height-relative:margin" coordsize="15958,15958" o:gfxdata="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">
                 <v:oval id="Ellipse 15" o:spid="_x0000_s1027" style="position:absolute;width:15958;height:15958;visibility:visible;mso-wrap-style:square;v-text-anchor:middle" o:gfxdata="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" fillcolor="#dfa7a6 [1621]" strokecolor="#bc4542 [3045]">
                   <v:fill color2="#f5e4e4 [501]" rotate="t" angle="180" colors="0 #ffa2a1;22938f #ffbebd;1 #ffe5e5" focus="100%" type="gradient"/>
                   <v:shadow on="t" color="black" opacity="24903f" origin=",.5" offset="0,.55556mm"/>
@@ -9280,7 +9450,7 @@
         <mc:AlternateContent>
           <mc:Choice Requires="wps">
             <w:drawing>
-              <wp:anchor distT="0" distB="0" distL="114300" distR="114300" simplePos="0" relativeHeight="251651072" behindDoc="0" locked="0" layoutInCell="1" allowOverlap="1" wp14:anchorId="1931402C" wp14:editId="117788FE">
+              <wp:anchor distT="0" distB="0" distL="114300" distR="114300" simplePos="0" relativeHeight="251650048" behindDoc="0" locked="0" layoutInCell="1" allowOverlap="1" wp14:anchorId="1931402C" wp14:editId="117788FE">
                 <wp:simplePos x="0" y="0"/>
                 <wp:positionH relativeFrom="column">
                   <wp:posOffset>1753235</wp:posOffset>
@@ -9334,7 +9504,7 @@
           </mc:Choice>
           <mc:Fallback>
             <w:pict>
-              <v:line w14:anchorId="3C495ACC" id="Connecteur droit 18" o:spid="_x0000_s1026" style="position:absolute;z-index:251651072;visibility:visible;mso-wrap-style:square;mso-wrap-distance-left:9pt;mso-wrap-distance-top:0;mso-wrap-distance-right:9pt;mso-wrap-distance-bottom:0;mso-position-horizontal:absolute;mso-position-horizontal-relative:text;mso-position-vertical:absolute;mso-position-vertical-relative:text" from="138.05pt,26.85pt" to="357.9pt,26.85pt" o:gfxdata="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" strokecolor="black [3213]" strokeweight="1.5pt"/>
+              <v:line w14:anchorId="727A5975" id="Connecteur droit 18" o:spid="_x0000_s1026" style="position:absolute;z-index:251650048;visibility:visible;mso-wrap-style:square;mso-wrap-distance-left:9pt;mso-wrap-distance-top:0;mso-wrap-distance-right:9pt;mso-wrap-distance-bottom:0;mso-position-horizontal:absolute;mso-position-horizontal-relative:text;mso-position-vertical:absolute;mso-position-vertical-relative:text" from="138.05pt,26.85pt" to="357.9pt,26.85pt" o:gfxdata="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" strokecolor="black [3213]" strokeweight="1.5pt"/>
             </w:pict>
           </mc:Fallback>
         </mc:AlternateContent>
@@ -9349,7 +9519,7 @@
         <mc:AlternateContent>
           <mc:Choice Requires="wps">
             <w:drawing>
-              <wp:anchor distT="0" distB="0" distL="114300" distR="114300" simplePos="0" relativeHeight="251657216" behindDoc="0" locked="0" layoutInCell="1" allowOverlap="1" wp14:anchorId="31CF23CF" wp14:editId="729D8421">
+              <wp:anchor distT="0" distB="0" distL="114300" distR="114300" simplePos="0" relativeHeight="251656192" behindDoc="0" locked="0" layoutInCell="1" allowOverlap="1" wp14:anchorId="31CF23CF" wp14:editId="729D8421">
                 <wp:simplePos x="0" y="0"/>
                 <wp:positionH relativeFrom="column">
                   <wp:posOffset>1772285</wp:posOffset>
@@ -9428,7 +9598,7 @@
           </mc:Choice>
           <mc:Fallback>
             <w:pict>
-              <v:shape w14:anchorId="31CF23CF" id="Zone de texte 21" o:spid="_x0000_s1057" type="#_x0000_t202" style="position:absolute;margin-left:139.55pt;margin-top:3.2pt;width:48.45pt;height:23.4pt;z-index:251657216;visibility:visible;mso-wrap-style:square;mso-width-percent:0;mso-height-percent:0;mso-wrap-distance-left:9pt;mso-wrap-distance-top:0;mso-wrap-distance-right:9pt;mso-wrap-distance-bottom:0;mso-position-horizontal:absolute;mso-position-horizontal-relative:text;mso-position-vertical:absolute;mso-position-vertical-relative:text;mso-width-percent:0;mso-height-percent:0;mso-width-relative:margin;mso-height-relative:margin;v-text-anchor:top" o:gfxdata="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" filled="f" stroked="f" strokeweight=".5pt">
+              <v:shape w14:anchorId="31CF23CF" id="Zone de texte 21" o:spid="_x0000_s1057" type="#_x0000_t202" style="position:absolute;margin-left:139.55pt;margin-top:3.2pt;width:48.45pt;height:23.4pt;z-index:251656192;visibility:visible;mso-wrap-style:square;mso-width-percent:0;mso-height-percent:0;mso-wrap-distance-left:9pt;mso-wrap-distance-top:0;mso-wrap-distance-right:9pt;mso-wrap-distance-bottom:0;mso-position-horizontal:absolute;mso-position-horizontal-relative:text;mso-position-vertical:absolute;mso-position-vertical-relative:text;mso-width-percent:0;mso-height-percent:0;mso-width-relative:margin;mso-height-relative:margin;v-text-anchor:top" o:gfxdata="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" filled="f" stroked="f" strokeweight=".5pt">
                 <v:textbox>
                   <w:txbxContent>
                     <w:p>
@@ -9458,7 +9628,7 @@
         <mc:AlternateContent>
           <mc:Choice Requires="wps">
             <w:drawing>
-              <wp:anchor distT="0" distB="0" distL="114300" distR="114300" simplePos="0" relativeHeight="251666432" behindDoc="0" locked="0" layoutInCell="1" allowOverlap="1" wp14:anchorId="1FE2CE37" wp14:editId="5B0DE0EE">
+              <wp:anchor distT="0" distB="0" distL="114300" distR="114300" simplePos="0" relativeHeight="251665408" behindDoc="0" locked="0" layoutInCell="1" allowOverlap="1" wp14:anchorId="1FE2CE37" wp14:editId="5B0DE0EE">
                 <wp:simplePos x="0" y="0"/>
                 <wp:positionH relativeFrom="column">
                   <wp:posOffset>1427810</wp:posOffset>
@@ -9543,7 +9713,7 @@
           </mc:Choice>
           <mc:Fallback>
             <w:pict>
-              <v:shape w14:anchorId="1FE2CE37" id="Zone de texte 24" o:spid="_x0000_s1058" type="#_x0000_t202" style="position:absolute;margin-left:112.45pt;margin-top:18.15pt;width:57.75pt;height:23.4pt;z-index:251666432;visibility:visible;mso-wrap-style:square;mso-width-percent:0;mso-height-percent:0;mso-wrap-distance-left:9pt;mso-wrap-distance-top:0;mso-wrap-distance-right:9pt;mso-wrap-distance-bottom:0;mso-position-horizontal:absolute;mso-position-horizontal-relative:text;mso-position-vertical:absolute;mso-position-vertical-relative:text;mso-width-percent:0;mso-height-percent:0;mso-width-relative:margin;mso-height-relative:margin;v-text-anchor:top" o:gfxdata="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" filled="f" stroked="f" strokeweight=".5pt">
+              <v:shape w14:anchorId="1FE2CE37" id="Zone de texte 24" o:spid="_x0000_s1058" type="#_x0000_t202" style="position:absolute;margin-left:112.45pt;margin-top:18.15pt;width:57.75pt;height:23.4pt;z-index:251665408;visibility:visible;mso-wrap-style:square;mso-width-percent:0;mso-height-percent:0;mso-wrap-distance-left:9pt;mso-wrap-distance-top:0;mso-wrap-distance-right:9pt;mso-wrap-distance-bottom:0;mso-position-horizontal:absolute;mso-position-horizontal-relative:text;mso-position-vertical:absolute;mso-position-vertical-relative:text;mso-width-percent:0;mso-height-percent:0;mso-width-relative:margin;mso-height-relative:margin;v-text-anchor:top" o:gfxdata="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" filled="f" stroked="f" strokeweight=".5pt">
                 <v:textbox>
                   <w:txbxContent>
                     <w:p>
@@ -9963,7 +10133,7 @@
       <w:pPr>
         <w:pStyle w:val="Heading2"/>
       </w:pPr>
-      <w:bookmarkStart w:id="15" w:name="_Toc383377793"/>
+      <w:bookmarkStart w:id="15" w:name="_Toc384516010"/>
       <w:r>
         <w:lastRenderedPageBreak/>
         <w:t>Champ de pesanteur</w:t>
@@ -10397,7 +10567,7 @@
       <w:pPr>
         <w:pStyle w:val="Heading1"/>
       </w:pPr>
-      <w:bookmarkStart w:id="16" w:name="_Toc383377794"/>
+      <w:bookmarkStart w:id="16" w:name="_Toc384516011"/>
       <w:r>
         <w:lastRenderedPageBreak/>
         <w:t>M</w:t>
@@ -10411,7 +10581,7 @@
       <w:pPr>
         <w:pStyle w:val="Heading2"/>
       </w:pPr>
-      <w:bookmarkStart w:id="17" w:name="_Toc383377795"/>
+      <w:bookmarkStart w:id="17" w:name="_Toc384516012"/>
       <w:r>
         <w:t>Uniforme</w:t>
       </w:r>
@@ -10819,7 +10989,7 @@
       <w:pPr>
         <w:pStyle w:val="Heading2"/>
       </w:pPr>
-      <w:bookmarkStart w:id="18" w:name="_Toc383377796"/>
+      <w:bookmarkStart w:id="18" w:name="_Toc384516013"/>
       <w:r>
         <w:lastRenderedPageBreak/>
         <w:t>Uniformément accéléré</w:t>
@@ -11383,7 +11553,7 @@
       <w:pPr>
         <w:pStyle w:val="Heading2"/>
       </w:pPr>
-      <w:bookmarkStart w:id="19" w:name="_Toc383377797"/>
+      <w:bookmarkStart w:id="19" w:name="_Toc384516014"/>
       <w:r>
         <w:rPr>
           <w:rFonts w:eastAsiaTheme="minorEastAsia"/>
@@ -11896,7 +12066,7 @@
       <w:pPr>
         <w:pStyle w:val="Heading2"/>
       </w:pPr>
-      <w:bookmarkStart w:id="20" w:name="_Toc383377798"/>
+      <w:bookmarkStart w:id="20" w:name="_Toc384516015"/>
       <w:r>
         <w:lastRenderedPageBreak/>
         <w:t>Force centripète sur virage surélevé</w:t>
@@ -12485,7 +12655,7 @@
         <mc:AlternateContent>
           <mc:Choice Requires="wpg">
             <w:drawing>
-              <wp:anchor distT="0" distB="0" distL="114300" distR="114300" simplePos="0" relativeHeight="251641856" behindDoc="0" locked="0" layoutInCell="1" allowOverlap="1">
+              <wp:anchor distT="0" distB="0" distL="114300" distR="114300" simplePos="0" relativeHeight="251640832" behindDoc="0" locked="0" layoutInCell="1" allowOverlap="1">
                 <wp:simplePos x="1673525" y="3769743"/>
                 <wp:positionH relativeFrom="margin">
                   <wp:align>center</wp:align>
@@ -18176,7 +18346,7 @@
           </mc:Choice>
           <mc:Fallback>
             <w:pict>
-              <v:group id="Groupe 2" o:spid="_x0000_s1059" style="position:absolute;margin-left:0;margin-top:0;width:392.4pt;height:441.9pt;z-index:251641856;mso-position-horizontal:center;mso-position-horizontal-relative:margin;mso-position-vertical:center;mso-position-vertical-relative:margin" coordsize="49837,56121" o:gfxdata="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">
+              <v:group id="Groupe 2" o:spid="_x0000_s1059" style="position:absolute;margin-left:0;margin-top:0;width:392.4pt;height:441.9pt;z-index:251640832;mso-position-horizontal:center;mso-position-horizontal-relative:margin;mso-position-vertical:center;mso-position-vertical-relative:margin" coordsize="49837,56121" o:gfxdata="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">
                 <v:group id="Groupe 388" o:spid="_x0000_s1060" style="position:absolute;width:41884;height:56121" coordorigin="1981,830" coordsize="6596,8838" o:gfxdata="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">
                   <v:shapetype id="_x0000_t75" coordsize="21600,21600" o:spt="75" o:preferrelative="t" path="m@4@5l@4@11@9@11@9@5xe" filled="f" stroked="f">
                     <v:stroke joinstyle="miter"/>
@@ -19306,7 +19476,7 @@
       <w:pPr>
         <w:pStyle w:val="Heading1"/>
       </w:pPr>
-      <w:bookmarkStart w:id="21" w:name="_Toc383377799"/>
+      <w:bookmarkStart w:id="21" w:name="_Toc384516016"/>
       <w:r>
         <w:lastRenderedPageBreak/>
         <w:t>Orbite géostationnaire</w:t>
@@ -19325,7 +19495,7 @@
         <mc:AlternateContent>
           <mc:Choice Requires="wpg">
             <w:drawing>
-              <wp:anchor distT="0" distB="0" distL="114300" distR="114300" simplePos="0" relativeHeight="251667456" behindDoc="1" locked="0" layoutInCell="1" allowOverlap="1" wp14:anchorId="28A8D200" wp14:editId="6F8D21D0">
+              <wp:anchor distT="0" distB="0" distL="114300" distR="114300" simplePos="0" relativeHeight="251666432" behindDoc="1" locked="0" layoutInCell="1" allowOverlap="1" wp14:anchorId="28A8D200" wp14:editId="6F8D21D0">
                 <wp:simplePos x="0" y="0"/>
                 <wp:positionH relativeFrom="margin">
                   <wp:posOffset>1481455</wp:posOffset>
@@ -20094,7 +20264,7 @@
           </mc:Choice>
           <mc:Fallback>
             <w:pict>
-              <v:group w14:anchorId="28A8D200" id="Groupe 463" o:spid="_x0000_s1132" style="position:absolute;left:0;text-align:left;margin-left:116.65pt;margin-top:79.2pt;width:250.75pt;height:178.5pt;z-index:-251649024;mso-position-horizontal-relative:margin;mso-position-vertical-relative:margin" coordsize="31845,22669" o:gfxdata="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">
+              <v:group w14:anchorId="28A8D200" id="Groupe 463" o:spid="_x0000_s1132" style="position:absolute;left:0;text-align:left;margin-left:116.65pt;margin-top:79.2pt;width:250.75pt;height:178.5pt;z-index:-251650048;mso-position-horizontal-relative:margin;mso-position-vertical-relative:margin" coordsize="31845,22669" o:gfxdata="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">
                 <v:group id="Groupe 8" o:spid="_x0000_s1133" style="position:absolute;left:7810;top:7334;width:6972;height:6972" coordsize="15958,15958" o:gfxdata="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">
                   <v:oval id="Ellipse 10" o:spid="_x0000_s1134" style="position:absolute;width:15958;height:15958;visibility:visible;mso-wrap-style:square;v-text-anchor:middle" o:gfxdata="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" fillcolor="#fbcaa2 [1625]" strokecolor="#f68c36 [3049]">
                     <v:fill color2="#fdefe3 [505]" rotate="t" angle="180" colors="0 #ffbe86;22938f #ffd0aa;1 #ffebdb" focus="100%" type="gradient"/>
@@ -21172,7 +21342,7 @@
       <w:pPr>
         <w:pStyle w:val="Heading1"/>
       </w:pPr>
-      <w:bookmarkStart w:id="22" w:name="_Toc383377800"/>
+      <w:bookmarkStart w:id="22" w:name="_Toc384516017"/>
       <w:r>
         <w:lastRenderedPageBreak/>
         <w:t>Énergie et Puissance</w:t>
@@ -21183,7 +21353,7 @@
       <w:pPr>
         <w:pStyle w:val="Heading2"/>
       </w:pPr>
-      <w:bookmarkStart w:id="23" w:name="_Toc383377801"/>
+      <w:bookmarkStart w:id="23" w:name="_Toc384516018"/>
       <w:r>
         <w:t>Travail d</w:t>
       </w:r>
@@ -21207,18 +21377,18 @@
         <mc:AlternateContent>
           <mc:Choice Requires="wpg">
             <w:drawing>
-              <wp:anchor distT="0" distB="0" distL="114300" distR="114300" simplePos="0" relativeHeight="251671552" behindDoc="0" locked="0" layoutInCell="1" allowOverlap="1" wp14:anchorId="286085FF" wp14:editId="1A013E1D">
+              <wp:anchor distT="0" distB="0" distL="114300" distR="114300" simplePos="0" relativeHeight="251675648" behindDoc="0" locked="0" layoutInCell="1" allowOverlap="1">
                 <wp:simplePos x="0" y="0"/>
-                <wp:positionH relativeFrom="margin">
-                  <wp:posOffset>2205990</wp:posOffset>
+                <wp:positionH relativeFrom="column">
+                  <wp:posOffset>2205432</wp:posOffset>
                 </wp:positionH>
-                <wp:positionV relativeFrom="margin">
-                  <wp:posOffset>1591784</wp:posOffset>
+                <wp:positionV relativeFrom="paragraph">
+                  <wp:posOffset>760839</wp:posOffset>
                 </wp:positionV>
                 <wp:extent cx="1843405" cy="1228725"/>
                 <wp:effectExtent l="57150" t="0" r="0" b="85725"/>
                 <wp:wrapNone/>
-                <wp:docPr id="491" name="Groupe 491"/>
+                <wp:docPr id="39" name="Group 39"/>
                 <wp:cNvGraphicFramePr/>
                 <a:graphic xmlns:a="http://schemas.openxmlformats.org/drawingml/2006/main">
                   <a:graphicData uri="http://schemas.microsoft.com/office/word/2010/wordprocessingGroup">
@@ -21229,76 +21399,76 @@
                           <a:off x="0" y="0"/>
                           <a:ext cx="1843405" cy="1228725"/>
                           <a:chOff x="0" y="0"/>
-                          <a:chExt cx="1846552" cy="1232964"/>
+                          <a:chExt cx="1843405" cy="1228725"/>
                         </a:xfrm>
                       </wpg:grpSpPr>
+                      <wps:wsp>
+                        <wps:cNvPr id="37" name="Arc 37"/>
+                        <wps:cNvSpPr/>
+                        <wps:spPr>
+                          <a:xfrm rot="9941819">
+                            <a:off x="1359423" y="157197"/>
+                            <a:ext cx="299720" cy="304165"/>
+                          </a:xfrm>
+                          <a:prstGeom prst="arc">
+                            <a:avLst>
+                              <a:gd name="adj1" fmla="val 16970355"/>
+                              <a:gd name="adj2" fmla="val 0"/>
+                            </a:avLst>
+                          </a:prstGeom>
+                          <a:ln>
+                            <a:solidFill>
+                              <a:schemeClr val="bg1">
+                                <a:lumMod val="65000"/>
+                              </a:schemeClr>
+                            </a:solidFill>
+                          </a:ln>
+                        </wps:spPr>
+                        <wps:style>
+                          <a:lnRef idx="1">
+                            <a:schemeClr val="accent1"/>
+                          </a:lnRef>
+                          <a:fillRef idx="0">
+                            <a:schemeClr val="accent1"/>
+                          </a:fillRef>
+                          <a:effectRef idx="0">
+                            <a:schemeClr val="accent1"/>
+                          </a:effectRef>
+                          <a:fontRef idx="minor">
+                            <a:schemeClr val="tx1"/>
+                          </a:fontRef>
+                        </wps:style>
+                        <wps:bodyPr rot="0" spcFirstLastPara="0" vertOverflow="overflow" horzOverflow="overflow" vert="horz" wrap="square" lIns="91440" tIns="45720" rIns="91440" bIns="45720" numCol="1" spcCol="0" rtlCol="0" fromWordArt="0" anchor="ctr" anchorCtr="0" forceAA="0" compatLnSpc="1">
+                          <a:prstTxWarp prst="textNoShape">
+                            <a:avLst/>
+                          </a:prstTxWarp>
+                          <a:noAutofit/>
+                        </wps:bodyPr>
+                      </wps:wsp>
                       <wpg:grpSp>
-                        <wpg:cNvPr id="482" name="Groupe 482"/>
+                        <wpg:cNvPr id="491" name="Groupe 491"/>
                         <wpg:cNvGrpSpPr/>
                         <wpg:grpSpPr>
                           <a:xfrm>
-                            <a:off x="0" y="218783"/>
-                            <a:ext cx="1628776" cy="1010285"/>
+                            <a:off x="0" y="0"/>
+                            <a:ext cx="1843405" cy="1228725"/>
                             <a:chOff x="0" y="0"/>
-                            <a:chExt cx="1628776" cy="1010285"/>
+                            <a:chExt cx="1846552" cy="1232964"/>
                           </a:xfrm>
                         </wpg:grpSpPr>
                         <wpg:grpSp>
-                          <wpg:cNvPr id="477" name="Groupe 477"/>
+                          <wpg:cNvPr id="482" name="Groupe 482"/>
                           <wpg:cNvGrpSpPr/>
                           <wpg:grpSpPr>
                             <a:xfrm>
-                              <a:off x="0" y="0"/>
+                              <a:off x="0" y="218783"/>
                               <a:ext cx="1628776" cy="1010285"/>
                               <a:chOff x="0" y="0"/>
                               <a:chExt cx="1628776" cy="1010285"/>
                             </a:xfrm>
                           </wpg:grpSpPr>
-                          <wps:wsp>
-                            <wps:cNvPr id="476" name="Arc 476"/>
-                            <wps:cNvSpPr/>
-                            <wps:spPr>
-                              <a:xfrm rot="2438908">
-                                <a:off x="206136" y="642194"/>
-                                <a:ext cx="300797" cy="305692"/>
-                              </a:xfrm>
-                              <a:prstGeom prst="arc">
-                                <a:avLst>
-                                  <a:gd name="adj1" fmla="val 16259771"/>
-                                  <a:gd name="adj2" fmla="val 0"/>
-                                </a:avLst>
-                              </a:prstGeom>
-                              <a:ln>
-                                <a:solidFill>
-                                  <a:schemeClr val="bg1">
-                                    <a:lumMod val="65000"/>
-                                  </a:schemeClr>
-                                </a:solidFill>
-                              </a:ln>
-                            </wps:spPr>
-                            <wps:style>
-                              <a:lnRef idx="1">
-                                <a:schemeClr val="accent1"/>
-                              </a:lnRef>
-                              <a:fillRef idx="0">
-                                <a:schemeClr val="accent1"/>
-                              </a:fillRef>
-                              <a:effectRef idx="0">
-                                <a:schemeClr val="accent1"/>
-                              </a:effectRef>
-                              <a:fontRef idx="minor">
-                                <a:schemeClr val="tx1"/>
-                              </a:fontRef>
-                            </wps:style>
-                            <wps:bodyPr rot="0" spcFirstLastPara="0" vertOverflow="overflow" horzOverflow="overflow" vert="horz" wrap="square" lIns="91440" tIns="45720" rIns="91440" bIns="45720" numCol="1" spcCol="0" rtlCol="0" fromWordArt="0" anchor="ctr" anchorCtr="0" forceAA="0" compatLnSpc="1">
-                              <a:prstTxWarp prst="textNoShape">
-                                <a:avLst/>
-                              </a:prstTxWarp>
-                              <a:noAutofit/>
-                            </wps:bodyPr>
-                          </wps:wsp>
                           <wpg:grpSp>
-                            <wpg:cNvPr id="472" name="Groupe 472"/>
+                            <wpg:cNvPr id="477" name="Groupe 477"/>
                             <wpg:cNvGrpSpPr/>
                             <wpg:grpSpPr>
                               <a:xfrm>
@@ -21309,23 +21479,25 @@
                               </a:xfrm>
                             </wpg:grpSpPr>
                             <wps:wsp>
-                              <wps:cNvPr id="470" name="Connecteur droit 470"/>
-                              <wps:cNvCnPr/>
+                              <wps:cNvPr id="476" name="Arc 476"/>
+                              <wps:cNvSpPr/>
                               <wps:spPr>
-                                <a:xfrm flipV="1">
-                                  <a:off x="1511300" y="57150"/>
-                                  <a:ext cx="0" cy="835660"/>
+                                <a:xfrm rot="2438908">
+                                  <a:off x="206136" y="642194"/>
+                                  <a:ext cx="300797" cy="305692"/>
                                 </a:xfrm>
-                                <a:prstGeom prst="line">
-                                  <a:avLst/>
+                                <a:prstGeom prst="arc">
+                                  <a:avLst>
+                                    <a:gd name="adj1" fmla="val 16259771"/>
+                                    <a:gd name="adj2" fmla="val 0"/>
+                                  </a:avLst>
                                 </a:prstGeom>
-                                <a:ln w="19050">
+                                <a:ln>
                                   <a:solidFill>
                                     <a:schemeClr val="bg1">
                                       <a:lumMod val="65000"/>
                                     </a:schemeClr>
                                   </a:solidFill>
-                                  <a:prstDash val="sysDash"/>
                                 </a:ln>
                               </wps:spPr>
                               <wps:style>
@@ -21342,10 +21514,15 @@
                                   <a:schemeClr val="tx1"/>
                                 </a:fontRef>
                               </wps:style>
-                              <wps:bodyPr/>
+                              <wps:bodyPr rot="0" spcFirstLastPara="0" vertOverflow="overflow" horzOverflow="overflow" vert="horz" wrap="square" lIns="91440" tIns="45720" rIns="91440" bIns="45720" numCol="1" spcCol="0" rtlCol="0" fromWordArt="0" anchor="ctr" anchorCtr="0" forceAA="0" compatLnSpc="1">
+                                <a:prstTxWarp prst="textNoShape">
+                                  <a:avLst/>
+                                </a:prstTxWarp>
+                                <a:noAutofit/>
+                              </wps:bodyPr>
                             </wps:wsp>
                             <wpg:grpSp>
-                              <wpg:cNvPr id="471" name="Groupe 471"/>
+                              <wpg:cNvPr id="472" name="Groupe 472"/>
                               <wpg:cNvGrpSpPr/>
                               <wpg:grpSpPr>
                                 <a:xfrm>
@@ -21355,158 +21532,242 @@
                                   <a:chExt cx="1628776" cy="1010285"/>
                                 </a:xfrm>
                               </wpg:grpSpPr>
+                              <wps:wsp>
+                                <wps:cNvPr id="470" name="Connecteur droit 470"/>
+                                <wps:cNvCnPr/>
+                                <wps:spPr>
+                                  <a:xfrm flipV="1">
+                                    <a:off x="1511300" y="57150"/>
+                                    <a:ext cx="0" cy="835660"/>
+                                  </a:xfrm>
+                                  <a:prstGeom prst="line">
+                                    <a:avLst/>
+                                  </a:prstGeom>
+                                  <a:ln w="19050">
+                                    <a:solidFill>
+                                      <a:schemeClr val="bg1">
+                                        <a:lumMod val="65000"/>
+                                      </a:schemeClr>
+                                    </a:solidFill>
+                                    <a:prstDash val="sysDash"/>
+                                  </a:ln>
+                                </wps:spPr>
+                                <wps:style>
+                                  <a:lnRef idx="1">
+                                    <a:schemeClr val="accent1"/>
+                                  </a:lnRef>
+                                  <a:fillRef idx="0">
+                                    <a:schemeClr val="accent1"/>
+                                  </a:fillRef>
+                                  <a:effectRef idx="0">
+                                    <a:schemeClr val="accent1"/>
+                                  </a:effectRef>
+                                  <a:fontRef idx="minor">
+                                    <a:schemeClr val="tx1"/>
+                                  </a:fontRef>
+                                </wps:style>
+                                <wps:bodyPr/>
+                              </wps:wsp>
                               <wpg:grpSp>
-                                <wpg:cNvPr id="468" name="Groupe 468"/>
+                                <wpg:cNvPr id="471" name="Groupe 471"/>
                                 <wpg:cNvGrpSpPr/>
                                 <wpg:grpSpPr>
                                   <a:xfrm>
-                                    <a:off x="0" y="777875"/>
-                                    <a:ext cx="1628776" cy="232410"/>
+                                    <a:off x="0" y="0"/>
+                                    <a:ext cx="1628776" cy="1010285"/>
                                     <a:chOff x="0" y="0"/>
-                                    <a:chExt cx="1629163" cy="232913"/>
+                                    <a:chExt cx="1628776" cy="1010285"/>
                                   </a:xfrm>
                                 </wpg:grpSpPr>
                                 <wpg:grpSp>
-                                  <wpg:cNvPr id="467" name="Groupe 467"/>
+                                  <wpg:cNvPr id="468" name="Groupe 468"/>
                                   <wpg:cNvGrpSpPr/>
                                   <wpg:grpSpPr>
                                     <a:xfrm>
-                                      <a:off x="0" y="0"/>
-                                      <a:ext cx="232913" cy="232913"/>
+                                      <a:off x="0" y="777875"/>
+                                      <a:ext cx="1628776" cy="232410"/>
                                       <a:chOff x="0" y="0"/>
-                                      <a:chExt cx="232913" cy="232913"/>
+                                      <a:chExt cx="1629163" cy="232913"/>
                                     </a:xfrm>
                                   </wpg:grpSpPr>
-                                  <wps:wsp>
-                                    <wps:cNvPr id="3" name="Ellipse 3"/>
-                                    <wps:cNvSpPr/>
-                                    <wps:spPr>
+                                  <wpg:grpSp>
+                                    <wpg:cNvPr id="467" name="Groupe 467"/>
+                                    <wpg:cNvGrpSpPr/>
+                                    <wpg:grpSpPr>
                                       <a:xfrm>
                                         <a:off x="0" y="0"/>
                                         <a:ext cx="232913" cy="232913"/>
+                                        <a:chOff x="0" y="0"/>
+                                        <a:chExt cx="232913" cy="232913"/>
                                       </a:xfrm>
-                                      <a:prstGeom prst="ellipse">
+                                    </wpg:grpSpPr>
+                                    <wps:wsp>
+                                      <wps:cNvPr id="3" name="Ellipse 3"/>
+                                      <wps:cNvSpPr/>
+                                      <wps:spPr>
+                                        <a:xfrm>
+                                          <a:off x="0" y="0"/>
+                                          <a:ext cx="232913" cy="232913"/>
+                                        </a:xfrm>
+                                        <a:prstGeom prst="ellipse">
+                                          <a:avLst/>
+                                        </a:prstGeom>
+                                      </wps:spPr>
+                                      <wps:style>
+                                        <a:lnRef idx="1">
+                                          <a:schemeClr val="accent1"/>
+                                        </a:lnRef>
+                                        <a:fillRef idx="2">
+                                          <a:schemeClr val="accent1"/>
+                                        </a:fillRef>
+                                        <a:effectRef idx="1">
+                                          <a:schemeClr val="accent1"/>
+                                        </a:effectRef>
+                                        <a:fontRef idx="minor">
+                                          <a:schemeClr val="dk1"/>
+                                        </a:fontRef>
+                                      </wps:style>
+                                      <wps:bodyPr rot="0" spcFirstLastPara="0" vertOverflow="overflow" horzOverflow="overflow" vert="horz" wrap="square" lIns="91440" tIns="45720" rIns="91440" bIns="45720" numCol="1" spcCol="0" rtlCol="0" fromWordArt="0" anchor="ctr" anchorCtr="0" forceAA="0" compatLnSpc="1">
+                                        <a:prstTxWarp prst="textNoShape">
+                                          <a:avLst/>
+                                        </a:prstTxWarp>
+                                        <a:noAutofit/>
+                                      </wps:bodyPr>
+                                    </wps:wsp>
+                                    <wpg:grpSp>
+                                      <wpg:cNvPr id="466" name="Groupe 466"/>
+                                      <wpg:cNvGrpSpPr/>
+                                      <wpg:grpSpPr>
+                                        <a:xfrm>
+                                          <a:off x="88986" y="82849"/>
+                                          <a:ext cx="61595" cy="72390"/>
+                                          <a:chOff x="0" y="0"/>
+                                          <a:chExt cx="61706" cy="72881"/>
+                                        </a:xfrm>
+                                      </wpg:grpSpPr>
+                                      <wps:wsp>
+                                        <wps:cNvPr id="464" name="Connecteur droit 464"/>
+                                        <wps:cNvCnPr/>
+                                        <wps:spPr>
+                                          <a:xfrm>
+                                            <a:off x="30684" y="0"/>
+                                            <a:ext cx="0" cy="72881"/>
+                                          </a:xfrm>
+                                          <a:prstGeom prst="line">
+                                            <a:avLst/>
+                                          </a:prstGeom>
+                                          <a:ln w="19050">
+                                            <a:solidFill>
+                                              <a:schemeClr val="accent5">
+                                                <a:lumMod val="50000"/>
+                                              </a:schemeClr>
+                                            </a:solidFill>
+                                          </a:ln>
+                                        </wps:spPr>
+                                        <wps:style>
+                                          <a:lnRef idx="1">
+                                            <a:schemeClr val="accent1"/>
+                                          </a:lnRef>
+                                          <a:fillRef idx="0">
+                                            <a:schemeClr val="accent1"/>
+                                          </a:fillRef>
+                                          <a:effectRef idx="0">
+                                            <a:schemeClr val="accent1"/>
+                                          </a:effectRef>
+                                          <a:fontRef idx="minor">
+                                            <a:schemeClr val="tx1"/>
+                                          </a:fontRef>
+                                        </wps:style>
+                                        <wps:bodyPr/>
+                                      </wps:wsp>
+                                      <wps:wsp>
+                                        <wps:cNvPr id="465" name="Connecteur droit 465"/>
+                                        <wps:cNvCnPr/>
+                                        <wps:spPr>
+                                          <a:xfrm>
+                                            <a:off x="0" y="33753"/>
+                                            <a:ext cx="61706" cy="0"/>
+                                          </a:xfrm>
+                                          <a:prstGeom prst="line">
+                                            <a:avLst/>
+                                          </a:prstGeom>
+                                          <a:ln w="19050">
+                                            <a:solidFill>
+                                              <a:schemeClr val="accent5">
+                                                <a:lumMod val="50000"/>
+                                              </a:schemeClr>
+                                            </a:solidFill>
+                                          </a:ln>
+                                        </wps:spPr>
+                                        <wps:style>
+                                          <a:lnRef idx="1">
+                                            <a:schemeClr val="accent1"/>
+                                          </a:lnRef>
+                                          <a:fillRef idx="0">
+                                            <a:schemeClr val="accent1"/>
+                                          </a:fillRef>
+                                          <a:effectRef idx="0">
+                                            <a:schemeClr val="accent1"/>
+                                          </a:effectRef>
+                                          <a:fontRef idx="minor">
+                                            <a:schemeClr val="tx1"/>
+                                          </a:fontRef>
+                                        </wps:style>
+                                        <wps:bodyPr/>
+                                      </wps:wsp>
+                                    </wpg:grpSp>
+                                  </wpg:grpSp>
+                                  <wps:wsp>
+                                    <wps:cNvPr id="6" name="Connecteur droit avec flèche 6"/>
+                                    <wps:cNvCnPr/>
+                                    <wps:spPr>
+                                      <a:xfrm flipV="1">
+                                        <a:off x="150355" y="116355"/>
+                                        <a:ext cx="1478808" cy="1"/>
+                                      </a:xfrm>
+                                      <a:prstGeom prst="straightConnector1">
                                         <a:avLst/>
                                       </a:prstGeom>
+                                      <a:ln w="19050">
+                                        <a:solidFill>
+                                          <a:schemeClr val="accent1">
+                                            <a:lumMod val="75000"/>
+                                          </a:schemeClr>
+                                        </a:solidFill>
+                                        <a:tailEnd type="arrow"/>
+                                      </a:ln>
                                     </wps:spPr>
                                     <wps:style>
                                       <a:lnRef idx="1">
                                         <a:schemeClr val="accent1"/>
                                       </a:lnRef>
-                                      <a:fillRef idx="2">
+                                      <a:fillRef idx="0">
                                         <a:schemeClr val="accent1"/>
                                       </a:fillRef>
-                                      <a:effectRef idx="1">
+                                      <a:effectRef idx="0">
                                         <a:schemeClr val="accent1"/>
                                       </a:effectRef>
                                       <a:fontRef idx="minor">
-                                        <a:schemeClr val="dk1"/>
+                                        <a:schemeClr val="tx1"/>
                                       </a:fontRef>
                                     </wps:style>
-                                    <wps:bodyPr rot="0" spcFirstLastPara="0" vertOverflow="overflow" horzOverflow="overflow" vert="horz" wrap="square" lIns="91440" tIns="45720" rIns="91440" bIns="45720" numCol="1" spcCol="0" rtlCol="0" fromWordArt="0" anchor="ctr" anchorCtr="0" forceAA="0" compatLnSpc="1">
-                                      <a:prstTxWarp prst="textNoShape">
-                                        <a:avLst/>
-                                      </a:prstTxWarp>
-                                      <a:noAutofit/>
-                                    </wps:bodyPr>
+                                    <wps:bodyPr/>
                                   </wps:wsp>
-                                  <wpg:grpSp>
-                                    <wpg:cNvPr id="466" name="Groupe 466"/>
-                                    <wpg:cNvGrpSpPr/>
-                                    <wpg:grpSpPr>
-                                      <a:xfrm>
-                                        <a:off x="88986" y="82849"/>
-                                        <a:ext cx="61595" cy="72390"/>
-                                        <a:chOff x="0" y="0"/>
-                                        <a:chExt cx="61706" cy="72881"/>
-                                      </a:xfrm>
-                                    </wpg:grpSpPr>
-                                    <wps:wsp>
-                                      <wps:cNvPr id="464" name="Connecteur droit 464"/>
-                                      <wps:cNvCnPr/>
-                                      <wps:spPr>
-                                        <a:xfrm>
-                                          <a:off x="30684" y="0"/>
-                                          <a:ext cx="0" cy="72881"/>
-                                        </a:xfrm>
-                                        <a:prstGeom prst="line">
-                                          <a:avLst/>
-                                        </a:prstGeom>
-                                        <a:ln w="19050">
-                                          <a:solidFill>
-                                            <a:schemeClr val="accent5">
-                                              <a:lumMod val="50000"/>
-                                            </a:schemeClr>
-                                          </a:solidFill>
-                                        </a:ln>
-                                      </wps:spPr>
-                                      <wps:style>
-                                        <a:lnRef idx="1">
-                                          <a:schemeClr val="accent1"/>
-                                        </a:lnRef>
-                                        <a:fillRef idx="0">
-                                          <a:schemeClr val="accent1"/>
-                                        </a:fillRef>
-                                        <a:effectRef idx="0">
-                                          <a:schemeClr val="accent1"/>
-                                        </a:effectRef>
-                                        <a:fontRef idx="minor">
-                                          <a:schemeClr val="tx1"/>
-                                        </a:fontRef>
-                                      </wps:style>
-                                      <wps:bodyPr/>
-                                    </wps:wsp>
-                                    <wps:wsp>
-                                      <wps:cNvPr id="465" name="Connecteur droit 465"/>
-                                      <wps:cNvCnPr/>
-                                      <wps:spPr>
-                                        <a:xfrm>
-                                          <a:off x="0" y="33753"/>
-                                          <a:ext cx="61706" cy="0"/>
-                                        </a:xfrm>
-                                        <a:prstGeom prst="line">
-                                          <a:avLst/>
-                                        </a:prstGeom>
-                                        <a:ln w="19050">
-                                          <a:solidFill>
-                                            <a:schemeClr val="accent5">
-                                              <a:lumMod val="50000"/>
-                                            </a:schemeClr>
-                                          </a:solidFill>
-                                        </a:ln>
-                                      </wps:spPr>
-                                      <wps:style>
-                                        <a:lnRef idx="1">
-                                          <a:schemeClr val="accent1"/>
-                                        </a:lnRef>
-                                        <a:fillRef idx="0">
-                                          <a:schemeClr val="accent1"/>
-                                        </a:fillRef>
-                                        <a:effectRef idx="0">
-                                          <a:schemeClr val="accent1"/>
-                                        </a:effectRef>
-                                        <a:fontRef idx="minor">
-                                          <a:schemeClr val="tx1"/>
-                                        </a:fontRef>
-                                      </wps:style>
-                                      <wps:bodyPr/>
-                                    </wps:wsp>
-                                  </wpg:grpSp>
                                 </wpg:grpSp>
                                 <wps:wsp>
-                                  <wps:cNvPr id="6" name="Connecteur droit avec flèche 6"/>
+                                  <wps:cNvPr id="469" name="Connecteur droit avec flèche 469"/>
                                   <wps:cNvCnPr/>
                                   <wps:spPr>
                                     <a:xfrm flipV="1">
-                                      <a:off x="150355" y="116355"/>
-                                      <a:ext cx="1478808" cy="1"/>
+                                      <a:off x="120650" y="0"/>
+                                      <a:ext cx="1470025" cy="887095"/>
                                     </a:xfrm>
                                     <a:prstGeom prst="straightConnector1">
                                       <a:avLst/>
                                     </a:prstGeom>
                                     <a:ln w="19050">
                                       <a:solidFill>
-                                        <a:schemeClr val="accent1">
+                                        <a:schemeClr val="accent3">
                                           <a:lumMod val="75000"/>
                                         </a:schemeClr>
                                       </a:solidFill>
@@ -21530,52 +21791,70 @@
                                   <wps:bodyPr/>
                                 </wps:wsp>
                               </wpg:grpSp>
-                              <wps:wsp>
-                                <wps:cNvPr id="469" name="Connecteur droit avec flèche 469"/>
-                                <wps:cNvCnPr/>
-                                <wps:spPr>
-                                  <a:xfrm flipV="1">
-                                    <a:off x="120650" y="0"/>
-                                    <a:ext cx="1470025" cy="887095"/>
-                                  </a:xfrm>
-                                  <a:prstGeom prst="straightConnector1">
-                                    <a:avLst/>
-                                  </a:prstGeom>
-                                  <a:ln w="19050">
-                                    <a:solidFill>
-                                      <a:schemeClr val="accent3">
-                                        <a:lumMod val="75000"/>
-                                      </a:schemeClr>
-                                    </a:solidFill>
-                                    <a:tailEnd type="arrow"/>
-                                  </a:ln>
-                                </wps:spPr>
-                                <wps:style>
-                                  <a:lnRef idx="1">
-                                    <a:schemeClr val="accent1"/>
-                                  </a:lnRef>
-                                  <a:fillRef idx="0">
-                                    <a:schemeClr val="accent1"/>
-                                  </a:fillRef>
-                                  <a:effectRef idx="0">
-                                    <a:schemeClr val="accent1"/>
-                                  </a:effectRef>
-                                  <a:fontRef idx="minor">
-                                    <a:schemeClr val="tx1"/>
-                                  </a:fontRef>
-                                </wps:style>
-                                <wps:bodyPr/>
-                              </wps:wsp>
                             </wpg:grpSp>
                           </wpg:grpSp>
+                          <wps:wsp>
+                            <wps:cNvPr id="478" name="Zone de texte 478"/>
+                            <wps:cNvSpPr txBox="1"/>
+                            <wps:spPr>
+                              <a:xfrm>
+                                <a:off x="471224" y="622690"/>
+                                <a:ext cx="253365" cy="234950"/>
+                              </a:xfrm>
+                              <a:prstGeom prst="rect">
+                                <a:avLst/>
+                              </a:prstGeom>
+                              <a:noFill/>
+                              <a:ln w="6350">
+                                <a:noFill/>
+                              </a:ln>
+                              <a:effectLst/>
+                            </wps:spPr>
+                            <wps:style>
+                              <a:lnRef idx="0">
+                                <a:schemeClr val="accent1"/>
+                              </a:lnRef>
+                              <a:fillRef idx="0">
+                                <a:schemeClr val="accent1"/>
+                              </a:fillRef>
+                              <a:effectRef idx="0">
+                                <a:schemeClr val="accent1"/>
+                              </a:effectRef>
+                              <a:fontRef idx="minor">
+                                <a:schemeClr val="dk1"/>
+                              </a:fontRef>
+                            </wps:style>
+                            <wps:txbx>
+                              <w:txbxContent>
+                                <w:p>
+                                  <m:oMathPara>
+                                    <m:oMath>
+                                      <m:r>
+                                        <w:rPr>
+                                          <w:rFonts w:ascii="Cambria Math" w:hAnsi="Cambria Math"/>
+                                        </w:rPr>
+                                        <m:t>α</m:t>
+                                      </m:r>
+                                    </m:oMath>
+                                  </m:oMathPara>
+                                </w:p>
+                              </w:txbxContent>
+                            </wps:txbx>
+                            <wps:bodyPr rot="0" spcFirstLastPara="0" vertOverflow="overflow" horzOverflow="overflow" vert="horz" wrap="square" lIns="91440" tIns="45720" rIns="91440" bIns="45720" numCol="1" spcCol="0" rtlCol="0" fromWordArt="0" anchor="t" anchorCtr="0" forceAA="0" compatLnSpc="1">
+                              <a:prstTxWarp prst="textNoShape">
+                                <a:avLst/>
+                              </a:prstTxWarp>
+                              <a:noAutofit/>
+                            </wps:bodyPr>
+                          </wps:wsp>
                         </wpg:grpSp>
                         <wps:wsp>
-                          <wps:cNvPr id="478" name="Zone de texte 478"/>
+                          <wps:cNvPr id="479" name="Zone de texte 479"/>
                           <wps:cNvSpPr txBox="1"/>
                           <wps:spPr>
                             <a:xfrm>
-                              <a:off x="471224" y="622690"/>
-                              <a:ext cx="253365" cy="234950"/>
+                              <a:off x="1486601" y="0"/>
+                              <a:ext cx="253365" cy="273858"/>
                             </a:xfrm>
                             <a:prstGeom prst="rect">
                               <a:avLst/>
@@ -21603,14 +21882,108 @@
                           <wps:txbx>
                             <w:txbxContent>
                               <w:p>
+                                <w:pPr>
+                                  <w:rPr>
+                                    <w:color w:val="76923C" w:themeColor="accent3" w:themeShade="BF"/>
+                                  </w:rPr>
+                                </w:pPr>
                                 <m:oMathPara>
                                   <m:oMath>
-                                    <m:r>
-                                      <w:rPr>
-                                        <w:rFonts w:ascii="Cambria Math" w:hAnsi="Cambria Math"/>
-                                      </w:rPr>
-                                      <m:t>α</m:t>
-                                    </m:r>
+                                    <m:acc>
+                                      <m:accPr>
+                                        <m:chr m:val="⃗"/>
+                                        <m:ctrlPr>
+                                          <w:rPr>
+                                            <w:rFonts w:ascii="Cambria Math" w:hAnsi="Cambria Math"/>
+                                            <w:i/>
+                                            <w:color w:val="76923C" w:themeColor="accent3" w:themeShade="BF"/>
+                                          </w:rPr>
+                                        </m:ctrlPr>
+                                      </m:accPr>
+                                      <m:e>
+                                        <m:r>
+                                          <w:rPr>
+                                            <w:rFonts w:ascii="Cambria Math" w:hAnsi="Cambria Math"/>
+                                            <w:color w:val="76923C" w:themeColor="accent3" w:themeShade="BF"/>
+                                          </w:rPr>
+                                          <m:t>F</m:t>
+                                        </m:r>
+                                      </m:e>
+                                    </m:acc>
+                                  </m:oMath>
+                                </m:oMathPara>
+                              </w:p>
+                            </w:txbxContent>
+                          </wps:txbx>
+                          <wps:bodyPr rot="0" spcFirstLastPara="0" vertOverflow="overflow" horzOverflow="overflow" vert="horz" wrap="square" lIns="91440" tIns="45720" rIns="91440" bIns="45720" numCol="1" spcCol="0" rtlCol="0" fromWordArt="0" anchor="t" anchorCtr="0" forceAA="0" compatLnSpc="1">
+                            <a:prstTxWarp prst="textNoShape">
+                              <a:avLst/>
+                            </a:prstTxWarp>
+                            <a:noAutofit/>
+                          </wps:bodyPr>
+                        </wps:wsp>
+                        <wps:wsp>
+                          <wps:cNvPr id="480" name="Zone de texte 480"/>
+                          <wps:cNvSpPr txBox="1"/>
+                          <wps:spPr>
+                            <a:xfrm>
+                              <a:off x="1593187" y="959279"/>
+                              <a:ext cx="253365" cy="273685"/>
+                            </a:xfrm>
+                            <a:prstGeom prst="rect">
+                              <a:avLst/>
+                            </a:prstGeom>
+                            <a:noFill/>
+                            <a:ln w="6350">
+                              <a:noFill/>
+                            </a:ln>
+                            <a:effectLst/>
+                          </wps:spPr>
+                          <wps:style>
+                            <a:lnRef idx="0">
+                              <a:schemeClr val="accent1"/>
+                            </a:lnRef>
+                            <a:fillRef idx="0">
+                              <a:schemeClr val="accent1"/>
+                            </a:fillRef>
+                            <a:effectRef idx="0">
+                              <a:schemeClr val="accent1"/>
+                            </a:effectRef>
+                            <a:fontRef idx="minor">
+                              <a:schemeClr val="dk1"/>
+                            </a:fontRef>
+                          </wps:style>
+                          <wps:txbx>
+                            <w:txbxContent>
+                              <w:p>
+                                <w:pPr>
+                                  <w:rPr>
+                                    <w:color w:val="365F91" w:themeColor="accent1" w:themeShade="BF"/>
+                                  </w:rPr>
+                                </w:pPr>
+                                <m:oMathPara>
+                                  <m:oMath>
+                                    <m:acc>
+                                      <m:accPr>
+                                        <m:chr m:val="⃗"/>
+                                        <m:ctrlPr>
+                                          <w:rPr>
+                                            <w:rFonts w:ascii="Cambria Math" w:hAnsi="Cambria Math"/>
+                                            <w:i/>
+                                            <w:color w:val="365F91" w:themeColor="accent1" w:themeShade="BF"/>
+                                          </w:rPr>
+                                        </m:ctrlPr>
+                                      </m:accPr>
+                                      <m:e>
+                                        <m:r>
+                                          <w:rPr>
+                                            <w:rFonts w:ascii="Cambria Math" w:hAnsi="Cambria Math"/>
+                                            <w:color w:val="365F91" w:themeColor="accent1" w:themeShade="BF"/>
+                                          </w:rPr>
+                                          <m:t>d</m:t>
+                                        </m:r>
+                                      </m:e>
+                                    </m:acc>
                                   </m:oMath>
                                 </m:oMathPara>
                               </w:p>
@@ -21625,12 +21998,12 @@
                         </wps:wsp>
                       </wpg:grpSp>
                       <wps:wsp>
-                        <wps:cNvPr id="479" name="Zone de texte 479"/>
+                        <wps:cNvPr id="38" name="Zone de texte 478"/>
                         <wps:cNvSpPr txBox="1"/>
                         <wps:spPr>
                           <a:xfrm>
-                            <a:off x="1486601" y="0"/>
-                            <a:ext cx="253365" cy="273858"/>
+                            <a:off x="1244292" y="383030"/>
+                            <a:ext cx="252933" cy="234142"/>
                           </a:xfrm>
                           <a:prstGeom prst="rect">
                             <a:avLst/>
@@ -21658,108 +22031,14 @@
                         <wps:txbx>
                           <w:txbxContent>
                             <w:p>
-                              <w:pPr>
-                                <w:rPr>
-                                  <w:color w:val="76923C" w:themeColor="accent3" w:themeShade="BF"/>
-                                </w:rPr>
-                              </w:pPr>
                               <m:oMathPara>
                                 <m:oMath>
-                                  <m:acc>
-                                    <m:accPr>
-                                      <m:chr m:val="⃗"/>
-                                      <m:ctrlPr>
-                                        <w:rPr>
-                                          <w:rFonts w:ascii="Cambria Math" w:hAnsi="Cambria Math"/>
-                                          <w:i/>
-                                          <w:color w:val="76923C" w:themeColor="accent3" w:themeShade="BF"/>
-                                        </w:rPr>
-                                      </m:ctrlPr>
-                                    </m:accPr>
-                                    <m:e>
-                                      <m:r>
-                                        <w:rPr>
-                                          <w:rFonts w:ascii="Cambria Math" w:hAnsi="Cambria Math"/>
-                                          <w:color w:val="76923C" w:themeColor="accent3" w:themeShade="BF"/>
-                                        </w:rPr>
-                                        <m:t>F</m:t>
-                                      </m:r>
-                                    </m:e>
-                                  </m:acc>
-                                </m:oMath>
-                              </m:oMathPara>
-                            </w:p>
-                          </w:txbxContent>
-                        </wps:txbx>
-                        <wps:bodyPr rot="0" spcFirstLastPara="0" vertOverflow="overflow" horzOverflow="overflow" vert="horz" wrap="square" lIns="91440" tIns="45720" rIns="91440" bIns="45720" numCol="1" spcCol="0" rtlCol="0" fromWordArt="0" anchor="t" anchorCtr="0" forceAA="0" compatLnSpc="1">
-                          <a:prstTxWarp prst="textNoShape">
-                            <a:avLst/>
-                          </a:prstTxWarp>
-                          <a:noAutofit/>
-                        </wps:bodyPr>
-                      </wps:wsp>
-                      <wps:wsp>
-                        <wps:cNvPr id="480" name="Zone de texte 480"/>
-                        <wps:cNvSpPr txBox="1"/>
-                        <wps:spPr>
-                          <a:xfrm>
-                            <a:off x="1593187" y="959279"/>
-                            <a:ext cx="253365" cy="273685"/>
-                          </a:xfrm>
-                          <a:prstGeom prst="rect">
-                            <a:avLst/>
-                          </a:prstGeom>
-                          <a:noFill/>
-                          <a:ln w="6350">
-                            <a:noFill/>
-                          </a:ln>
-                          <a:effectLst/>
-                        </wps:spPr>
-                        <wps:style>
-                          <a:lnRef idx="0">
-                            <a:schemeClr val="accent1"/>
-                          </a:lnRef>
-                          <a:fillRef idx="0">
-                            <a:schemeClr val="accent1"/>
-                          </a:fillRef>
-                          <a:effectRef idx="0">
-                            <a:schemeClr val="accent1"/>
-                          </a:effectRef>
-                          <a:fontRef idx="minor">
-                            <a:schemeClr val="dk1"/>
-                          </a:fontRef>
-                        </wps:style>
-                        <wps:txbx>
-                          <w:txbxContent>
-                            <w:p>
-                              <w:pPr>
-                                <w:rPr>
-                                  <w:color w:val="365F91" w:themeColor="accent1" w:themeShade="BF"/>
-                                </w:rPr>
-                              </w:pPr>
-                              <m:oMathPara>
-                                <m:oMath>
-                                  <m:acc>
-                                    <m:accPr>
-                                      <m:chr m:val="⃗"/>
-                                      <m:ctrlPr>
-                                        <w:rPr>
-                                          <w:rFonts w:ascii="Cambria Math" w:hAnsi="Cambria Math"/>
-                                          <w:i/>
-                                          <w:color w:val="365F91" w:themeColor="accent1" w:themeShade="BF"/>
-                                        </w:rPr>
-                                      </m:ctrlPr>
-                                    </m:accPr>
-                                    <m:e>
-                                      <m:r>
-                                        <w:rPr>
-                                          <w:rFonts w:ascii="Cambria Math" w:hAnsi="Cambria Math"/>
-                                          <w:color w:val="365F91" w:themeColor="accent1" w:themeShade="BF"/>
-                                        </w:rPr>
-                                        <m:t>d</m:t>
-                                      </m:r>
-                                    </m:e>
-                                  </m:acc>
+                                  <m:r>
+                                    <w:rPr>
+                                      <w:rFonts w:ascii="Cambria Math" w:hAnsi="Cambria Math"/>
+                                    </w:rPr>
+                                    <m:t>β</m:t>
+                                  </m:r>
                                 </m:oMath>
                               </m:oMathPara>
                             </w:p>
@@ -21780,50 +22059,131 @@
           </mc:Choice>
           <mc:Fallback>
             <w:pict>
-              <v:group w14:anchorId="286085FF" id="Groupe 491" o:spid="_x0000_s1151" style="position:absolute;left:0;text-align:left;margin-left:173.7pt;margin-top:125.35pt;width:145.15pt;height:96.75pt;z-index:251671552;mso-position-horizontal-relative:margin;mso-position-vertical-relative:margin" coordsize="18465,12329" o:gfxdata="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">
-                <v:group id="Groupe 482" o:spid="_x0000_s1152" style="position:absolute;top:2187;width:16287;height:10103" coordsize="16287,10102" o:gfxdata="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">
-                  <v:group id="Groupe 477" o:spid="_x0000_s1153" style="position:absolute;width:16287;height:10102" coordsize="16287,10102" o:gfxdata="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">
-                    <v:shape id="Arc 476" o:spid="_x0000_s1154" style="position:absolute;left:2061;top:6421;width:3008;height:3057;rotation:2663938fd;visibility:visible;mso-wrap-style:square;v-text-anchor:middle" coordsize="300797,305692" o:gfxdata="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" path="m153056,24nsc235070,1497,300798,69484,300798,152846r-150399,c151285,101905,152170,50965,153056,24xem153056,24nfc235070,1497,300798,69484,300798,152846e" filled="f" strokecolor="#a5a5a5 [2092]">
-                      <v:path arrowok="t" o:connecttype="custom" o:connectlocs="153056,24;300798,152846" o:connectangles="0,0"/>
-                    </v:shape>
-                    <v:group id="Groupe 472" o:spid="_x0000_s1155" style="position:absolute;width:16287;height:10102" coordsize="16287,10102" o:gfxdata="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">
-                      <v:line id="Connecteur droit 470" o:spid="_x0000_s1156" style="position:absolute;flip:y;visibility:visible;mso-wrap-style:square" from="15113,571" to="15113,8928" o:connectortype="straight" o:gfxdata="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" strokecolor="#a5a5a5 [2092]" strokeweight="1.5pt">
-                        <v:stroke dashstyle="3 1"/>
-                      </v:line>
-                      <v:group id="Groupe 471" o:spid="_x0000_s1157" style="position:absolute;width:16287;height:10102" coordsize="16287,10102" o:gfxdata="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">
-                        <v:group id="Groupe 468" o:spid="_x0000_s1158" style="position:absolute;top:7778;width:16287;height:2324" coordsize="16291,2329" o:gfxdata="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">
-                          <v:group id="Groupe 467" o:spid="_x0000_s1159" style="position:absolute;width:2329;height:2329" coordsize="232913,232913" o:gfxdata="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">
-                            <v:oval id="Ellipse 3" o:spid="_x0000_s1160" style="position:absolute;width:232913;height:232913;visibility:visible;mso-wrap-style:square;v-text-anchor:middle" o:gfxdata="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" fillcolor="#a7bfde [1620]" strokecolor="#4579b8 [3044]">
-                              <v:fill color2="#e4ecf5 [500]" rotate="t" angle="180" colors="0 #a3c4ff;22938f #bfd5ff;1 #e5eeff" focus="100%" type="gradient"/>
-                              <v:shadow on="t" color="black" opacity="24903f" origin=",.5" offset="0,.55556mm"/>
-                            </v:oval>
-                            <v:group id="Groupe 466" o:spid="_x0000_s1161" style="position:absolute;left:88986;top:82849;width:61595;height:72390" coordsize="61706,72881" o:gfxdata="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">
-                              <v:line id="Connecteur droit 464" o:spid="_x0000_s1162" style="position:absolute;visibility:visible;mso-wrap-style:square" from="30684,0" to="30684,72881" o:connectortype="straight" o:gfxdata="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" strokecolor="#205867 [1608]" strokeweight="1.5pt"/>
-                              <v:line id="Connecteur droit 465" o:spid="_x0000_s1163" style="position:absolute;visibility:visible;mso-wrap-style:square" from="0,33753" to="61706,33753" o:connectortype="straight" o:gfxdata="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" strokecolor="#205867 [1608]" strokeweight="1.5pt"/>
+              <v:group id="Group 39" o:spid="_x0000_s1151" style="position:absolute;left:0;text-align:left;margin-left:173.65pt;margin-top:59.9pt;width:145.15pt;height:96.75pt;z-index:251675648;mso-position-horizontal-relative:text;mso-position-vertical-relative:text" coordsize="18434,12287" o:gfxdata="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">
+                <v:shape id="Arc 37" o:spid="_x0000_s1152" style="position:absolute;left:13594;top:1571;width:2997;height:3042;rotation:10859117fd;visibility:visible;mso-wrap-style:square;v-text-anchor:middle" coordsize="299720,304165" o:gfxdata="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" path="m183630,3912nsc251591,19864,299720,81293,299720,152083r-149860,l183630,3912xem183630,3912nfc251591,19864,299720,81293,299720,152083e" filled="f" strokecolor="#a5a5a5 [2092]">
+                  <v:path arrowok="t" o:connecttype="custom" o:connectlocs="183630,3912;299720,152083" o:connectangles="0,0"/>
+                </v:shape>
+                <v:group id="Groupe 491" o:spid="_x0000_s1153" style="position:absolute;width:18434;height:12287" coordsize="18465,12329" o:gfxdata="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">
+                  <v:group id="Groupe 482" o:spid="_x0000_s1154" style="position:absolute;top:2187;width:16287;height:10103" coordsize="16287,10102" o:gfxdata="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">
+                    <v:group id="Groupe 477" o:spid="_x0000_s1155" style="position:absolute;width:16287;height:10102" coordsize="16287,10102" o:gfxdata="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">
+                      <v:shape id="Arc 476" o:spid="_x0000_s1156" style="position:absolute;left:2061;top:6421;width:3008;height:3057;rotation:2663938fd;visibility:visible;mso-wrap-style:square;v-text-anchor:middle" coordsize="300797,305692" o:gfxdata="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" path="m153056,24nsc235070,1497,300798,69484,300798,152846r-150399,c151285,101905,152170,50965,153056,24xem153056,24nfc235070,1497,300798,69484,300798,152846e" filled="f" strokecolor="#a5a5a5 [2092]">
+                        <v:path arrowok="t" o:connecttype="custom" o:connectlocs="153056,24;300798,152846" o:connectangles="0,0"/>
+                      </v:shape>
+                      <v:group id="Groupe 472" o:spid="_x0000_s1157" style="position:absolute;width:16287;height:10102" coordsize="16287,10102" o:gfxdata="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">
+                        <v:line id="Connecteur droit 470" o:spid="_x0000_s1158" style="position:absolute;flip:y;visibility:visible;mso-wrap-style:square" from="15113,571" to="15113,8928" o:connectortype="straight" o:gfxdata="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" strokecolor="#a5a5a5 [2092]" strokeweight="1.5pt">
+                          <v:stroke dashstyle="3 1"/>
+                        </v:line>
+                        <v:group id="Groupe 471" o:spid="_x0000_s1159" style="position:absolute;width:16287;height:10102" coordsize="16287,10102" o:gfxdata="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">
+                          <v:group id="Groupe 468" o:spid="_x0000_s1160" style="position:absolute;top:7778;width:16287;height:2324" coordsize="16291,2329" o:gfxdata="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">
+                            <v:group id="Groupe 467" o:spid="_x0000_s1161" style="position:absolute;width:2329;height:2329" coordsize="232913,232913" o:gfxdata="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">
+                              <v:oval id="Ellipse 3" o:spid="_x0000_s1162" style="position:absolute;width:232913;height:232913;visibility:visible;mso-wrap-style:square;v-text-anchor:middle" o:gfxdata="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" fillcolor="#a7bfde [1620]" strokecolor="#4579b8 [3044]">
+                                <v:fill color2="#e4ecf5 [500]" rotate="t" angle="180" colors="0 #a3c4ff;22938f #bfd5ff;1 #e5eeff" focus="100%" type="gradient"/>
+                                <v:shadow on="t" color="black" opacity="24903f" origin=",.5" offset="0,.55556mm"/>
+                              </v:oval>
+                              <v:group id="Groupe 466" o:spid="_x0000_s1163" style="position:absolute;left:88986;top:82849;width:61595;height:72390" coordsize="61706,72881" o:gfxdata="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">
+                                <v:line id="Connecteur droit 464" o:spid="_x0000_s1164" style="position:absolute;visibility:visible;mso-wrap-style:square" from="30684,0" to="30684,72881" o:connectortype="straight" o:gfxdata="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" strokecolor="#205867 [1608]" strokeweight="1.5pt"/>
+                                <v:line id="Connecteur droit 465" o:spid="_x0000_s1165" style="position:absolute;visibility:visible;mso-wrap-style:square" from="0,33753" to="61706,33753" o:connectortype="straight" o:gfxdata="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" strokecolor="#205867 [1608]" strokeweight="1.5pt"/>
+                              </v:group>
                             </v:group>
+                            <v:shape id="Connecteur droit avec flèche 6" o:spid="_x0000_s1166" type="#_x0000_t32" style="position:absolute;left:1503;top:1163;width:14788;height:0;flip:y;visibility:visible;mso-wrap-style:square" o:connectortype="straight" o:gfxdata="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" strokecolor="#365f91 [2404]" strokeweight="1.5pt">
+                              <v:stroke endarrow="open"/>
+                            </v:shape>
                           </v:group>
-                          <v:shape id="Connecteur droit avec flèche 6" o:spid="_x0000_s1164" type="#_x0000_t32" style="position:absolute;left:1503;top:1163;width:14788;height:0;flip:y;visibility:visible;mso-wrap-style:square" o:connectortype="straight" o:gfxdata="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" strokecolor="#365f91 [2404]" strokeweight="1.5pt">
+                          <v:shape id="Connecteur droit avec flèche 469" o:spid="_x0000_s1167" type="#_x0000_t32" style="position:absolute;left:1206;width:14700;height:8870;flip:y;visibility:visible;mso-wrap-style:square" o:connectortype="straight" o:gfxdata="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" strokecolor="#76923c [2406]" strokeweight="1.5pt">
                             <v:stroke endarrow="open"/>
                           </v:shape>
                         </v:group>
-                        <v:shape id="Connecteur droit avec flèche 469" o:spid="_x0000_s1165" type="#_x0000_t32" style="position:absolute;left:1206;width:14700;height:8870;flip:y;visibility:visible;mso-wrap-style:square" o:connectortype="straight" o:gfxdata="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" strokecolor="#76923c [2406]" strokeweight="1.5pt">
-                          <v:stroke endarrow="open"/>
-                        </v:shape>
                       </v:group>
                     </v:group>
+                    <v:shape id="Zone de texte 478" o:spid="_x0000_s1168" type="#_x0000_t202" style="position:absolute;left:4712;top:6226;width:2533;height:2350;visibility:visible;mso-wrap-style:square;v-text-anchor:top" o:gfxdata="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" filled="f" stroked="f" strokeweight=".5pt">
+                      <v:textbox>
+                        <w:txbxContent>
+                          <w:p>
+                            <m:oMathPara>
+                              <m:oMath>
+                                <m:r>
+                                  <w:rPr>
+                                    <w:rFonts w:ascii="Cambria Math" w:hAnsi="Cambria Math"/>
+                                  </w:rPr>
+                                  <m:t>α</m:t>
+                                </m:r>
+                              </m:oMath>
+                            </m:oMathPara>
+                          </w:p>
+                        </w:txbxContent>
+                      </v:textbox>
+                    </v:shape>
                   </v:group>
-                  <v:shape id="Zone de texte 478" o:spid="_x0000_s1166" type="#_x0000_t202" style="position:absolute;left:4712;top:6226;width:2533;height:2350;visibility:visible;mso-wrap-style:square;v-text-anchor:top" o:gfxdata="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" filled="f" stroked="f" strokeweight=".5pt">
+                  <v:shape id="Zone de texte 479" o:spid="_x0000_s1169" type="#_x0000_t202" style="position:absolute;left:14866;width:2533;height:2738;visibility:visible;mso-wrap-style:square;v-text-anchor:top" o:gfxdata="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" filled="f" stroked="f" strokeweight=".5pt">
                     <v:textbox>
                       <w:txbxContent>
                         <w:p>
+                          <w:pPr>
+                            <w:rPr>
+                              <w:color w:val="76923C" w:themeColor="accent3" w:themeShade="BF"/>
+                            </w:rPr>
+                          </w:pPr>
                           <m:oMathPara>
                             <m:oMath>
-                              <m:r>
-                                <w:rPr>
-                                  <w:rFonts w:ascii="Cambria Math" w:hAnsi="Cambria Math"/>
-                                </w:rPr>
-                                <m:t>α</m:t>
-                              </m:r>
+                              <m:acc>
+                                <m:accPr>
+                                  <m:chr m:val="⃗"/>
+                                  <m:ctrlPr>
+                                    <w:rPr>
+                                      <w:rFonts w:ascii="Cambria Math" w:hAnsi="Cambria Math"/>
+                                      <w:i/>
+                                      <w:color w:val="76923C" w:themeColor="accent3" w:themeShade="BF"/>
+                                    </w:rPr>
+                                  </m:ctrlPr>
+                                </m:accPr>
+                                <m:e>
+                                  <m:r>
+                                    <w:rPr>
+                                      <w:rFonts w:ascii="Cambria Math" w:hAnsi="Cambria Math"/>
+                                      <w:color w:val="76923C" w:themeColor="accent3" w:themeShade="BF"/>
+                                    </w:rPr>
+                                    <m:t>F</m:t>
+                                  </m:r>
+                                </m:e>
+                              </m:acc>
+                            </m:oMath>
+                          </m:oMathPara>
+                        </w:p>
+                      </w:txbxContent>
+                    </v:textbox>
+                  </v:shape>
+                  <v:shape id="Zone de texte 480" o:spid="_x0000_s1170" type="#_x0000_t202" style="position:absolute;left:15931;top:9592;width:2534;height:2737;visibility:visible;mso-wrap-style:square;v-text-anchor:top" o:gfxdata="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" filled="f" stroked="f" strokeweight=".5pt">
+                    <v:textbox>
+                      <w:txbxContent>
+                        <w:p>
+                          <w:pPr>
+                            <w:rPr>
+                              <w:color w:val="365F91" w:themeColor="accent1" w:themeShade="BF"/>
+                            </w:rPr>
+                          </w:pPr>
+                          <m:oMathPara>
+                            <m:oMath>
+                              <m:acc>
+                                <m:accPr>
+                                  <m:chr m:val="⃗"/>
+                                  <m:ctrlPr>
+                                    <w:rPr>
+                                      <w:rFonts w:ascii="Cambria Math" w:hAnsi="Cambria Math"/>
+                                      <w:i/>
+                                      <w:color w:val="365F91" w:themeColor="accent1" w:themeShade="BF"/>
+                                    </w:rPr>
+                                  </m:ctrlPr>
+                                </m:accPr>
+                                <m:e>
+                                  <m:r>
+                                    <w:rPr>
+                                      <w:rFonts w:ascii="Cambria Math" w:hAnsi="Cambria Math"/>
+                                      <w:color w:val="365F91" w:themeColor="accent1" w:themeShade="BF"/>
+                                    </w:rPr>
+                                    <m:t>d</m:t>
+                                  </m:r>
+                                </m:e>
+                              </m:acc>
                             </m:oMath>
                           </m:oMathPara>
                         </w:p>
@@ -21831,83 +22191,24 @@
                     </v:textbox>
                   </v:shape>
                 </v:group>
-                <v:shape id="Zone de texte 479" o:spid="_x0000_s1167" type="#_x0000_t202" style="position:absolute;left:14866;width:2533;height:2738;visibility:visible;mso-wrap-style:square;v-text-anchor:top" o:gfxdata="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" filled="f" stroked="f" strokeweight=".5pt">
+                <v:shape id="Zone de texte 478" o:spid="_x0000_s1171" type="#_x0000_t202" style="position:absolute;left:12442;top:3830;width:2530;height:2341;visibility:visible;mso-wrap-style:square;v-text-anchor:top" o:gfxdata="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" filled="f" stroked="f" strokeweight=".5pt">
                   <v:textbox>
                     <w:txbxContent>
                       <w:p>
-                        <w:pPr>
-                          <w:rPr>
-                            <w:color w:val="76923C" w:themeColor="accent3" w:themeShade="BF"/>
-                          </w:rPr>
-                        </w:pPr>
                         <m:oMathPara>
                           <m:oMath>
-                            <m:acc>
-                              <m:accPr>
-                                <m:chr m:val="⃗"/>
-                                <m:ctrlPr>
-                                  <w:rPr>
-                                    <w:rFonts w:ascii="Cambria Math" w:hAnsi="Cambria Math"/>
-                                    <w:i/>
-                                    <w:color w:val="76923C" w:themeColor="accent3" w:themeShade="BF"/>
-                                  </w:rPr>
-                                </m:ctrlPr>
-                              </m:accPr>
-                              <m:e>
-                                <m:r>
-                                  <w:rPr>
-                                    <w:rFonts w:ascii="Cambria Math" w:hAnsi="Cambria Math"/>
-                                    <w:color w:val="76923C" w:themeColor="accent3" w:themeShade="BF"/>
-                                  </w:rPr>
-                                  <m:t>F</m:t>
-                                </m:r>
-                              </m:e>
-                            </m:acc>
+                            <m:r>
+                              <w:rPr>
+                                <w:rFonts w:ascii="Cambria Math" w:hAnsi="Cambria Math"/>
+                              </w:rPr>
+                              <m:t>β</m:t>
+                            </m:r>
                           </m:oMath>
                         </m:oMathPara>
                       </w:p>
                     </w:txbxContent>
                   </v:textbox>
                 </v:shape>
-                <v:shape id="Zone de texte 480" o:spid="_x0000_s1168" type="#_x0000_t202" style="position:absolute;left:15931;top:9592;width:2534;height:2737;visibility:visible;mso-wrap-style:square;v-text-anchor:top" o:gfxdata="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" filled="f" stroked="f" strokeweight=".5pt">
-                  <v:textbox>
-                    <w:txbxContent>
-                      <w:p>
-                        <w:pPr>
-                          <w:rPr>
-                            <w:color w:val="365F91" w:themeColor="accent1" w:themeShade="BF"/>
-                          </w:rPr>
-                        </w:pPr>
-                        <m:oMathPara>
-                          <m:oMath>
-                            <m:acc>
-                              <m:accPr>
-                                <m:chr m:val="⃗"/>
-                                <m:ctrlPr>
-                                  <w:rPr>
-                                    <w:rFonts w:ascii="Cambria Math" w:hAnsi="Cambria Math"/>
-                                    <w:i/>
-                                    <w:color w:val="365F91" w:themeColor="accent1" w:themeShade="BF"/>
-                                  </w:rPr>
-                                </m:ctrlPr>
-                              </m:accPr>
-                              <m:e>
-                                <m:r>
-                                  <w:rPr>
-                                    <w:rFonts w:ascii="Cambria Math" w:hAnsi="Cambria Math"/>
-                                    <w:color w:val="365F91" w:themeColor="accent1" w:themeShade="BF"/>
-                                  </w:rPr>
-                                  <m:t>d</m:t>
-                                </m:r>
-                              </m:e>
-                            </m:acc>
-                          </m:oMath>
-                        </m:oMathPara>
-                      </w:p>
-                    </w:txbxContent>
-                  </v:textbox>
-                </v:shape>
-                <w10:wrap anchorx="margin" anchory="margin"/>
               </v:group>
             </w:pict>
           </mc:Fallback>
@@ -22041,63 +22342,59 @@
             <w:br/>
           </m:r>
         </m:oMath>
+        <m:oMath>
+          <m:r>
+            <w:rPr>
+              <w:rFonts w:ascii="Cambria Math" w:eastAsiaTheme="minorEastAsia" w:hAnsi="Cambria Math"/>
+            </w:rPr>
+            <m:t xml:space="preserve">      =F∙d∙</m:t>
+          </m:r>
+          <m:func>
+            <m:funcPr>
+              <m:ctrlPr>
+                <w:rPr>
+                  <w:rFonts w:ascii="Cambria Math" w:eastAsiaTheme="minorEastAsia" w:hAnsi="Cambria Math"/>
+                  <w:i/>
+                </w:rPr>
+              </m:ctrlPr>
+            </m:funcPr>
+            <m:fName>
+              <m:r>
+                <m:rPr>
+                  <m:sty m:val="p"/>
+                </m:rPr>
+                <w:rPr>
+                  <w:rFonts w:ascii="Cambria Math" w:hAnsi="Cambria Math"/>
+                </w:rPr>
+                <m:t>cos</m:t>
+              </m:r>
+            </m:fName>
+            <m:e>
+              <m:r>
+                <w:rPr>
+                  <w:rFonts w:ascii="Cambria Math" w:eastAsiaTheme="minorEastAsia" w:hAnsi="Cambria Math"/>
+                </w:rPr>
+                <m:t>α</m:t>
+              </m:r>
+            </m:e>
+          </m:func>
+          <m:r>
+            <m:rPr>
+              <m:sty m:val="p"/>
+            </m:rPr>
+            <w:rPr>
+              <w:rFonts w:eastAsiaTheme="minorEastAsia"/>
+            </w:rPr>
+            <w:br/>
+          </m:r>
+        </m:oMath>
       </m:oMathPara>
       <m:oMath>
         <m:r>
           <w:rPr>
             <w:rFonts w:ascii="Cambria Math" w:eastAsiaTheme="minorEastAsia" w:hAnsi="Cambria Math"/>
           </w:rPr>
-          <m:t xml:space="preserve">      =</m:t>
-        </m:r>
-        <m:acc>
-          <m:accPr>
-            <m:chr m:val="⃗"/>
-            <m:ctrlPr>
-              <w:rPr>
-                <w:rFonts w:ascii="Cambria Math" w:eastAsiaTheme="minorEastAsia" w:hAnsi="Cambria Math"/>
-                <w:i/>
-              </w:rPr>
-            </m:ctrlPr>
-          </m:accPr>
-          <m:e>
-            <m:r>
-              <w:rPr>
-                <w:rFonts w:ascii="Cambria Math" w:eastAsiaTheme="minorEastAsia" w:hAnsi="Cambria Math"/>
-              </w:rPr>
-              <m:t>F</m:t>
-            </m:r>
-          </m:e>
-        </m:acc>
-        <m:r>
-          <w:rPr>
-            <w:rFonts w:ascii="Cambria Math" w:eastAsiaTheme="minorEastAsia" w:hAnsi="Cambria Math"/>
-          </w:rPr>
-          <m:t>∙</m:t>
-        </m:r>
-        <m:acc>
-          <m:accPr>
-            <m:chr m:val="⃗"/>
-            <m:ctrlPr>
-              <w:rPr>
-                <w:rFonts w:ascii="Cambria Math" w:eastAsiaTheme="minorEastAsia" w:hAnsi="Cambria Math"/>
-                <w:i/>
-              </w:rPr>
-            </m:ctrlPr>
-          </m:accPr>
-          <m:e>
-            <m:r>
-              <w:rPr>
-                <w:rFonts w:ascii="Cambria Math" w:eastAsiaTheme="minorEastAsia" w:hAnsi="Cambria Math"/>
-              </w:rPr>
-              <m:t>d</m:t>
-            </m:r>
-          </m:e>
-        </m:acc>
-        <m:r>
-          <w:rPr>
-            <w:rFonts w:ascii="Cambria Math" w:eastAsiaTheme="minorEastAsia" w:hAnsi="Cambria Math"/>
-          </w:rPr>
-          <m:t>∙</m:t>
+          <m:t xml:space="preserve">      =F⋅d⋅</m:t>
         </m:r>
         <m:func>
           <m:funcPr>
@@ -22116,7 +22413,7 @@
               <w:rPr>
                 <w:rFonts w:ascii="Cambria Math" w:hAnsi="Cambria Math"/>
               </w:rPr>
-              <m:t>cos</m:t>
+              <m:t>sin</m:t>
             </m:r>
           </m:fName>
           <m:e>
@@ -22124,7 +22421,7 @@
               <w:rPr>
                 <w:rFonts w:ascii="Cambria Math" w:eastAsiaTheme="minorEastAsia" w:hAnsi="Cambria Math"/>
               </w:rPr>
-              <m:t>α</m:t>
+              <m:t>β</m:t>
             </m:r>
           </m:e>
         </m:func>
@@ -22238,14 +22535,28 @@
           <w:rFonts w:eastAsiaTheme="minorEastAsia"/>
         </w:rPr>
         <w:tab/>
-        <w:t>= Angle séparant la force du mouvement [deg]</w:t>
+        <w:t>= Angle séparant la force du mouvement [d</w:t>
+      </w:r>
+      <w:proofErr w:type="spellStart"/>
+      <w:r>
+        <w:rPr>
+          <w:rFonts w:eastAsiaTheme="minorEastAsia"/>
+        </w:rPr>
+        <w:t>eg</w:t>
+      </w:r>
+      <w:proofErr w:type="spellEnd"/>
+      <w:r>
+        <w:rPr>
+          <w:rFonts w:eastAsiaTheme="minorEastAsia"/>
+        </w:rPr>
+        <w:t>]</w:t>
       </w:r>
     </w:p>
     <w:p>
       <w:pPr>
         <w:pStyle w:val="Heading2"/>
       </w:pPr>
-      <w:bookmarkStart w:id="24" w:name="_Toc383377802"/>
+      <w:bookmarkStart w:id="24" w:name="_Toc384516019"/>
       <w:r>
         <w:lastRenderedPageBreak/>
         <w:t>Force conservative</w:t>
@@ -22264,7 +22575,7 @@
         <mc:AlternateContent>
           <mc:Choice Requires="wpg">
             <w:drawing>
-              <wp:anchor distT="0" distB="0" distL="114300" distR="114300" simplePos="0" relativeHeight="251672576" behindDoc="0" locked="0" layoutInCell="1" allowOverlap="1">
+              <wp:anchor distT="0" distB="0" distL="114300" distR="114300" simplePos="0" relativeHeight="251671552" behindDoc="0" locked="0" layoutInCell="1" allowOverlap="1">
                 <wp:simplePos x="0" y="0"/>
                 <wp:positionH relativeFrom="column">
                   <wp:posOffset>2314575</wp:posOffset>
@@ -22907,9 +23218,9 @@
           </mc:Choice>
           <mc:Fallback>
             <w:pict>
-              <v:group id="Groupe 527" o:spid="_x0000_s1169" style="position:absolute;left:0;text-align:left;margin-left:182.25pt;margin-top:66.7pt;width:137.95pt;height:85.6pt;z-index:251672576;mso-position-horizontal-relative:text;mso-position-vertical-relative:text" coordsize="17520,10871" o:gfxdata="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">
-                <v:group id="Groupe 426" o:spid="_x0000_s1170" style="position:absolute;width:17520;height:10871" coordsize="17520,10871" o:gfxdata="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">
-                  <v:rect id="Rectangle 422" o:spid="_x0000_s1171" style="position:absolute;left:5685;top:3737;width:3021;height:1881;rotation:-1986350fd;visibility:visible;mso-wrap-style:square;v-text-anchor:middle" o:gfxdata="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" fillcolor="#fbcaa2 [1625]" strokecolor="#f68c36 [3049]">
+              <v:group id="Groupe 527" o:spid="_x0000_s1172" style="position:absolute;left:0;text-align:left;margin-left:182.25pt;margin-top:66.7pt;width:137.95pt;height:85.6pt;z-index:251671552;mso-position-horizontal-relative:text;mso-position-vertical-relative:text" coordsize="17520,10871" o:gfxdata="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">
+                <v:group id="Groupe 426" o:spid="_x0000_s1173" style="position:absolute;width:17520;height:10871" coordsize="17520,10871" o:gfxdata="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">
+                  <v:rect id="Rectangle 422" o:spid="_x0000_s1174" style="position:absolute;left:5685;top:3737;width:3021;height:1881;rotation:-1986350fd;visibility:visible;mso-wrap-style:square;v-text-anchor:middle" o:gfxdata="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" fillcolor="#fbcaa2 [1625]" strokecolor="#f68c36 [3049]">
                     <v:fill color2="#fdefe3 [505]" rotate="t" angle="180" colors="0 #ffbe86;22938f #ffd0aa;1 #ffebdb" focus="100%" type="gradient"/>
                     <v:shadow on="t" color="black" opacity="24903f" origin=",.5" offset="0,.55556mm"/>
                     <v:textbox>
@@ -22926,28 +23237,28 @@
                       </w:txbxContent>
                     </v:textbox>
                   </v:rect>
-                  <v:shape id="Connecteur droit avec flèche 423" o:spid="_x0000_s1172" type="#_x0000_t32" style="position:absolute;left:7354;top:5423;width:0;height:2207;visibility:visible;mso-wrap-style:square" o:connectortype="straight" o:gfxdata="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" strokecolor="#4579b8 [3044]" strokeweight="1.5pt">
+                  <v:shape id="Connecteur droit avec flèche 423" o:spid="_x0000_s1175" type="#_x0000_t32" style="position:absolute;left:7354;top:5423;width:0;height:2207;visibility:visible;mso-wrap-style:square" o:connectortype="straight" o:gfxdata="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" strokecolor="#4579b8 [3044]" strokeweight="1.5pt">
                     <v:stroke endarrow="open"/>
                   </v:shape>
-                  <v:group id="Groupe 425" o:spid="_x0000_s1173" style="position:absolute;width:17520;height:10871" coordsize="17520,10871" o:gfxdata="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">
-                    <v:group id="Groupe 421" o:spid="_x0000_s1174" style="position:absolute;width:17520;height:10871" coordorigin=",755" coordsize="17520,10871" o:gfxdata="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">
-                      <v:group id="Groupe 492" o:spid="_x0000_s1175" style="position:absolute;top:755;width:17520;height:10871" coordorigin="1206,757" coordsize="17550,10908" o:gfxdata="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">
-                        <v:group id="Groupe 504" o:spid="_x0000_s1176" style="position:absolute;left:1206;top:2187;width:15079;height:9479" coordorigin="1206" coordsize="15079,9478" o:gfxdata="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">
-                          <v:group id="Groupe 505" o:spid="_x0000_s1177" style="position:absolute;left:1206;width:15079;height:9478" coordorigin="1206" coordsize="15079,9478" o:gfxdata="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">
-                            <v:shape id="Arc 506" o:spid="_x0000_s1178" style="position:absolute;left:2061;top:6421;width:3008;height:3057;rotation:2663938fd;visibility:visible;mso-wrap-style:square;v-text-anchor:middle" coordsize="300797,305692" o:gfxdata="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" path="m153056,24nsc235070,1497,300798,69484,300798,152846r-150399,c151285,101905,152170,50965,153056,24xem153056,24nfc235070,1497,300798,69484,300798,152846e" filled="f" strokecolor="#a5a5a5 [2092]">
+                  <v:group id="Groupe 425" o:spid="_x0000_s1176" style="position:absolute;width:17520;height:10871" coordsize="17520,10871" o:gfxdata="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">
+                    <v:group id="Groupe 421" o:spid="_x0000_s1177" style="position:absolute;width:17520;height:10871" coordorigin=",755" coordsize="17520,10871" o:gfxdata="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">
+                      <v:group id="Groupe 492" o:spid="_x0000_s1178" style="position:absolute;top:755;width:17520;height:10871" coordorigin="1206,757" coordsize="17550,10908" o:gfxdata="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">
+                        <v:group id="Groupe 504" o:spid="_x0000_s1179" style="position:absolute;left:1206;top:2187;width:15079;height:9479" coordorigin="1206" coordsize="15079,9478" o:gfxdata="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">
+                          <v:group id="Groupe 505" o:spid="_x0000_s1180" style="position:absolute;left:1206;width:15079;height:9478" coordorigin="1206" coordsize="15079,9478" o:gfxdata="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">
+                            <v:shape id="Arc 506" o:spid="_x0000_s1181" style="position:absolute;left:2061;top:6421;width:3008;height:3057;rotation:2663938fd;visibility:visible;mso-wrap-style:square;v-text-anchor:middle" coordsize="300797,305692" o:gfxdata="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" path="m153056,24nsc235070,1497,300798,69484,300798,152846r-150399,c151285,101905,152170,50965,153056,24xem153056,24nfc235070,1497,300798,69484,300798,152846e" filled="f" strokecolor="#a5a5a5 [2092]">
                               <v:path arrowok="t" o:connecttype="custom" o:connectlocs="153056,24;300798,152846" o:connectangles="0,0"/>
                             </v:shape>
-                            <v:group id="Groupe 507" o:spid="_x0000_s1179" style="position:absolute;left:1206;width:15079;height:8942" coordorigin="1206" coordsize="15079,8942" o:gfxdata="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">
-                              <v:line id="Connecteur droit 508" o:spid="_x0000_s1180" style="position:absolute;flip:y;visibility:visible;mso-wrap-style:square" from="15113,571" to="15113,8928" o:connectortype="straight" o:gfxdata="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" strokecolor="#a5a5a5 [2092]" strokeweight="1.5pt">
+                            <v:group id="Groupe 507" o:spid="_x0000_s1182" style="position:absolute;left:1206;width:15079;height:8942" coordorigin="1206" coordsize="15079,8942" o:gfxdata="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">
+                              <v:line id="Connecteur droit 508" o:spid="_x0000_s1183" style="position:absolute;flip:y;visibility:visible;mso-wrap-style:square" from="15113,571" to="15113,8928" o:connectortype="straight" o:gfxdata="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" strokecolor="#a5a5a5 [2092]" strokeweight="1.5pt">
                                 <v:stroke dashstyle="3 1"/>
                               </v:line>
-                              <v:group id="Groupe 509" o:spid="_x0000_s1181" style="position:absolute;left:1206;width:15079;height:8942" coordorigin="1206" coordsize="15079,8942" o:gfxdata="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">
-                                <v:shape id="Connecteur droit avec flèche 415" o:spid="_x0000_s1182" type="#_x0000_t32" style="position:absolute;left:1206;top:8942;width:15079;height:0;visibility:visible;mso-wrap-style:square" o:connectortype="straight" o:gfxdata="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" strokecolor="#365f91 [2404]" strokeweight="1.5pt"/>
-                                <v:shape id="Connecteur droit avec flèche 416" o:spid="_x0000_s1183" type="#_x0000_t32" style="position:absolute;left:1206;width:14700;height:8870;flip:y;visibility:visible;mso-wrap-style:square" o:connectortype="straight" o:gfxdata="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" strokecolor="#76923c [2406]" strokeweight="1.5pt"/>
+                              <v:group id="Groupe 509" o:spid="_x0000_s1184" style="position:absolute;left:1206;width:15079;height:8942" coordorigin="1206" coordsize="15079,8942" o:gfxdata="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">
+                                <v:shape id="Connecteur droit avec flèche 415" o:spid="_x0000_s1185" type="#_x0000_t32" style="position:absolute;left:1206;top:8942;width:15079;height:0;visibility:visible;mso-wrap-style:square" o:connectortype="straight" o:gfxdata="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" strokecolor="#365f91 [2404]" strokeweight="1.5pt"/>
+                                <v:shape id="Connecteur droit avec flèche 416" o:spid="_x0000_s1186" type="#_x0000_t32" style="position:absolute;left:1206;width:14700;height:8870;flip:y;visibility:visible;mso-wrap-style:square" o:connectortype="straight" o:gfxdata="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" strokecolor="#76923c [2406]" strokeweight="1.5pt"/>
                               </v:group>
                             </v:group>
                           </v:group>
-                          <v:shape id="Zone de texte 417" o:spid="_x0000_s1184" type="#_x0000_t202" style="position:absolute;left:4712;top:6226;width:2533;height:2350;visibility:visible;mso-wrap-style:square;v-text-anchor:top" o:gfxdata="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" filled="f" stroked="f" strokeweight=".5pt">
+                          <v:shape id="Zone de texte 417" o:spid="_x0000_s1187" type="#_x0000_t202" style="position:absolute;left:4712;top:6226;width:2533;height:2350;visibility:visible;mso-wrap-style:square;v-text-anchor:top" o:gfxdata="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" filled="f" stroked="f" strokeweight=".5pt">
                             <v:textbox>
                               <w:txbxContent>
                                 <w:p>
@@ -22966,7 +23277,7 @@
                             </v:textbox>
                           </v:shape>
                         </v:group>
-                        <v:shape id="Zone de texte 418" o:spid="_x0000_s1185" type="#_x0000_t202" style="position:absolute;left:9871;top:757;width:8885;height:2739;rotation:-2086086fd;visibility:visible;mso-wrap-style:square;v-text-anchor:top" o:gfxdata="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" filled="f" stroked="f" strokeweight=".5pt">
+                        <v:shape id="Zone de texte 418" o:spid="_x0000_s1188" type="#_x0000_t202" style="position:absolute;left:9871;top:757;width:8885;height:2739;rotation:-2086086fd;visibility:visible;mso-wrap-style:square;v-text-anchor:top" o:gfxdata="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" filled="f" stroked="f" strokeweight=".5pt">
                           <v:textbox>
                             <w:txbxContent>
                               <w:p>
@@ -22988,7 +23299,7 @@
                           </v:textbox>
                         </v:shape>
                       </v:group>
-                      <v:shape id="Zone de texte 420" o:spid="_x0000_s1186" type="#_x0000_t202" style="position:absolute;left:12165;top:5248;width:6477;height:2819;rotation:90;visibility:visible;mso-wrap-style:square;v-text-anchor:top" o:gfxdata="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" filled="f" stroked="f" strokeweight=".5pt">
+                      <v:shape id="Zone de texte 420" o:spid="_x0000_s1189" type="#_x0000_t202" style="position:absolute;left:12165;top:5248;width:6477;height:2819;rotation:90;visibility:visible;mso-wrap-style:square;v-text-anchor:top" o:gfxdata="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" filled="f" stroked="f" strokeweight=".5pt">
                         <v:textbox>
                           <w:txbxContent>
                             <w:p>
@@ -23010,7 +23321,7 @@
                         </v:textbox>
                       </v:shape>
                     </v:group>
-                    <v:shape id="Zone de texte 424" o:spid="_x0000_s1187" type="#_x0000_t202" style="position:absolute;left:7315;top:4731;width:2527;height:3454;visibility:visible;mso-wrap-style:square;v-text-anchor:top" o:gfxdata="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" filled="f" stroked="f" strokeweight=".5pt">
+                    <v:shape id="Zone de texte 424" o:spid="_x0000_s1190" type="#_x0000_t202" style="position:absolute;left:7315;top:4731;width:2527;height:3454;visibility:visible;mso-wrap-style:square;v-text-anchor:top" o:gfxdata="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" filled="f" stroked="f" strokeweight=".5pt">
                       <v:textbox>
                         <w:txbxContent>
                           <w:p>
@@ -23035,7 +23346,7 @@
                     </v:shape>
                   </v:group>
                 </v:group>
-                <v:shape id="Zone de texte 526" o:spid="_x0000_s1188" type="#_x0000_t202" style="position:absolute;left:5700;top:3028;width:3067;height:3206;rotation:-2029371fd;visibility:visible;mso-wrap-style:square;v-text-anchor:top" o:gfxdata="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" filled="f" stroked="f" strokeweight=".5pt">
+                <v:shape id="Zone de texte 526" o:spid="_x0000_s1191" type="#_x0000_t202" style="position:absolute;left:5700;top:3028;width:3067;height:3206;rotation:-2029371fd;visibility:visible;mso-wrap-style:square;v-text-anchor:top" o:gfxdata="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" filled="f" stroked="f" strokeweight=".5pt">
                   <v:textbox>
                     <w:txbxContent>
                       <w:p>
@@ -23304,6 +23615,9 @@
         </w:rPr>
         <w:t>positif</w:t>
       </w:r>
+      <w:r>
+        <w:t>.</w:t>
+      </w:r>
     </w:p>
     <w:p>
       <w:pPr>
@@ -23331,12 +23645,15 @@
         </w:rPr>
         <w:t>négatif</w:t>
       </w:r>
+      <w:r>
+        <w:t>.</w:t>
+      </w:r>
     </w:p>
     <w:p>
       <w:pPr>
         <w:pStyle w:val="Heading2"/>
       </w:pPr>
-      <w:bookmarkStart w:id="25" w:name="_Toc383377803"/>
+      <w:bookmarkStart w:id="25" w:name="_Toc384516020"/>
       <w:r>
         <w:lastRenderedPageBreak/>
         <w:t>Force dissipative</w:t>
@@ -23378,7 +23695,7 @@
         <mc:AlternateContent>
           <mc:Choice Requires="wpg">
             <w:drawing>
-              <wp:anchor distT="0" distB="0" distL="114300" distR="114300" simplePos="0" relativeHeight="251673600" behindDoc="0" locked="0" layoutInCell="1" allowOverlap="1" wp14:anchorId="1F405519" wp14:editId="020D6312">
+              <wp:anchor distT="0" distB="0" distL="114300" distR="114300" simplePos="0" relativeHeight="251672576" behindDoc="0" locked="0" layoutInCell="1" allowOverlap="1" wp14:anchorId="1F405519" wp14:editId="020D6312">
                 <wp:simplePos x="0" y="0"/>
                 <wp:positionH relativeFrom="margin">
                   <wp:posOffset>2206797</wp:posOffset>
@@ -24021,9 +24338,9 @@
           </mc:Choice>
           <mc:Fallback>
             <w:pict>
-              <v:group w14:anchorId="1F405519" id="Groupe 528" o:spid="_x0000_s1189" style="position:absolute;left:0;text-align:left;margin-left:173.75pt;margin-top:9.55pt;width:137.95pt;height:85.6pt;z-index:251673600;mso-position-horizontal-relative:margin;mso-position-vertical-relative:text" coordsize="17520,10871" o:gfxdata="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">
-                <v:group id="Groupe 529" o:spid="_x0000_s1190" style="position:absolute;width:17520;height:10871" coordsize="17520,10871" o:gfxdata="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">
-                  <v:rect id="Rectangle 530" o:spid="_x0000_s1191" style="position:absolute;left:5685;top:3737;width:3021;height:1881;rotation:-1986350fd;visibility:visible;mso-wrap-style:square;v-text-anchor:middle" o:gfxdata="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" fillcolor="#fbcaa2 [1625]" strokecolor="#f68c36 [3049]">
+              <v:group w14:anchorId="1F405519" id="Groupe 528" o:spid="_x0000_s1192" style="position:absolute;left:0;text-align:left;margin-left:173.75pt;margin-top:9.55pt;width:137.95pt;height:85.6pt;z-index:251672576;mso-position-horizontal-relative:margin;mso-position-vertical-relative:text" coordsize="17520,10871" o:gfxdata="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">
+                <v:group id="Groupe 529" o:spid="_x0000_s1193" style="position:absolute;width:17520;height:10871" coordsize="17520,10871" o:gfxdata="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">
+                  <v:rect id="Rectangle 530" o:spid="_x0000_s1194" style="position:absolute;left:5685;top:3737;width:3021;height:1881;rotation:-1986350fd;visibility:visible;mso-wrap-style:square;v-text-anchor:middle" o:gfxdata="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" fillcolor="#fbcaa2 [1625]" strokecolor="#f68c36 [3049]">
                     <v:fill color2="#fdefe3 [505]" rotate="t" angle="180" colors="0 #ffbe86;22938f #ffd0aa;1 #ffebdb" focus="100%" type="gradient"/>
                     <v:shadow on="t" color="black" opacity="24903f" origin=",.5" offset="0,.55556mm"/>
                     <v:textbox>
@@ -24040,28 +24357,28 @@
                       </w:txbxContent>
                     </v:textbox>
                   </v:rect>
-                  <v:shape id="Connecteur droit avec flèche 531" o:spid="_x0000_s1192" type="#_x0000_t32" style="position:absolute;left:7354;top:5423;width:0;height:2207;visibility:visible;mso-wrap-style:square" o:connectortype="straight" o:gfxdata="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" strokecolor="#4579b8 [3044]" strokeweight="1.5pt">
+                  <v:shape id="Connecteur droit avec flèche 531" o:spid="_x0000_s1195" type="#_x0000_t32" style="position:absolute;left:7354;top:5423;width:0;height:2207;visibility:visible;mso-wrap-style:square" o:connectortype="straight" o:gfxdata="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" strokecolor="#4579b8 [3044]" strokeweight="1.5pt">
                     <v:stroke endarrow="open"/>
                   </v:shape>
-                  <v:group id="Groupe 532" o:spid="_x0000_s1193" style="position:absolute;width:17520;height:10871" coordsize="17520,10871" o:gfxdata="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">
-                    <v:group id="Groupe 533" o:spid="_x0000_s1194" style="position:absolute;width:17520;height:10871" coordorigin=",755" coordsize="17520,10871" o:gfxdata="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">
-                      <v:group id="Groupe 534" o:spid="_x0000_s1195" style="position:absolute;top:755;width:17520;height:10871" coordorigin="1206,757" coordsize="17550,10908" o:gfxdata="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">
-                        <v:group id="Groupe 535" o:spid="_x0000_s1196" style="position:absolute;left:1206;top:2187;width:15079;height:9479" coordorigin="1206" coordsize="15079,9478" o:gfxdata="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">
-                          <v:group id="Groupe 536" o:spid="_x0000_s1197" style="position:absolute;left:1206;width:15079;height:9478" coordorigin="1206" coordsize="15079,9478" o:gfxdata="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">
-                            <v:shape id="Arc 537" o:spid="_x0000_s1198" style="position:absolute;left:2061;top:6421;width:3008;height:3057;rotation:2663938fd;visibility:visible;mso-wrap-style:square;v-text-anchor:middle" coordsize="300797,305692" o:gfxdata="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" path="m153056,24nsc235070,1497,300798,69484,300798,152846r-150399,c151285,101905,152170,50965,153056,24xem153056,24nfc235070,1497,300798,69484,300798,152846e" filled="f" strokecolor="#a5a5a5 [2092]">
+                  <v:group id="Groupe 532" o:spid="_x0000_s1196" style="position:absolute;width:17520;height:10871" coordsize="17520,10871" o:gfxdata="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">
+                    <v:group id="Groupe 533" o:spid="_x0000_s1197" style="position:absolute;width:17520;height:10871" coordorigin=",755" coordsize="17520,10871" o:gfxdata="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">
+                      <v:group id="Groupe 534" o:spid="_x0000_s1198" style="position:absolute;top:755;width:17520;height:10871" coordorigin="1206,757" coordsize="17550,10908" o:gfxdata="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">
+                        <v:group id="Groupe 535" o:spid="_x0000_s1199" style="position:absolute;left:1206;top:2187;width:15079;height:9479" coordorigin="1206" coordsize="15079,9478" o:gfxdata="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">
+                          <v:group id="Groupe 536" o:spid="_x0000_s1200" style="position:absolute;left:1206;width:15079;height:9478" coordorigin="1206" coordsize="15079,9478" o:gfxdata="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">
+                            <v:shape id="Arc 537" o:spid="_x0000_s1201" style="position:absolute;left:2061;top:6421;width:3008;height:3057;rotation:2663938fd;visibility:visible;mso-wrap-style:square;v-text-anchor:middle" coordsize="300797,305692" o:gfxdata="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" path="m153056,24nsc235070,1497,300798,69484,300798,152846r-150399,c151285,101905,152170,50965,153056,24xem153056,24nfc235070,1497,300798,69484,300798,152846e" filled="f" strokecolor="#a5a5a5 [2092]">
                               <v:path arrowok="t" o:connecttype="custom" o:connectlocs="153056,24;300798,152846" o:connectangles="0,0"/>
                             </v:shape>
-                            <v:group id="Groupe 538" o:spid="_x0000_s1199" style="position:absolute;left:1206;width:15079;height:8942" coordorigin="1206" coordsize="15079,8942" o:gfxdata="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">
-                              <v:line id="Connecteur droit 539" o:spid="_x0000_s1200" style="position:absolute;flip:y;visibility:visible;mso-wrap-style:square" from="15113,571" to="15113,8928" o:connectortype="straight" o:gfxdata="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" strokecolor="#a5a5a5 [2092]" strokeweight="1.5pt">
+                            <v:group id="Groupe 538" o:spid="_x0000_s1202" style="position:absolute;left:1206;width:15079;height:8942" coordorigin="1206" coordsize="15079,8942" o:gfxdata="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">
+                              <v:line id="Connecteur droit 539" o:spid="_x0000_s1203" style="position:absolute;flip:y;visibility:visible;mso-wrap-style:square" from="15113,571" to="15113,8928" o:connectortype="straight" o:gfxdata="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" strokecolor="#a5a5a5 [2092]" strokeweight="1.5pt">
                                 <v:stroke dashstyle="3 1"/>
                               </v:line>
-                              <v:group id="Groupe 540" o:spid="_x0000_s1201" style="position:absolute;left:1206;width:15079;height:8942" coordorigin="1206" coordsize="15079,8942" o:gfxdata="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">
-                                <v:shape id="Connecteur droit avec flèche 541" o:spid="_x0000_s1202" type="#_x0000_t32" style="position:absolute;left:1206;top:8942;width:15079;height:0;visibility:visible;mso-wrap-style:square" o:connectortype="straight" o:gfxdata="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" strokecolor="#365f91 [2404]" strokeweight="1.5pt"/>
-                                <v:shape id="Connecteur droit avec flèche 542" o:spid="_x0000_s1203" type="#_x0000_t32" style="position:absolute;left:1206;width:14700;height:8870;flip:y;visibility:visible;mso-wrap-style:square" o:connectortype="straight" o:gfxdata="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" strokecolor="#76923c [2406]" strokeweight="1.5pt"/>
+                              <v:group id="Groupe 540" o:spid="_x0000_s1204" style="position:absolute;left:1206;width:15079;height:8942" coordorigin="1206" coordsize="15079,8942" o:gfxdata="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">
+                                <v:shape id="Connecteur droit avec flèche 541" o:spid="_x0000_s1205" type="#_x0000_t32" style="position:absolute;left:1206;top:8942;width:15079;height:0;visibility:visible;mso-wrap-style:square" o:connectortype="straight" o:gfxdata="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" strokecolor="#365f91 [2404]" strokeweight="1.5pt"/>
+                                <v:shape id="Connecteur droit avec flèche 542" o:spid="_x0000_s1206" type="#_x0000_t32" style="position:absolute;left:1206;width:14700;height:8870;flip:y;visibility:visible;mso-wrap-style:square" o:connectortype="straight" o:gfxdata="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" strokecolor="#76923c [2406]" strokeweight="1.5pt"/>
                               </v:group>
                             </v:group>
                           </v:group>
-                          <v:shape id="Zone de texte 543" o:spid="_x0000_s1204" type="#_x0000_t202" style="position:absolute;left:4712;top:6226;width:2533;height:2350;visibility:visible;mso-wrap-style:square;v-text-anchor:top" o:gfxdata="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" filled="f" stroked="f" strokeweight=".5pt">
+                          <v:shape id="Zone de texte 543" o:spid="_x0000_s1207" type="#_x0000_t202" style="position:absolute;left:4712;top:6226;width:2533;height:2350;visibility:visible;mso-wrap-style:square;v-text-anchor:top" o:gfxdata="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" filled="f" stroked="f" strokeweight=".5pt">
                             <v:textbox>
                               <w:txbxContent>
                                 <w:p>
@@ -24080,7 +24397,7 @@
                             </v:textbox>
                           </v:shape>
                         </v:group>
-                        <v:shape id="Zone de texte 544" o:spid="_x0000_s1205" type="#_x0000_t202" style="position:absolute;left:9871;top:757;width:8885;height:2739;rotation:-2086086fd;visibility:visible;mso-wrap-style:square;v-text-anchor:top" o:gfxdata="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" filled="f" stroked="f" strokeweight=".5pt">
+                        <v:shape id="Zone de texte 544" o:spid="_x0000_s1208" type="#_x0000_t202" style="position:absolute;left:9871;top:757;width:8885;height:2739;rotation:-2086086fd;visibility:visible;mso-wrap-style:square;v-text-anchor:top" o:gfxdata="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" filled="f" stroked="f" strokeweight=".5pt">
                           <v:textbox>
                             <w:txbxContent>
                               <w:p>
@@ -24102,7 +24419,7 @@
                           </v:textbox>
                         </v:shape>
                       </v:group>
-                      <v:shape id="Zone de texte 545" o:spid="_x0000_s1206" type="#_x0000_t202" style="position:absolute;left:12165;top:5248;width:6477;height:2819;rotation:90;visibility:visible;mso-wrap-style:square;v-text-anchor:top" o:gfxdata="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" filled="f" stroked="f" strokeweight=".5pt">
+                      <v:shape id="Zone de texte 545" o:spid="_x0000_s1209" type="#_x0000_t202" style="position:absolute;left:12165;top:5248;width:6477;height:2819;rotation:90;visibility:visible;mso-wrap-style:square;v-text-anchor:top" o:gfxdata="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" filled="f" stroked="f" strokeweight=".5pt">
                         <v:textbox>
                           <w:txbxContent>
                             <w:p>
@@ -24124,7 +24441,7 @@
                         </v:textbox>
                       </v:shape>
                     </v:group>
-                    <v:shape id="Zone de texte 546" o:spid="_x0000_s1207" type="#_x0000_t202" style="position:absolute;left:7315;top:4731;width:2527;height:3454;visibility:visible;mso-wrap-style:square;v-text-anchor:top" o:gfxdata="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" filled="f" stroked="f" strokeweight=".5pt">
+                    <v:shape id="Zone de texte 546" o:spid="_x0000_s1210" type="#_x0000_t202" style="position:absolute;left:7315;top:4731;width:2527;height:3454;visibility:visible;mso-wrap-style:square;v-text-anchor:top" o:gfxdata="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" filled="f" stroked="f" strokeweight=".5pt">
                       <v:textbox>
                         <w:txbxContent>
                           <w:p>
@@ -24149,7 +24466,7 @@
                     </v:shape>
                   </v:group>
                 </v:group>
-                <v:shape id="Zone de texte 547" o:spid="_x0000_s1208" type="#_x0000_t202" style="position:absolute;left:5700;top:3028;width:3067;height:3206;rotation:-2029371fd;visibility:visible;mso-wrap-style:square;v-text-anchor:top" o:gfxdata="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" filled="f" stroked="f" strokeweight=".5pt">
+                <v:shape id="Zone de texte 547" o:spid="_x0000_s1211" type="#_x0000_t202" style="position:absolute;left:5700;top:3028;width:3067;height:3206;rotation:-2029371fd;visibility:visible;mso-wrap-style:square;v-text-anchor:top" o:gfxdata="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" filled="f" stroked="f" strokeweight=".5pt">
                   <v:textbox>
                     <w:txbxContent>
                       <w:p>
@@ -24428,7 +24745,7 @@
       <w:pPr>
         <w:pStyle w:val="Heading2"/>
       </w:pPr>
-      <w:bookmarkStart w:id="26" w:name="_Toc383377804"/>
+      <w:bookmarkStart w:id="26" w:name="_Toc384516021"/>
       <w:r>
         <w:lastRenderedPageBreak/>
         <w:t>Énergie cinétique</w:t>
@@ -24902,7 +25219,19 @@
           <w:rFonts w:eastAsiaTheme="minorEastAsia"/>
         </w:rPr>
         <w:tab/>
-        <w:t>= Somme des travaux de force [N]</w:t>
+        <w:t>= Somme des travaux de force [</w:t>
+      </w:r>
+      <w:r>
+        <w:rPr>
+          <w:rFonts w:eastAsiaTheme="minorEastAsia"/>
+        </w:rPr>
+        <w:t>J</w:t>
+      </w:r>
+      <w:r>
+        <w:rPr>
+          <w:rFonts w:eastAsiaTheme="minorEastAsia"/>
+        </w:rPr>
+        <w:t>]</w:t>
       </w:r>
       <w:r>
         <w:rPr>
@@ -24992,13 +25321,631 @@
     <w:p>
       <w:pPr>
         <w:pStyle w:val="Heading2"/>
+        <w:sectPr>
+          <w:type w:val="continuous"/>
+          <w:pgSz w:w="11906" w:h="16838"/>
+          <w:pgMar w:top="1077" w:right="1077" w:bottom="1077" w:left="1077" w:header="709" w:footer="348" w:gutter="0"/>
+          <w:cols w:space="708"/>
+          <w:docGrid w:linePitch="360"/>
+        </w:sectPr>
       </w:pPr>
-      <w:bookmarkStart w:id="27" w:name="_Toc383377805"/>
+      <w:bookmarkStart w:id="27" w:name="_Toc384516022"/>
+      <w:r>
+        <w:lastRenderedPageBreak/>
+        <w:t>Énergie potentielle</w:t>
+      </w:r>
+      <w:bookmarkEnd w:id="27"/>
+    </w:p>
+    <w:p>
+      <m:oMathPara>
+        <m:oMath>
+          <m:sSub>
+            <m:sSubPr>
+              <m:ctrlPr>
+                <w:rPr>
+                  <w:rFonts w:ascii="Cambria Math" w:hAnsi="Cambria Math"/>
+                  <w:i/>
+                </w:rPr>
+              </m:ctrlPr>
+            </m:sSubPr>
+            <m:e>
+              <m:r>
+                <w:rPr>
+                  <w:rFonts w:ascii="Cambria Math" w:hAnsi="Cambria Math"/>
+                </w:rPr>
+                <m:t>E</m:t>
+              </m:r>
+            </m:e>
+            <m:sub>
+              <m:sSub>
+                <m:sSubPr>
+                  <m:ctrlPr>
+                    <w:rPr>
+                      <w:rFonts w:ascii="Cambria Math" w:hAnsi="Cambria Math"/>
+                      <w:i/>
+                    </w:rPr>
+                  </m:ctrlPr>
+                </m:sSubPr>
+                <m:e>
+                  <m:r>
+                    <w:rPr>
+                      <w:rFonts w:ascii="Cambria Math" w:hAnsi="Cambria Math"/>
+                    </w:rPr>
+                    <m:t>pot</m:t>
+                  </m:r>
+                </m:e>
+                <m:sub>
+                  <m:r>
+                    <w:rPr>
+                      <w:rFonts w:ascii="Cambria Math" w:hAnsi="Cambria Math"/>
+                    </w:rPr>
+                    <m:t>G</m:t>
+                  </m:r>
+                </m:sub>
+              </m:sSub>
+            </m:sub>
+          </m:sSub>
+          <m:r>
+            <w:rPr>
+              <w:rFonts w:ascii="Cambria Math" w:hAnsi="Cambria Math"/>
+            </w:rPr>
+            <m:t>=</m:t>
+          </m:r>
+          <m:sSub>
+            <m:sSubPr>
+              <m:ctrlPr>
+                <w:rPr>
+                  <w:rFonts w:ascii="Cambria Math" w:hAnsi="Cambria Math"/>
+                  <w:i/>
+                </w:rPr>
+              </m:ctrlPr>
+            </m:sSubPr>
+            <m:e>
+              <m:r>
+                <w:rPr>
+                  <w:rFonts w:ascii="Cambria Math" w:hAnsi="Cambria Math"/>
+                </w:rPr>
+                <m:t>m</m:t>
+              </m:r>
+            </m:e>
+            <m:sub>
+              <m:r>
+                <w:rPr>
+                  <w:rFonts w:ascii="Cambria Math" w:hAnsi="Cambria Math"/>
+                </w:rPr>
+                <m:t>o</m:t>
+              </m:r>
+            </m:sub>
+          </m:sSub>
+          <m:r>
+            <w:rPr>
+              <w:rFonts w:ascii="Cambria Math" w:hAnsi="Cambria Math"/>
+            </w:rPr>
+            <m:t>⋅g⋅h</m:t>
+          </m:r>
+          <m:r>
+            <m:rPr>
+              <m:sty m:val="p"/>
+            </m:rPr>
+            <w:rPr>
+              <w:rFonts w:eastAsiaTheme="minorEastAsia"/>
+            </w:rPr>
+            <w:br/>
+          </m:r>
+        </m:oMath>
+        <m:oMath>
+          <m:sSub>
+            <m:sSubPr>
+              <m:ctrlPr>
+                <w:rPr>
+                  <w:rFonts w:ascii="Cambria Math" w:hAnsi="Cambria Math"/>
+                  <w:i/>
+                </w:rPr>
+              </m:ctrlPr>
+            </m:sSubPr>
+            <m:e>
+              <m:r>
+                <w:rPr>
+                  <w:rFonts w:ascii="Cambria Math" w:hAnsi="Cambria Math"/>
+                </w:rPr>
+                <m:t>E</m:t>
+              </m:r>
+            </m:e>
+            <m:sub>
+              <m:sSub>
+                <m:sSubPr>
+                  <m:ctrlPr>
+                    <w:rPr>
+                      <w:rFonts w:ascii="Cambria Math" w:hAnsi="Cambria Math"/>
+                      <w:i/>
+                    </w:rPr>
+                  </m:ctrlPr>
+                </m:sSubPr>
+                <m:e>
+                  <m:r>
+                    <w:rPr>
+                      <w:rFonts w:ascii="Cambria Math" w:hAnsi="Cambria Math"/>
+                    </w:rPr>
+                    <m:t>pot</m:t>
+                  </m:r>
+                </m:e>
+                <m:sub>
+                  <m:r>
+                    <w:rPr>
+                      <w:rFonts w:ascii="Cambria Math" w:hAnsi="Cambria Math"/>
+                    </w:rPr>
+                    <m:t>G</m:t>
+                  </m:r>
+                </m:sub>
+              </m:sSub>
+            </m:sub>
+          </m:sSub>
+          <m:r>
+            <w:rPr>
+              <w:rFonts w:ascii="Cambria Math" w:hAnsi="Cambria Math"/>
+            </w:rPr>
+            <m:t>=-G⋅</m:t>
+          </m:r>
+          <m:sSub>
+            <m:sSubPr>
+              <m:ctrlPr>
+                <w:rPr>
+                  <w:rFonts w:ascii="Cambria Math" w:hAnsi="Cambria Math"/>
+                  <w:i/>
+                </w:rPr>
+              </m:ctrlPr>
+            </m:sSubPr>
+            <m:e>
+              <m:r>
+                <w:rPr>
+                  <w:rFonts w:ascii="Cambria Math" w:hAnsi="Cambria Math"/>
+                </w:rPr>
+                <m:t>m</m:t>
+              </m:r>
+            </m:e>
+            <m:sub>
+              <m:r>
+                <w:rPr>
+                  <w:rFonts w:ascii="Cambria Math" w:hAnsi="Cambria Math"/>
+                </w:rPr>
+                <m:t>p</m:t>
+              </m:r>
+            </m:sub>
+          </m:sSub>
+          <m:r>
+            <w:rPr>
+              <w:rFonts w:ascii="Cambria Math" w:hAnsi="Cambria Math"/>
+            </w:rPr>
+            <m:t>⋅</m:t>
+          </m:r>
+          <m:sSub>
+            <m:sSubPr>
+              <m:ctrlPr>
+                <w:rPr>
+                  <w:rFonts w:ascii="Cambria Math" w:hAnsi="Cambria Math"/>
+                  <w:i/>
+                </w:rPr>
+              </m:ctrlPr>
+            </m:sSubPr>
+            <m:e>
+              <m:r>
+                <w:rPr>
+                  <w:rFonts w:ascii="Cambria Math" w:hAnsi="Cambria Math"/>
+                </w:rPr>
+                <m:t>m</m:t>
+              </m:r>
+            </m:e>
+            <m:sub>
+              <m:r>
+                <w:rPr>
+                  <w:rFonts w:ascii="Cambria Math" w:hAnsi="Cambria Math"/>
+                </w:rPr>
+                <m:t>o</m:t>
+              </m:r>
+            </m:sub>
+          </m:sSub>
+          <m:r>
+            <w:rPr>
+              <w:rFonts w:ascii="Cambria Math" w:hAnsi="Cambria Math"/>
+            </w:rPr>
+            <m:t>⋅</m:t>
+          </m:r>
+          <m:f>
+            <m:fPr>
+              <m:ctrlPr>
+                <w:rPr>
+                  <w:rFonts w:ascii="Cambria Math" w:hAnsi="Cambria Math"/>
+                  <w:i/>
+                </w:rPr>
+              </m:ctrlPr>
+            </m:fPr>
+            <m:num>
+              <m:r>
+                <w:rPr>
+                  <w:rFonts w:ascii="Cambria Math" w:hAnsi="Cambria Math"/>
+                </w:rPr>
+                <m:t>1</m:t>
+              </m:r>
+            </m:num>
+            <m:den>
+              <m:r>
+                <w:rPr>
+                  <w:rFonts w:ascii="Cambria Math" w:hAnsi="Cambria Math"/>
+                </w:rPr>
+                <m:t>∆h</m:t>
+              </m:r>
+            </m:den>
+          </m:f>
+          <m:r>
+            <m:rPr>
+              <m:sty m:val="p"/>
+            </m:rPr>
+            <w:rPr>
+              <w:rFonts w:eastAsiaTheme="minorEastAsia"/>
+            </w:rPr>
+            <w:br/>
+          </m:r>
+        </m:oMath>
+        <m:oMath>
+          <m:r>
+            <w:rPr>
+              <w:rFonts w:ascii="Cambria Math" w:hAnsi="Cambria Math"/>
+            </w:rPr>
+            <m:t>∆</m:t>
+          </m:r>
+          <m:sSub>
+            <m:sSubPr>
+              <m:ctrlPr>
+                <w:rPr>
+                  <w:rFonts w:ascii="Cambria Math" w:hAnsi="Cambria Math"/>
+                  <w:i/>
+                </w:rPr>
+              </m:ctrlPr>
+            </m:sSubPr>
+            <m:e>
+              <m:r>
+                <w:rPr>
+                  <w:rFonts w:ascii="Cambria Math" w:hAnsi="Cambria Math"/>
+                </w:rPr>
+                <m:t>E</m:t>
+              </m:r>
+            </m:e>
+            <m:sub>
+              <m:sSub>
+                <m:sSubPr>
+                  <m:ctrlPr>
+                    <w:rPr>
+                      <w:rFonts w:ascii="Cambria Math" w:hAnsi="Cambria Math"/>
+                      <w:i/>
+                    </w:rPr>
+                  </m:ctrlPr>
+                </m:sSubPr>
+                <m:e>
+                  <m:r>
+                    <w:rPr>
+                      <w:rFonts w:ascii="Cambria Math" w:hAnsi="Cambria Math"/>
+                    </w:rPr>
+                    <m:t>pot</m:t>
+                  </m:r>
+                </m:e>
+                <m:sub>
+                  <m:r>
+                    <w:rPr>
+                      <w:rFonts w:ascii="Cambria Math" w:hAnsi="Cambria Math"/>
+                    </w:rPr>
+                    <m:t>AB</m:t>
+                  </m:r>
+                </m:sub>
+              </m:sSub>
+            </m:sub>
+          </m:sSub>
+          <m:r>
+            <w:rPr>
+              <w:rFonts w:ascii="Cambria Math" w:hAnsi="Cambria Math"/>
+            </w:rPr>
+            <m:t>=</m:t>
+          </m:r>
+          <m:sSub>
+            <m:sSubPr>
+              <m:ctrlPr>
+                <w:rPr>
+                  <w:rFonts w:ascii="Cambria Math" w:hAnsi="Cambria Math"/>
+                  <w:i/>
+                </w:rPr>
+              </m:ctrlPr>
+            </m:sSubPr>
+            <m:e>
+              <m:r>
+                <w:rPr>
+                  <w:rFonts w:ascii="Cambria Math" w:hAnsi="Cambria Math"/>
+                </w:rPr>
+                <m:t>E</m:t>
+              </m:r>
+            </m:e>
+            <m:sub>
+              <m:sSub>
+                <m:sSubPr>
+                  <m:ctrlPr>
+                    <w:rPr>
+                      <w:rFonts w:ascii="Cambria Math" w:hAnsi="Cambria Math"/>
+                      <w:i/>
+                    </w:rPr>
+                  </m:ctrlPr>
+                </m:sSubPr>
+                <m:e>
+                  <m:r>
+                    <w:rPr>
+                      <w:rFonts w:ascii="Cambria Math" w:hAnsi="Cambria Math"/>
+                    </w:rPr>
+                    <m:t>pot</m:t>
+                  </m:r>
+                </m:e>
+                <m:sub>
+                  <m:r>
+                    <w:rPr>
+                      <w:rFonts w:ascii="Cambria Math" w:hAnsi="Cambria Math"/>
+                    </w:rPr>
+                    <m:t>B</m:t>
+                  </m:r>
+                </m:sub>
+              </m:sSub>
+            </m:sub>
+          </m:sSub>
+          <m:r>
+            <w:rPr>
+              <w:rFonts w:ascii="Cambria Math" w:hAnsi="Cambria Math"/>
+            </w:rPr>
+            <m:t>-</m:t>
+          </m:r>
+          <m:sSub>
+            <m:sSubPr>
+              <m:ctrlPr>
+                <w:rPr>
+                  <w:rFonts w:ascii="Cambria Math" w:hAnsi="Cambria Math"/>
+                  <w:i/>
+                </w:rPr>
+              </m:ctrlPr>
+            </m:sSubPr>
+            <m:e>
+              <m:r>
+                <w:rPr>
+                  <w:rFonts w:ascii="Cambria Math" w:hAnsi="Cambria Math"/>
+                </w:rPr>
+                <m:t>E</m:t>
+              </m:r>
+            </m:e>
+            <m:sub>
+              <m:sSub>
+                <m:sSubPr>
+                  <m:ctrlPr>
+                    <w:rPr>
+                      <w:rFonts w:ascii="Cambria Math" w:hAnsi="Cambria Math"/>
+                      <w:i/>
+                    </w:rPr>
+                  </m:ctrlPr>
+                </m:sSubPr>
+                <m:e>
+                  <m:r>
+                    <w:rPr>
+                      <w:rFonts w:ascii="Cambria Math" w:hAnsi="Cambria Math"/>
+                    </w:rPr>
+                    <m:t>pot</m:t>
+                  </m:r>
+                </m:e>
+                <m:sub>
+                  <m:r>
+                    <w:rPr>
+                      <w:rFonts w:ascii="Cambria Math" w:hAnsi="Cambria Math"/>
+                    </w:rPr>
+                    <m:t>A</m:t>
+                  </m:r>
+                </m:sub>
+              </m:sSub>
+            </m:sub>
+          </m:sSub>
+        </m:oMath>
+      </m:oMathPara>
+    </w:p>
+    <w:p>
+      <w:pPr>
+        <w:tabs>
+          <w:tab w:val="left" w:pos="567"/>
+        </w:tabs>
+        <w:sectPr>
+          <w:type w:val="continuous"/>
+          <w:pgSz w:w="11906" w:h="16838"/>
+          <w:pgMar w:top="1077" w:right="1077" w:bottom="1077" w:left="1077" w:header="709" w:footer="348" w:gutter="0"/>
+          <w:cols w:num="2" w:space="708"/>
+          <w:docGrid w:linePitch="360"/>
+        </w:sectPr>
+      </w:pPr>
+      <w:r>
+        <w:br w:type="column"/>
+      </w:r>
+      <m:oMath>
+        <m:sSub>
+          <m:sSubPr>
+            <m:ctrlPr>
+              <w:rPr>
+                <w:rFonts w:ascii="Cambria Math" w:hAnsi="Cambria Math"/>
+                <w:i/>
+              </w:rPr>
+            </m:ctrlPr>
+          </m:sSubPr>
+          <m:e>
+            <m:r>
+              <w:rPr>
+                <w:rFonts w:ascii="Cambria Math" w:hAnsi="Cambria Math"/>
+              </w:rPr>
+              <m:t>E</m:t>
+            </m:r>
+          </m:e>
+          <m:sub>
+            <m:sSub>
+              <m:sSubPr>
+                <m:ctrlPr>
+                  <w:rPr>
+                    <w:rFonts w:ascii="Cambria Math" w:hAnsi="Cambria Math"/>
+                    <w:i/>
+                  </w:rPr>
+                </m:ctrlPr>
+              </m:sSubPr>
+              <m:e>
+                <m:r>
+                  <w:rPr>
+                    <w:rFonts w:ascii="Cambria Math" w:hAnsi="Cambria Math"/>
+                  </w:rPr>
+                  <m:t>pot</m:t>
+                </m:r>
+              </m:e>
+              <m:sub>
+                <m:r>
+                  <w:rPr>
+                    <w:rFonts w:ascii="Cambria Math" w:hAnsi="Cambria Math"/>
+                  </w:rPr>
+                  <m:t>G</m:t>
+                </m:r>
+              </m:sub>
+            </m:sSub>
+          </m:sub>
+        </m:sSub>
+      </m:oMath>
+      <w:r>
+        <w:rPr>
+          <w:rFonts w:eastAsiaTheme="minorEastAsia"/>
+        </w:rPr>
+        <w:tab/>
+        <w:t>= Énergie potentielle de gravitation [J]</w:t>
+      </w:r>
+      <w:r>
+        <w:rPr>
+          <w:rFonts w:eastAsiaTheme="minorEastAsia"/>
+        </w:rPr>
+        <w:br/>
+      </w:r>
+      <m:oMath>
+        <m:sSub>
+          <m:sSubPr>
+            <m:ctrlPr>
+              <w:rPr>
+                <w:rFonts w:ascii="Cambria Math" w:hAnsi="Cambria Math"/>
+                <w:i/>
+              </w:rPr>
+            </m:ctrlPr>
+          </m:sSubPr>
+          <m:e>
+            <m:r>
+              <w:rPr>
+                <w:rFonts w:ascii="Cambria Math" w:hAnsi="Cambria Math"/>
+              </w:rPr>
+              <m:t>m</m:t>
+            </m:r>
+          </m:e>
+          <m:sub>
+            <m:r>
+              <w:rPr>
+                <w:rFonts w:ascii="Cambria Math" w:hAnsi="Cambria Math"/>
+              </w:rPr>
+              <m:t>o</m:t>
+            </m:r>
+          </m:sub>
+        </m:sSub>
+      </m:oMath>
+      <w:r>
+        <w:rPr>
+          <w:rFonts w:eastAsiaTheme="minorEastAsia"/>
+        </w:rPr>
+        <w:tab/>
+        <w:t>= Masse de l’objet [kg]</w:t>
+      </w:r>
+      <w:r>
+        <w:rPr>
+          <w:rFonts w:eastAsiaTheme="minorEastAsia"/>
+        </w:rPr>
+        <w:br/>
+      </w:r>
+      <m:oMath>
+        <m:sSub>
+          <m:sSubPr>
+            <m:ctrlPr>
+              <w:rPr>
+                <w:rFonts w:ascii="Cambria Math" w:hAnsi="Cambria Math"/>
+                <w:i/>
+              </w:rPr>
+            </m:ctrlPr>
+          </m:sSubPr>
+          <m:e>
+            <m:r>
+              <w:rPr>
+                <w:rFonts w:ascii="Cambria Math" w:hAnsi="Cambria Math"/>
+              </w:rPr>
+              <m:t>m</m:t>
+            </m:r>
+          </m:e>
+          <m:sub>
+            <m:r>
+              <w:rPr>
+                <w:rFonts w:ascii="Cambria Math" w:hAnsi="Cambria Math"/>
+              </w:rPr>
+              <m:t>p</m:t>
+            </m:r>
+          </m:sub>
+        </m:sSub>
+      </m:oMath>
+      <w:r>
+        <w:rPr>
+          <w:rFonts w:eastAsiaTheme="minorEastAsia"/>
+        </w:rPr>
+        <w:tab/>
+        <w:t>= Masse de la planète [kg]</w:t>
+      </w:r>
+      <w:r>
+        <w:rPr>
+          <w:rFonts w:eastAsiaTheme="minorEastAsia"/>
+        </w:rPr>
+        <w:br/>
+      </w:r>
+      <m:oMath>
+        <m:r>
+          <w:rPr>
+            <w:rFonts w:ascii="Cambria Math" w:hAnsi="Cambria Math"/>
+          </w:rPr>
+          <m:t>∆h</m:t>
+        </m:r>
+      </m:oMath>
+      <w:r>
+        <w:rPr>
+          <w:rFonts w:eastAsiaTheme="minorEastAsia"/>
+        </w:rPr>
+        <w:tab/>
+        <w:t>= Différence d’altitude [m]</w:t>
+      </w:r>
+    </w:p>
+    <w:p>
+      <w:pPr>
+        <w:rPr>
+          <w:rFonts w:eastAsiaTheme="majorEastAsia" w:cstheme="majorBidi"/>
+          <w:b/>
+          <w:bCs/>
+          <w:sz w:val="26"/>
+          <w:szCs w:val="26"/>
+        </w:rPr>
+      </w:pPr>
+      <w:r>
+        <w:lastRenderedPageBreak/>
+        <w:br w:type="page"/>
+      </w:r>
+    </w:p>
+    <w:p>
+      <w:pPr>
+        <w:pStyle w:val="Heading2"/>
+      </w:pPr>
+      <w:bookmarkStart w:id="28" w:name="_Toc384516023"/>
       <w:r>
         <w:lastRenderedPageBreak/>
         <w:t>Puissance</w:t>
       </w:r>
-      <w:bookmarkEnd w:id="27"/>
+      <w:bookmarkEnd w:id="28"/>
     </w:p>
     <w:p>
       <w:r>
@@ -25020,13 +25967,13 @@
       </w:pPr>
     </w:p>
     <w:p>
-      <w:pPr>
-        <w:rPr>
-          <w:rFonts w:eastAsiaTheme="minorEastAsia"/>
-        </w:rPr>
-      </w:pPr>
-    </w:p>
-    <w:p>
+      <w:r>
+        <w:rPr>
+          <w:rFonts w:eastAsiaTheme="minorEastAsia"/>
+        </w:rPr>
+        <w:lastRenderedPageBreak/>
+        <w:br/>
+      </w:r>
       <m:oMathPara>
         <m:oMath>
           <m:r>
@@ -25313,7 +26260,7 @@
       <w:pPr>
         <w:pStyle w:val="Heading2"/>
       </w:pPr>
-      <w:bookmarkStart w:id="28" w:name="_Toc383377806"/>
+      <w:bookmarkStart w:id="29" w:name="_Toc384516024"/>
       <w:r>
         <w:lastRenderedPageBreak/>
         <w:t xml:space="preserve">Rendement </w:t>
@@ -25324,7 +26271,7 @@
       <w:r>
         <w:t xml:space="preserve"> perte</w:t>
       </w:r>
-      <w:bookmarkEnd w:id="28"/>
+      <w:bookmarkEnd w:id="29"/>
     </w:p>
     <w:p>
       <w:r>
@@ -25430,21 +26377,10 @@
             </m:den>
           </m:f>
           <m:r>
-            <m:rPr>
-              <m:sty m:val="p"/>
-            </m:rPr>
-            <w:rPr>
-              <w:rFonts w:eastAsiaTheme="minorEastAsia"/>
-            </w:rPr>
-            <w:br/>
-          </m:r>
-        </m:oMath>
-        <m:oMath>
-          <m:r>
             <w:rPr>
               <w:rFonts w:ascii="Cambria Math" w:hAnsi="Cambria Math"/>
             </w:rPr>
-            <m:t xml:space="preserve">   = </m:t>
+            <m:t xml:space="preserve"> = </m:t>
           </m:r>
           <m:f>
             <m:fPr>
@@ -25512,6 +26448,12 @@
               </m:sSub>
             </m:den>
           </m:f>
+          <m:r>
+            <w:rPr>
+              <w:rFonts w:ascii="Cambria Math" w:hAnsi="Cambria Math"/>
+            </w:rPr>
+            <m:t xml:space="preserve">  </m:t>
+          </m:r>
           <m:r>
             <m:rPr>
               <m:sty m:val="p"/>
@@ -25880,9 +26822,413 @@
         <w:br/>
       </w:r>
     </w:p>
+    <w:p/>
     <w:p>
-      <w:r>
-        <w:lastRenderedPageBreak/>
+      <w:pPr>
+        <w:pStyle w:val="Heading2"/>
+      </w:pPr>
+      <w:bookmarkStart w:id="30" w:name="_Toc384516025"/>
+      <w:r>
+        <w:t xml:space="preserve">Annexe : </w:t>
+      </w:r>
+      <w:r>
+        <w:t>Justification</w:t>
+      </w:r>
+      <w:r>
+        <w:t xml:space="preserve"> de l’énergie potentielle</w:t>
+      </w:r>
+      <w:bookmarkEnd w:id="30"/>
+    </w:p>
+    <w:p>
+      <w:r>
+        <w:t>Formule de la gravitation universelle</w:t>
+      </w:r>
+    </w:p>
+    <w:p>
+      <w:pPr>
+        <w:rPr>
+          <w:rFonts w:eastAsiaTheme="minorEastAsia"/>
+        </w:rPr>
+      </w:pPr>
+      <m:oMath>
+        <m:r>
+          <w:rPr>
+            <w:rFonts w:ascii="Cambria Math" w:hAnsi="Cambria Math"/>
+          </w:rPr>
+          <m:t>F</m:t>
+        </m:r>
+        <m:d>
+          <m:dPr>
+            <m:ctrlPr>
+              <w:rPr>
+                <w:rFonts w:ascii="Cambria Math" w:hAnsi="Cambria Math"/>
+                <w:i/>
+              </w:rPr>
+            </m:ctrlPr>
+          </m:dPr>
+          <m:e>
+            <m:r>
+              <w:rPr>
+                <w:rFonts w:ascii="Cambria Math" w:hAnsi="Cambria Math"/>
+              </w:rPr>
+              <m:t>h</m:t>
+            </m:r>
+          </m:e>
+        </m:d>
+        <m:r>
+          <w:rPr>
+            <w:rFonts w:ascii="Cambria Math" w:hAnsi="Cambria Math"/>
+          </w:rPr>
+          <m:t>=G⋅</m:t>
+        </m:r>
+        <m:f>
+          <m:fPr>
+            <m:ctrlPr>
+              <w:rPr>
+                <w:rFonts w:ascii="Cambria Math" w:hAnsi="Cambria Math"/>
+                <w:i/>
+              </w:rPr>
+            </m:ctrlPr>
+          </m:fPr>
+          <m:num>
+            <m:sSub>
+              <m:sSubPr>
+                <m:ctrlPr>
+                  <w:rPr>
+                    <w:rFonts w:ascii="Cambria Math" w:hAnsi="Cambria Math"/>
+                    <w:i/>
+                  </w:rPr>
+                </m:ctrlPr>
+              </m:sSubPr>
+              <m:e>
+                <m:r>
+                  <w:rPr>
+                    <w:rFonts w:ascii="Cambria Math" w:hAnsi="Cambria Math"/>
+                  </w:rPr>
+                  <m:t>m</m:t>
+                </m:r>
+              </m:e>
+              <m:sub>
+                <m:r>
+                  <w:rPr>
+                    <w:rFonts w:ascii="Cambria Math" w:hAnsi="Cambria Math"/>
+                  </w:rPr>
+                  <m:t>p</m:t>
+                </m:r>
+              </m:sub>
+            </m:sSub>
+            <m:r>
+              <w:rPr>
+                <w:rFonts w:ascii="Cambria Math" w:hAnsi="Cambria Math"/>
+              </w:rPr>
+              <m:t>⋅</m:t>
+            </m:r>
+            <m:sSub>
+              <m:sSubPr>
+                <m:ctrlPr>
+                  <w:rPr>
+                    <w:rFonts w:ascii="Cambria Math" w:hAnsi="Cambria Math"/>
+                    <w:i/>
+                  </w:rPr>
+                </m:ctrlPr>
+              </m:sSubPr>
+              <m:e>
+                <m:r>
+                  <w:rPr>
+                    <w:rFonts w:ascii="Cambria Math" w:hAnsi="Cambria Math"/>
+                  </w:rPr>
+                  <m:t>m</m:t>
+                </m:r>
+              </m:e>
+              <m:sub>
+                <m:r>
+                  <w:rPr>
+                    <w:rFonts w:ascii="Cambria Math" w:hAnsi="Cambria Math"/>
+                  </w:rPr>
+                  <m:t>o</m:t>
+                </m:r>
+              </m:sub>
+            </m:sSub>
+          </m:num>
+          <m:den>
+            <m:sSup>
+              <m:sSupPr>
+                <m:ctrlPr>
+                  <w:rPr>
+                    <w:rFonts w:ascii="Cambria Math" w:hAnsi="Cambria Math"/>
+                    <w:i/>
+                  </w:rPr>
+                </m:ctrlPr>
+              </m:sSupPr>
+              <m:e>
+                <m:r>
+                  <w:rPr>
+                    <w:rFonts w:ascii="Cambria Math" w:hAnsi="Cambria Math"/>
+                  </w:rPr>
+                  <m:t>h</m:t>
+                </m:r>
+              </m:e>
+              <m:sup>
+                <m:r>
+                  <w:rPr>
+                    <w:rFonts w:ascii="Cambria Math" w:hAnsi="Cambria Math"/>
+                  </w:rPr>
+                  <m:t>2</m:t>
+                </m:r>
+              </m:sup>
+            </m:sSup>
+          </m:den>
+        </m:f>
+      </m:oMath>
+      <w:r>
+        <w:rPr>
+          <w:rFonts w:eastAsiaTheme="minorEastAsia"/>
+        </w:rPr>
+        <w:t xml:space="preserve"> </w:t>
+      </w:r>
+    </w:p>
+    <w:p>
+      <w:pPr>
+        <w:rPr>
+          <w:rFonts w:eastAsiaTheme="minorEastAsia"/>
+        </w:rPr>
+      </w:pPr>
+      <w:r>
+        <w:rPr>
+          <w:rFonts w:eastAsiaTheme="minorEastAsia"/>
+        </w:rPr>
+        <w:t>Intégrations</w:t>
+      </w:r>
+    </w:p>
+    <w:p>
+      <w:pPr>
+        <w:rPr>
+          <w:rFonts w:eastAsiaTheme="minorEastAsia"/>
+        </w:rPr>
+      </w:pPr>
+      <m:oMathPara>
+        <m:oMath>
+          <m:sSub>
+            <m:sSubPr>
+              <m:ctrlPr>
+                <w:rPr>
+                  <w:rFonts w:ascii="Cambria Math" w:hAnsi="Cambria Math"/>
+                  <w:i/>
+                </w:rPr>
+              </m:ctrlPr>
+            </m:sSubPr>
+            <m:e>
+              <m:r>
+                <w:rPr>
+                  <w:rFonts w:ascii="Cambria Math" w:hAnsi="Cambria Math"/>
+                </w:rPr>
+                <m:t>E</m:t>
+              </m:r>
+            </m:e>
+            <m:sub>
+              <m:sSub>
+                <m:sSubPr>
+                  <m:ctrlPr>
+                    <w:rPr>
+                      <w:rFonts w:ascii="Cambria Math" w:hAnsi="Cambria Math"/>
+                      <w:i/>
+                    </w:rPr>
+                  </m:ctrlPr>
+                </m:sSubPr>
+                <m:e>
+                  <m:r>
+                    <w:rPr>
+                      <w:rFonts w:ascii="Cambria Math" w:hAnsi="Cambria Math"/>
+                    </w:rPr>
+                    <m:t>pot</m:t>
+                  </m:r>
+                </m:e>
+                <m:sub>
+                  <m:r>
+                    <w:rPr>
+                      <w:rFonts w:ascii="Cambria Math" w:hAnsi="Cambria Math"/>
+                    </w:rPr>
+                    <m:t>G</m:t>
+                  </m:r>
+                </m:sub>
+              </m:sSub>
+            </m:sub>
+          </m:sSub>
+          <m:r>
+            <w:rPr>
+              <w:rFonts w:ascii="Cambria Math" w:hAnsi="Cambria Math"/>
+            </w:rPr>
+            <m:t>=</m:t>
+          </m:r>
+          <m:nary>
+            <m:naryPr>
+              <m:limLoc m:val="undOvr"/>
+              <m:subHide m:val="1"/>
+              <m:supHide m:val="1"/>
+              <m:ctrlPr>
+                <w:rPr>
+                  <w:rFonts w:ascii="Cambria Math" w:hAnsi="Cambria Math"/>
+                  <w:i/>
+                </w:rPr>
+              </m:ctrlPr>
+            </m:naryPr>
+            <m:sub/>
+            <m:sup/>
+            <m:e>
+              <m:r>
+                <w:rPr>
+                  <w:rFonts w:ascii="Cambria Math" w:hAnsi="Cambria Math"/>
+                </w:rPr>
+                <m:t>F</m:t>
+              </m:r>
+              <m:d>
+                <m:dPr>
+                  <m:ctrlPr>
+                    <w:rPr>
+                      <w:rFonts w:ascii="Cambria Math" w:hAnsi="Cambria Math"/>
+                      <w:i/>
+                    </w:rPr>
+                  </m:ctrlPr>
+                </m:dPr>
+                <m:e>
+                  <m:r>
+                    <w:rPr>
+                      <w:rFonts w:ascii="Cambria Math" w:hAnsi="Cambria Math"/>
+                    </w:rPr>
+                    <m:t>h</m:t>
+                  </m:r>
+                </m:e>
+              </m:d>
+              <m:r>
+                <w:rPr>
+                  <w:rFonts w:ascii="Cambria Math" w:hAnsi="Cambria Math"/>
+                </w:rPr>
+                <m:t xml:space="preserve"> dh</m:t>
+              </m:r>
+            </m:e>
+          </m:nary>
+        </m:oMath>
+      </m:oMathPara>
+    </w:p>
+    <w:p>
+      <m:oMathPara>
+        <m:oMath>
+          <m:sSub>
+            <m:sSubPr>
+              <m:ctrlPr>
+                <w:rPr>
+                  <w:rFonts w:ascii="Cambria Math" w:hAnsi="Cambria Math"/>
+                  <w:i/>
+                </w:rPr>
+              </m:ctrlPr>
+            </m:sSubPr>
+            <m:e>
+              <m:r>
+                <w:rPr>
+                  <w:rFonts w:ascii="Cambria Math" w:hAnsi="Cambria Math"/>
+                </w:rPr>
+                <m:t>∆E</m:t>
+              </m:r>
+            </m:e>
+            <m:sub>
+              <m:sSub>
+                <m:sSubPr>
+                  <m:ctrlPr>
+                    <w:rPr>
+                      <w:rFonts w:ascii="Cambria Math" w:hAnsi="Cambria Math"/>
+                      <w:i/>
+                    </w:rPr>
+                  </m:ctrlPr>
+                </m:sSubPr>
+                <m:e>
+                  <m:r>
+                    <w:rPr>
+                      <w:rFonts w:ascii="Cambria Math" w:hAnsi="Cambria Math"/>
+                    </w:rPr>
+                    <m:t>pot</m:t>
+                  </m:r>
+                </m:e>
+                <m:sub>
+                  <m:r>
+                    <w:rPr>
+                      <w:rFonts w:ascii="Cambria Math" w:hAnsi="Cambria Math"/>
+                    </w:rPr>
+                    <m:t>AB</m:t>
+                  </m:r>
+                </m:sub>
+              </m:sSub>
+            </m:sub>
+          </m:sSub>
+          <m:r>
+            <w:rPr>
+              <w:rFonts w:ascii="Cambria Math" w:hAnsi="Cambria Math"/>
+            </w:rPr>
+            <m:t>=</m:t>
+          </m:r>
+          <m:nary>
+            <m:naryPr>
+              <m:limLoc m:val="undOvr"/>
+              <m:ctrlPr>
+                <w:rPr>
+                  <w:rFonts w:ascii="Cambria Math" w:hAnsi="Cambria Math"/>
+                  <w:i/>
+                </w:rPr>
+              </m:ctrlPr>
+            </m:naryPr>
+            <m:sub>
+              <m:r>
+                <w:rPr>
+                  <w:rFonts w:ascii="Cambria Math" w:hAnsi="Cambria Math"/>
+                </w:rPr>
+                <m:t>A</m:t>
+              </m:r>
+            </m:sub>
+            <m:sup>
+              <m:r>
+                <w:rPr>
+                  <w:rFonts w:ascii="Cambria Math" w:hAnsi="Cambria Math"/>
+                </w:rPr>
+                <m:t>B</m:t>
+              </m:r>
+            </m:sup>
+            <m:e>
+              <m:r>
+                <w:rPr>
+                  <w:rFonts w:ascii="Cambria Math" w:hAnsi="Cambria Math"/>
+                </w:rPr>
+                <m:t>F</m:t>
+              </m:r>
+              <m:d>
+                <m:dPr>
+                  <m:ctrlPr>
+                    <w:rPr>
+                      <w:rFonts w:ascii="Cambria Math" w:hAnsi="Cambria Math"/>
+                      <w:i/>
+                    </w:rPr>
+                  </m:ctrlPr>
+                </m:dPr>
+                <m:e>
+                  <m:r>
+                    <w:rPr>
+                      <w:rFonts w:ascii="Cambria Math" w:hAnsi="Cambria Math"/>
+                    </w:rPr>
+                    <m:t>h</m:t>
+                  </m:r>
+                </m:e>
+              </m:d>
+              <m:r>
+                <w:rPr>
+                  <w:rFonts w:ascii="Cambria Math" w:hAnsi="Cambria Math"/>
+                </w:rPr>
+                <m:t xml:space="preserve"> dh</m:t>
+              </m:r>
+            </m:e>
+          </m:nary>
+        </m:oMath>
+      </m:oMathPara>
+    </w:p>
+    <w:p>
+      <w:r>
         <w:br w:type="page"/>
       </w:r>
     </w:p>
@@ -25890,22 +27236,22 @@
       <w:pPr>
         <w:pStyle w:val="Heading1"/>
       </w:pPr>
-      <w:bookmarkStart w:id="29" w:name="_Toc383377807"/>
+      <w:bookmarkStart w:id="31" w:name="_Toc384516026"/>
       <w:r>
         <w:lastRenderedPageBreak/>
         <w:t>Ondes sonores et réponses auditives</w:t>
       </w:r>
-      <w:bookmarkEnd w:id="29"/>
+      <w:bookmarkEnd w:id="31"/>
     </w:p>
     <w:p>
       <w:pPr>
         <w:pStyle w:val="Heading2"/>
       </w:pPr>
-      <w:bookmarkStart w:id="30" w:name="_Toc383377808"/>
+      <w:bookmarkStart w:id="32" w:name="_Toc384516027"/>
       <w:r>
         <w:t>Intensité et décibel</w:t>
       </w:r>
-      <w:bookmarkEnd w:id="30"/>
+      <w:bookmarkEnd w:id="32"/>
     </w:p>
     <w:p>
       <w:pPr>
@@ -26474,12 +27820,12 @@
       <w:pPr>
         <w:pStyle w:val="Heading2"/>
       </w:pPr>
-      <w:bookmarkStart w:id="31" w:name="_Toc383377809"/>
+      <w:bookmarkStart w:id="33" w:name="_Toc384516028"/>
       <w:r>
         <w:lastRenderedPageBreak/>
         <w:t>Rapport des intensités</w:t>
       </w:r>
-      <w:bookmarkEnd w:id="31"/>
+      <w:bookmarkEnd w:id="33"/>
     </w:p>
     <w:p>
       <w:r>
@@ -26799,12 +28145,12 @@
       <w:pPr>
         <w:pStyle w:val="Heading2"/>
       </w:pPr>
-      <w:bookmarkStart w:id="32" w:name="_Toc383377810"/>
+      <w:bookmarkStart w:id="34" w:name="_Toc384516029"/>
       <w:r>
         <w:lastRenderedPageBreak/>
         <w:t>Relation avec la pression</w:t>
       </w:r>
-      <w:bookmarkEnd w:id="32"/>
+      <w:bookmarkEnd w:id="34"/>
     </w:p>
     <w:p>
       <w:pPr>
@@ -27073,7 +28419,7 @@
       <w:pPr>
         <w:pStyle w:val="Heading2"/>
       </w:pPr>
-      <w:bookmarkStart w:id="33" w:name="_Toc383377811"/>
+      <w:bookmarkStart w:id="35" w:name="_Toc384516030"/>
       <w:r>
         <w:lastRenderedPageBreak/>
         <w:t>Principe de d</w:t>
@@ -27081,7 +28427,7 @@
       <w:r>
         <w:t>ispersion</w:t>
       </w:r>
-      <w:bookmarkEnd w:id="33"/>
+      <w:bookmarkEnd w:id="35"/>
     </w:p>
     <w:p>
       <w:r>
@@ -28224,19 +29570,19 @@
           </mc:Choice>
           <mc:Fallback>
             <w:pict>
-              <v:group w14:anchorId="5384F4B2" id="Group 519" o:spid="_x0000_s1209" style="width:126pt;height:144.25pt;mso-position-horizontal-relative:char;mso-position-vertical-relative:line" coordsize="16002,18321" o:gfxdata="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">
-                <v:group id="Group 518" o:spid="_x0000_s1210" style="position:absolute;width:16002;height:18321" coordsize="16002,18321" o:gfxdata="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">
-                  <v:oval id="Oval 7" o:spid="_x0000_s1211" style="position:absolute;width:16002;height:16002;visibility:visible;mso-wrap-style:square;v-text-anchor:middle" o:gfxdata="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" fillcolor="#a5d5e2 [1624]" strokecolor="#40a7c2 [3048]">
+              <v:group w14:anchorId="5384F4B2" id="Group 519" o:spid="_x0000_s1212" style="width:126pt;height:144.25pt;mso-position-horizontal-relative:char;mso-position-vertical-relative:line" coordsize="16002,18321" o:gfxdata="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">
+                <v:group id="Group 518" o:spid="_x0000_s1213" style="position:absolute;width:16002;height:18321" coordsize="16002,18321" o:gfxdata="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">
+                  <v:oval id="Oval 7" o:spid="_x0000_s1214" style="position:absolute;width:16002;height:16002;visibility:visible;mso-wrap-style:square;v-text-anchor:middle" o:gfxdata="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" fillcolor="#a5d5e2 [1624]" strokecolor="#40a7c2 [3048]">
                     <v:fill color2="#e4f2f6 [504]" rotate="t" angle="180" colors="0 #9eeaff;22938f #bbefff;1 #e4f9ff" focus="100%" type="gradient"/>
                     <v:shadow on="t" color="black" opacity="24903f" origin=",.5" offset="0,.55556mm"/>
                   </v:oval>
-                  <v:oval id="Oval 474" o:spid="_x0000_s1212" style="position:absolute;left:3218;top:3218;width:9525;height:9525;visibility:visible;mso-wrap-style:square;v-text-anchor:middle" o:gfxdata="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" filled="f" strokecolor="#40a7c2 [3048]">
+                  <v:oval id="Oval 474" o:spid="_x0000_s1215" style="position:absolute;left:3218;top:3218;width:9525;height:9525;visibility:visible;mso-wrap-style:square;v-text-anchor:middle" o:gfxdata="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" filled="f" strokecolor="#40a7c2 [3048]">
                     <v:shadow on="t" color="black" opacity="24903f" origin=",.5" offset="0,.55556mm"/>
                   </v:oval>
-                  <v:shape id="Straight Arrow Connector 512" o:spid="_x0000_s1213" type="#_x0000_t32" style="position:absolute;left:8046;top:8119;width:0;height:7883;visibility:visible;mso-wrap-style:square" o:connectortype="straight" o:gfxdata="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" strokecolor="#bc4542 [3045]">
+                  <v:shape id="Straight Arrow Connector 512" o:spid="_x0000_s1216" type="#_x0000_t32" style="position:absolute;left:8046;top:8119;width:0;height:7883;visibility:visible;mso-wrap-style:square" o:connectortype="straight" o:gfxdata="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" strokecolor="#bc4542 [3045]">
                     <v:stroke endarrow="block"/>
                   </v:shape>
-                  <v:shape id="Text Box 513" o:spid="_x0000_s1214" type="#_x0000_t202" style="position:absolute;left:9144;top:6071;width:2999;height:2670;visibility:visible;mso-wrap-style:square;v-text-anchor:top" o:gfxdata="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" filled="f" stroked="f" strokeweight=".5pt">
+                  <v:shape id="Text Box 513" o:spid="_x0000_s1217" type="#_x0000_t202" style="position:absolute;left:9144;top:6071;width:2999;height:2670;visibility:visible;mso-wrap-style:square;v-text-anchor:top" o:gfxdata="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" filled="f" stroked="f" strokeweight=".5pt">
                     <v:textbox>
                       <w:txbxContent>
                         <w:p>
@@ -28274,7 +29620,7 @@
                       </w:txbxContent>
                     </v:textbox>
                   </v:shape>
-                  <v:shape id="Text Box 514" o:spid="_x0000_s1215" type="#_x0000_t202" style="position:absolute;left:12106;top:6986;width:2997;height:2667;visibility:visible;mso-wrap-style:square;v-text-anchor:top" o:gfxdata="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" filled="f" stroked="f" strokeweight=".5pt">
+                  <v:shape id="Text Box 514" o:spid="_x0000_s1218" type="#_x0000_t202" style="position:absolute;left:12106;top:6986;width:2997;height:2667;visibility:visible;mso-wrap-style:square;v-text-anchor:top" o:gfxdata="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" filled="f" stroked="f" strokeweight=".5pt">
                     <v:textbox>
                       <w:txbxContent>
                         <w:p>
@@ -28312,7 +29658,7 @@
                       </w:txbxContent>
                     </v:textbox>
                   </v:shape>
-                  <v:shape id="Text Box 515" o:spid="_x0000_s1216" type="#_x0000_t202" style="position:absolute;left:7402;top:10373;width:2999;height:2670;visibility:visible;mso-wrap-style:square;v-text-anchor:top" o:gfxdata="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" filled="f" stroked="f" strokeweight=".5pt">
+                  <v:shape id="Text Box 515" o:spid="_x0000_s1219" type="#_x0000_t202" style="position:absolute;left:7402;top:10373;width:2999;height:2670;visibility:visible;mso-wrap-style:square;v-text-anchor:top" o:gfxdata="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" filled="f" stroked="f" strokeweight=".5pt">
                     <v:textbox>
                       <w:txbxContent>
                         <w:p>
@@ -28350,7 +29696,7 @@
                       </w:txbxContent>
                     </v:textbox>
                   </v:shape>
-                  <v:shape id="Text Box 516" o:spid="_x0000_s1217" type="#_x0000_t202" style="position:absolute;left:6766;top:15654;width:2997;height:2667;visibility:visible;mso-wrap-style:square;v-text-anchor:top" o:gfxdata="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" filled="f" stroked="f" strokeweight=".5pt">
+                  <v:shape id="Text Box 516" o:spid="_x0000_s1220" type="#_x0000_t202" style="position:absolute;left:6766;top:15654;width:2997;height:2667;visibility:visible;mso-wrap-style:square;v-text-anchor:top" o:gfxdata="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" filled="f" stroked="f" strokeweight=".5pt">
                     <v:textbox>
                       <w:txbxContent>
                         <w:p>
@@ -28388,7 +29734,7 @@
                       </w:txbxContent>
                     </v:textbox>
                   </v:shape>
-                  <v:shape id="Text Box 517" o:spid="_x0000_s1218" type="#_x0000_t202" style="position:absolute;left:5742;top:5522;width:2997;height:2667;visibility:visible;mso-wrap-style:square;v-text-anchor:top" o:gfxdata="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" filled="f" stroked="f" strokeweight=".5pt">
+                  <v:shape id="Text Box 517" o:spid="_x0000_s1221" type="#_x0000_t202" style="position:absolute;left:5742;top:5522;width:2997;height:2667;visibility:visible;mso-wrap-style:square;v-text-anchor:top" o:gfxdata="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" filled="f" stroked="f" strokeweight=".5pt">
                     <v:textbox>
                       <w:txbxContent>
                         <w:p>
@@ -28406,12 +29752,12 @@
                       </w:txbxContent>
                     </v:textbox>
                   </v:shape>
-                  <v:shape id="Picture 20" o:spid="_x0000_s1219" type="#_x0000_t75" style="position:absolute;left:6803;top:6473;width:2349;height:3163;visibility:visible;mso-wrap-style:square" o:gfxdata="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">
+                  <v:shape id="Picture 20" o:spid="_x0000_s1222" type="#_x0000_t75" style="position:absolute;left:6803;top:6473;width:2349;height:3163;visibility:visible;mso-wrap-style:square" o:gfxdata="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">
                     <v:imagedata r:id="rId32" o:title=""/>
                     <v:path arrowok="t"/>
                   </v:shape>
                 </v:group>
-                <v:shape id="Straight Arrow Connector 475" o:spid="_x0000_s1220" type="#_x0000_t32" style="position:absolute;left:8046;top:8156;width:4697;height:0;visibility:visible;mso-wrap-style:square" o:connectortype="straight" o:gfxdata="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" strokecolor="#bc4542 [3045]">
+                <v:shape id="Straight Arrow Connector 475" o:spid="_x0000_s1223" type="#_x0000_t32" style="position:absolute;left:8046;top:8156;width:4697;height:0;visibility:visible;mso-wrap-style:square" o:connectortype="straight" o:gfxdata="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" strokecolor="#bc4542 [3045]">
                   <v:stroke endarrow="block"/>
                 </v:shape>
                 <w10:anchorlock/>
@@ -28425,22 +29771,22 @@
       <w:pPr>
         <w:pStyle w:val="Heading1"/>
       </w:pPr>
-      <w:bookmarkStart w:id="34" w:name="_Toc383377812"/>
+      <w:bookmarkStart w:id="36" w:name="_Toc384516031"/>
       <w:r>
         <w:lastRenderedPageBreak/>
         <w:t>Transfert de chaleur</w:t>
       </w:r>
-      <w:bookmarkEnd w:id="34"/>
+      <w:bookmarkEnd w:id="36"/>
     </w:p>
     <w:p>
       <w:pPr>
         <w:pStyle w:val="Heading2"/>
       </w:pPr>
-      <w:bookmarkStart w:id="35" w:name="_Toc383377813"/>
+      <w:bookmarkStart w:id="37" w:name="_Toc384516032"/>
       <w:r>
         <w:t>Température et chaleur</w:t>
       </w:r>
-      <w:bookmarkEnd w:id="35"/>
+      <w:bookmarkEnd w:id="37"/>
     </w:p>
     <w:p>
       <w:pPr>
@@ -28472,11 +29818,11 @@
       <w:pPr>
         <w:pStyle w:val="Heading2"/>
       </w:pPr>
-      <w:bookmarkStart w:id="36" w:name="_Toc383377814"/>
+      <w:bookmarkStart w:id="38" w:name="_Toc384516033"/>
       <w:r>
         <w:t>Équilibre d’énergie</w:t>
       </w:r>
-      <w:bookmarkEnd w:id="36"/>
+      <w:bookmarkEnd w:id="38"/>
     </w:p>
     <w:p>
       <w:pPr>
@@ -28654,12 +30000,12 @@
       <w:pPr>
         <w:pStyle w:val="Heading2"/>
       </w:pPr>
-      <w:bookmarkStart w:id="37" w:name="_Toc383377815"/>
+      <w:bookmarkStart w:id="39" w:name="_Toc384516034"/>
       <w:r>
         <w:lastRenderedPageBreak/>
         <w:t>Équilibre de puissance</w:t>
       </w:r>
-      <w:bookmarkEnd w:id="37"/>
+      <w:bookmarkEnd w:id="39"/>
     </w:p>
     <w:p>
       <w:pPr>
@@ -28828,12 +30174,12 @@
       <w:pPr>
         <w:pStyle w:val="Heading2"/>
       </w:pPr>
-      <w:bookmarkStart w:id="38" w:name="_Toc383377816"/>
+      <w:bookmarkStart w:id="40" w:name="_Toc384516035"/>
       <w:r>
         <w:lastRenderedPageBreak/>
         <w:t>Équilibre de température</w:t>
       </w:r>
-      <w:bookmarkEnd w:id="38"/>
+      <w:bookmarkEnd w:id="40"/>
     </w:p>
     <w:p>
       <w:pPr>
@@ -28945,12 +30291,12 @@
       <w:pPr>
         <w:pStyle w:val="Heading2"/>
       </w:pPr>
-      <w:bookmarkStart w:id="39" w:name="_Toc383377817"/>
+      <w:bookmarkStart w:id="41" w:name="_Toc384516036"/>
       <w:r>
         <w:lastRenderedPageBreak/>
         <w:t>Changement d’état</w:t>
       </w:r>
-      <w:bookmarkEnd w:id="39"/>
+      <w:bookmarkEnd w:id="41"/>
     </w:p>
     <w:p>
       <w:pPr>
@@ -29254,12 +30600,12 @@
       <w:pPr>
         <w:pStyle w:val="Heading2"/>
       </w:pPr>
-      <w:bookmarkStart w:id="40" w:name="_Toc383377818"/>
+      <w:bookmarkStart w:id="42" w:name="_Toc384516037"/>
       <w:r>
         <w:lastRenderedPageBreak/>
         <w:t>Conversion d’unités de volume en poids</w:t>
       </w:r>
-      <w:bookmarkEnd w:id="40"/>
+      <w:bookmarkEnd w:id="42"/>
     </w:p>
     <w:p>
       <w:r>
@@ -30792,6 +32138,19 @@
       <w:szCs w:val="24"/>
     </w:rPr>
   </w:style>
+  <w:style w:type="paragraph" w:styleId="NoSpacing">
+    <w:name w:val="No Spacing"/>
+    <w:uiPriority w:val="1"/>
+    <w:qFormat/>
+    <w:rsid w:val="005F4644"/>
+    <w:pPr>
+      <w:spacing w:after="0" w:line="240" w:lineRule="auto"/>
+    </w:pPr>
+    <w:rPr>
+      <w:rFonts w:ascii="Euclid" w:hAnsi="Euclid"/>
+      <w:sz w:val="20"/>
+    </w:rPr>
+  </w:style>
 </w:styles>
 </file>
 
@@ -31085,7 +32444,7 @@
 </file>
 
 <file path=customXml/itemProps1.xml><?xml version="1.0" encoding="utf-8"?>
-<ds:datastoreItem xmlns:ds="http://schemas.openxmlformats.org/officeDocument/2006/customXml" ds:itemID="{E73185D2-3A41-4FAB-9002-0B718C3D6FD6}">
+<ds:datastoreItem xmlns:ds="http://schemas.openxmlformats.org/officeDocument/2006/customXml" ds:itemID="{54B00CB4-63E3-4EFB-804D-5E1BE6EB4DB2}">
   <ds:schemaRefs>
     <ds:schemaRef ds:uri="http://schemas.openxmlformats.org/officeDocument/2006/bibliography"/>
   </ds:schemaRefs>

</xml_diff>

<commit_message>
Changements mineurs + rajout d'une équation pour la force centripète.
</commit_message>
<xml_diff>
--- a/PhysicsCompendium.docx
+++ b/PhysicsCompendium.docx
@@ -8293,15 +8293,7 @@
         </m:r>
       </m:oMath>
       <w:r>
-        <w:t xml:space="preserve"> que forme le mouvement d’un projectile avec l’axe horizontal doit parfois être calculé dans une tranche de vale</w:t>
-      </w:r>
-      <w:proofErr w:type="spellStart"/>
-      <w:r>
-        <w:t>urs</w:t>
-      </w:r>
-      <w:proofErr w:type="spellEnd"/>
-      <w:r>
-        <w:t xml:space="preserve"> définies. La situation la plus courante est de calculer un mouvement entre 0° et 90°.</w:t>
+        <w:t xml:space="preserve"> que forme le mouvement d’un projectile avec l’axe horizontal doit parfois être calculé dans une tranche de valeurs définies. La situation la plus courante est de calculer un mouvement entre 0° et 90°.</w:t>
       </w:r>
     </w:p>
     <w:p>
@@ -8513,12 +8505,7 @@
         <w:jc w:val="both"/>
       </w:pPr>
       <w:r>
-        <w:t>La gravitation est le phénomène d'interaction physique qui cause l'attraction réciproque des corps massifs entre eux, sous l'effet de leur mas</w:t>
-      </w:r>
-      <w:bookmarkStart w:id="14" w:name="_GoBack"/>
-      <w:bookmarkEnd w:id="14"/>
-      <w:r>
-        <w:t>se.</w:t>
+        <w:t>La gravitation est le phénomène d'interaction physique qui cause l'attraction réciproque des corps massifs entre eux, sous l'effet de leur masse.</w:t>
       </w:r>
     </w:p>
     <w:p>
@@ -8661,7 +8648,7 @@
           </mc:Choice>
           <mc:Fallback>
             <w:pict>
-              <v:shapetype w14:anchorId="775C2C46" id="_x0000_t87" coordsize="21600,21600" o:spt="87" adj="1800,10800" path="m21600,qx10800@0l10800@2qy0@11,10800@3l10800@1qy21600,21600e" filled="f">
+              <v:shapetype w14:anchorId="6175E4BE" id="_x0000_t87" coordsize="21600,21600" o:spt="87" adj="1800,10800" path="m21600,qx10800@0l10800@2qy0@11,10800@3l10800@1qy21600,21600e" filled="f">
                 <v:formulas>
                   <v:f eqn="val #0"/>
                   <v:f eqn="sum 21600 0 #0"/>
@@ -8952,7 +8939,7 @@
           </mc:Choice>
           <mc:Fallback>
             <w:pict>
-              <v:group w14:anchorId="478C3EF9" id="Groupe 9" o:spid="_x0000_s1026" style="position:absolute;margin-left:89.55pt;margin-top:8pt;width:96.15pt;height:96.15pt;z-index:251643904;mso-width-relative:margin;mso-height-relative:margin" coordsize="15958,15958" o:gfxdata="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">
+              <v:group w14:anchorId="0C8CEBB6" id="Groupe 9" o:spid="_x0000_s1026" style="position:absolute;margin-left:89.55pt;margin-top:8pt;width:96.15pt;height:96.15pt;z-index:251643904;mso-width-relative:margin;mso-height-relative:margin" coordsize="15958,15958" o:gfxdata="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">
                 <v:oval id="Ellipse 1" o:spid="_x0000_s1027" style="position:absolute;width:15958;height:15958;visibility:visible;mso-wrap-style:square;v-text-anchor:middle" o:gfxdata="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" fillcolor="#fbcaa2 [1625]" strokecolor="#f68c36 [3049]">
                   <v:fill color2="#fdefe3 [505]" rotate="t" angle="180" colors="0 #ffbe86;22938f #ffd0aa;1 #ffebdb" focus="100%" type="gradient"/>
                   <v:shadow on="t" color="black" opacity="24903f" origin=",.5" offset="0,.55556mm"/>
@@ -9275,7 +9262,7 @@
           </mc:Choice>
           <mc:Fallback>
             <w:pict>
-              <v:shape w14:anchorId="2BCEFC0D" id="Accolade ouvrante 19" o:spid="_x0000_s1026" type="#_x0000_t87" style="position:absolute;margin-left:159.25pt;margin-top:12.4pt;width:7.05pt;height:45.9pt;rotation:-90;z-index:251653120;visibility:visible;mso-wrap-style:square;mso-width-percent:0;mso-height-percent:0;mso-wrap-distance-left:9pt;mso-wrap-distance-top:0;mso-wrap-distance-right:9pt;mso-wrap-distance-bottom:0;mso-position-horizontal:absolute;mso-position-horizontal-relative:text;mso-position-vertical:absolute;mso-position-vertical-relative:text;mso-width-percent:0;mso-height-percent:0;mso-width-relative:margin;mso-height-relative:margin;v-text-anchor:middle" o:gfxdata="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" adj="2182" strokecolor="#7f7f7f [1612]"/>
+              <v:shape w14:anchorId="2C32F985" id="Accolade ouvrante 19" o:spid="_x0000_s1026" type="#_x0000_t87" style="position:absolute;margin-left:159.25pt;margin-top:12.4pt;width:7.05pt;height:45.9pt;rotation:-90;z-index:251653120;visibility:visible;mso-wrap-style:square;mso-width-percent:0;mso-height-percent:0;mso-wrap-distance-left:9pt;mso-wrap-distance-top:0;mso-wrap-distance-right:9pt;mso-wrap-distance-bottom:0;mso-position-horizontal:absolute;mso-position-horizontal-relative:text;mso-position-vertical:absolute;mso-position-vertical-relative:text;mso-width-percent:0;mso-height-percent:0;mso-width-relative:margin;mso-height-relative:margin;v-text-anchor:middle" o:gfxdata="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" adj="2182" strokecolor="#7f7f7f [1612]"/>
             </w:pict>
           </mc:Fallback>
         </mc:AlternateContent>
@@ -9430,7 +9417,7 @@
           </mc:Choice>
           <mc:Fallback>
             <w:pict>
-              <v:group w14:anchorId="53EAA55E" id="Groupe 14" o:spid="_x0000_s1026" style="position:absolute;margin-left:330.65pt;margin-top:-.35pt;width:54.9pt;height:54.9pt;z-index:251646976;mso-width-relative:margin;mso-height-relative:margin" coordsize="15958,15958" o:gfxdata="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">
+              <v:group w14:anchorId="2FE37DBE" id="Groupe 14" o:spid="_x0000_s1026" style="position:absolute;margin-left:330.65pt;margin-top:-.35pt;width:54.9pt;height:54.9pt;z-index:251646976;mso-width-relative:margin;mso-height-relative:margin" coordsize="15958,15958" o:gfxdata="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">
                 <v:oval id="Ellipse 15" o:spid="_x0000_s1027" style="position:absolute;width:15958;height:15958;visibility:visible;mso-wrap-style:square;v-text-anchor:middle" o:gfxdata="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" fillcolor="#dfa7a6 [1621]" strokecolor="#bc4542 [3045]">
                   <v:fill color2="#f5e4e4 [501]" rotate="t" angle="180" colors="0 #ffa2a1;22938f #ffbebd;1 #ffe5e5" focus="100%" type="gradient"/>
                   <v:shadow on="t" color="black" opacity="24903f" origin=",.5" offset="0,.55556mm"/>
@@ -9504,7 +9491,7 @@
           </mc:Choice>
           <mc:Fallback>
             <w:pict>
-              <v:line w14:anchorId="727A5975" id="Connecteur droit 18" o:spid="_x0000_s1026" style="position:absolute;z-index:251650048;visibility:visible;mso-wrap-style:square;mso-wrap-distance-left:9pt;mso-wrap-distance-top:0;mso-wrap-distance-right:9pt;mso-wrap-distance-bottom:0;mso-position-horizontal:absolute;mso-position-horizontal-relative:text;mso-position-vertical:absolute;mso-position-vertical-relative:text" from="138.05pt,26.85pt" to="357.9pt,26.85pt" o:gfxdata="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" strokecolor="black [3213]" strokeweight="1.5pt"/>
+              <v:line w14:anchorId="2B7E4592" id="Connecteur droit 18" o:spid="_x0000_s1026" style="position:absolute;z-index:251650048;visibility:visible;mso-wrap-style:square;mso-wrap-distance-left:9pt;mso-wrap-distance-top:0;mso-wrap-distance-right:9pt;mso-wrap-distance-bottom:0;mso-position-horizontal:absolute;mso-position-horizontal-relative:text;mso-position-vertical:absolute;mso-position-vertical-relative:text" from="138.05pt,26.85pt" to="357.9pt,26.85pt" o:gfxdata="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" strokecolor="black [3213]" strokeweight="1.5pt"/>
             </w:pict>
           </mc:Fallback>
         </mc:AlternateContent>
@@ -10133,7 +10120,7 @@
       <w:pPr>
         <w:pStyle w:val="Heading2"/>
       </w:pPr>
-      <w:bookmarkStart w:id="15" w:name="_Toc384516010"/>
+      <w:bookmarkStart w:id="14" w:name="_Toc384516010"/>
       <w:r>
         <w:lastRenderedPageBreak/>
         <w:t>Champ de pesanteur</w:t>
@@ -10141,7 +10128,7 @@
       <w:r>
         <w:t xml:space="preserve"> (gravité)</w:t>
       </w:r>
-      <w:bookmarkEnd w:id="15"/>
+      <w:bookmarkEnd w:id="14"/>
     </w:p>
     <w:p>
       <w:pPr>
@@ -10567,7 +10554,7 @@
       <w:pPr>
         <w:pStyle w:val="Heading1"/>
       </w:pPr>
-      <w:bookmarkStart w:id="16" w:name="_Toc384516011"/>
+      <w:bookmarkStart w:id="15" w:name="_Toc384516011"/>
       <w:r>
         <w:lastRenderedPageBreak/>
         <w:t>M</w:t>
@@ -10575,17 +10562,17 @@
       <w:r>
         <w:t>ouvement circulaire</w:t>
       </w:r>
-      <w:bookmarkEnd w:id="16"/>
+      <w:bookmarkEnd w:id="15"/>
     </w:p>
     <w:p>
       <w:pPr>
         <w:pStyle w:val="Heading2"/>
       </w:pPr>
-      <w:bookmarkStart w:id="17" w:name="_Toc384516012"/>
+      <w:bookmarkStart w:id="16" w:name="_Toc384516012"/>
       <w:r>
         <w:t>Uniforme</w:t>
       </w:r>
-      <w:bookmarkEnd w:id="17"/>
+      <w:bookmarkEnd w:id="16"/>
     </w:p>
     <w:p>
       <w:r>
@@ -10989,12 +10976,12 @@
       <w:pPr>
         <w:pStyle w:val="Heading2"/>
       </w:pPr>
-      <w:bookmarkStart w:id="18" w:name="_Toc384516013"/>
+      <w:bookmarkStart w:id="17" w:name="_Toc384516013"/>
       <w:r>
         <w:lastRenderedPageBreak/>
         <w:t>Uniformément accéléré</w:t>
       </w:r>
-      <w:bookmarkEnd w:id="18"/>
+      <w:bookmarkEnd w:id="17"/>
     </w:p>
     <w:p>
       <w:pPr>
@@ -11553,7 +11540,7 @@
       <w:pPr>
         <w:pStyle w:val="Heading2"/>
       </w:pPr>
-      <w:bookmarkStart w:id="19" w:name="_Toc384516014"/>
+      <w:bookmarkStart w:id="18" w:name="_Toc384516014"/>
       <w:r>
         <w:rPr>
           <w:rFonts w:eastAsiaTheme="minorEastAsia"/>
@@ -11561,7 +11548,7 @@
         <w:lastRenderedPageBreak/>
         <w:t>Équations générales</w:t>
       </w:r>
-      <w:bookmarkEnd w:id="19"/>
+      <w:bookmarkEnd w:id="18"/>
     </w:p>
     <w:p>
       <w:pPr>
@@ -11640,7 +11627,7 @@
                     <w:rFonts w:ascii="Cambria Math" w:hAnsi="Cambria Math"/>
                     <w:sz w:val="22"/>
                   </w:rPr>
-                  <m:t xml:space="preserve">  v=w∙r             </m:t>
+                  <m:t xml:space="preserve">  v=ω∙r             </m:t>
                 </m:r>
               </m:e>
               <m:e>
@@ -11754,7 +11741,7 @@
                         <w:rFonts w:ascii="Cambria Math" w:hAnsi="Cambria Math"/>
                         <w:sz w:val="22"/>
                       </w:rPr>
-                      <m:t>w</m:t>
+                      <m:t>ω</m:t>
                     </m:r>
                   </m:e>
                   <m:sup>
@@ -12066,12 +12053,12 @@
       <w:pPr>
         <w:pStyle w:val="Heading2"/>
       </w:pPr>
-      <w:bookmarkStart w:id="20" w:name="_Toc384516015"/>
+      <w:bookmarkStart w:id="19" w:name="_Toc384516015"/>
       <w:r>
         <w:lastRenderedPageBreak/>
         <w:t>Force centripète sur virage surélevé</w:t>
       </w:r>
-      <w:bookmarkEnd w:id="20"/>
+      <w:bookmarkEnd w:id="19"/>
     </w:p>
     <w:p>
       <w:pPr>
@@ -12435,7 +12422,7 @@
                             <w:rFonts w:ascii="Cambria Math" w:hAnsi="Cambria Math"/>
                             <w:sz w:val="22"/>
                           </w:rPr>
-                          <m:t>w</m:t>
+                          <m:t>ω</m:t>
                         </m:r>
                       </m:e>
                       <m:sup>
@@ -12628,24 +12615,6 @@
     <w:p/>
     <w:p/>
     <w:p/>
-    <w:p/>
-    <w:p/>
-    <w:p/>
-    <w:p/>
-    <w:p/>
-    <w:p/>
-    <w:p/>
-    <w:p/>
-    <w:p/>
-    <w:p/>
-    <w:p/>
-    <w:p/>
-    <w:p/>
-    <w:p/>
-    <w:p/>
-    <w:p/>
-    <w:p/>
-    <w:p/>
     <w:p>
       <w:r>
         <w:rPr>
@@ -12655,16 +12624,16 @@
         <mc:AlternateContent>
           <mc:Choice Requires="wpg">
             <w:drawing>
-              <wp:anchor distT="0" distB="0" distL="114300" distR="114300" simplePos="0" relativeHeight="251640832" behindDoc="0" locked="0" layoutInCell="1" allowOverlap="1">
-                <wp:simplePos x="1673525" y="3769743"/>
+              <wp:anchor distT="0" distB="0" distL="114300" distR="114300" simplePos="0" relativeHeight="251640832" behindDoc="0" locked="0" layoutInCell="1" allowOverlap="1" wp14:anchorId="7C808E19" wp14:editId="6AD8616C">
+                <wp:simplePos x="0" y="0"/>
                 <wp:positionH relativeFrom="margin">
-                  <wp:align>center</wp:align>
+                  <wp:posOffset>-182963</wp:posOffset>
                 </wp:positionH>
                 <wp:positionV relativeFrom="margin">
-                  <wp:align>center</wp:align>
+                  <wp:posOffset>1706742</wp:posOffset>
                 </wp:positionV>
-                <wp:extent cx="4983780" cy="5612130"/>
-                <wp:effectExtent l="0" t="0" r="26670" b="26670"/>
+                <wp:extent cx="5753846" cy="5612130"/>
+                <wp:effectExtent l="0" t="0" r="18415" b="45720"/>
                 <wp:wrapSquare wrapText="bothSides"/>
                 <wp:docPr id="2" name="Groupe 2"/>
                 <wp:cNvGraphicFramePr/>
@@ -12675,9 +12644,9 @@
                       <wpg:grpSpPr>
                         <a:xfrm>
                           <a:off x="0" y="0"/>
-                          <a:ext cx="4983780" cy="5612130"/>
-                          <a:chOff x="0" y="0"/>
-                          <a:chExt cx="4983780" cy="5612130"/>
+                          <a:ext cx="5753846" cy="5612130"/>
+                          <a:chOff x="-771290" y="0"/>
+                          <a:chExt cx="5755070" cy="5612130"/>
                         </a:xfrm>
                       </wpg:grpSpPr>
                       <wpg:grpSp>
@@ -17355,8 +17324,8 @@
                         <wps:cNvSpPr txBox="1"/>
                         <wps:spPr>
                           <a:xfrm>
-                            <a:off x="5610" y="656348"/>
-                            <a:ext cx="1440180" cy="635635"/>
+                            <a:off x="-771290" y="889000"/>
+                            <a:ext cx="2688110" cy="635635"/>
                           </a:xfrm>
                           <a:prstGeom prst="rect">
                             <a:avLst/>
@@ -17540,6 +17509,150 @@
                                               <m:r>
                                                 <w:rPr>
                                                   <w:rFonts w:ascii="Cambria Math" w:hAnsi="Cambria Math"/>
+                                                  <w:sz w:val="22"/>
+                                                </w:rPr>
+                                                <m:t>2</m:t>
+                                              </m:r>
+                                            </m:sup>
+                                          </m:sSup>
+                                        </m:den>
+                                      </m:f>
+                                    </m:e>
+                                  </m:rad>
+                                  <m:r>
+                                    <w:rPr>
+                                      <w:rFonts w:ascii="Cambria Math" w:eastAsiaTheme="minorEastAsia" w:hAnsi="Cambria Math"/>
+                                      <w:sz w:val="22"/>
+                                    </w:rPr>
+                                    <m:t>=m⋅</m:t>
+                                  </m:r>
+                                  <m:rad>
+                                    <m:radPr>
+                                      <m:degHide m:val="1"/>
+                                      <m:ctrlPr>
+                                        <w:rPr>
+                                          <w:rFonts w:ascii="Cambria Math" w:eastAsiaTheme="minorEastAsia" w:hAnsi="Cambria Math"/>
+                                          <w:i/>
+                                          <w:sz w:val="22"/>
+                                        </w:rPr>
+                                      </m:ctrlPr>
+                                    </m:radPr>
+                                    <m:deg/>
+                                    <m:e>
+                                      <m:sSup>
+                                        <m:sSupPr>
+                                          <m:ctrlPr>
+                                            <w:rPr>
+                                              <w:rFonts w:ascii="Cambria Math" w:eastAsiaTheme="minorEastAsia" w:hAnsi="Cambria Math"/>
+                                              <w:i/>
+                                              <w:sz w:val="22"/>
+                                            </w:rPr>
+                                          </m:ctrlPr>
+                                        </m:sSupPr>
+                                        <m:e>
+                                          <m:r>
+                                            <w:rPr>
+                                              <w:rFonts w:ascii="Cambria Math" w:eastAsiaTheme="minorEastAsia" w:hAnsi="Cambria Math"/>
+                                              <w:sz w:val="22"/>
+                                            </w:rPr>
+                                            <m:t>g</m:t>
+                                          </m:r>
+                                        </m:e>
+                                        <m:sup>
+                                          <m:r>
+                                            <w:rPr>
+                                              <w:rFonts w:ascii="Cambria Math" w:eastAsiaTheme="minorEastAsia" w:hAnsi="Cambria Math"/>
+                                              <w:sz w:val="22"/>
+                                            </w:rPr>
+                                            <m:t>2</m:t>
+                                          </m:r>
+                                        </m:sup>
+                                      </m:sSup>
+                                      <m:r>
+                                        <w:rPr>
+                                          <w:rFonts w:ascii="Cambria Math" w:eastAsiaTheme="minorEastAsia" w:hAnsi="Cambria Math"/>
+                                          <w:sz w:val="22"/>
+                                        </w:rPr>
+                                        <m:t>+</m:t>
+                                      </m:r>
+                                      <m:f>
+                                        <m:fPr>
+                                          <m:ctrlPr>
+                                            <w:rPr>
+                                              <w:rFonts w:ascii="Cambria Math" w:eastAsiaTheme="minorEastAsia" w:hAnsi="Cambria Math"/>
+                                              <w:i/>
+                                              <w:sz w:val="22"/>
+                                            </w:rPr>
+                                          </m:ctrlPr>
+                                        </m:fPr>
+                                        <m:num>
+                                          <m:sSup>
+                                            <m:sSupPr>
+                                              <m:ctrlPr>
+                                                <w:rPr>
+                                                  <w:rFonts w:ascii="Cambria Math" w:eastAsiaTheme="minorEastAsia" w:hAnsi="Cambria Math"/>
+                                                  <w:i/>
+                                                  <w:sz w:val="22"/>
+                                                </w:rPr>
+                                              </m:ctrlPr>
+                                            </m:sSupPr>
+                                            <m:e>
+                                              <m:d>
+                                                <m:dPr>
+                                                  <m:ctrlPr>
+                                                    <w:rPr>
+                                                      <w:rFonts w:ascii="Cambria Math" w:eastAsiaTheme="minorEastAsia" w:hAnsi="Cambria Math"/>
+                                                      <w:i/>
+                                                      <w:sz w:val="22"/>
+                                                    </w:rPr>
+                                                  </m:ctrlPr>
+                                                </m:dPr>
+                                                <m:e>
+                                                  <m:r>
+                                                    <w:rPr>
+                                                      <w:rFonts w:ascii="Cambria Math" w:eastAsiaTheme="minorEastAsia" w:hAnsi="Cambria Math"/>
+                                                      <w:sz w:val="22"/>
+                                                    </w:rPr>
+                                                    <m:t>w⋅r</m:t>
+                                                  </m:r>
+                                                </m:e>
+                                              </m:d>
+                                            </m:e>
+                                            <m:sup>
+                                              <m:r>
+                                                <w:rPr>
+                                                  <w:rFonts w:ascii="Cambria Math" w:eastAsiaTheme="minorEastAsia" w:hAnsi="Cambria Math"/>
+                                                  <w:sz w:val="22"/>
+                                                </w:rPr>
+                                                <m:t>4</m:t>
+                                              </m:r>
+                                            </m:sup>
+                                          </m:sSup>
+                                        </m:num>
+                                        <m:den>
+                                          <m:sSup>
+                                            <m:sSupPr>
+                                              <m:ctrlPr>
+                                                <w:rPr>
+                                                  <w:rFonts w:ascii="Cambria Math" w:eastAsiaTheme="minorEastAsia" w:hAnsi="Cambria Math"/>
+                                                  <w:i/>
+                                                  <w:sz w:val="22"/>
+                                                </w:rPr>
+                                              </m:ctrlPr>
+                                            </m:sSupPr>
+                                            <m:e>
+                                              <m:r>
+                                                <w:rPr>
+                                                  <w:rFonts w:ascii="Cambria Math" w:eastAsiaTheme="minorEastAsia" w:hAnsi="Cambria Math"/>
+                                                  <w:sz w:val="22"/>
+                                                </w:rPr>
+                                                <m:t>r</m:t>
+                                              </m:r>
+                                            </m:e>
+                                            <m:sup>
+                                              <m:r>
+                                                <w:rPr>
+                                                  <w:rFonts w:ascii="Cambria Math" w:eastAsiaTheme="minorEastAsia" w:hAnsi="Cambria Math"/>
                                                   <w:sz w:val="22"/>
                                                 </w:rPr>
                                                 <m:t>2</m:t>
@@ -18341,12 +18454,15 @@
                     </wpg:wgp>
                   </a:graphicData>
                 </a:graphic>
+                <wp14:sizeRelH relativeFrom="margin">
+                  <wp14:pctWidth>0</wp14:pctWidth>
+                </wp14:sizeRelH>
               </wp:anchor>
             </w:drawing>
           </mc:Choice>
           <mc:Fallback>
             <w:pict>
-              <v:group id="Groupe 2" o:spid="_x0000_s1059" style="position:absolute;margin-left:0;margin-top:0;width:392.4pt;height:441.9pt;z-index:251640832;mso-position-horizontal:center;mso-position-horizontal-relative:margin;mso-position-vertical:center;mso-position-vertical-relative:margin" coordsize="49837,56121" o:gfxdata="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">
+              <v:group w14:anchorId="7C808E19" id="Groupe 2" o:spid="_x0000_s1059" style="position:absolute;margin-left:-14.4pt;margin-top:134.4pt;width:453.05pt;height:441.9pt;z-index:251640832;mso-position-horizontal-relative:margin;mso-position-vertical-relative:margin;mso-width-relative:margin" coordorigin="-7712" coordsize="57550,56121" o:gfxdata="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